<commit_message>
add laravel breeze (auth)
</commit_message>
<xml_diff>
--- a/how-i-make/how i make project ubuntu.docx
+++ b/how-i-make/how i make project ubuntu.docx
@@ -11,8 +11,6 @@
         <w:jc w:val="left"/>
         <w:rPr>
           <w:rFonts w:ascii="Times New Roman" w:hAnsi="Times New Roman"/>
-          <w:sz w:val="24"/>
-          <w:szCs w:val="24"/>
         </w:rPr>
       </w:pPr>
       <w:r>
@@ -36,8 +34,6 @@
         <w:jc w:val="left"/>
         <w:rPr>
           <w:rFonts w:ascii="Times New Roman" w:hAnsi="Times New Roman"/>
-          <w:sz w:val="24"/>
-          <w:szCs w:val="24"/>
         </w:rPr>
       </w:pPr>
       <w:r>
@@ -80,8 +76,6 @@
         <w:jc w:val="left"/>
         <w:rPr>
           <w:rFonts w:ascii="Times New Roman" w:hAnsi="Times New Roman"/>
-          <w:sz w:val="24"/>
-          <w:szCs w:val="24"/>
         </w:rPr>
       </w:pPr>
       <w:r>
@@ -128,8 +122,6 @@
         <w:jc w:val="left"/>
         <w:rPr>
           <w:rFonts w:ascii="Times New Roman" w:hAnsi="Times New Roman"/>
-          <w:sz w:val="24"/>
-          <w:szCs w:val="24"/>
         </w:rPr>
       </w:pPr>
       <w:r>
@@ -176,8 +168,6 @@
         <w:jc w:val="left"/>
         <w:rPr>
           <w:rFonts w:ascii="Times New Roman" w:hAnsi="Times New Roman"/>
-          <w:sz w:val="24"/>
-          <w:szCs w:val="24"/>
         </w:rPr>
       </w:pPr>
       <w:r>
@@ -224,8 +214,6 @@
         <w:jc w:val="left"/>
         <w:rPr>
           <w:rFonts w:ascii="Times New Roman" w:hAnsi="Times New Roman"/>
-          <w:sz w:val="24"/>
-          <w:szCs w:val="24"/>
         </w:rPr>
       </w:pPr>
       <w:r>
@@ -272,8 +260,6 @@
         <w:jc w:val="left"/>
         <w:rPr>
           <w:rFonts w:ascii="Times New Roman" w:hAnsi="Times New Roman"/>
-          <w:sz w:val="24"/>
-          <w:szCs w:val="24"/>
         </w:rPr>
       </w:pPr>
       <w:r>
@@ -320,8 +306,6 @@
         <w:jc w:val="left"/>
         <w:rPr>
           <w:rFonts w:ascii="Times New Roman" w:hAnsi="Times New Roman"/>
-          <w:sz w:val="24"/>
-          <w:szCs w:val="24"/>
         </w:rPr>
       </w:pPr>
       <w:r>
@@ -368,8 +352,6 @@
         <w:jc w:val="left"/>
         <w:rPr>
           <w:rFonts w:ascii="Times New Roman" w:hAnsi="Times New Roman"/>
-          <w:sz w:val="24"/>
-          <w:szCs w:val="24"/>
         </w:rPr>
       </w:pPr>
       <w:r>
@@ -779,8 +761,6 @@
         <w:jc w:val="left"/>
         <w:rPr>
           <w:rFonts w:ascii="Times New Roman" w:hAnsi="Times New Roman"/>
-          <w:sz w:val="24"/>
-          <w:szCs w:val="24"/>
         </w:rPr>
       </w:pPr>
       <w:r>
@@ -819,8 +799,6 @@
         <w:jc w:val="left"/>
         <w:rPr>
           <w:rFonts w:ascii="Times New Roman" w:hAnsi="Times New Roman"/>
-          <w:sz w:val="24"/>
-          <w:szCs w:val="24"/>
         </w:rPr>
       </w:pPr>
       <w:r>
@@ -859,8 +837,6 @@
         <w:jc w:val="left"/>
         <w:rPr>
           <w:rFonts w:ascii="Times New Roman" w:hAnsi="Times New Roman"/>
-          <w:sz w:val="24"/>
-          <w:szCs w:val="24"/>
         </w:rPr>
       </w:pPr>
       <w:r>
@@ -939,8 +915,6 @@
         <w:jc w:val="left"/>
         <w:rPr>
           <w:rFonts w:ascii="Times New Roman" w:hAnsi="Times New Roman"/>
-          <w:sz w:val="24"/>
-          <w:szCs w:val="24"/>
         </w:rPr>
       </w:pPr>
       <w:r>
@@ -1096,8 +1070,6 @@
         <w:jc w:val="left"/>
         <w:rPr>
           <w:rFonts w:ascii="Times New Roman" w:hAnsi="Times New Roman"/>
-          <w:sz w:val="24"/>
-          <w:szCs w:val="24"/>
         </w:rPr>
       </w:pPr>
       <w:r>
@@ -1485,8 +1457,6 @@
         <w:jc w:val="left"/>
         <w:rPr>
           <w:rFonts w:ascii="Times New Roman" w:hAnsi="Times New Roman"/>
-          <w:sz w:val="24"/>
-          <w:szCs w:val="24"/>
         </w:rPr>
       </w:pPr>
       <w:r>
@@ -1533,8 +1503,6 @@
         <w:jc w:val="left"/>
         <w:rPr>
           <w:rFonts w:ascii="Times New Roman" w:hAnsi="Times New Roman"/>
-          <w:sz w:val="24"/>
-          <w:szCs w:val="24"/>
         </w:rPr>
       </w:pPr>
       <w:r>
@@ -1581,8 +1549,6 @@
         <w:jc w:val="left"/>
         <w:rPr>
           <w:rFonts w:ascii="Times New Roman" w:hAnsi="Times New Roman"/>
-          <w:sz w:val="24"/>
-          <w:szCs w:val="24"/>
         </w:rPr>
       </w:pPr>
       <w:r>
@@ -1612,8 +1578,6 @@
         <w:jc w:val="left"/>
         <w:rPr>
           <w:rFonts w:ascii="Times New Roman" w:hAnsi="Times New Roman"/>
-          <w:sz w:val="24"/>
-          <w:szCs w:val="24"/>
         </w:rPr>
       </w:pPr>
       <w:r>
@@ -1749,8 +1713,6 @@
         <w:jc w:val="left"/>
         <w:rPr>
           <w:rFonts w:ascii="Times New Roman" w:hAnsi="Times New Roman"/>
-          <w:sz w:val="24"/>
-          <w:szCs w:val="24"/>
         </w:rPr>
       </w:pPr>
       <w:r>
@@ -1797,71 +1759,6 @@
         <w:jc w:val="left"/>
         <w:rPr>
           <w:rFonts w:ascii="Times New Roman" w:hAnsi="Times New Roman"/>
-          <w:i w:val="false"/>
-          <w:i w:val="false"/>
-          <w:caps w:val="false"/>
-          <w:smallCaps w:val="false"/>
-          <w:color w:val="auto"/>
-          <w:spacing w:val="0"/>
-          <w:sz w:val="24"/>
-          <w:szCs w:val="24"/>
-        </w:rPr>
-      </w:pPr>
-      <w:r>
-        <w:rPr>
-          <w:rFonts w:ascii="Times New Roman" w:hAnsi="Times New Roman"/>
-          <w:i w:val="false"/>
-          <w:caps w:val="false"/>
-          <w:smallCaps w:val="false"/>
-          <w:color w:val="auto"/>
-          <w:spacing w:val="0"/>
-          <w:sz w:val="24"/>
-          <w:szCs w:val="24"/>
-        </w:rPr>
-      </w:r>
-    </w:p>
-    <w:p>
-      <w:pPr>
-        <w:pStyle w:val="Normal"/>
-        <w:bidi w:val="0"/>
-        <w:spacing w:lineRule="auto" w:line="276" w:before="0" w:after="0"/>
-        <w:ind w:left="0" w:right="0" w:hanging="0"/>
-        <w:jc w:val="left"/>
-        <w:rPr>
-          <w:rFonts w:ascii="Times New Roman" w:hAnsi="Times New Roman"/>
-          <w:sz w:val="24"/>
-          <w:szCs w:val="24"/>
-        </w:rPr>
-      </w:pPr>
-      <w:r>
-        <w:rPr>
-          <w:rFonts w:ascii="Times New Roman" w:hAnsi="Times New Roman"/>
-          <w:b w:val="false"/>
-          <w:bCs w:val="false"/>
-          <w:i w:val="false"/>
-          <w:caps w:val="false"/>
-          <w:smallCaps w:val="false"/>
-          <w:color w:val="auto"/>
-          <w:spacing w:val="0"/>
-          <w:sz w:val="24"/>
-          <w:szCs w:val="24"/>
-          <w:u w:val="none"/>
-          <w:lang w:val="zxx" w:eastAsia="zxx" w:bidi="zxx"/>
-        </w:rPr>
-        <w:t>создадим ключи</w:t>
-      </w:r>
-    </w:p>
-    <w:p>
-      <w:pPr>
-        <w:pStyle w:val="Normal"/>
-        <w:bidi w:val="0"/>
-        <w:spacing w:lineRule="auto" w:line="276" w:before="0" w:after="0"/>
-        <w:ind w:left="0" w:right="0" w:hanging="0"/>
-        <w:jc w:val="left"/>
-        <w:rPr>
-          <w:rFonts w:ascii="Times New Roman" w:hAnsi="Times New Roman"/>
-          <w:sz w:val="24"/>
-          <w:szCs w:val="24"/>
         </w:rPr>
       </w:pPr>
       <w:r>
@@ -1896,20 +1793,79 @@
           <w:u w:val="none"/>
           <w:lang w:val="zxx" w:eastAsia="zxx" w:bidi="zxx"/>
         </w:rPr>
-        <w:t>cd ~/.ssh</w:t>
-      </w:r>
-    </w:p>
-    <w:p>
-      <w:pPr>
-        <w:pStyle w:val="Normal"/>
-        <w:bidi w:val="0"/>
-        <w:spacing w:lineRule="auto" w:line="276" w:before="0" w:after="0"/>
-        <w:ind w:left="0" w:right="0" w:hanging="0"/>
-        <w:jc w:val="left"/>
-        <w:rPr>
-          <w:rFonts w:ascii="Times New Roman" w:hAnsi="Times New Roman"/>
-          <w:sz w:val="24"/>
-          <w:szCs w:val="24"/>
+        <w:t>sudo a2enmod rewrite</w:t>
+      </w:r>
+    </w:p>
+    <w:p>
+      <w:pPr>
+        <w:pStyle w:val="Normal"/>
+        <w:bidi w:val="0"/>
+        <w:spacing w:lineRule="auto" w:line="276" w:before="0" w:after="0"/>
+        <w:ind w:left="0" w:right="0" w:hanging="0"/>
+        <w:jc w:val="left"/>
+        <w:rPr>
+          <w:rFonts w:ascii="Times New Roman" w:hAnsi="Times New Roman"/>
+          <w:i w:val="false"/>
+          <w:i w:val="false"/>
+          <w:caps w:val="false"/>
+          <w:smallCaps w:val="false"/>
+          <w:color w:val="auto"/>
+          <w:spacing w:val="0"/>
+          <w:sz w:val="24"/>
+          <w:szCs w:val="24"/>
+        </w:rPr>
+      </w:pPr>
+      <w:r>
+        <w:rPr>
+          <w:rFonts w:ascii="Times New Roman" w:hAnsi="Times New Roman"/>
+          <w:i w:val="false"/>
+          <w:caps w:val="false"/>
+          <w:smallCaps w:val="false"/>
+          <w:color w:val="auto"/>
+          <w:spacing w:val="0"/>
+          <w:sz w:val="24"/>
+          <w:szCs w:val="24"/>
+        </w:rPr>
+      </w:r>
+    </w:p>
+    <w:p>
+      <w:pPr>
+        <w:pStyle w:val="Normal"/>
+        <w:bidi w:val="0"/>
+        <w:spacing w:lineRule="auto" w:line="276" w:before="0" w:after="0"/>
+        <w:ind w:left="0" w:right="0" w:hanging="0"/>
+        <w:jc w:val="left"/>
+        <w:rPr>
+          <w:rFonts w:ascii="Times New Roman" w:hAnsi="Times New Roman"/>
+        </w:rPr>
+      </w:pPr>
+      <w:r>
+        <w:rPr>
+          <w:rFonts w:ascii="Times New Roman" w:hAnsi="Times New Roman"/>
+          <w:b w:val="false"/>
+          <w:bCs w:val="false"/>
+          <w:i w:val="false"/>
+          <w:caps w:val="false"/>
+          <w:smallCaps w:val="false"/>
+          <w:color w:val="auto"/>
+          <w:spacing w:val="0"/>
+          <w:sz w:val="24"/>
+          <w:szCs w:val="24"/>
+          <w:u w:val="none"/>
+          <w:lang w:val="zxx" w:eastAsia="zxx" w:bidi="zxx"/>
+        </w:rPr>
+        <w:t>создадим ключи</w:t>
+      </w:r>
+    </w:p>
+    <w:p>
+      <w:pPr>
+        <w:pStyle w:val="Normal"/>
+        <w:bidi w:val="0"/>
+        <w:spacing w:lineRule="auto" w:line="276" w:before="0" w:after="0"/>
+        <w:ind w:left="0" w:right="0" w:hanging="0"/>
+        <w:jc w:val="left"/>
+        <w:rPr>
+          <w:rFonts w:ascii="Times New Roman" w:hAnsi="Times New Roman"/>
         </w:rPr>
       </w:pPr>
       <w:r>
@@ -1944,6 +1900,52 @@
           <w:u w:val="none"/>
           <w:lang w:val="zxx" w:eastAsia="zxx" w:bidi="zxx"/>
         </w:rPr>
+        <w:t>cd ~/.ssh</w:t>
+      </w:r>
+    </w:p>
+    <w:p>
+      <w:pPr>
+        <w:pStyle w:val="Normal"/>
+        <w:bidi w:val="0"/>
+        <w:spacing w:lineRule="auto" w:line="276" w:before="0" w:after="0"/>
+        <w:ind w:left="0" w:right="0" w:hanging="0"/>
+        <w:jc w:val="left"/>
+        <w:rPr>
+          <w:rFonts w:ascii="Times New Roman" w:hAnsi="Times New Roman"/>
+        </w:rPr>
+      </w:pPr>
+      <w:r>
+        <w:rPr>
+          <w:rFonts w:ascii="Times New Roman" w:hAnsi="Times New Roman"/>
+          <w:b w:val="false"/>
+          <w:bCs w:val="false"/>
+          <w:i w:val="false"/>
+          <w:caps w:val="false"/>
+          <w:smallCaps w:val="false"/>
+          <w:color w:val="auto"/>
+          <w:spacing w:val="0"/>
+          <w:sz w:val="24"/>
+          <w:szCs w:val="24"/>
+          <w:u w:val="none"/>
+          <w:lang w:val="zxx" w:eastAsia="zxx" w:bidi="zxx"/>
+        </w:rPr>
+        <w:t xml:space="preserve">$ </w:t>
+      </w:r>
+      <w:r>
+        <w:rPr>
+          <w:rFonts w:ascii="Times New Roman" w:hAnsi="Times New Roman"/>
+          <w:b/>
+          <w:bCs/>
+          <w:i w:val="false"/>
+          <w:caps w:val="false"/>
+          <w:smallCaps w:val="false"/>
+          <w:color w:val="auto"/>
+          <w:spacing w:val="0"/>
+          <w:sz w:val="24"/>
+          <w:szCs w:val="24"/>
+          <w:u w:val="none"/>
+          <w:lang w:val="zxx" w:eastAsia="zxx" w:bidi="zxx"/>
+        </w:rPr>
         <w:t>ssh-keygen -t rsa</w:t>
       </w:r>
     </w:p>
@@ -1956,8 +1958,6 @@
         <w:jc w:val="left"/>
         <w:rPr>
           <w:rFonts w:ascii="Times New Roman" w:hAnsi="Times New Roman"/>
-          <w:sz w:val="24"/>
-          <w:szCs w:val="24"/>
         </w:rPr>
       </w:pPr>
       <w:r>
@@ -1987,8 +1987,6 @@
         <w:jc w:val="left"/>
         <w:rPr>
           <w:rFonts w:ascii="Times New Roman" w:hAnsi="Times New Roman"/>
-          <w:sz w:val="24"/>
-          <w:szCs w:val="24"/>
         </w:rPr>
       </w:pPr>
       <w:r>
@@ -2246,8 +2244,6 @@
         <w:jc w:val="left"/>
         <w:rPr>
           <w:rFonts w:ascii="Times New Roman" w:hAnsi="Times New Roman"/>
-          <w:sz w:val="24"/>
-          <w:szCs w:val="24"/>
         </w:rPr>
       </w:pPr>
       <w:r>
@@ -2296,8 +2292,6 @@
         <w:jc w:val="left"/>
         <w:rPr>
           <w:rFonts w:ascii="Times New Roman" w:hAnsi="Times New Roman"/>
-          <w:sz w:val="24"/>
-          <w:szCs w:val="24"/>
         </w:rPr>
       </w:pPr>
       <w:r>
@@ -2346,8 +2340,6 @@
         <w:jc w:val="left"/>
         <w:rPr>
           <w:rFonts w:ascii="Times New Roman" w:hAnsi="Times New Roman"/>
-          <w:sz w:val="24"/>
-          <w:szCs w:val="24"/>
         </w:rPr>
       </w:pPr>
       <w:r>
@@ -2433,8 +2425,6 @@
         <w:jc w:val="left"/>
         <w:rPr>
           <w:rFonts w:ascii="Times New Roman" w:hAnsi="Times New Roman"/>
-          <w:sz w:val="24"/>
-          <w:szCs w:val="24"/>
         </w:rPr>
       </w:pPr>
       <w:r>
@@ -2483,8 +2473,6 @@
         <w:jc w:val="left"/>
         <w:rPr>
           <w:rFonts w:ascii="Times New Roman" w:hAnsi="Times New Roman"/>
-          <w:sz w:val="24"/>
-          <w:szCs w:val="24"/>
         </w:rPr>
       </w:pPr>
       <w:r>
@@ -2533,8 +2521,6 @@
         <w:jc w:val="left"/>
         <w:rPr>
           <w:rFonts w:ascii="Times New Roman" w:hAnsi="Times New Roman"/>
-          <w:sz w:val="24"/>
-          <w:szCs w:val="24"/>
         </w:rPr>
       </w:pPr>
       <w:r>
@@ -2583,8 +2569,6 @@
         <w:jc w:val="left"/>
         <w:rPr>
           <w:rFonts w:ascii="Times New Roman" w:hAnsi="Times New Roman"/>
-          <w:sz w:val="24"/>
-          <w:szCs w:val="24"/>
         </w:rPr>
       </w:pPr>
       <w:r>
@@ -2654,8 +2638,6 @@
         <w:jc w:val="left"/>
         <w:rPr>
           <w:rFonts w:ascii="Times New Roman" w:hAnsi="Times New Roman"/>
-          <w:sz w:val="24"/>
-          <w:szCs w:val="24"/>
         </w:rPr>
       </w:pPr>
       <w:r>
@@ -2705,8 +2687,6 @@
         <w:jc w:val="left"/>
         <w:rPr>
           <w:rFonts w:ascii="Times New Roman" w:hAnsi="Times New Roman"/>
-          <w:sz w:val="24"/>
-          <w:szCs w:val="24"/>
         </w:rPr>
       </w:pPr>
       <w:r>
@@ -2755,8 +2735,6 @@
         <w:jc w:val="left"/>
         <w:rPr>
           <w:rFonts w:ascii="Times New Roman" w:hAnsi="Times New Roman"/>
-          <w:sz w:val="24"/>
-          <w:szCs w:val="24"/>
         </w:rPr>
       </w:pPr>
       <w:r>
@@ -2879,8 +2857,6 @@
         <w:jc w:val="left"/>
         <w:rPr>
           <w:rFonts w:ascii="Times New Roman" w:hAnsi="Times New Roman"/>
-          <w:sz w:val="24"/>
-          <w:szCs w:val="24"/>
         </w:rPr>
       </w:pPr>
       <w:r>
@@ -2929,8 +2905,6 @@
         <w:jc w:val="left"/>
         <w:rPr>
           <w:rFonts w:ascii="Times New Roman" w:hAnsi="Times New Roman"/>
-          <w:sz w:val="24"/>
-          <w:szCs w:val="24"/>
         </w:rPr>
       </w:pPr>
       <w:r>
@@ -2979,8 +2953,6 @@
         <w:jc w:val="left"/>
         <w:rPr>
           <w:rFonts w:ascii="Times New Roman" w:hAnsi="Times New Roman"/>
-          <w:sz w:val="24"/>
-          <w:szCs w:val="24"/>
         </w:rPr>
       </w:pPr>
       <w:r>
@@ -3029,8 +3001,6 @@
         <w:jc w:val="left"/>
         <w:rPr>
           <w:rFonts w:ascii="Times New Roman" w:hAnsi="Times New Roman"/>
-          <w:sz w:val="24"/>
-          <w:szCs w:val="24"/>
         </w:rPr>
       </w:pPr>
       <w:r>
@@ -3079,8 +3049,6 @@
         <w:jc w:val="left"/>
         <w:rPr>
           <w:rFonts w:ascii="Times New Roman" w:hAnsi="Times New Roman"/>
-          <w:sz w:val="24"/>
-          <w:szCs w:val="24"/>
         </w:rPr>
       </w:pPr>
       <w:r>
@@ -3129,8 +3097,6 @@
         <w:jc w:val="left"/>
         <w:rPr>
           <w:rFonts w:ascii="Times New Roman" w:hAnsi="Times New Roman"/>
-          <w:sz w:val="24"/>
-          <w:szCs w:val="24"/>
         </w:rPr>
       </w:pPr>
       <w:r>
@@ -3159,8 +3125,6 @@
         <w:jc w:val="left"/>
         <w:rPr>
           <w:rFonts w:ascii="Times New Roman" w:hAnsi="Times New Roman"/>
-          <w:sz w:val="24"/>
-          <w:szCs w:val="24"/>
         </w:rPr>
       </w:pPr>
       <w:r>
@@ -3592,8 +3556,6 @@
         <w:jc w:val="left"/>
         <w:rPr>
           <w:rFonts w:ascii="Times New Roman" w:hAnsi="Times New Roman"/>
-          <w:sz w:val="24"/>
-          <w:szCs w:val="24"/>
         </w:rPr>
       </w:pPr>
       <w:r>
@@ -4279,8 +4241,6 @@
         <w:jc w:val="left"/>
         <w:rPr>
           <w:rFonts w:ascii="Times New Roman" w:hAnsi="Times New Roman"/>
-          <w:sz w:val="24"/>
-          <w:szCs w:val="24"/>
         </w:rPr>
       </w:pPr>
       <w:r>
@@ -4329,8 +4289,6 @@
         <w:jc w:val="left"/>
         <w:rPr>
           <w:rFonts w:ascii="Times New Roman" w:hAnsi="Times New Roman"/>
-          <w:sz w:val="24"/>
-          <w:szCs w:val="24"/>
         </w:rPr>
       </w:pPr>
       <w:r>
@@ -4379,8 +4337,6 @@
         <w:jc w:val="left"/>
         <w:rPr>
           <w:rFonts w:ascii="Times New Roman" w:hAnsi="Times New Roman"/>
-          <w:sz w:val="24"/>
-          <w:szCs w:val="24"/>
         </w:rPr>
       </w:pPr>
       <w:r>
@@ -4429,8 +4385,6 @@
         <w:jc w:val="left"/>
         <w:rPr>
           <w:rFonts w:ascii="Times New Roman" w:hAnsi="Times New Roman"/>
-          <w:sz w:val="24"/>
-          <w:szCs w:val="24"/>
         </w:rPr>
       </w:pPr>
       <w:r>
@@ -4599,8 +4553,6 @@
         <w:jc w:val="left"/>
         <w:rPr>
           <w:rFonts w:ascii="Times New Roman" w:hAnsi="Times New Roman"/>
-          <w:sz w:val="24"/>
-          <w:szCs w:val="24"/>
         </w:rPr>
       </w:pPr>
       <w:r>
@@ -5009,8 +4961,6 @@
         <w:jc w:val="left"/>
         <w:rPr>
           <w:rFonts w:ascii="Times New Roman" w:hAnsi="Times New Roman"/>
-          <w:sz w:val="24"/>
-          <w:szCs w:val="24"/>
         </w:rPr>
       </w:pPr>
       <w:r>
@@ -5038,8 +4988,6 @@
         <w:jc w:val="left"/>
         <w:rPr>
           <w:rFonts w:ascii="Times New Roman" w:hAnsi="Times New Roman"/>
-          <w:sz w:val="24"/>
-          <w:szCs w:val="24"/>
         </w:rPr>
       </w:pPr>
       <w:r>
@@ -5224,8 +5172,6 @@
         <w:jc w:val="left"/>
         <w:rPr>
           <w:rFonts w:ascii="Times New Roman" w:hAnsi="Times New Roman"/>
-          <w:sz w:val="24"/>
-          <w:szCs w:val="24"/>
         </w:rPr>
       </w:pPr>
       <w:r>
@@ -5277,8 +5223,6 @@
         <w:jc w:val="left"/>
         <w:rPr>
           <w:rFonts w:ascii="Times New Roman" w:hAnsi="Times New Roman"/>
-          <w:sz w:val="24"/>
-          <w:szCs w:val="24"/>
         </w:rPr>
       </w:pPr>
       <w:r>
@@ -5507,8 +5451,6 @@
         <w:jc w:val="left"/>
         <w:rPr>
           <w:rFonts w:ascii="Times New Roman" w:hAnsi="Times New Roman"/>
-          <w:sz w:val="24"/>
-          <w:szCs w:val="24"/>
         </w:rPr>
       </w:pPr>
       <w:r>
@@ -5532,8 +5474,6 @@
         <w:jc w:val="left"/>
         <w:rPr>
           <w:rFonts w:ascii="Times New Roman" w:hAnsi="Times New Roman"/>
-          <w:sz w:val="24"/>
-          <w:szCs w:val="24"/>
         </w:rPr>
       </w:pPr>
       <w:r>
@@ -5570,8 +5510,6 @@
         <w:jc w:val="left"/>
         <w:rPr>
           <w:rFonts w:ascii="Times New Roman" w:hAnsi="Times New Roman"/>
-          <w:sz w:val="24"/>
-          <w:szCs w:val="24"/>
         </w:rPr>
       </w:pPr>
       <w:r>
@@ -5595,8 +5533,6 @@
         <w:jc w:val="left"/>
         <w:rPr>
           <w:rFonts w:ascii="Times New Roman" w:hAnsi="Times New Roman"/>
-          <w:sz w:val="24"/>
-          <w:szCs w:val="24"/>
         </w:rPr>
       </w:pPr>
       <w:r>
@@ -5640,8 +5576,6 @@
         <w:jc w:val="left"/>
         <w:rPr>
           <w:rFonts w:ascii="Times New Roman" w:hAnsi="Times New Roman"/>
-          <w:sz w:val="24"/>
-          <w:szCs w:val="24"/>
         </w:rPr>
       </w:pPr>
       <w:r>
@@ -5662,8 +5596,6 @@
         <w:jc w:val="left"/>
         <w:rPr>
           <w:rFonts w:ascii="Times New Roman" w:hAnsi="Times New Roman"/>
-          <w:sz w:val="24"/>
-          <w:szCs w:val="24"/>
         </w:rPr>
       </w:pPr>
       <w:r>
@@ -5684,8 +5616,6 @@
         <w:jc w:val="left"/>
         <w:rPr>
           <w:rFonts w:ascii="Times New Roman" w:hAnsi="Times New Roman"/>
-          <w:sz w:val="24"/>
-          <w:szCs w:val="24"/>
         </w:rPr>
       </w:pPr>
       <w:r>
@@ -5711,8 +5641,6 @@
         <w:ind w:left="0" w:right="0" w:hanging="0"/>
         <w:rPr>
           <w:rFonts w:ascii="Times New Roman" w:hAnsi="Times New Roman"/>
-          <w:sz w:val="24"/>
-          <w:szCs w:val="24"/>
         </w:rPr>
       </w:pPr>
       <w:r>
@@ -5738,8 +5666,6 @@
         <w:ind w:left="0" w:right="0" w:hanging="0"/>
         <w:rPr>
           <w:rFonts w:ascii="Times New Roman" w:hAnsi="Times New Roman"/>
-          <w:sz w:val="24"/>
-          <w:szCs w:val="24"/>
         </w:rPr>
       </w:pPr>
       <w:r>
@@ -5765,8 +5691,6 @@
         <w:ind w:left="0" w:right="0" w:hanging="0"/>
         <w:rPr>
           <w:rFonts w:ascii="Times New Roman" w:hAnsi="Times New Roman"/>
-          <w:sz w:val="24"/>
-          <w:szCs w:val="24"/>
         </w:rPr>
       </w:pPr>
       <w:r>
@@ -5792,8 +5716,6 @@
         <w:ind w:left="0" w:right="0" w:hanging="0"/>
         <w:rPr>
           <w:rFonts w:ascii="Times New Roman" w:hAnsi="Times New Roman"/>
-          <w:sz w:val="24"/>
-          <w:szCs w:val="24"/>
         </w:rPr>
       </w:pPr>
       <w:r>
@@ -5835,8 +5757,6 @@
         <w:ind w:left="0" w:right="0" w:hanging="0"/>
         <w:rPr>
           <w:rFonts w:ascii="Times New Roman" w:hAnsi="Times New Roman"/>
-          <w:sz w:val="24"/>
-          <w:szCs w:val="24"/>
         </w:rPr>
       </w:pPr>
       <w:r>
@@ -5862,8 +5782,6 @@
         <w:ind w:left="0" w:right="0" w:hanging="0"/>
         <w:rPr>
           <w:rFonts w:ascii="Times New Roman" w:hAnsi="Times New Roman"/>
-          <w:sz w:val="24"/>
-          <w:szCs w:val="24"/>
         </w:rPr>
       </w:pPr>
       <w:r>
@@ -5889,8 +5807,6 @@
         <w:ind w:left="0" w:right="0" w:hanging="0"/>
         <w:rPr>
           <w:rFonts w:ascii="Times New Roman" w:hAnsi="Times New Roman"/>
-          <w:sz w:val="24"/>
-          <w:szCs w:val="24"/>
         </w:rPr>
       </w:pPr>
       <w:r>
@@ -5917,8 +5833,6 @@
         <w:jc w:val="left"/>
         <w:rPr>
           <w:rFonts w:ascii="Times New Roman" w:hAnsi="Times New Roman"/>
-          <w:sz w:val="24"/>
-          <w:szCs w:val="24"/>
         </w:rPr>
       </w:pPr>
       <w:r>
@@ -5962,8 +5876,6 @@
         <w:jc w:val="left"/>
         <w:rPr>
           <w:rFonts w:ascii="Times New Roman" w:hAnsi="Times New Roman"/>
-          <w:sz w:val="24"/>
-          <w:szCs w:val="24"/>
         </w:rPr>
       </w:pPr>
       <w:r>
@@ -6008,9 +5920,6 @@
         <w:jc w:val="left"/>
         <w:rPr>
           <w:rFonts w:ascii="Times New Roman" w:hAnsi="Times New Roman"/>
-          <w:color w:val="auto"/>
-          <w:sz w:val="24"/>
-          <w:szCs w:val="24"/>
         </w:rPr>
       </w:pPr>
       <w:r>
@@ -6055,9 +5964,6 @@
         <w:jc w:val="left"/>
         <w:rPr>
           <w:rFonts w:ascii="Times New Roman" w:hAnsi="Times New Roman"/>
-          <w:color w:val="auto"/>
-          <w:sz w:val="24"/>
-          <w:szCs w:val="24"/>
         </w:rPr>
       </w:pPr>
       <w:r>
@@ -6077,12 +5983,7 @@
         <w:spacing w:lineRule="auto" w:line="276" w:before="0" w:after="0"/>
         <w:ind w:left="0" w:right="0" w:hanging="0"/>
         <w:jc w:val="left"/>
-        <w:rPr>
-          <w:rFonts w:ascii="Times New Roman" w:hAnsi="Times New Roman"/>
-          <w:color w:val="auto"/>
-          <w:sz w:val="24"/>
-          <w:szCs w:val="24"/>
-        </w:rPr>
+        <w:rPr/>
       </w:pPr>
       <w:hyperlink r:id="rId23">
         <w:r>
@@ -6128,9 +6029,6 @@
         <w:jc w:val="left"/>
         <w:rPr>
           <w:rFonts w:ascii="Times New Roman" w:hAnsi="Times New Roman"/>
-          <w:color w:val="auto"/>
-          <w:sz w:val="24"/>
-          <w:szCs w:val="24"/>
         </w:rPr>
       </w:pPr>
       <w:r>
@@ -6150,15 +6048,97 @@
         <w:spacing w:lineRule="auto" w:line="276" w:before="0" w:after="0"/>
         <w:ind w:left="0" w:right="0" w:hanging="0"/>
         <w:jc w:val="left"/>
-        <w:rPr>
-          <w:rFonts w:ascii="Times New Roman" w:hAnsi="Times New Roman"/>
-          <w:b/>
+        <w:rPr/>
+      </w:pPr>
+      <w:r>
+        <w:rPr>
+          <w:rStyle w:val="Style16"/>
+          <w:rFonts w:ascii="Times New Roman" w:hAnsi="Times New Roman"/>
+          <w:b w:val="false"/>
+          <w:bCs w:val="false"/>
+          <w:i w:val="false"/>
+          <w:caps w:val="false"/>
+          <w:smallCaps w:val="false"/>
+          <w:color w:val="000000"/>
+          <w:spacing w:val="0"/>
+          <w:sz w:val="24"/>
+          <w:szCs w:val="24"/>
+        </w:rPr>
+        <w:t xml:space="preserve">$ </w:t>
+      </w:r>
+      <w:r>
+        <w:rPr>
+          <w:rFonts w:ascii="Times New Roman" w:hAnsi="Times New Roman"/>
           <w:b/>
           <w:bCs/>
           <w:color w:val="auto"/>
           <w:sz w:val="24"/>
           <w:szCs w:val="24"/>
         </w:rPr>
+        <w:t>composer require laravel/ui</w:t>
+      </w:r>
+    </w:p>
+    <w:p>
+      <w:pPr>
+        <w:pStyle w:val="Normal"/>
+        <w:bidi w:val="0"/>
+        <w:spacing w:lineRule="auto" w:line="276" w:before="0" w:after="0"/>
+        <w:ind w:left="0" w:right="0" w:hanging="0"/>
+        <w:jc w:val="left"/>
+        <w:rPr>
+          <w:rFonts w:ascii="Times New Roman" w:hAnsi="Times New Roman"/>
+          <w:color w:val="auto"/>
+          <w:sz w:val="24"/>
+          <w:szCs w:val="24"/>
+        </w:rPr>
+      </w:pPr>
+      <w:r>
+        <w:rPr>
+          <w:rFonts w:ascii="Times New Roman" w:hAnsi="Times New Roman"/>
+          <w:color w:val="auto"/>
+          <w:sz w:val="24"/>
+          <w:szCs w:val="24"/>
+        </w:rPr>
+      </w:r>
+    </w:p>
+    <w:p>
+      <w:pPr>
+        <w:pStyle w:val="Normal"/>
+        <w:bidi w:val="0"/>
+        <w:spacing w:lineRule="auto" w:line="276" w:before="0" w:after="0"/>
+        <w:ind w:left="0" w:right="0" w:hanging="0"/>
+        <w:jc w:val="left"/>
+        <w:rPr>
+          <w:rFonts w:ascii="Times New Roman" w:hAnsi="Times New Roman"/>
+        </w:rPr>
+      </w:pPr>
+      <w:r>
+        <w:rPr>
+          <w:rFonts w:eastAsia="Noto Serif CJK SC" w:cs="Lohit Devanagari" w:ascii="Times New Roman" w:hAnsi="Times New Roman"/>
+          <w:color w:val="auto"/>
+          <w:kern w:val="2"/>
+          <w:sz w:val="24"/>
+          <w:szCs w:val="24"/>
+          <w:lang w:val="uk-UA" w:eastAsia="zh-CN" w:bidi="hi-IN"/>
+        </w:rPr>
+        <w:t>i</w:t>
+      </w:r>
+      <w:r>
+        <w:rPr>
+          <w:rFonts w:ascii="Times New Roman" w:hAnsi="Times New Roman"/>
+          <w:color w:val="auto"/>
+          <w:sz w:val="24"/>
+          <w:szCs w:val="24"/>
+        </w:rPr>
+        <w:t>nstall Bootstrap 4 with auth</w:t>
+      </w:r>
+    </w:p>
+    <w:p>
+      <w:pPr>
+        <w:pStyle w:val="Style19"/>
+        <w:spacing w:before="0" w:after="0"/>
+        <w:ind w:left="0" w:right="0" w:hanging="0"/>
+        <w:rPr/>
       </w:pPr>
       <w:r>
         <w:rPr>
@@ -6181,68 +6161,10 @@
           <w:rFonts w:ascii="Times New Roman" w:hAnsi="Times New Roman"/>
           <w:b/>
           <w:bCs/>
-          <w:color w:val="auto"/>
-          <w:sz w:val="24"/>
-          <w:szCs w:val="24"/>
-        </w:rPr>
-        <w:t>composer require laravel/ui</w:t>
-      </w:r>
-    </w:p>
-    <w:p>
-      <w:pPr>
-        <w:pStyle w:val="Normal"/>
-        <w:bidi w:val="0"/>
-        <w:spacing w:lineRule="auto" w:line="276" w:before="0" w:after="0"/>
-        <w:ind w:left="0" w:right="0" w:hanging="0"/>
-        <w:jc w:val="left"/>
-        <w:rPr>
-          <w:rFonts w:ascii="Times New Roman" w:hAnsi="Times New Roman"/>
-          <w:color w:val="auto"/>
-          <w:sz w:val="24"/>
-          <w:szCs w:val="24"/>
-        </w:rPr>
-      </w:pPr>
-      <w:r>
-        <w:rPr>
-          <w:rFonts w:ascii="Times New Roman" w:hAnsi="Times New Roman"/>
-          <w:color w:val="auto"/>
-          <w:sz w:val="24"/>
-          <w:szCs w:val="24"/>
-        </w:rPr>
-      </w:r>
-    </w:p>
-    <w:p>
-      <w:pPr>
-        <w:pStyle w:val="Normal"/>
-        <w:bidi w:val="0"/>
-        <w:spacing w:lineRule="auto" w:line="276" w:before="0" w:after="0"/>
-        <w:ind w:left="0" w:right="0" w:hanging="0"/>
-        <w:jc w:val="left"/>
-        <w:rPr>
-          <w:rFonts w:ascii="Times New Roman" w:hAnsi="Times New Roman"/>
-          <w:sz w:val="24"/>
-          <w:szCs w:val="24"/>
-        </w:rPr>
-      </w:pPr>
-      <w:r>
-        <w:rPr>
-          <w:rFonts w:eastAsia="Noto Serif CJK SC" w:cs="Lohit Devanagari" w:ascii="Times New Roman" w:hAnsi="Times New Roman"/>
-          <w:color w:val="auto"/>
-          <w:kern w:val="2"/>
-          <w:sz w:val="24"/>
-          <w:szCs w:val="24"/>
-          <w:lang w:val="uk-UA" w:eastAsia="zh-CN" w:bidi="hi-IN"/>
-        </w:rPr>
-        <w:t>i</w:t>
-      </w:r>
-      <w:r>
-        <w:rPr>
-          <w:rFonts w:ascii="Times New Roman" w:hAnsi="Times New Roman"/>
-          <w:color w:val="auto"/>
-          <w:sz w:val="24"/>
-          <w:szCs w:val="24"/>
-        </w:rPr>
-        <w:t>nstall Bootstrap 4 with auth</w:t>
+          <w:sz w:val="24"/>
+          <w:szCs w:val="24"/>
+        </w:rPr>
+        <w:t>php artisan ui bootstrap —auth</w:t>
       </w:r>
     </w:p>
     <w:p>
@@ -6250,6 +6172,54 @@
         <w:pStyle w:val="Style19"/>
         <w:spacing w:before="0" w:after="0"/>
         <w:ind w:left="0" w:right="0" w:hanging="0"/>
+        <w:rPr>
+          <w:rFonts w:ascii="Times New Roman" w:hAnsi="Times New Roman"/>
+          <w:sz w:val="24"/>
+          <w:szCs w:val="24"/>
+        </w:rPr>
+      </w:pPr>
+      <w:r>
+        <w:rPr>
+          <w:rFonts w:ascii="Times New Roman" w:hAnsi="Times New Roman"/>
+          <w:sz w:val="24"/>
+          <w:szCs w:val="24"/>
+        </w:rPr>
+      </w:r>
+    </w:p>
+    <w:p>
+      <w:pPr>
+        <w:pStyle w:val="Style19"/>
+        <w:spacing w:before="0" w:after="0"/>
+        <w:ind w:left="0" w:right="0" w:hanging="0"/>
+        <w:rPr>
+          <w:rFonts w:ascii="Times New Roman" w:hAnsi="Times New Roman"/>
+        </w:rPr>
+      </w:pPr>
+      <w:r>
+        <w:rPr>
+          <w:rFonts w:eastAsia="Noto Serif CJK SC" w:cs="Lohit Devanagari" w:ascii="Times New Roman" w:hAnsi="Times New Roman"/>
+          <w:color w:val="auto"/>
+          <w:kern w:val="2"/>
+          <w:sz w:val="24"/>
+          <w:szCs w:val="24"/>
+          <w:lang w:val="uk-UA" w:eastAsia="zh-CN" w:bidi="hi-IN"/>
+        </w:rPr>
+        <w:t>i</w:t>
+      </w:r>
+      <w:r>
+        <w:rPr>
+          <w:rFonts w:ascii="Times New Roman" w:hAnsi="Times New Roman"/>
+          <w:sz w:val="24"/>
+          <w:szCs w:val="24"/>
+        </w:rPr>
+        <w:t>nstall NPM</w:t>
+      </w:r>
+    </w:p>
+    <w:p>
+      <w:pPr>
+        <w:pStyle w:val="Style19"/>
+        <w:spacing w:before="0" w:after="0"/>
+        <w:ind w:left="0" w:right="0" w:hanging="0"/>
         <w:rPr/>
       </w:pPr>
       <w:r>
@@ -6276,7 +6246,7 @@
           <w:sz w:val="24"/>
           <w:szCs w:val="24"/>
         </w:rPr>
-        <w:t>php artisan ui bootstrap —auth</w:t>
+        <w:t>npm install</w:t>
       </w:r>
     </w:p>
     <w:p>
@@ -6303,30 +6273,503 @@
         <w:pStyle w:val="Style19"/>
         <w:spacing w:before="0" w:after="0"/>
         <w:ind w:left="0" w:right="0" w:hanging="0"/>
-        <w:rPr>
-          <w:rFonts w:ascii="Times New Roman" w:hAnsi="Times New Roman"/>
-          <w:sz w:val="24"/>
-          <w:szCs w:val="24"/>
-        </w:rPr>
-      </w:pPr>
-      <w:r>
-        <w:rPr>
-          <w:rFonts w:eastAsia="Noto Serif CJK SC" w:cs="Lohit Devanagari" w:ascii="Times New Roman" w:hAnsi="Times New Roman"/>
-          <w:color w:val="auto"/>
-          <w:kern w:val="2"/>
-          <w:sz w:val="24"/>
-          <w:szCs w:val="24"/>
-          <w:lang w:val="uk-UA" w:eastAsia="zh-CN" w:bidi="hi-IN"/>
-        </w:rPr>
-        <w:t>i</w:t>
-      </w:r>
-      <w:r>
-        <w:rPr>
-          <w:rFonts w:ascii="Times New Roman" w:hAnsi="Times New Roman"/>
-          <w:sz w:val="24"/>
-          <w:szCs w:val="24"/>
-        </w:rPr>
-        <w:t>nstall NPM</w:t>
+        <w:rPr/>
+      </w:pPr>
+      <w:r>
+        <w:rPr>
+          <w:rStyle w:val="Style15"/>
+          <w:rFonts w:ascii="Times New Roman" w:hAnsi="Times New Roman"/>
+          <w:b w:val="false"/>
+          <w:i w:val="false"/>
+          <w:caps w:val="false"/>
+          <w:smallCaps w:val="false"/>
+          <w:color w:val="1D1C1C"/>
+          <w:spacing w:val="0"/>
+          <w:sz w:val="24"/>
+          <w:szCs w:val="24"/>
+        </w:rPr>
+        <w:t>Run NPM</w:t>
+      </w:r>
+    </w:p>
+    <w:p>
+      <w:pPr>
+        <w:pStyle w:val="Normal"/>
+        <w:bidi w:val="0"/>
+        <w:spacing w:lineRule="auto" w:line="276" w:before="0" w:after="0"/>
+        <w:ind w:left="0" w:right="0" w:hanging="0"/>
+        <w:jc w:val="left"/>
+        <w:rPr/>
+      </w:pPr>
+      <w:r>
+        <w:rPr>
+          <w:rStyle w:val="Style16"/>
+          <w:rFonts w:ascii="Times New Roman" w:hAnsi="Times New Roman"/>
+          <w:b w:val="false"/>
+          <w:bCs w:val="false"/>
+          <w:i w:val="false"/>
+          <w:caps w:val="false"/>
+          <w:smallCaps w:val="false"/>
+          <w:color w:val="000000"/>
+          <w:spacing w:val="0"/>
+          <w:sz w:val="24"/>
+          <w:szCs w:val="24"/>
+        </w:rPr>
+        <w:t xml:space="preserve">$ </w:t>
+      </w:r>
+      <w:r>
+        <w:rPr>
+          <w:rFonts w:ascii="Times New Roman" w:hAnsi="Times New Roman"/>
+          <w:b/>
+          <w:bCs/>
+          <w:color w:val="auto"/>
+          <w:sz w:val="24"/>
+          <w:szCs w:val="24"/>
+        </w:rPr>
+        <w:t>npm run dev</w:t>
+      </w:r>
+    </w:p>
+    <w:p>
+      <w:pPr>
+        <w:pStyle w:val="Normal"/>
+        <w:bidi w:val="0"/>
+        <w:spacing w:lineRule="auto" w:line="276" w:before="0" w:after="0"/>
+        <w:ind w:left="0" w:right="0" w:hanging="0"/>
+        <w:jc w:val="left"/>
+        <w:rPr>
+          <w:rFonts w:ascii="Times New Roman" w:hAnsi="Times New Roman"/>
+        </w:rPr>
+      </w:pPr>
+      <w:r>
+        <w:rPr>
+          <w:rFonts w:ascii="Times New Roman" w:hAnsi="Times New Roman"/>
+          <w:color w:val="auto"/>
+          <w:sz w:val="24"/>
+          <w:szCs w:val="24"/>
+        </w:rPr>
+        <w:t>_________________________________________________________________________________</w:t>
+      </w:r>
+    </w:p>
+    <w:p>
+      <w:pPr>
+        <w:pStyle w:val="Normal"/>
+        <w:bidi w:val="0"/>
+        <w:spacing w:lineRule="auto" w:line="276" w:before="0" w:after="0"/>
+        <w:ind w:left="0" w:right="0" w:hanging="0"/>
+        <w:jc w:val="left"/>
+        <w:rPr>
+          <w:rFonts w:ascii="Times New Roman" w:hAnsi="Times New Roman"/>
+          <w:color w:val="auto"/>
+          <w:sz w:val="24"/>
+          <w:szCs w:val="24"/>
+        </w:rPr>
+      </w:pPr>
+      <w:r>
+        <w:rPr>
+          <w:rFonts w:ascii="Times New Roman" w:hAnsi="Times New Roman"/>
+          <w:color w:val="auto"/>
+          <w:sz w:val="24"/>
+          <w:szCs w:val="24"/>
+        </w:rPr>
+      </w:r>
+    </w:p>
+    <w:p>
+      <w:pPr>
+        <w:pStyle w:val="Normal"/>
+        <w:bidi w:val="0"/>
+        <w:spacing w:lineRule="auto" w:line="276" w:before="0" w:after="0"/>
+        <w:ind w:left="0" w:right="0" w:hanging="0"/>
+        <w:jc w:val="left"/>
+        <w:rPr>
+          <w:rFonts w:ascii="Times New Roman" w:hAnsi="Times New Roman"/>
+        </w:rPr>
+      </w:pPr>
+      <w:r>
+        <w:rPr>
+          <w:rFonts w:ascii="Times New Roman" w:hAnsi="Times New Roman"/>
+          <w:b/>
+          <w:bCs/>
+          <w:sz w:val="24"/>
+          <w:szCs w:val="24"/>
+        </w:rPr>
+        <w:t>Полезные команды artisan</w:t>
+      </w:r>
+    </w:p>
+    <w:p>
+      <w:pPr>
+        <w:pStyle w:val="Normal"/>
+        <w:bidi w:val="0"/>
+        <w:spacing w:lineRule="auto" w:line="276" w:before="0" w:after="0"/>
+        <w:ind w:left="0" w:right="0" w:hanging="0"/>
+        <w:jc w:val="left"/>
+        <w:rPr>
+          <w:rFonts w:ascii="Times New Roman" w:hAnsi="Times New Roman"/>
+        </w:rPr>
+      </w:pPr>
+      <w:r>
+        <w:rPr>
+          <w:rFonts w:ascii="Times New Roman" w:hAnsi="Times New Roman"/>
+          <w:sz w:val="24"/>
+          <w:szCs w:val="24"/>
+        </w:rPr>
+        <w:t>php artisan down — выключить сайт</w:t>
+      </w:r>
+    </w:p>
+    <w:p>
+      <w:pPr>
+        <w:pStyle w:val="Normal"/>
+        <w:bidi w:val="0"/>
+        <w:spacing w:lineRule="auto" w:line="276" w:before="0" w:after="0"/>
+        <w:ind w:left="0" w:right="0" w:hanging="0"/>
+        <w:jc w:val="left"/>
+        <w:rPr>
+          <w:rFonts w:ascii="Times New Roman" w:hAnsi="Times New Roman"/>
+        </w:rPr>
+      </w:pPr>
+      <w:r>
+        <w:rPr>
+          <w:rFonts w:ascii="Times New Roman" w:hAnsi="Times New Roman"/>
+          <w:sz w:val="24"/>
+          <w:szCs w:val="24"/>
+        </w:rPr>
+        <w:t>php artisan up — запустить сайт</w:t>
+      </w:r>
+    </w:p>
+    <w:p>
+      <w:pPr>
+        <w:pStyle w:val="Normal"/>
+        <w:bidi w:val="0"/>
+        <w:spacing w:lineRule="auto" w:line="276" w:before="0" w:after="0"/>
+        <w:ind w:left="0" w:right="0" w:hanging="0"/>
+        <w:jc w:val="left"/>
+        <w:rPr>
+          <w:rFonts w:ascii="Times New Roman" w:hAnsi="Times New Roman"/>
+        </w:rPr>
+      </w:pPr>
+      <w:r>
+        <w:rPr>
+          <w:rFonts w:ascii="Times New Roman" w:hAnsi="Times New Roman"/>
+          <w:sz w:val="24"/>
+          <w:szCs w:val="24"/>
+        </w:rPr>
+        <w:t>php artisan db — подключиться к базе данных</w:t>
+      </w:r>
+    </w:p>
+    <w:p>
+      <w:pPr>
+        <w:pStyle w:val="Normal"/>
+        <w:bidi w:val="0"/>
+        <w:spacing w:lineRule="auto" w:line="276" w:before="0" w:after="0"/>
+        <w:ind w:left="0" w:right="0" w:hanging="0"/>
+        <w:jc w:val="left"/>
+        <w:rPr>
+          <w:rFonts w:ascii="Times New Roman" w:hAnsi="Times New Roman"/>
+          <w:sz w:val="24"/>
+          <w:szCs w:val="24"/>
+        </w:rPr>
+      </w:pPr>
+      <w:r>
+        <w:rPr>
+          <w:rFonts w:ascii="Times New Roman" w:hAnsi="Times New Roman"/>
+          <w:sz w:val="24"/>
+          <w:szCs w:val="24"/>
+        </w:rPr>
+      </w:r>
+    </w:p>
+    <w:p>
+      <w:pPr>
+        <w:pStyle w:val="Normal"/>
+        <w:bidi w:val="0"/>
+        <w:spacing w:lineRule="auto" w:line="276" w:before="0" w:after="0"/>
+        <w:ind w:left="0" w:right="0" w:hanging="0"/>
+        <w:jc w:val="left"/>
+        <w:rPr>
+          <w:rFonts w:ascii="Times New Roman" w:hAnsi="Times New Roman"/>
+        </w:rPr>
+      </w:pPr>
+      <w:r>
+        <w:rPr>
+          <w:rFonts w:ascii="Times New Roman" w:hAnsi="Times New Roman"/>
+          <w:sz w:val="24"/>
+          <w:szCs w:val="24"/>
+        </w:rPr>
+        <w:t>________________________________________________________________________________</w:t>
+      </w:r>
+    </w:p>
+    <w:p>
+      <w:pPr>
+        <w:pStyle w:val="Normal"/>
+        <w:bidi w:val="0"/>
+        <w:spacing w:lineRule="auto" w:line="276" w:before="0" w:after="0"/>
+        <w:ind w:left="0" w:right="0" w:hanging="0"/>
+        <w:jc w:val="left"/>
+        <w:rPr>
+          <w:rFonts w:ascii="Times New Roman" w:hAnsi="Times New Roman"/>
+          <w:sz w:val="24"/>
+          <w:szCs w:val="24"/>
+        </w:rPr>
+      </w:pPr>
+      <w:r>
+        <w:rPr>
+          <w:rFonts w:ascii="Times New Roman" w:hAnsi="Times New Roman"/>
+          <w:sz w:val="24"/>
+          <w:szCs w:val="24"/>
+        </w:rPr>
+      </w:r>
+    </w:p>
+    <w:p>
+      <w:pPr>
+        <w:pStyle w:val="Normal"/>
+        <w:bidi w:val="0"/>
+        <w:spacing w:lineRule="auto" w:line="276" w:before="0" w:after="0"/>
+        <w:ind w:left="0" w:right="0" w:hanging="0"/>
+        <w:jc w:val="left"/>
+        <w:rPr>
+          <w:rFonts w:ascii="Times New Roman" w:hAnsi="Times New Roman"/>
+        </w:rPr>
+      </w:pPr>
+      <w:r>
+        <w:rPr>
+          <w:rFonts w:ascii="Times New Roman" w:hAnsi="Times New Roman"/>
+          <w:sz w:val="24"/>
+          <w:szCs w:val="24"/>
+        </w:rPr>
+        <w:t>php artisan make:migration add_second_name_to_users_table —table=users</w:t>
+      </w:r>
+    </w:p>
+    <w:p>
+      <w:pPr>
+        <w:pStyle w:val="Normal"/>
+        <w:bidi w:val="0"/>
+        <w:spacing w:lineRule="auto" w:line="276" w:before="0" w:after="0"/>
+        <w:ind w:left="0" w:right="0" w:hanging="0"/>
+        <w:jc w:val="left"/>
+        <w:rPr>
+          <w:rFonts w:ascii="Times New Roman" w:hAnsi="Times New Roman"/>
+        </w:rPr>
+      </w:pPr>
+      <w:r>
+        <w:rPr>
+          <w:rFonts w:ascii="Times New Roman" w:hAnsi="Times New Roman"/>
+          <w:sz w:val="24"/>
+          <w:szCs w:val="24"/>
+        </w:rPr>
+        <w:t>php artisan make:migration create_module_params_table —create=module_params</w:t>
+      </w:r>
+    </w:p>
+    <w:p>
+      <w:pPr>
+        <w:pStyle w:val="Normal"/>
+        <w:bidi w:val="0"/>
+        <w:spacing w:lineRule="auto" w:line="276" w:before="0" w:after="0"/>
+        <w:ind w:left="0" w:right="0" w:hanging="0"/>
+        <w:jc w:val="left"/>
+        <w:rPr>
+          <w:rFonts w:ascii="Times New Roman" w:hAnsi="Times New Roman"/>
+        </w:rPr>
+      </w:pPr>
+      <w:r>
+        <w:rPr>
+          <w:rFonts w:ascii="Times New Roman" w:hAnsi="Times New Roman"/>
+          <w:sz w:val="24"/>
+          <w:szCs w:val="24"/>
+        </w:rPr>
+        <w:t>php artisan migrate</w:t>
+      </w:r>
+    </w:p>
+    <w:p>
+      <w:pPr>
+        <w:pStyle w:val="Normal"/>
+        <w:bidi w:val="0"/>
+        <w:spacing w:lineRule="auto" w:line="276" w:before="0" w:after="0"/>
+        <w:ind w:left="0" w:right="0" w:hanging="0"/>
+        <w:jc w:val="left"/>
+        <w:rPr>
+          <w:rFonts w:ascii="Times New Roman" w:hAnsi="Times New Roman"/>
+        </w:rPr>
+      </w:pPr>
+      <w:r>
+        <w:rPr>
+          <w:rFonts w:ascii="Times New Roman" w:hAnsi="Times New Roman"/>
+          <w:sz w:val="24"/>
+          <w:szCs w:val="24"/>
+        </w:rPr>
+        <w:t>_________________________________________________________________________________</w:t>
+      </w:r>
+    </w:p>
+    <w:p>
+      <w:pPr>
+        <w:pStyle w:val="Normal"/>
+        <w:bidi w:val="0"/>
+        <w:spacing w:lineRule="auto" w:line="276" w:before="0" w:after="0"/>
+        <w:ind w:left="0" w:right="0" w:hanging="0"/>
+        <w:jc w:val="left"/>
+        <w:rPr>
+          <w:rFonts w:ascii="Times New Roman" w:hAnsi="Times New Roman"/>
+          <w:b w:val="false"/>
+          <w:b w:val="false"/>
+          <w:bCs w:val="false"/>
+          <w:color w:val="auto"/>
+          <w:sz w:val="24"/>
+          <w:szCs w:val="24"/>
+          <w:u w:val="none"/>
+        </w:rPr>
+      </w:pPr>
+      <w:r>
+        <w:rPr>
+          <w:rFonts w:ascii="Times New Roman" w:hAnsi="Times New Roman"/>
+          <w:b w:val="false"/>
+          <w:bCs w:val="false"/>
+          <w:color w:val="auto"/>
+          <w:sz w:val="24"/>
+          <w:szCs w:val="24"/>
+          <w:u w:val="none"/>
+        </w:rPr>
+      </w:r>
+    </w:p>
+    <w:p>
+      <w:pPr>
+        <w:pStyle w:val="Normal"/>
+        <w:bidi w:val="0"/>
+        <w:spacing w:lineRule="auto" w:line="276" w:before="0" w:after="0"/>
+        <w:ind w:left="0" w:right="0" w:hanging="0"/>
+        <w:jc w:val="left"/>
+        <w:rPr>
+          <w:rFonts w:ascii="Times New Roman" w:hAnsi="Times New Roman"/>
+          <w:b w:val="false"/>
+          <w:b w:val="false"/>
+          <w:bCs w:val="false"/>
+          <w:color w:val="auto"/>
+          <w:sz w:val="24"/>
+          <w:szCs w:val="24"/>
+          <w:u w:val="none"/>
+        </w:rPr>
+      </w:pPr>
+      <w:r>
+        <w:rPr>
+          <w:rFonts w:ascii="Times New Roman" w:hAnsi="Times New Roman"/>
+          <w:b w:val="false"/>
+          <w:bCs w:val="false"/>
+          <w:color w:val="auto"/>
+          <w:sz w:val="24"/>
+          <w:szCs w:val="24"/>
+          <w:u w:val="none"/>
+        </w:rPr>
+        <w:t>Starter Kits</w:t>
+      </w:r>
+    </w:p>
+    <w:p>
+      <w:pPr>
+        <w:pStyle w:val="Normal"/>
+        <w:bidi w:val="0"/>
+        <w:spacing w:lineRule="auto" w:line="276" w:before="0" w:after="0"/>
+        <w:ind w:left="0" w:right="0" w:hanging="0"/>
+        <w:jc w:val="left"/>
+        <w:rPr/>
+      </w:pPr>
+      <w:hyperlink r:id="rId24">
+        <w:r>
+          <w:rPr>
+            <w:rFonts w:ascii="Times New Roman" w:hAnsi="Times New Roman"/>
+            <w:b w:val="false"/>
+            <w:bCs w:val="false"/>
+            <w:color w:val="auto"/>
+            <w:sz w:val="24"/>
+            <w:szCs w:val="24"/>
+            <w:u w:val="none"/>
+          </w:rPr>
+          <w:t>https://laravel.com/docs/8.x/starter-kits</w:t>
+        </w:r>
+      </w:hyperlink>
+    </w:p>
+    <w:p>
+      <w:pPr>
+        <w:pStyle w:val="Normal"/>
+        <w:bidi w:val="0"/>
+        <w:spacing w:lineRule="auto" w:line="276" w:before="0" w:after="0"/>
+        <w:ind w:left="0" w:right="0" w:hanging="0"/>
+        <w:jc w:val="left"/>
+        <w:rPr/>
+      </w:pPr>
+      <w:r>
+        <w:rPr>
+          <w:rFonts w:ascii="Times New Roman" w:hAnsi="Times New Roman"/>
+          <w:b w:val="false"/>
+          <w:bCs w:val="false"/>
+          <w:i w:val="false"/>
+          <w:caps w:val="false"/>
+          <w:smallCaps w:val="false"/>
+          <w:color w:val="auto"/>
+          <w:spacing w:val="0"/>
+          <w:sz w:val="24"/>
+          <w:szCs w:val="24"/>
+          <w:u w:val="none"/>
+        </w:rPr>
+        <w:t>Laravel Breeze is a minimal, simple implementation of all of Laravel's </w:t>
+      </w:r>
+      <w:hyperlink r:id="rId25">
+        <w:r>
+          <w:rPr>
+            <w:rFonts w:ascii="Times New Roman" w:hAnsi="Times New Roman"/>
+            <w:b w:val="false"/>
+            <w:bCs w:val="false"/>
+            <w:i w:val="false"/>
+            <w:caps w:val="false"/>
+            <w:smallCaps w:val="false"/>
+            <w:color w:val="auto"/>
+            <w:spacing w:val="0"/>
+            <w:sz w:val="24"/>
+            <w:szCs w:val="24"/>
+            <w:u w:val="none"/>
+            <w:bdr w:val="single" w:sz="2" w:space="1" w:color="E7E8F2"/>
+          </w:rPr>
+          <w:t>authentication features</w:t>
+        </w:r>
+      </w:hyperlink>
+    </w:p>
+    <w:p>
+      <w:pPr>
+        <w:pStyle w:val="Style23"/>
+        <w:bidi w:val="0"/>
+        <w:spacing w:lineRule="auto" w:line="276" w:before="0" w:after="0"/>
+        <w:ind w:left="0" w:right="0" w:hanging="0"/>
+        <w:jc w:val="left"/>
+        <w:rPr/>
+      </w:pPr>
+      <w:r>
+        <w:rPr>
+          <w:rStyle w:val="Style16"/>
+          <w:rFonts w:ascii="Times New Roman" w:hAnsi="Times New Roman"/>
+          <w:b w:val="false"/>
+          <w:bCs w:val="false"/>
+          <w:i w:val="false"/>
+          <w:caps w:val="false"/>
+          <w:smallCaps w:val="false"/>
+          <w:color w:val="auto"/>
+          <w:spacing w:val="0"/>
+          <w:sz w:val="24"/>
+          <w:szCs w:val="24"/>
+          <w:u w:val="none"/>
+          <w:bdr w:val="single" w:sz="2" w:space="1" w:color="E7E8F2"/>
+        </w:rPr>
+        <w:t xml:space="preserve">$ </w:t>
+      </w:r>
+      <w:r>
+        <w:rPr>
+          <w:rStyle w:val="Style16"/>
+          <w:rFonts w:ascii="Times New Roman" w:hAnsi="Times New Roman"/>
+          <w:b/>
+          <w:bCs/>
+          <w:i w:val="false"/>
+          <w:caps w:val="false"/>
+          <w:smallCaps w:val="false"/>
+          <w:color w:val="auto"/>
+          <w:spacing w:val="0"/>
+          <w:sz w:val="24"/>
+          <w:szCs w:val="24"/>
+          <w:u w:val="none"/>
+          <w:bdr w:val="single" w:sz="2" w:space="1" w:color="E7E8F2"/>
+        </w:rPr>
+        <w:t>composer require laravel/breeze --dev</w:t>
       </w:r>
     </w:p>
     <w:p>
@@ -6336,23 +6779,30 @@
         <w:ind w:left="0" w:right="0" w:hanging="0"/>
         <w:rPr>
           <w:rFonts w:ascii="Times New Roman" w:hAnsi="Times New Roman"/>
-          <w:sz w:val="24"/>
-          <w:szCs w:val="24"/>
-        </w:rPr>
-      </w:pPr>
-      <w:r>
-        <w:rPr>
-          <w:rStyle w:val="Style16"/>
-          <w:rFonts w:ascii="Times New Roman" w:hAnsi="Times New Roman"/>
-          <w:b w:val="false"/>
-          <w:bCs w:val="false"/>
-          <w:i w:val="false"/>
-          <w:caps w:val="false"/>
-          <w:smallCaps w:val="false"/>
-          <w:color w:val="000000"/>
-          <w:spacing w:val="0"/>
-          <w:sz w:val="24"/>
-          <w:szCs w:val="24"/>
+          <w:b w:val="false"/>
+          <w:b w:val="false"/>
+          <w:bCs w:val="false"/>
+          <w:color w:val="auto"/>
+          <w:sz w:val="24"/>
+          <w:szCs w:val="24"/>
+          <w:u w:val="none"/>
+        </w:rPr>
+      </w:pPr>
+      <w:r>
+        <w:rPr>
+          <w:rStyle w:val="Style16"/>
+          <w:rFonts w:ascii="Times New Roman" w:hAnsi="Times New Roman"/>
+          <w:b w:val="false"/>
+          <w:bCs w:val="false"/>
+          <w:i w:val="false"/>
+          <w:caps w:val="false"/>
+          <w:smallCaps w:val="false"/>
+          <w:color w:val="auto"/>
+          <w:spacing w:val="0"/>
+          <w:sz w:val="24"/>
+          <w:szCs w:val="24"/>
+          <w:u w:val="none"/>
+          <w:bdr w:val="single" w:sz="2" w:space="1" w:color="E7E8F2"/>
         </w:rPr>
         <w:t xml:space="preserve">$ </w:t>
       </w:r>
@@ -6361,10 +6811,12 @@
           <w:rFonts w:ascii="Times New Roman" w:hAnsi="Times New Roman"/>
           <w:b/>
           <w:bCs/>
-          <w:sz w:val="24"/>
-          <w:szCs w:val="24"/>
-        </w:rPr>
-        <w:t>npm install</w:t>
+          <w:color w:val="auto"/>
+          <w:sz w:val="24"/>
+          <w:szCs w:val="24"/>
+          <w:u w:val="none"/>
+        </w:rPr>
+        <w:t>php artisan breeze:install</w:t>
       </w:r>
     </w:p>
     <w:p>
@@ -6374,16 +6826,44 @@
         <w:ind w:left="0" w:right="0" w:hanging="0"/>
         <w:rPr>
           <w:rFonts w:ascii="Times New Roman" w:hAnsi="Times New Roman"/>
-          <w:sz w:val="24"/>
-          <w:szCs w:val="24"/>
-        </w:rPr>
-      </w:pPr>
-      <w:r>
-        <w:rPr>
-          <w:rFonts w:ascii="Times New Roman" w:hAnsi="Times New Roman"/>
-          <w:sz w:val="24"/>
-          <w:szCs w:val="24"/>
-        </w:rPr>
+          <w:b w:val="false"/>
+          <w:b w:val="false"/>
+          <w:bCs w:val="false"/>
+          <w:color w:val="auto"/>
+          <w:sz w:val="24"/>
+          <w:szCs w:val="24"/>
+          <w:u w:val="none"/>
+        </w:rPr>
+      </w:pPr>
+      <w:r>
+        <w:rPr>
+          <w:rStyle w:val="Style16"/>
+          <w:rFonts w:ascii="Times New Roman" w:hAnsi="Times New Roman"/>
+          <w:b w:val="false"/>
+          <w:bCs w:val="false"/>
+          <w:i w:val="false"/>
+          <w:caps w:val="false"/>
+          <w:smallCaps w:val="false"/>
+          <w:color w:val="auto"/>
+          <w:spacing w:val="0"/>
+          <w:sz w:val="24"/>
+          <w:szCs w:val="24"/>
+          <w:u w:val="none"/>
+          <w:bdr w:val="single" w:sz="2" w:space="1" w:color="E7E8F2"/>
+        </w:rPr>
+        <w:t xml:space="preserve">$ </w:t>
+      </w:r>
+      <w:r>
+        <w:rPr>
+          <w:rFonts w:ascii="Times New Roman" w:hAnsi="Times New Roman"/>
+          <w:b/>
+          <w:bCs/>
+          <w:color w:val="auto"/>
+          <w:sz w:val="24"/>
+          <w:szCs w:val="24"/>
+          <w:u w:val="none"/>
+        </w:rPr>
+        <w:t>npm install</w:t>
       </w:r>
     </w:p>
     <w:p>
@@ -6393,53 +6873,30 @@
         <w:ind w:left="0" w:right="0" w:hanging="0"/>
         <w:rPr>
           <w:rFonts w:ascii="Times New Roman" w:hAnsi="Times New Roman"/>
-          <w:sz w:val="24"/>
-          <w:szCs w:val="24"/>
-        </w:rPr>
-      </w:pPr>
-      <w:r>
-        <w:rPr>
-          <w:rStyle w:val="Style15"/>
-          <w:rFonts w:ascii="Times New Roman" w:hAnsi="Times New Roman"/>
-          <w:b w:val="false"/>
-          <w:i w:val="false"/>
-          <w:caps w:val="false"/>
-          <w:smallCaps w:val="false"/>
-          <w:color w:val="1D1C1C"/>
-          <w:spacing w:val="0"/>
-          <w:sz w:val="24"/>
-          <w:szCs w:val="24"/>
-        </w:rPr>
-        <w:t>Run NPM</w:t>
-      </w:r>
-    </w:p>
-    <w:p>
-      <w:pPr>
-        <w:pStyle w:val="Normal"/>
-        <w:bidi w:val="0"/>
-        <w:spacing w:lineRule="auto" w:line="276" w:before="0" w:after="0"/>
-        <w:ind w:left="0" w:right="0" w:hanging="0"/>
-        <w:jc w:val="left"/>
-        <w:rPr>
-          <w:rFonts w:ascii="Times New Roman" w:hAnsi="Times New Roman"/>
-          <w:color w:val="auto"/>
-          <w:sz w:val="24"/>
-          <w:szCs w:val="24"/>
-        </w:rPr>
-      </w:pPr>
-      <w:r>
-        <w:rPr>
-          <w:rStyle w:val="Style16"/>
-          <w:rFonts w:ascii="Times New Roman" w:hAnsi="Times New Roman"/>
-          <w:b w:val="false"/>
-          <w:bCs w:val="false"/>
-          <w:i w:val="false"/>
-          <w:caps w:val="false"/>
-          <w:smallCaps w:val="false"/>
-          <w:color w:val="000000"/>
-          <w:spacing w:val="0"/>
-          <w:sz w:val="24"/>
-          <w:szCs w:val="24"/>
+          <w:b w:val="false"/>
+          <w:b w:val="false"/>
+          <w:bCs w:val="false"/>
+          <w:color w:val="auto"/>
+          <w:sz w:val="24"/>
+          <w:szCs w:val="24"/>
+          <w:u w:val="none"/>
+        </w:rPr>
+      </w:pPr>
+      <w:r>
+        <w:rPr>
+          <w:rStyle w:val="Style16"/>
+          <w:rFonts w:ascii="Times New Roman" w:hAnsi="Times New Roman"/>
+          <w:b w:val="false"/>
+          <w:bCs w:val="false"/>
+          <w:i w:val="false"/>
+          <w:caps w:val="false"/>
+          <w:smallCaps w:val="false"/>
+          <w:color w:val="auto"/>
+          <w:spacing w:val="0"/>
+          <w:sz w:val="24"/>
+          <w:szCs w:val="24"/>
+          <w:u w:val="none"/>
+          <w:bdr w:val="single" w:sz="2" w:space="1" w:color="E7E8F2"/>
         </w:rPr>
         <w:t xml:space="preserve">$ </w:t>
       </w:r>
@@ -6451,245 +6908,38 @@
           <w:color w:val="auto"/>
           <w:sz w:val="24"/>
           <w:szCs w:val="24"/>
+          <w:u w:val="none"/>
         </w:rPr>
         <w:t>npm run dev</w:t>
       </w:r>
     </w:p>
     <w:p>
       <w:pPr>
-        <w:pStyle w:val="Normal"/>
-        <w:bidi w:val="0"/>
-        <w:spacing w:lineRule="auto" w:line="276" w:before="0" w:after="0"/>
-        <w:ind w:left="0" w:right="0" w:hanging="0"/>
-        <w:jc w:val="left"/>
-        <w:rPr>
-          <w:rFonts w:ascii="Times New Roman" w:hAnsi="Times New Roman"/>
-          <w:color w:val="auto"/>
-          <w:sz w:val="24"/>
-          <w:szCs w:val="24"/>
-        </w:rPr>
-      </w:pPr>
-      <w:r>
-        <w:rPr>
-          <w:rFonts w:ascii="Times New Roman" w:hAnsi="Times New Roman"/>
-          <w:color w:val="auto"/>
-          <w:sz w:val="24"/>
-          <w:szCs w:val="24"/>
-        </w:rPr>
-        <w:t>_________________________________________________________________________________</w:t>
-      </w:r>
-    </w:p>
-    <w:p>
-      <w:pPr>
-        <w:pStyle w:val="Normal"/>
-        <w:bidi w:val="0"/>
-        <w:spacing w:lineRule="auto" w:line="276" w:before="0" w:after="0"/>
-        <w:ind w:left="0" w:right="0" w:hanging="0"/>
-        <w:jc w:val="left"/>
-        <w:rPr>
-          <w:rFonts w:ascii="Times New Roman" w:hAnsi="Times New Roman"/>
-          <w:color w:val="auto"/>
-          <w:sz w:val="24"/>
-          <w:szCs w:val="24"/>
-        </w:rPr>
-      </w:pPr>
-      <w:r>
-        <w:rPr>
-          <w:rFonts w:ascii="Times New Roman" w:hAnsi="Times New Roman"/>
-          <w:color w:val="auto"/>
-          <w:sz w:val="24"/>
-          <w:szCs w:val="24"/>
-        </w:rPr>
-      </w:r>
-    </w:p>
-    <w:p>
-      <w:pPr>
-        <w:pStyle w:val="Normal"/>
-        <w:bidi w:val="0"/>
-        <w:spacing w:lineRule="auto" w:line="276" w:before="0" w:after="0"/>
-        <w:ind w:left="0" w:right="0" w:hanging="0"/>
-        <w:jc w:val="left"/>
-        <w:rPr>
-          <w:rFonts w:ascii="Times New Roman" w:hAnsi="Times New Roman"/>
-          <w:sz w:val="24"/>
-          <w:szCs w:val="24"/>
-        </w:rPr>
-      </w:pPr>
-      <w:r>
-        <w:rPr>
-          <w:rFonts w:ascii="Times New Roman" w:hAnsi="Times New Roman"/>
-          <w:b/>
-          <w:bCs/>
-          <w:sz w:val="24"/>
-          <w:szCs w:val="24"/>
-        </w:rPr>
-        <w:t>Полезные команды artisan</w:t>
-      </w:r>
-    </w:p>
-    <w:p>
-      <w:pPr>
-        <w:pStyle w:val="Normal"/>
-        <w:bidi w:val="0"/>
-        <w:spacing w:lineRule="auto" w:line="276" w:before="0" w:after="0"/>
-        <w:ind w:left="0" w:right="0" w:hanging="0"/>
-        <w:jc w:val="left"/>
-        <w:rPr>
-          <w:rFonts w:ascii="Times New Roman" w:hAnsi="Times New Roman"/>
-          <w:sz w:val="24"/>
-          <w:szCs w:val="24"/>
-        </w:rPr>
-      </w:pPr>
-      <w:r>
-        <w:rPr>
-          <w:rFonts w:ascii="Times New Roman" w:hAnsi="Times New Roman"/>
-          <w:sz w:val="24"/>
-          <w:szCs w:val="24"/>
-        </w:rPr>
-        <w:t>php artisan down — выключить сайт</w:t>
-      </w:r>
-    </w:p>
-    <w:p>
-      <w:pPr>
-        <w:pStyle w:val="Normal"/>
-        <w:bidi w:val="0"/>
-        <w:spacing w:lineRule="auto" w:line="276" w:before="0" w:after="0"/>
-        <w:ind w:left="0" w:right="0" w:hanging="0"/>
-        <w:jc w:val="left"/>
-        <w:rPr>
-          <w:rFonts w:ascii="Times New Roman" w:hAnsi="Times New Roman"/>
-          <w:sz w:val="24"/>
-          <w:szCs w:val="24"/>
-        </w:rPr>
-      </w:pPr>
-      <w:r>
-        <w:rPr>
-          <w:rFonts w:ascii="Times New Roman" w:hAnsi="Times New Roman"/>
-          <w:sz w:val="24"/>
-          <w:szCs w:val="24"/>
-        </w:rPr>
-        <w:t>php artisan up — запустить сайт</w:t>
-      </w:r>
-    </w:p>
-    <w:p>
-      <w:pPr>
-        <w:pStyle w:val="Normal"/>
-        <w:bidi w:val="0"/>
-        <w:spacing w:lineRule="auto" w:line="276" w:before="0" w:after="0"/>
-        <w:ind w:left="0" w:right="0" w:hanging="0"/>
-        <w:jc w:val="left"/>
-        <w:rPr>
-          <w:rFonts w:ascii="Times New Roman" w:hAnsi="Times New Roman"/>
-          <w:sz w:val="24"/>
-          <w:szCs w:val="24"/>
-        </w:rPr>
-      </w:pPr>
-      <w:r>
-        <w:rPr>
-          <w:rFonts w:ascii="Times New Roman" w:hAnsi="Times New Roman"/>
-          <w:sz w:val="24"/>
-          <w:szCs w:val="24"/>
-        </w:rPr>
-        <w:t>php artisan db — подключиться к базе данных</w:t>
-      </w:r>
-    </w:p>
-    <w:p>
-      <w:pPr>
-        <w:pStyle w:val="Normal"/>
-        <w:bidi w:val="0"/>
-        <w:spacing w:lineRule="auto" w:line="276" w:before="0" w:after="0"/>
-        <w:ind w:left="0" w:right="0" w:hanging="0"/>
-        <w:jc w:val="left"/>
-        <w:rPr>
-          <w:rFonts w:ascii="Times New Roman" w:hAnsi="Times New Roman"/>
-          <w:sz w:val="24"/>
-          <w:szCs w:val="24"/>
-        </w:rPr>
-      </w:pPr>
-      <w:r>
-        <w:rPr/>
-      </w:r>
-    </w:p>
-    <w:p>
-      <w:pPr>
-        <w:pStyle w:val="Normal"/>
-        <w:bidi w:val="0"/>
-        <w:spacing w:lineRule="auto" w:line="276" w:before="0" w:after="0"/>
-        <w:ind w:left="0" w:right="0" w:hanging="0"/>
-        <w:jc w:val="left"/>
-        <w:rPr>
-          <w:rFonts w:ascii="Times New Roman" w:hAnsi="Times New Roman"/>
-          <w:sz w:val="24"/>
-          <w:szCs w:val="24"/>
-        </w:rPr>
-      </w:pPr>
-      <w:r>
-        <w:rPr>
-          <w:rFonts w:ascii="Times New Roman" w:hAnsi="Times New Roman"/>
-          <w:sz w:val="24"/>
-          <w:szCs w:val="24"/>
-        </w:rPr>
-        <w:t>________________________________________________________________________________</w:t>
-      </w:r>
-    </w:p>
-    <w:p>
-      <w:pPr>
-        <w:pStyle w:val="Normal"/>
-        <w:bidi w:val="0"/>
-        <w:spacing w:lineRule="auto" w:line="276" w:before="0" w:after="0"/>
-        <w:ind w:left="0" w:right="0" w:hanging="0"/>
-        <w:jc w:val="left"/>
-        <w:rPr>
-          <w:rFonts w:ascii="Times New Roman" w:hAnsi="Times New Roman"/>
-          <w:sz w:val="24"/>
-          <w:szCs w:val="24"/>
-        </w:rPr>
-      </w:pPr>
-      <w:r>
-        <w:rPr/>
-      </w:r>
-    </w:p>
-    <w:p>
-      <w:pPr>
-        <w:pStyle w:val="Normal"/>
-        <w:bidi w:val="0"/>
-        <w:spacing w:lineRule="auto" w:line="276" w:before="0" w:after="0"/>
-        <w:ind w:left="0" w:right="0" w:hanging="0"/>
-        <w:jc w:val="left"/>
-        <w:rPr>
-          <w:rFonts w:ascii="Times New Roman" w:hAnsi="Times New Roman"/>
-          <w:sz w:val="24"/>
-          <w:szCs w:val="24"/>
-        </w:rPr>
-      </w:pPr>
-      <w:r>
-        <w:rPr>
-          <w:rFonts w:ascii="Times New Roman" w:hAnsi="Times New Roman"/>
-          <w:sz w:val="24"/>
-          <w:szCs w:val="24"/>
-        </w:rPr>
-        <w:t>php artisan make:migration add_second_name_to_users_table —table=users</w:t>
-      </w:r>
-    </w:p>
-    <w:p>
-      <w:pPr>
-        <w:pStyle w:val="Normal"/>
-        <w:bidi w:val="0"/>
-        <w:spacing w:lineRule="auto" w:line="276" w:before="0" w:after="0"/>
-        <w:ind w:left="0" w:right="0" w:hanging="0"/>
-        <w:jc w:val="left"/>
-        <w:rPr>
-          <w:rFonts w:ascii="Times New Roman" w:hAnsi="Times New Roman"/>
-          <w:sz w:val="24"/>
-          <w:szCs w:val="24"/>
-        </w:rPr>
-      </w:pPr>
-      <w:r>
-        <w:rPr>
-          <w:rFonts w:ascii="Times New Roman" w:hAnsi="Times New Roman"/>
-          <w:sz w:val="24"/>
-          <w:szCs w:val="24"/>
-        </w:rPr>
-        <w:t>php artisan make:migration create_module_params_table --create=module_params</w:t>
+        <w:pStyle w:val="Style19"/>
+        <w:spacing w:before="0" w:after="0"/>
+        <w:ind w:left="0" w:right="0" w:hanging="0"/>
+        <w:rPr>
+          <w:rFonts w:ascii="Times New Roman" w:hAnsi="Times New Roman"/>
+          <w:b w:val="false"/>
+          <w:b w:val="false"/>
+          <w:bCs w:val="false"/>
+          <w:color w:val="auto"/>
+          <w:sz w:val="24"/>
+          <w:szCs w:val="24"/>
+          <w:u w:val="none"/>
+        </w:rPr>
+      </w:pPr>
+      <w:r>
+        <w:rPr>
+          <w:rFonts w:ascii="Times New Roman" w:hAnsi="Times New Roman"/>
+          <w:b w:val="false"/>
+          <w:bCs w:val="false"/>
+          <w:color w:val="auto"/>
+          <w:sz w:val="24"/>
+          <w:szCs w:val="24"/>
+          <w:u w:val="none"/>
+        </w:rPr>
+        <w:t>Next, you may navigate to your application's /login or /register URLs in your web browser. All of Breeze's routes are defined within the routes/auth.php file.</w:t>
       </w:r>
     </w:p>
     <w:sectPr>

</xml_diff>

<commit_message>
add elementary CRUD for Objects
</commit_message>
<xml_diff>
--- a/how-i-make/how i make project ubuntu.docx
+++ b/how-i-make/how i make project ubuntu.docx
@@ -6533,7 +6533,86 @@
           <w:sz w:val="24"/>
           <w:szCs w:val="24"/>
         </w:rPr>
-        <w:t>php artisan make:migration add_second_name_to_users_table —table=users</w:t>
+        <w:t>php artisan make:migration add_second_name_to_users_table --table=users</w:t>
+      </w:r>
+    </w:p>
+    <w:p>
+      <w:pPr>
+        <w:pStyle w:val="Normal"/>
+        <w:bidi w:val="0"/>
+        <w:spacing w:lineRule="auto" w:line="276" w:before="0" w:after="0"/>
+        <w:ind w:left="0" w:right="0" w:hanging="0"/>
+        <w:jc w:val="left"/>
+        <w:rPr>
+          <w:rFonts w:ascii="Times New Roman" w:hAnsi="Times New Roman"/>
+        </w:rPr>
+      </w:pPr>
+      <w:r>
+        <w:rPr>
+          <w:rFonts w:ascii="Times New Roman" w:hAnsi="Times New Roman"/>
+          <w:sz w:val="24"/>
+          <w:szCs w:val="24"/>
+        </w:rPr>
+        <w:t xml:space="preserve">php artisan make:migration </w:t>
+      </w:r>
+      <w:r>
+        <w:rPr>
+          <w:rFonts w:eastAsia="Noto Serif CJK SC" w:cs="Lohit Devanagari" w:ascii="Times New Roman" w:hAnsi="Times New Roman"/>
+          <w:color w:val="auto"/>
+          <w:kern w:val="2"/>
+          <w:sz w:val="24"/>
+          <w:szCs w:val="24"/>
+          <w:lang w:val="uk-UA" w:eastAsia="zh-CN" w:bidi="hi-IN"/>
+        </w:rPr>
+        <w:t>add_default</w:t>
+      </w:r>
+      <w:r>
+        <w:rPr>
+          <w:rFonts w:ascii="Times New Roman" w:hAnsi="Times New Roman"/>
+          <w:sz w:val="24"/>
+          <w:szCs w:val="24"/>
+        </w:rPr>
+        <w:t>_</w:t>
+      </w:r>
+      <w:r>
+        <w:rPr>
+          <w:rFonts w:ascii="Times New Roman" w:hAnsi="Times New Roman"/>
+          <w:sz w:val="24"/>
+          <w:szCs w:val="24"/>
+        </w:rPr>
+        <w:t>created_at</w:t>
+      </w:r>
+      <w:r>
+        <w:rPr>
+          <w:rFonts w:ascii="Times New Roman" w:hAnsi="Times New Roman"/>
+          <w:sz w:val="24"/>
+          <w:szCs w:val="24"/>
+        </w:rPr>
+        <w:t>_to_user_</w:t>
+      </w:r>
+      <w:r>
+        <w:rPr>
+          <w:rFonts w:ascii="Times New Roman" w:hAnsi="Times New Roman"/>
+          <w:sz w:val="24"/>
+          <w:szCs w:val="24"/>
+        </w:rPr>
+        <w:t>objects</w:t>
+      </w:r>
+      <w:r>
+        <w:rPr>
+          <w:rFonts w:ascii="Times New Roman" w:hAnsi="Times New Roman"/>
+          <w:sz w:val="24"/>
+          <w:szCs w:val="24"/>
+        </w:rPr>
+        <w:t>_table --table=user_</w:t>
+      </w:r>
+      <w:r>
+        <w:rPr>
+          <w:rFonts w:ascii="Times New Roman" w:hAnsi="Times New Roman"/>
+          <w:sz w:val="24"/>
+          <w:szCs w:val="24"/>
+        </w:rPr>
+        <w:t>objects</w:t>
       </w:r>
     </w:p>
     <w:p>
@@ -6940,6 +7019,192 @@
           <w:u w:val="none"/>
         </w:rPr>
         <w:t>Next, you may navigate to your application's /login or /register URLs in your web browser. All of Breeze's routes are defined within the routes/auth.php file.</w:t>
+      </w:r>
+    </w:p>
+    <w:p>
+      <w:pPr>
+        <w:pStyle w:val="Style19"/>
+        <w:spacing w:before="0" w:after="0"/>
+        <w:ind w:left="0" w:right="0" w:hanging="0"/>
+        <w:rPr>
+          <w:rFonts w:ascii="Times New Roman" w:hAnsi="Times New Roman"/>
+          <w:b w:val="false"/>
+          <w:b w:val="false"/>
+          <w:bCs w:val="false"/>
+          <w:color w:val="auto"/>
+          <w:sz w:val="24"/>
+          <w:szCs w:val="24"/>
+          <w:u w:val="none"/>
+        </w:rPr>
+      </w:pPr>
+      <w:r>
+        <w:rPr/>
+      </w:r>
+    </w:p>
+    <w:p>
+      <w:pPr>
+        <w:pStyle w:val="Style19"/>
+        <w:spacing w:before="0" w:after="0"/>
+        <w:ind w:left="0" w:right="0" w:hanging="0"/>
+        <w:rPr>
+          <w:rFonts w:ascii="Times New Roman" w:hAnsi="Times New Roman"/>
+          <w:b w:val="false"/>
+          <w:b w:val="false"/>
+          <w:bCs w:val="false"/>
+          <w:color w:val="auto"/>
+          <w:sz w:val="24"/>
+          <w:szCs w:val="24"/>
+          <w:u w:val="none"/>
+        </w:rPr>
+      </w:pPr>
+      <w:r>
+        <w:rPr/>
+      </w:r>
+    </w:p>
+    <w:p>
+      <w:pPr>
+        <w:pStyle w:val="Style19"/>
+        <w:spacing w:before="0" w:after="0"/>
+        <w:ind w:left="0" w:right="0" w:hanging="0"/>
+        <w:rPr>
+          <w:rFonts w:ascii="Times New Roman" w:hAnsi="Times New Roman"/>
+          <w:b w:val="false"/>
+          <w:b w:val="false"/>
+          <w:bCs w:val="false"/>
+          <w:color w:val="auto"/>
+          <w:sz w:val="24"/>
+          <w:szCs w:val="24"/>
+          <w:u w:val="none"/>
+        </w:rPr>
+      </w:pPr>
+      <w:r>
+        <w:rPr>
+          <w:rStyle w:val="Style16"/>
+          <w:rFonts w:ascii="Times New Roman" w:hAnsi="Times New Roman"/>
+          <w:b w:val="false"/>
+          <w:bCs w:val="false"/>
+          <w:i w:val="false"/>
+          <w:caps w:val="false"/>
+          <w:smallCaps w:val="false"/>
+          <w:color w:val="auto"/>
+          <w:spacing w:val="0"/>
+          <w:sz w:val="24"/>
+          <w:szCs w:val="24"/>
+          <w:u w:val="none"/>
+          <w:bdr w:val="single" w:sz="2" w:space="1" w:color="E7E8F2"/>
+        </w:rPr>
+        <w:t xml:space="preserve">$ </w:t>
+      </w:r>
+      <w:r>
+        <w:rPr>
+          <w:rFonts w:ascii="Times New Roman" w:hAnsi="Times New Roman"/>
+          <w:b/>
+          <w:bCs/>
+          <w:color w:val="auto"/>
+          <w:sz w:val="24"/>
+          <w:szCs w:val="24"/>
+          <w:u w:val="none"/>
+        </w:rPr>
+        <w:t>composer require doctrine/dbal</w:t>
+      </w:r>
+    </w:p>
+    <w:p>
+      <w:pPr>
+        <w:pStyle w:val="Style19"/>
+        <w:spacing w:before="0" w:after="0"/>
+        <w:ind w:left="0" w:right="0" w:hanging="0"/>
+        <w:rPr>
+          <w:rFonts w:ascii="Times New Roman" w:hAnsi="Times New Roman"/>
+          <w:b w:val="false"/>
+          <w:b w:val="false"/>
+          <w:bCs w:val="false"/>
+          <w:color w:val="auto"/>
+          <w:sz w:val="24"/>
+          <w:szCs w:val="24"/>
+          <w:u w:val="none"/>
+        </w:rPr>
+      </w:pPr>
+      <w:r>
+        <w:rPr>
+          <w:rStyle w:val="Style16"/>
+          <w:rFonts w:ascii="Times New Roman" w:hAnsi="Times New Roman"/>
+          <w:b w:val="false"/>
+          <w:bCs w:val="false"/>
+          <w:i w:val="false"/>
+          <w:caps w:val="false"/>
+          <w:smallCaps w:val="false"/>
+          <w:color w:val="auto"/>
+          <w:spacing w:val="0"/>
+          <w:sz w:val="24"/>
+          <w:szCs w:val="24"/>
+          <w:u w:val="none"/>
+          <w:bdr w:val="single" w:sz="2" w:space="1" w:color="E7E8F2"/>
+        </w:rPr>
+        <w:t>$</w:t>
+      </w:r>
+      <w:r>
+        <w:rPr>
+          <w:rFonts w:ascii="Times New Roman" w:hAnsi="Times New Roman"/>
+          <w:b w:val="false"/>
+          <w:bCs w:val="false"/>
+          <w:color w:val="auto"/>
+          <w:sz w:val="24"/>
+          <w:szCs w:val="24"/>
+          <w:u w:val="none"/>
+        </w:rPr>
+        <w:t xml:space="preserve"> </w:t>
+      </w:r>
+      <w:r>
+        <w:rPr>
+          <w:rFonts w:ascii="Times New Roman" w:hAnsi="Times New Roman"/>
+          <w:b/>
+          <w:bCs/>
+          <w:color w:val="auto"/>
+          <w:sz w:val="24"/>
+          <w:szCs w:val="24"/>
+          <w:u w:val="none"/>
+        </w:rPr>
+        <w:t>composer update</w:t>
+      </w:r>
+    </w:p>
+    <w:p>
+      <w:pPr>
+        <w:pStyle w:val="Style19"/>
+        <w:spacing w:before="0" w:after="0"/>
+        <w:ind w:left="0" w:right="0" w:hanging="0"/>
+        <w:rPr>
+          <w:rFonts w:ascii="Times New Roman" w:hAnsi="Times New Roman"/>
+          <w:b w:val="false"/>
+          <w:b w:val="false"/>
+          <w:bCs w:val="false"/>
+          <w:color w:val="auto"/>
+          <w:sz w:val="24"/>
+          <w:szCs w:val="24"/>
+          <w:u w:val="none"/>
+        </w:rPr>
+      </w:pPr>
+      <w:r>
+        <w:rPr/>
+      </w:r>
+    </w:p>
+    <w:p>
+      <w:pPr>
+        <w:pStyle w:val="Style19"/>
+        <w:spacing w:before="0" w:after="0"/>
+        <w:ind w:left="0" w:right="0" w:hanging="0"/>
+        <w:rPr>
+          <w:rFonts w:ascii="Times New Roman" w:hAnsi="Times New Roman"/>
+          <w:b w:val="false"/>
+          <w:b w:val="false"/>
+          <w:bCs w:val="false"/>
+          <w:color w:val="auto"/>
+          <w:sz w:val="24"/>
+          <w:szCs w:val="24"/>
+          <w:u w:val="none"/>
+        </w:rPr>
+      </w:pPr>
+      <w:r>
+        <w:rPr/>
       </w:r>
     </w:p>
     <w:sectPr>

</xml_diff>

<commit_message>
add user_name in registration form & add send mail using gmail SMTP
</commit_message>
<xml_diff>
--- a/how-i-make/how i make project ubuntu.docx
+++ b/how-i-make/how i make project ubuntu.docx
@@ -391,7 +391,7 @@
     </w:p>
     <w:p>
       <w:pPr>
-        <w:pStyle w:val="Style23"/>
+        <w:pStyle w:val="Style22"/>
         <w:bidi w:val="0"/>
         <w:spacing w:lineRule="auto" w:line="276" w:before="0" w:after="0"/>
         <w:ind w:left="0" w:right="0" w:hanging="0"/>
@@ -400,7 +400,7 @@
       </w:pPr>
       <w:r>
         <w:rPr>
-          <w:rStyle w:val="Style16"/>
+          <w:rStyle w:val="Style15"/>
           <w:rFonts w:ascii="Times New Roman" w:hAnsi="Times New Roman"/>
           <w:b w:val="false"/>
           <w:bCs w:val="false"/>
@@ -418,7 +418,7 @@
       </w:r>
       <w:r>
         <w:rPr>
-          <w:rStyle w:val="Style16"/>
+          <w:rStyle w:val="Style15"/>
           <w:rFonts w:ascii="Times New Roman" w:hAnsi="Times New Roman"/>
           <w:b/>
           <w:bCs/>
@@ -437,7 +437,7 @@
     </w:p>
     <w:p>
       <w:pPr>
-        <w:pStyle w:val="Style23"/>
+        <w:pStyle w:val="Style22"/>
         <w:bidi w:val="0"/>
         <w:spacing w:lineRule="auto" w:line="276" w:before="0" w:after="0"/>
         <w:ind w:left="0" w:right="0" w:hanging="0"/>
@@ -446,7 +446,7 @@
       </w:pPr>
       <w:r>
         <w:rPr>
-          <w:rStyle w:val="Style16"/>
+          <w:rStyle w:val="Style15"/>
           <w:rFonts w:ascii="Times New Roman" w:hAnsi="Times New Roman"/>
           <w:b w:val="false"/>
           <w:bCs w:val="false"/>
@@ -464,7 +464,7 @@
       </w:r>
       <w:r>
         <w:rPr>
-          <w:rStyle w:val="Style16"/>
+          <w:rStyle w:val="Style15"/>
           <w:rFonts w:ascii="Times New Roman" w:hAnsi="Times New Roman"/>
           <w:b/>
           <w:bCs/>
@@ -483,7 +483,7 @@
     </w:p>
     <w:p>
       <w:pPr>
-        <w:pStyle w:val="Style23"/>
+        <w:pStyle w:val="Style22"/>
         <w:bidi w:val="0"/>
         <w:spacing w:lineRule="auto" w:line="276" w:before="0" w:after="0"/>
         <w:ind w:left="0" w:right="0" w:hanging="0"/>
@@ -492,7 +492,7 @@
       </w:pPr>
       <w:r>
         <w:rPr>
-          <w:rStyle w:val="Style16"/>
+          <w:rStyle w:val="Style15"/>
           <w:rFonts w:ascii="Times New Roman" w:hAnsi="Times New Roman"/>
           <w:b w:val="false"/>
           <w:bCs w:val="false"/>
@@ -510,7 +510,7 @@
       </w:r>
       <w:r>
         <w:rPr>
-          <w:rStyle w:val="Style16"/>
+          <w:rStyle w:val="Style15"/>
           <w:rFonts w:ascii="Times New Roman" w:hAnsi="Times New Roman"/>
           <w:b/>
           <w:bCs/>
@@ -529,7 +529,7 @@
     </w:p>
     <w:p>
       <w:pPr>
-        <w:pStyle w:val="Style23"/>
+        <w:pStyle w:val="Style22"/>
         <w:bidi w:val="0"/>
         <w:spacing w:lineRule="auto" w:line="276" w:before="0" w:after="0"/>
         <w:ind w:left="0" w:right="0" w:hanging="0"/>
@@ -538,7 +538,7 @@
       </w:pPr>
       <w:r>
         <w:rPr>
-          <w:rStyle w:val="Style16"/>
+          <w:rStyle w:val="Style15"/>
           <w:rFonts w:ascii="Times New Roman" w:hAnsi="Times New Roman"/>
           <w:b w:val="false"/>
           <w:bCs w:val="false"/>
@@ -556,7 +556,7 @@
       </w:r>
       <w:r>
         <w:rPr>
-          <w:rStyle w:val="Style16"/>
+          <w:rStyle w:val="Style15"/>
           <w:rFonts w:ascii="Times New Roman" w:hAnsi="Times New Roman"/>
           <w:b/>
           <w:bCs/>
@@ -575,7 +575,7 @@
     </w:p>
     <w:p>
       <w:pPr>
-        <w:pStyle w:val="Style23"/>
+        <w:pStyle w:val="Style22"/>
         <w:bidi w:val="0"/>
         <w:spacing w:lineRule="auto" w:line="276" w:before="0" w:after="0"/>
         <w:ind w:left="0" w:right="0" w:hanging="0"/>
@@ -584,7 +584,7 @@
       </w:pPr>
       <w:r>
         <w:rPr>
-          <w:rStyle w:val="Style16"/>
+          <w:rStyle w:val="Style15"/>
           <w:rFonts w:ascii="Times New Roman" w:hAnsi="Times New Roman"/>
           <w:b w:val="false"/>
           <w:bCs w:val="false"/>
@@ -602,7 +602,7 @@
       </w:r>
       <w:r>
         <w:rPr>
-          <w:rStyle w:val="Style16"/>
+          <w:rStyle w:val="Style15"/>
           <w:rFonts w:ascii="Times New Roman" w:hAnsi="Times New Roman"/>
           <w:b/>
           <w:bCs/>
@@ -621,7 +621,7 @@
     </w:p>
     <w:p>
       <w:pPr>
-        <w:pStyle w:val="Style23"/>
+        <w:pStyle w:val="Style22"/>
         <w:bidi w:val="0"/>
         <w:spacing w:lineRule="auto" w:line="276" w:before="0" w:after="0"/>
         <w:ind w:left="0" w:right="0" w:hanging="0"/>
@@ -630,7 +630,7 @@
       </w:pPr>
       <w:r>
         <w:rPr>
-          <w:rStyle w:val="Style16"/>
+          <w:rStyle w:val="Style15"/>
           <w:rFonts w:ascii="Times New Roman" w:hAnsi="Times New Roman"/>
           <w:b w:val="false"/>
           <w:bCs w:val="false"/>
@@ -648,7 +648,7 @@
       </w:r>
       <w:r>
         <w:rPr>
-          <w:rStyle w:val="Style16"/>
+          <w:rStyle w:val="Style15"/>
           <w:rFonts w:ascii="Times New Roman" w:hAnsi="Times New Roman"/>
           <w:b/>
           <w:bCs/>
@@ -676,7 +676,7 @@
       </w:pPr>
       <w:r>
         <w:rPr>
-          <w:rStyle w:val="Style16"/>
+          <w:rStyle w:val="Style15"/>
           <w:rFonts w:ascii="Times New Roman" w:hAnsi="Times New Roman"/>
           <w:b w:val="false"/>
           <w:bCs w:val="false"/>
@@ -694,7 +694,7 @@
       </w:r>
       <w:r>
         <w:rPr>
-          <w:rStyle w:val="Style16"/>
+          <w:rStyle w:val="Style15"/>
           <w:rFonts w:ascii="Times New Roman" w:hAnsi="Times New Roman"/>
           <w:b/>
           <w:bCs/>
@@ -713,7 +713,7 @@
     </w:p>
     <w:p>
       <w:pPr>
-        <w:pStyle w:val="Style23"/>
+        <w:pStyle w:val="Style22"/>
         <w:bidi w:val="0"/>
         <w:spacing w:lineRule="auto" w:line="276" w:before="0" w:after="0"/>
         <w:ind w:left="0" w:right="0" w:hanging="0"/>
@@ -1980,7 +1980,7 @@
     </w:p>
     <w:p>
       <w:pPr>
-        <w:pStyle w:val="Style19"/>
+        <w:pStyle w:val="Style18"/>
         <w:bidi w:val="0"/>
         <w:spacing w:lineRule="auto" w:line="276" w:before="0" w:after="0"/>
         <w:ind w:left="0" w:right="0" w:hanging="0"/>
@@ -2285,7 +2285,7 @@
     </w:p>
     <w:p>
       <w:pPr>
-        <w:pStyle w:val="Style23"/>
+        <w:pStyle w:val="Style22"/>
         <w:bidi w:val="0"/>
         <w:spacing w:lineRule="auto" w:line="276" w:before="0" w:after="0"/>
         <w:ind w:left="0" w:right="0" w:hanging="0"/>
@@ -2333,7 +2333,7 @@
     </w:p>
     <w:p>
       <w:pPr>
-        <w:pStyle w:val="Style23"/>
+        <w:pStyle w:val="Style22"/>
         <w:bidi w:val="0"/>
         <w:spacing w:lineRule="auto" w:line="276" w:before="0" w:after="0"/>
         <w:ind w:left="0" w:right="0" w:hanging="0"/>
@@ -2418,7 +2418,7 @@
     </w:p>
     <w:p>
       <w:pPr>
-        <w:pStyle w:val="Style23"/>
+        <w:pStyle w:val="Style22"/>
         <w:bidi w:val="0"/>
         <w:spacing w:lineRule="auto" w:line="276" w:before="0" w:after="0"/>
         <w:ind w:left="0" w:right="0" w:hanging="0"/>
@@ -3202,7 +3202,7 @@
     </w:p>
     <w:p>
       <w:pPr>
-        <w:pStyle w:val="Style23"/>
+        <w:pStyle w:val="Style22"/>
         <w:bidi w:val="0"/>
         <w:spacing w:lineRule="auto" w:line="276" w:before="0" w:after="0"/>
         <w:ind w:left="0" w:right="0" w:hanging="0"/>
@@ -3211,7 +3211,7 @@
       </w:pPr>
       <w:r>
         <w:rPr>
-          <w:rStyle w:val="Style16"/>
+          <w:rStyle w:val="Style15"/>
           <w:rFonts w:ascii="Times New Roman" w:hAnsi="Times New Roman"/>
           <w:b w:val="false"/>
           <w:bCs w:val="false"/>
@@ -3230,7 +3230,7 @@
       </w:r>
       <w:r>
         <w:rPr>
-          <w:rStyle w:val="Style16"/>
+          <w:rStyle w:val="Style15"/>
           <w:rFonts w:ascii="Times New Roman" w:hAnsi="Times New Roman"/>
           <w:b/>
           <w:bCs w:val="false"/>
@@ -3251,7 +3251,7 @@
     </w:p>
     <w:p>
       <w:pPr>
-        <w:pStyle w:val="Style23"/>
+        <w:pStyle w:val="Style22"/>
         <w:bidi w:val="0"/>
         <w:spacing w:lineRule="auto" w:line="276" w:before="0" w:after="0"/>
         <w:ind w:left="0" w:right="0" w:hanging="0"/>
@@ -3260,7 +3260,7 @@
       </w:pPr>
       <w:r>
         <w:rPr>
-          <w:rStyle w:val="Style16"/>
+          <w:rStyle w:val="Style15"/>
           <w:rFonts w:ascii="Times New Roman" w:hAnsi="Times New Roman"/>
           <w:b w:val="false"/>
           <w:bCs w:val="false"/>
@@ -3279,7 +3279,7 @@
       </w:r>
       <w:r>
         <w:rPr>
-          <w:rStyle w:val="Style16"/>
+          <w:rStyle w:val="Style15"/>
           <w:rFonts w:eastAsia="Noto Sans Mono CJK SC" w:cs="Liberation Mono" w:ascii="Times New Roman" w:hAnsi="Times New Roman"/>
           <w:b w:val="false"/>
           <w:bCs w:val="false"/>
@@ -3299,7 +3299,7 @@
       </w:r>
       <w:r>
         <w:rPr>
-          <w:rStyle w:val="Style16"/>
+          <w:rStyle w:val="Style15"/>
           <w:rFonts w:ascii="Times New Roman" w:hAnsi="Times New Roman"/>
           <w:b w:val="false"/>
           <w:bCs w:val="false"/>
@@ -3358,7 +3358,7 @@
     </w:p>
     <w:p>
       <w:pPr>
-        <w:pStyle w:val="Style23"/>
+        <w:pStyle w:val="Style22"/>
         <w:bidi w:val="0"/>
         <w:spacing w:lineRule="auto" w:line="276" w:before="0" w:after="0"/>
         <w:ind w:left="0" w:right="0" w:hanging="0"/>
@@ -3367,7 +3367,7 @@
       </w:pPr>
       <w:r>
         <w:rPr>
-          <w:rStyle w:val="Style16"/>
+          <w:rStyle w:val="Style15"/>
           <w:rFonts w:ascii="Times New Roman" w:hAnsi="Times New Roman"/>
           <w:b w:val="false"/>
           <w:bCs w:val="false"/>
@@ -3387,7 +3387,7 @@
     </w:p>
     <w:p>
       <w:pPr>
-        <w:pStyle w:val="Style23"/>
+        <w:pStyle w:val="Style22"/>
         <w:widowControl/>
         <w:bidi w:val="0"/>
         <w:spacing w:lineRule="auto" w:line="276" w:before="0" w:after="0"/>
@@ -3397,7 +3397,7 @@
       </w:pPr>
       <w:r>
         <w:rPr>
-          <w:rStyle w:val="Style16"/>
+          <w:rStyle w:val="Style15"/>
           <w:rFonts w:ascii="Times New Roman" w:hAnsi="Times New Roman"/>
           <w:caps w:val="false"/>
           <w:smallCaps w:val="false"/>
@@ -3412,7 +3412,7 @@
       </w:r>
       <w:r>
         <w:rPr>
-          <w:rStyle w:val="Style16"/>
+          <w:rStyle w:val="Style15"/>
           <w:rFonts w:ascii="Times New Roman" w:hAnsi="Times New Roman"/>
           <w:b w:val="false"/>
           <w:i w:val="false"/>
@@ -3429,7 +3429,7 @@
       </w:r>
       <w:r>
         <w:rPr>
-          <w:rStyle w:val="Style16"/>
+          <w:rStyle w:val="Style15"/>
           <w:rFonts w:eastAsia="Noto Sans Mono CJK SC" w:cs="Liberation Mono" w:ascii="Times New Roman" w:hAnsi="Times New Roman"/>
           <w:b w:val="false"/>
           <w:bCs w:val="false"/>
@@ -3449,7 +3449,7 @@
       </w:r>
       <w:r>
         <w:rPr>
-          <w:rStyle w:val="Style16"/>
+          <w:rStyle w:val="Style15"/>
           <w:rFonts w:ascii="Times New Roman" w:hAnsi="Times New Roman"/>
           <w:b w:val="false"/>
           <w:i w:val="false"/>
@@ -3467,7 +3467,7 @@
     </w:p>
     <w:p>
       <w:pPr>
-        <w:pStyle w:val="Style23"/>
+        <w:pStyle w:val="Style22"/>
         <w:widowControl/>
         <w:bidi w:val="0"/>
         <w:spacing w:lineRule="auto" w:line="276" w:before="0" w:after="0"/>
@@ -3477,7 +3477,7 @@
       </w:pPr>
       <w:r>
         <w:rPr>
-          <w:rStyle w:val="Style16"/>
+          <w:rStyle w:val="Style15"/>
           <w:rFonts w:ascii="Times New Roman" w:hAnsi="Times New Roman"/>
           <w:caps w:val="false"/>
           <w:smallCaps w:val="false"/>
@@ -3492,7 +3492,7 @@
       </w:r>
       <w:r>
         <w:rPr>
-          <w:rStyle w:val="Style16"/>
+          <w:rStyle w:val="Style15"/>
           <w:rFonts w:ascii="Times New Roman" w:hAnsi="Times New Roman"/>
           <w:b w:val="false"/>
           <w:i w:val="false"/>
@@ -3597,7 +3597,7 @@
     </w:p>
     <w:p>
       <w:pPr>
-        <w:pStyle w:val="Style23"/>
+        <w:pStyle w:val="Style22"/>
         <w:bidi w:val="0"/>
         <w:spacing w:lineRule="auto" w:line="276" w:before="0" w:after="0"/>
         <w:ind w:left="0" w:right="0" w:hanging="0"/>
@@ -3606,7 +3606,7 @@
       </w:pPr>
       <w:r>
         <w:rPr>
-          <w:rStyle w:val="Style16"/>
+          <w:rStyle w:val="Style15"/>
           <w:rFonts w:ascii="Times New Roman" w:hAnsi="Times New Roman"/>
           <w:b w:val="false"/>
           <w:bCs w:val="false"/>
@@ -3625,7 +3625,7 @@
       </w:r>
       <w:r>
         <w:rPr>
-          <w:rStyle w:val="Style16"/>
+          <w:rStyle w:val="Style15"/>
           <w:rFonts w:ascii="Times New Roman" w:hAnsi="Times New Roman"/>
           <w:b/>
           <w:bCs/>
@@ -3644,7 +3644,7 @@
       </w:r>
       <w:r>
         <w:rPr>
-          <w:rStyle w:val="Style16"/>
+          <w:rStyle w:val="Style15"/>
           <w:rFonts w:ascii="Times New Roman" w:hAnsi="Times New Roman"/>
           <w:b w:val="false"/>
           <w:bCs w:val="false"/>
@@ -3673,7 +3673,7 @@
       </w:pPr>
       <w:r>
         <w:rPr>
-          <w:rStyle w:val="Style16"/>
+          <w:rStyle w:val="Style15"/>
           <w:rFonts w:ascii="Times New Roman" w:hAnsi="Times New Roman"/>
           <w:b w:val="false"/>
           <w:bCs w:val="false"/>
@@ -3711,7 +3711,7 @@
     </w:p>
     <w:p>
       <w:pPr>
-        <w:pStyle w:val="Style23"/>
+        <w:pStyle w:val="Style22"/>
         <w:bidi w:val="0"/>
         <w:spacing w:lineRule="auto" w:line="276" w:before="0" w:after="0"/>
         <w:ind w:left="0" w:right="0" w:hanging="0"/>
@@ -3720,7 +3720,7 @@
       </w:pPr>
       <w:r>
         <w:rPr>
-          <w:rStyle w:val="Style16"/>
+          <w:rStyle w:val="Style15"/>
           <w:rFonts w:ascii="Times New Roman" w:hAnsi="Times New Roman"/>
           <w:b w:val="false"/>
           <w:bCs w:val="false"/>
@@ -3739,7 +3739,7 @@
       </w:r>
       <w:r>
         <w:rPr>
-          <w:rStyle w:val="Style16"/>
+          <w:rStyle w:val="Style15"/>
           <w:rFonts w:ascii="Times New Roman" w:hAnsi="Times New Roman"/>
           <w:b/>
           <w:bCs/>
@@ -3759,7 +3759,7 @@
       </w:r>
       <w:r>
         <w:rPr>
-          <w:rStyle w:val="Style16"/>
+          <w:rStyle w:val="Style15"/>
           <w:rFonts w:ascii="Times New Roman" w:hAnsi="Times New Roman"/>
           <w:b/>
           <w:bCs/>
@@ -3800,7 +3800,7 @@
       </w:r>
       <w:r>
         <w:rPr>
-          <w:rStyle w:val="Style16"/>
+          <w:rStyle w:val="Style15"/>
           <w:rFonts w:ascii="Times New Roman" w:hAnsi="Times New Roman"/>
           <w:b w:val="false"/>
           <w:bCs w:val="false"/>
@@ -3829,7 +3829,7 @@
       </w:pPr>
       <w:r>
         <w:rPr>
-          <w:rStyle w:val="Style16"/>
+          <w:rStyle w:val="Style15"/>
           <w:rFonts w:eastAsia="Noto Sans Mono CJK SC" w:cs="Liberation Mono" w:ascii="Times New Roman" w:hAnsi="Times New Roman"/>
           <w:b w:val="false"/>
           <w:bCs w:val="false"/>
@@ -3848,7 +3848,7 @@
       </w:r>
       <w:r>
         <w:rPr>
-          <w:rStyle w:val="Style16"/>
+          <w:rStyle w:val="Style15"/>
           <w:rFonts w:ascii="Times New Roman" w:hAnsi="Times New Roman"/>
           <w:b w:val="false"/>
           <w:bCs w:val="false"/>
@@ -3867,7 +3867,7 @@
       </w:r>
       <w:r>
         <w:rPr>
-          <w:rStyle w:val="Style16"/>
+          <w:rStyle w:val="Style15"/>
           <w:rFonts w:eastAsia="Noto Sans Mono CJK SC" w:cs="Liberation Mono" w:ascii="Times New Roman" w:hAnsi="Times New Roman"/>
           <w:b w:val="false"/>
           <w:bCs w:val="false"/>
@@ -3886,7 +3886,7 @@
       </w:r>
       <w:r>
         <w:rPr>
-          <w:rStyle w:val="Style16"/>
+          <w:rStyle w:val="Style15"/>
           <w:rFonts w:ascii="Times New Roman" w:hAnsi="Times New Roman"/>
           <w:b w:val="false"/>
           <w:bCs w:val="false"/>
@@ -3915,7 +3915,7 @@
       </w:pPr>
       <w:r>
         <w:rPr>
-          <w:rStyle w:val="Style16"/>
+          <w:rStyle w:val="Style15"/>
           <w:rFonts w:ascii="Times New Roman" w:hAnsi="Times New Roman"/>
           <w:b w:val="false"/>
           <w:bCs w:val="false"/>
@@ -3944,7 +3944,7 @@
       </w:pPr>
       <w:r>
         <w:rPr>
-          <w:rStyle w:val="Style16"/>
+          <w:rStyle w:val="Style15"/>
           <w:rFonts w:eastAsia="Noto Sans Mono CJK SC" w:cs="Liberation Mono" w:ascii="Times New Roman" w:hAnsi="Times New Roman"/>
           <w:b w:val="false"/>
           <w:bCs w:val="false"/>
@@ -3964,7 +3964,7 @@
     </w:p>
     <w:p>
       <w:pPr>
-        <w:pStyle w:val="Style23"/>
+        <w:pStyle w:val="Style22"/>
         <w:bidi w:val="0"/>
         <w:spacing w:lineRule="auto" w:line="276" w:before="0" w:after="0"/>
         <w:ind w:left="0" w:right="0" w:hanging="0"/>
@@ -3973,7 +3973,7 @@
       </w:pPr>
       <w:r>
         <w:rPr>
-          <w:rStyle w:val="Style16"/>
+          <w:rStyle w:val="Style15"/>
           <w:rFonts w:ascii="Times New Roman" w:hAnsi="Times New Roman"/>
           <w:b w:val="false"/>
           <w:bCs w:val="false"/>
@@ -3992,7 +3992,7 @@
       </w:r>
       <w:r>
         <w:rPr>
-          <w:rStyle w:val="Style16"/>
+          <w:rStyle w:val="Style15"/>
           <w:rFonts w:ascii="Times New Roman" w:hAnsi="Times New Roman"/>
           <w:b/>
           <w:bCs/>
@@ -4012,7 +4012,7 @@
     </w:p>
     <w:p>
       <w:pPr>
-        <w:pStyle w:val="Style23"/>
+        <w:pStyle w:val="Style22"/>
         <w:bidi w:val="0"/>
         <w:spacing w:lineRule="auto" w:line="276" w:before="0" w:after="0"/>
         <w:ind w:left="0" w:right="0" w:hanging="0"/>
@@ -4021,7 +4021,7 @@
       </w:pPr>
       <w:r>
         <w:rPr>
-          <w:rStyle w:val="Style16"/>
+          <w:rStyle w:val="Style15"/>
           <w:rFonts w:ascii="Times New Roman" w:hAnsi="Times New Roman"/>
           <w:b w:val="false"/>
           <w:bCs w:val="false"/>
@@ -4081,7 +4081,7 @@
     </w:p>
     <w:p>
       <w:pPr>
-        <w:pStyle w:val="Style23"/>
+        <w:pStyle w:val="Style22"/>
         <w:widowControl/>
         <w:bidi w:val="0"/>
         <w:spacing w:lineRule="auto" w:line="276" w:before="0" w:after="0"/>
@@ -4091,7 +4091,7 @@
       </w:pPr>
       <w:r>
         <w:rPr>
-          <w:rStyle w:val="Style16"/>
+          <w:rStyle w:val="Style15"/>
           <w:rFonts w:ascii="Times New Roman" w:hAnsi="Times New Roman"/>
           <w:b w:val="false"/>
           <w:i w:val="false"/>
@@ -4435,7 +4435,7 @@
       </w:pPr>
       <w:r>
         <w:rPr>
-          <w:rStyle w:val="Style16"/>
+          <w:rStyle w:val="Style15"/>
           <w:rFonts w:eastAsia="Noto Sans Mono CJK SC" w:cs="Liberation Mono" w:ascii="Times New Roman" w:hAnsi="Times New Roman"/>
           <w:b w:val="false"/>
           <w:bCs w:val="false"/>
@@ -4474,7 +4474,7 @@
       </w:hyperlink>
       <w:r>
         <w:rPr>
-          <w:rStyle w:val="Style16"/>
+          <w:rStyle w:val="Style15"/>
           <w:rFonts w:ascii="Times New Roman" w:hAnsi="Times New Roman"/>
           <w:b w:val="false"/>
           <w:bCs w:val="false"/>
@@ -4503,7 +4503,7 @@
       </w:pPr>
       <w:r>
         <w:rPr>
-          <w:rStyle w:val="Style16"/>
+          <w:rStyle w:val="Style15"/>
           <w:rFonts w:ascii="Times New Roman" w:hAnsi="Times New Roman"/>
           <w:b w:val="false"/>
           <w:bCs w:val="false"/>
@@ -4596,7 +4596,7 @@
       </w:pPr>
       <w:r>
         <w:rPr>
-          <w:rStyle w:val="Style16"/>
+          <w:rStyle w:val="Style15"/>
           <w:rFonts w:ascii="Times New Roman" w:hAnsi="Times New Roman"/>
           <w:b w:val="false"/>
           <w:i w:val="false"/>
@@ -4611,7 +4611,7 @@
       </w:r>
       <w:r>
         <w:rPr>
-          <w:rStyle w:val="Style16"/>
+          <w:rStyle w:val="Style15"/>
           <w:rFonts w:ascii="Times New Roman" w:hAnsi="Times New Roman"/>
           <w:b/>
           <w:bCs/>
@@ -4628,14 +4628,14 @@
     </w:p>
     <w:p>
       <w:pPr>
-        <w:pStyle w:val="Style23"/>
+        <w:pStyle w:val="Style22"/>
         <w:spacing w:lineRule="auto" w:line="276" w:before="0" w:after="0"/>
         <w:ind w:left="0" w:right="0" w:hanging="0"/>
         <w:rPr/>
       </w:pPr>
       <w:r>
         <w:rPr>
-          <w:rStyle w:val="Style16"/>
+          <w:rStyle w:val="Style15"/>
           <w:rFonts w:ascii="Times New Roman" w:hAnsi="Times New Roman"/>
           <w:b w:val="false"/>
           <w:i w:val="false"/>
@@ -4650,7 +4650,7 @@
       </w:r>
       <w:r>
         <w:rPr>
-          <w:rStyle w:val="Style16"/>
+          <w:rStyle w:val="Style15"/>
           <w:rFonts w:ascii="Times New Roman" w:hAnsi="Times New Roman"/>
           <w:b/>
           <w:bCs/>
@@ -4667,7 +4667,7 @@
     </w:p>
     <w:p>
       <w:pPr>
-        <w:pStyle w:val="Style23"/>
+        <w:pStyle w:val="Style22"/>
         <w:widowControl/>
         <w:spacing w:lineRule="auto" w:line="276" w:before="0" w:after="0"/>
         <w:ind w:left="0" w:right="0" w:hanging="0"/>
@@ -4675,7 +4675,7 @@
       </w:pPr>
       <w:r>
         <w:rPr>
-          <w:rStyle w:val="Style16"/>
+          <w:rStyle w:val="Style15"/>
           <w:rFonts w:ascii="Times New Roman" w:hAnsi="Times New Roman"/>
           <w:b w:val="false"/>
           <w:i w:val="false"/>
@@ -4691,7 +4691,7 @@
     </w:p>
     <w:p>
       <w:pPr>
-        <w:pStyle w:val="Style23"/>
+        <w:pStyle w:val="Style22"/>
         <w:widowControl/>
         <w:spacing w:lineRule="auto" w:line="276" w:before="0" w:after="0"/>
         <w:ind w:left="0" w:right="0" w:hanging="0"/>
@@ -4699,7 +4699,7 @@
       </w:pPr>
       <w:r>
         <w:rPr>
-          <w:rStyle w:val="Style16"/>
+          <w:rStyle w:val="Style15"/>
           <w:rFonts w:ascii="Times New Roman" w:hAnsi="Times New Roman"/>
           <w:b w:val="false"/>
           <w:i w:val="false"/>
@@ -4715,7 +4715,7 @@
     </w:p>
     <w:p>
       <w:pPr>
-        <w:pStyle w:val="Style19"/>
+        <w:pStyle w:val="Style18"/>
         <w:widowControl/>
         <w:spacing w:lineRule="auto" w:line="276" w:before="0" w:after="0"/>
         <w:ind w:left="0" w:right="0" w:hanging="0"/>
@@ -4723,7 +4723,7 @@
       </w:pPr>
       <w:r>
         <w:rPr>
-          <w:rStyle w:val="Style16"/>
+          <w:rStyle w:val="Style15"/>
           <w:rFonts w:ascii="Times New Roman" w:hAnsi="Times New Roman"/>
           <w:b w:val="false"/>
           <w:i w:val="false"/>
@@ -4741,7 +4741,7 @@
     </w:p>
     <w:p>
       <w:pPr>
-        <w:pStyle w:val="Style19"/>
+        <w:pStyle w:val="Style18"/>
         <w:widowControl/>
         <w:spacing w:lineRule="auto" w:line="276" w:before="0" w:after="0"/>
         <w:ind w:left="0" w:right="0" w:hanging="0"/>
@@ -4749,7 +4749,7 @@
       </w:pPr>
       <w:r>
         <w:rPr>
-          <w:rStyle w:val="Style16"/>
+          <w:rStyle w:val="Style15"/>
           <w:rFonts w:ascii="Times New Roman" w:hAnsi="Times New Roman"/>
           <w:b w:val="false"/>
           <w:i w:val="false"/>
@@ -4767,7 +4767,7 @@
     </w:p>
     <w:p>
       <w:pPr>
-        <w:pStyle w:val="Style23"/>
+        <w:pStyle w:val="Style22"/>
         <w:widowControl/>
         <w:spacing w:lineRule="auto" w:line="276" w:before="0" w:after="0"/>
         <w:ind w:left="0" w:right="0" w:hanging="0"/>
@@ -4775,7 +4775,7 @@
       </w:pPr>
       <w:r>
         <w:rPr>
-          <w:rStyle w:val="Style16"/>
+          <w:rStyle w:val="Style15"/>
           <w:rFonts w:ascii="Times New Roman" w:hAnsi="Times New Roman"/>
           <w:b w:val="false"/>
           <w:i w:val="false"/>
@@ -4791,7 +4791,7 @@
     </w:p>
     <w:p>
       <w:pPr>
-        <w:pStyle w:val="Style23"/>
+        <w:pStyle w:val="Style22"/>
         <w:widowControl/>
         <w:spacing w:lineRule="auto" w:line="276" w:before="0" w:after="0"/>
         <w:ind w:left="0" w:right="0" w:hanging="0"/>
@@ -4799,7 +4799,7 @@
       </w:pPr>
       <w:r>
         <w:rPr>
-          <w:rStyle w:val="Style16"/>
+          <w:rStyle w:val="Style15"/>
           <w:rFonts w:ascii="Times New Roman" w:hAnsi="Times New Roman"/>
           <w:b w:val="false"/>
           <w:i w:val="false"/>
@@ -4815,7 +4815,7 @@
     </w:p>
     <w:p>
       <w:pPr>
-        <w:pStyle w:val="Style23"/>
+        <w:pStyle w:val="Style22"/>
         <w:widowControl/>
         <w:spacing w:lineRule="auto" w:line="276" w:before="0" w:after="0"/>
         <w:ind w:left="0" w:right="0" w:hanging="0"/>
@@ -4823,7 +4823,7 @@
       </w:pPr>
       <w:r>
         <w:rPr>
-          <w:rStyle w:val="Style16"/>
+          <w:rStyle w:val="Style15"/>
           <w:rFonts w:ascii="Times New Roman" w:hAnsi="Times New Roman"/>
           <w:b w:val="false"/>
           <w:i w:val="false"/>
@@ -4839,7 +4839,7 @@
     </w:p>
     <w:p>
       <w:pPr>
-        <w:pStyle w:val="Style23"/>
+        <w:pStyle w:val="Style22"/>
         <w:widowControl/>
         <w:spacing w:lineRule="auto" w:line="276" w:before="0" w:after="0"/>
         <w:ind w:left="0" w:right="0" w:hanging="0"/>
@@ -4847,7 +4847,7 @@
       </w:pPr>
       <w:r>
         <w:rPr>
-          <w:rStyle w:val="Style16"/>
+          <w:rStyle w:val="Style15"/>
           <w:rFonts w:ascii="Times New Roman" w:hAnsi="Times New Roman"/>
           <w:b w:val="false"/>
           <w:i w:val="false"/>
@@ -4863,7 +4863,7 @@
     </w:p>
     <w:p>
       <w:pPr>
-        <w:pStyle w:val="Style23"/>
+        <w:pStyle w:val="Style22"/>
         <w:widowControl/>
         <w:spacing w:lineRule="auto" w:line="276" w:before="0" w:after="0"/>
         <w:ind w:left="0" w:right="0" w:hanging="0"/>
@@ -4871,7 +4871,7 @@
       </w:pPr>
       <w:r>
         <w:rPr>
-          <w:rStyle w:val="Style16"/>
+          <w:rStyle w:val="Style15"/>
           <w:rFonts w:ascii="Times New Roman" w:hAnsi="Times New Roman"/>
           <w:b w:val="false"/>
           <w:i w:val="false"/>
@@ -4897,7 +4897,7 @@
       </w:pPr>
       <w:r>
         <w:rPr>
-          <w:rStyle w:val="Style16"/>
+          <w:rStyle w:val="Style15"/>
           <w:rFonts w:ascii="Times New Roman" w:hAnsi="Times New Roman"/>
           <w:b w:val="false"/>
           <w:bCs w:val="false"/>
@@ -4913,7 +4913,7 @@
       </w:r>
       <w:r>
         <w:rPr>
-          <w:rStyle w:val="Style16"/>
+          <w:rStyle w:val="Style15"/>
           <w:rFonts w:ascii="Times New Roman" w:hAnsi="Times New Roman"/>
           <w:b/>
           <w:bCs/>
@@ -4930,7 +4930,7 @@
     </w:p>
     <w:p>
       <w:pPr>
-        <w:pStyle w:val="Style23"/>
+        <w:pStyle w:val="Style22"/>
         <w:widowControl/>
         <w:spacing w:lineRule="auto" w:line="276" w:before="0" w:after="0"/>
         <w:ind w:left="0" w:right="0" w:hanging="0"/>
@@ -4938,7 +4938,7 @@
       </w:pPr>
       <w:r>
         <w:rPr>
-          <w:rStyle w:val="Style16"/>
+          <w:rStyle w:val="Style15"/>
           <w:rFonts w:ascii="Times New Roman" w:hAnsi="Times New Roman"/>
           <w:b w:val="false"/>
           <w:i w:val="false"/>
@@ -5008,7 +5008,7 @@
     </w:p>
     <w:p>
       <w:pPr>
-        <w:pStyle w:val="Style23"/>
+        <w:pStyle w:val="Style22"/>
         <w:bidi w:val="0"/>
         <w:spacing w:lineRule="auto" w:line="276" w:before="0" w:after="0"/>
         <w:ind w:left="0" w:right="0" w:hanging="0"/>
@@ -5017,7 +5017,7 @@
       </w:pPr>
       <w:r>
         <w:rPr>
-          <w:rStyle w:val="Style16"/>
+          <w:rStyle w:val="Style15"/>
           <w:rFonts w:ascii="Times New Roman" w:hAnsi="Times New Roman"/>
           <w:b w:val="false"/>
           <w:bCs w:val="false"/>
@@ -5034,7 +5034,7 @@
     </w:p>
     <w:p>
       <w:pPr>
-        <w:pStyle w:val="Style19"/>
+        <w:pStyle w:val="Style18"/>
         <w:widowControl/>
         <w:spacing w:lineRule="auto" w:line="276" w:before="0" w:after="0"/>
         <w:ind w:left="0" w:right="0" w:hanging="0"/>
@@ -5042,7 +5042,7 @@
       </w:pPr>
       <w:r>
         <w:rPr>
-          <w:rStyle w:val="Style16"/>
+          <w:rStyle w:val="Style15"/>
           <w:rFonts w:ascii="Times New Roman" w:hAnsi="Times New Roman"/>
           <w:b w:val="false"/>
           <w:i w:val="false"/>
@@ -5057,7 +5057,7 @@
       </w:r>
       <w:r>
         <w:rPr>
-          <w:rStyle w:val="Style16"/>
+          <w:rStyle w:val="Style15"/>
           <w:rFonts w:eastAsia="Noto Sans Mono CJK SC" w:cs="Liberation Mono" w:ascii="Times New Roman" w:hAnsi="Times New Roman"/>
           <w:b w:val="false"/>
           <w:i w:val="false"/>
@@ -5074,7 +5074,7 @@
       </w:r>
       <w:r>
         <w:rPr>
-          <w:rStyle w:val="Style16"/>
+          <w:rStyle w:val="Style15"/>
           <w:rFonts w:ascii="Times New Roman" w:hAnsi="Times New Roman"/>
           <w:b w:val="false"/>
           <w:i w:val="false"/>
@@ -5090,7 +5090,7 @@
     </w:p>
     <w:p>
       <w:pPr>
-        <w:pStyle w:val="Style23"/>
+        <w:pStyle w:val="Style22"/>
         <w:widowControl/>
         <w:spacing w:lineRule="auto" w:line="276" w:before="0" w:after="0"/>
         <w:ind w:left="0" w:right="0" w:hanging="0"/>
@@ -5098,7 +5098,7 @@
       </w:pPr>
       <w:r>
         <w:rPr>
-          <w:rStyle w:val="Style16"/>
+          <w:rStyle w:val="Style15"/>
           <w:rFonts w:ascii="Times New Roman" w:hAnsi="Times New Roman"/>
           <w:b w:val="false"/>
           <w:i w:val="false"/>
@@ -5114,7 +5114,7 @@
     </w:p>
     <w:p>
       <w:pPr>
-        <w:pStyle w:val="Style23"/>
+        <w:pStyle w:val="Style22"/>
         <w:widowControl/>
         <w:spacing w:lineRule="auto" w:line="276" w:before="0" w:after="0"/>
         <w:ind w:left="0" w:right="0" w:hanging="0"/>
@@ -5122,7 +5122,7 @@
       </w:pPr>
       <w:r>
         <w:rPr>
-          <w:rStyle w:val="Style16"/>
+          <w:rStyle w:val="Style15"/>
           <w:rFonts w:ascii="Times New Roman" w:hAnsi="Times New Roman"/>
           <w:b w:val="false"/>
           <w:i w:val="false"/>
@@ -5138,7 +5138,7 @@
     </w:p>
     <w:p>
       <w:pPr>
-        <w:pStyle w:val="Style23"/>
+        <w:pStyle w:val="Style22"/>
         <w:widowControl/>
         <w:bidi w:val="0"/>
         <w:spacing w:lineRule="auto" w:line="276" w:before="0" w:after="0"/>
@@ -5148,7 +5148,7 @@
       </w:pPr>
       <w:r>
         <w:rPr>
-          <w:rStyle w:val="Style16"/>
+          <w:rStyle w:val="Style15"/>
           <w:rFonts w:ascii="Times New Roman" w:hAnsi="Times New Roman"/>
           <w:b w:val="false"/>
           <w:bCs/>
@@ -5272,7 +5272,7 @@
       </w:pPr>
       <w:r>
         <w:rPr>
-          <w:rStyle w:val="Style16"/>
+          <w:rStyle w:val="Style15"/>
           <w:rFonts w:ascii="Times New Roman" w:hAnsi="Times New Roman"/>
           <w:b w:val="false"/>
           <w:bCs w:val="false"/>
@@ -5300,7 +5300,7 @@
     </w:p>
     <w:p>
       <w:pPr>
-        <w:pStyle w:val="Style23"/>
+        <w:pStyle w:val="Style22"/>
         <w:bidi w:val="0"/>
         <w:spacing w:lineRule="auto" w:line="276" w:before="0" w:after="0"/>
         <w:ind w:left="0" w:right="0" w:hanging="0"/>
@@ -5372,7 +5372,7 @@
     </w:p>
     <w:p>
       <w:pPr>
-        <w:pStyle w:val="Style23"/>
+        <w:pStyle w:val="Style22"/>
         <w:bidi w:val="0"/>
         <w:spacing w:lineRule="auto" w:line="276" w:before="0" w:after="0"/>
         <w:ind w:left="0" w:right="0" w:hanging="0"/>
@@ -5444,7 +5444,7 @@
     </w:p>
     <w:p>
       <w:pPr>
-        <w:pStyle w:val="Style23"/>
+        <w:pStyle w:val="Style22"/>
         <w:bidi w:val="0"/>
         <w:spacing w:lineRule="auto" w:line="276" w:before="0" w:after="0"/>
         <w:ind w:left="0" w:right="0" w:hanging="0"/>
@@ -5467,7 +5467,7 @@
     </w:p>
     <w:p>
       <w:pPr>
-        <w:pStyle w:val="Style23"/>
+        <w:pStyle w:val="Style22"/>
         <w:bidi w:val="0"/>
         <w:spacing w:lineRule="auto" w:line="276" w:before="0" w:after="0"/>
         <w:ind w:left="0" w:right="0" w:hanging="0"/>
@@ -5503,7 +5503,7 @@
     </w:p>
     <w:p>
       <w:pPr>
-        <w:pStyle w:val="Style23"/>
+        <w:pStyle w:val="Style22"/>
         <w:bidi w:val="0"/>
         <w:spacing w:lineRule="auto" w:line="276" w:before="0" w:after="0"/>
         <w:ind w:left="0" w:right="0" w:hanging="0"/>
@@ -5609,7 +5609,7 @@
     </w:p>
     <w:p>
       <w:pPr>
-        <w:pStyle w:val="Style23"/>
+        <w:pStyle w:val="Style22"/>
         <w:bidi w:val="0"/>
         <w:spacing w:lineRule="auto" w:line="276" w:before="0" w:after="0"/>
         <w:ind w:left="0" w:right="0" w:hanging="0"/>
@@ -5635,7 +5635,7 @@
     </w:p>
     <w:p>
       <w:pPr>
-        <w:pStyle w:val="Style19"/>
+        <w:pStyle w:val="Style18"/>
         <w:widowControl/>
         <w:spacing w:before="0" w:after="0"/>
         <w:ind w:left="0" w:right="0" w:hanging="0"/>
@@ -5660,7 +5660,7 @@
     </w:p>
     <w:p>
       <w:pPr>
-        <w:pStyle w:val="Style19"/>
+        <w:pStyle w:val="Style18"/>
         <w:widowControl/>
         <w:spacing w:before="0" w:after="0"/>
         <w:ind w:left="0" w:right="0" w:hanging="0"/>
@@ -5685,7 +5685,7 @@
     </w:p>
     <w:p>
       <w:pPr>
-        <w:pStyle w:val="Style19"/>
+        <w:pStyle w:val="Style18"/>
         <w:widowControl/>
         <w:spacing w:before="0" w:after="0"/>
         <w:ind w:left="0" w:right="0" w:hanging="0"/>
@@ -5710,7 +5710,7 @@
     </w:p>
     <w:p>
       <w:pPr>
-        <w:pStyle w:val="Style19"/>
+        <w:pStyle w:val="Style18"/>
         <w:widowControl/>
         <w:spacing w:before="0" w:after="0"/>
         <w:ind w:left="0" w:right="0" w:hanging="0"/>
@@ -5751,7 +5751,7 @@
     </w:p>
     <w:p>
       <w:pPr>
-        <w:pStyle w:val="Style19"/>
+        <w:pStyle w:val="Style18"/>
         <w:widowControl/>
         <w:spacing w:before="0" w:after="0"/>
         <w:ind w:left="0" w:right="0" w:hanging="0"/>
@@ -5776,7 +5776,7 @@
     </w:p>
     <w:p>
       <w:pPr>
-        <w:pStyle w:val="Style19"/>
+        <w:pStyle w:val="Style18"/>
         <w:widowControl/>
         <w:spacing w:before="0" w:after="0"/>
         <w:ind w:left="0" w:right="0" w:hanging="0"/>
@@ -5801,7 +5801,7 @@
     </w:p>
     <w:p>
       <w:pPr>
-        <w:pStyle w:val="Style19"/>
+        <w:pStyle w:val="Style18"/>
         <w:widowControl/>
         <w:spacing w:before="0" w:after="0"/>
         <w:ind w:left="0" w:right="0" w:hanging="0"/>
@@ -6052,7 +6052,7 @@
       </w:pPr>
       <w:r>
         <w:rPr>
-          <w:rStyle w:val="Style16"/>
+          <w:rStyle w:val="Style15"/>
           <w:rFonts w:ascii="Times New Roman" w:hAnsi="Times New Roman"/>
           <w:b w:val="false"/>
           <w:bCs w:val="false"/>
@@ -6135,14 +6135,14 @@
     </w:p>
     <w:p>
       <w:pPr>
-        <w:pStyle w:val="Style19"/>
+        <w:pStyle w:val="Style18"/>
         <w:spacing w:before="0" w:after="0"/>
         <w:ind w:left="0" w:right="0" w:hanging="0"/>
         <w:rPr/>
       </w:pPr>
       <w:r>
         <w:rPr>
-          <w:rStyle w:val="Style16"/>
+          <w:rStyle w:val="Style15"/>
           <w:rFonts w:ascii="Times New Roman" w:hAnsi="Times New Roman"/>
           <w:b w:val="false"/>
           <w:bCs w:val="false"/>
@@ -6169,7 +6169,7 @@
     </w:p>
     <w:p>
       <w:pPr>
-        <w:pStyle w:val="Style19"/>
+        <w:pStyle w:val="Style18"/>
         <w:spacing w:before="0" w:after="0"/>
         <w:ind w:left="0" w:right="0" w:hanging="0"/>
         <w:rPr>
@@ -6188,7 +6188,7 @@
     </w:p>
     <w:p>
       <w:pPr>
-        <w:pStyle w:val="Style19"/>
+        <w:pStyle w:val="Style18"/>
         <w:spacing w:before="0" w:after="0"/>
         <w:ind w:left="0" w:right="0" w:hanging="0"/>
         <w:rPr>
@@ -6217,14 +6217,14 @@
     </w:p>
     <w:p>
       <w:pPr>
-        <w:pStyle w:val="Style19"/>
+        <w:pStyle w:val="Style18"/>
         <w:spacing w:before="0" w:after="0"/>
         <w:ind w:left="0" w:right="0" w:hanging="0"/>
         <w:rPr/>
       </w:pPr>
       <w:r>
         <w:rPr>
-          <w:rStyle w:val="Style16"/>
+          <w:rStyle w:val="Style15"/>
           <w:rFonts w:ascii="Times New Roman" w:hAnsi="Times New Roman"/>
           <w:b w:val="false"/>
           <w:bCs w:val="false"/>
@@ -6251,7 +6251,7 @@
     </w:p>
     <w:p>
       <w:pPr>
-        <w:pStyle w:val="Style19"/>
+        <w:pStyle w:val="Style18"/>
         <w:spacing w:before="0" w:after="0"/>
         <w:ind w:left="0" w:right="0" w:hanging="0"/>
         <w:rPr>
@@ -6270,14 +6270,14 @@
     </w:p>
     <w:p>
       <w:pPr>
-        <w:pStyle w:val="Style19"/>
+        <w:pStyle w:val="Style18"/>
         <w:spacing w:before="0" w:after="0"/>
         <w:ind w:left="0" w:right="0" w:hanging="0"/>
         <w:rPr/>
       </w:pPr>
       <w:r>
         <w:rPr>
-          <w:rStyle w:val="Style15"/>
+          <w:rStyle w:val="Style14"/>
           <w:rFonts w:ascii="Times New Roman" w:hAnsi="Times New Roman"/>
           <w:b w:val="false"/>
           <w:i w:val="false"/>
@@ -6302,7 +6302,7 @@
       </w:pPr>
       <w:r>
         <w:rPr>
-          <w:rStyle w:val="Style16"/>
+          <w:rStyle w:val="Style15"/>
           <w:rFonts w:ascii="Times New Roman" w:hAnsi="Times New Roman"/>
           <w:b w:val="false"/>
           <w:bCs w:val="false"/>
@@ -6572,47 +6572,7 @@
           <w:sz w:val="24"/>
           <w:szCs w:val="24"/>
         </w:rPr>
-        <w:t>_</w:t>
-      </w:r>
-      <w:r>
-        <w:rPr>
-          <w:rFonts w:ascii="Times New Roman" w:hAnsi="Times New Roman"/>
-          <w:sz w:val="24"/>
-          <w:szCs w:val="24"/>
-        </w:rPr>
-        <w:t>created_at</w:t>
-      </w:r>
-      <w:r>
-        <w:rPr>
-          <w:rFonts w:ascii="Times New Roman" w:hAnsi="Times New Roman"/>
-          <w:sz w:val="24"/>
-          <w:szCs w:val="24"/>
-        </w:rPr>
-        <w:t>_to_user_</w:t>
-      </w:r>
-      <w:r>
-        <w:rPr>
-          <w:rFonts w:ascii="Times New Roman" w:hAnsi="Times New Roman"/>
-          <w:sz w:val="24"/>
-          <w:szCs w:val="24"/>
-        </w:rPr>
-        <w:t>objects</w:t>
-      </w:r>
-      <w:r>
-        <w:rPr>
-          <w:rFonts w:ascii="Times New Roman" w:hAnsi="Times New Roman"/>
-          <w:sz w:val="24"/>
-          <w:szCs w:val="24"/>
-        </w:rPr>
-        <w:t>_table --table=user_</w:t>
-      </w:r>
-      <w:r>
-        <w:rPr>
-          <w:rFonts w:ascii="Times New Roman" w:hAnsi="Times New Roman"/>
-          <w:sz w:val="24"/>
-          <w:szCs w:val="24"/>
-        </w:rPr>
-        <w:t>objects</w:t>
+        <w:t>_created_at_to_user_objects_table --table=user_objects</w:t>
       </w:r>
     </w:p>
     <w:p>
@@ -6807,7 +6767,7 @@
     </w:p>
     <w:p>
       <w:pPr>
-        <w:pStyle w:val="Style23"/>
+        <w:pStyle w:val="Style22"/>
         <w:bidi w:val="0"/>
         <w:spacing w:lineRule="auto" w:line="276" w:before="0" w:after="0"/>
         <w:ind w:left="0" w:right="0" w:hanging="0"/>
@@ -6816,7 +6776,7 @@
       </w:pPr>
       <w:r>
         <w:rPr>
-          <w:rStyle w:val="Style16"/>
+          <w:rStyle w:val="Style15"/>
           <w:rFonts w:ascii="Times New Roman" w:hAnsi="Times New Roman"/>
           <w:b w:val="false"/>
           <w:bCs w:val="false"/>
@@ -6834,7 +6794,7 @@
       </w:r>
       <w:r>
         <w:rPr>
-          <w:rStyle w:val="Style16"/>
+          <w:rStyle w:val="Style15"/>
           <w:rFonts w:ascii="Times New Roman" w:hAnsi="Times New Roman"/>
           <w:b/>
           <w:bCs/>
@@ -6853,7 +6813,7 @@
     </w:p>
     <w:p>
       <w:pPr>
-        <w:pStyle w:val="Style19"/>
+        <w:pStyle w:val="Style18"/>
         <w:spacing w:before="0" w:after="0"/>
         <w:ind w:left="0" w:right="0" w:hanging="0"/>
         <w:rPr>
@@ -6869,7 +6829,7 @@
       </w:pPr>
       <w:r>
         <w:rPr>
-          <w:rStyle w:val="Style16"/>
+          <w:rStyle w:val="Style15"/>
           <w:rFonts w:ascii="Times New Roman" w:hAnsi="Times New Roman"/>
           <w:b w:val="false"/>
           <w:bCs w:val="false"/>
@@ -6900,7 +6860,7 @@
     </w:p>
     <w:p>
       <w:pPr>
-        <w:pStyle w:val="Style19"/>
+        <w:pStyle w:val="Style18"/>
         <w:spacing w:before="0" w:after="0"/>
         <w:ind w:left="0" w:right="0" w:hanging="0"/>
         <w:rPr>
@@ -6916,7 +6876,7 @@
       </w:pPr>
       <w:r>
         <w:rPr>
-          <w:rStyle w:val="Style16"/>
+          <w:rStyle w:val="Style15"/>
           <w:rFonts w:ascii="Times New Roman" w:hAnsi="Times New Roman"/>
           <w:b w:val="false"/>
           <w:bCs w:val="false"/>
@@ -6947,7 +6907,7 @@
     </w:p>
     <w:p>
       <w:pPr>
-        <w:pStyle w:val="Style19"/>
+        <w:pStyle w:val="Style18"/>
         <w:spacing w:before="0" w:after="0"/>
         <w:ind w:left="0" w:right="0" w:hanging="0"/>
         <w:rPr>
@@ -6963,7 +6923,7 @@
       </w:pPr>
       <w:r>
         <w:rPr>
-          <w:rStyle w:val="Style16"/>
+          <w:rStyle w:val="Style15"/>
           <w:rFonts w:ascii="Times New Roman" w:hAnsi="Times New Roman"/>
           <w:b w:val="false"/>
           <w:bCs w:val="false"/>
@@ -6994,7 +6954,7 @@
     </w:p>
     <w:p>
       <w:pPr>
-        <w:pStyle w:val="Style19"/>
+        <w:pStyle w:val="Style18"/>
         <w:spacing w:before="0" w:after="0"/>
         <w:ind w:left="0" w:right="0" w:hanging="0"/>
         <w:rPr>
@@ -7023,7 +6983,7 @@
     </w:p>
     <w:p>
       <w:pPr>
-        <w:pStyle w:val="Style19"/>
+        <w:pStyle w:val="Style18"/>
         <w:spacing w:before="0" w:after="0"/>
         <w:ind w:left="0" w:right="0" w:hanging="0"/>
         <w:rPr>
@@ -7038,12 +6998,20 @@
         </w:rPr>
       </w:pPr>
       <w:r>
-        <w:rPr/>
-      </w:r>
-    </w:p>
-    <w:p>
-      <w:pPr>
-        <w:pStyle w:val="Style19"/>
+        <w:rPr>
+          <w:rFonts w:ascii="Times New Roman" w:hAnsi="Times New Roman"/>
+          <w:b w:val="false"/>
+          <w:bCs w:val="false"/>
+          <w:color w:val="auto"/>
+          <w:sz w:val="24"/>
+          <w:szCs w:val="24"/>
+          <w:u w:val="none"/>
+        </w:rPr>
+      </w:r>
+    </w:p>
+    <w:p>
+      <w:pPr>
+        <w:pStyle w:val="Style18"/>
         <w:spacing w:before="0" w:after="0"/>
         <w:ind w:left="0" w:right="0" w:hanging="0"/>
         <w:rPr>
@@ -7058,12 +7026,20 @@
         </w:rPr>
       </w:pPr>
       <w:r>
-        <w:rPr/>
-      </w:r>
-    </w:p>
-    <w:p>
-      <w:pPr>
-        <w:pStyle w:val="Style19"/>
+        <w:rPr>
+          <w:rFonts w:ascii="Times New Roman" w:hAnsi="Times New Roman"/>
+          <w:b w:val="false"/>
+          <w:bCs w:val="false"/>
+          <w:color w:val="auto"/>
+          <w:sz w:val="24"/>
+          <w:szCs w:val="24"/>
+          <w:u w:val="none"/>
+        </w:rPr>
+      </w:r>
+    </w:p>
+    <w:p>
+      <w:pPr>
+        <w:pStyle w:val="Style18"/>
         <w:spacing w:before="0" w:after="0"/>
         <w:ind w:left="0" w:right="0" w:hanging="0"/>
         <w:rPr>
@@ -7079,7 +7055,7 @@
       </w:pPr>
       <w:r>
         <w:rPr>
-          <w:rStyle w:val="Style16"/>
+          <w:rStyle w:val="Style15"/>
           <w:rFonts w:ascii="Times New Roman" w:hAnsi="Times New Roman"/>
           <w:b w:val="false"/>
           <w:bCs w:val="false"/>
@@ -7110,7 +7086,7 @@
     </w:p>
     <w:p>
       <w:pPr>
-        <w:pStyle w:val="Style19"/>
+        <w:pStyle w:val="Style18"/>
         <w:spacing w:before="0" w:after="0"/>
         <w:ind w:left="0" w:right="0" w:hanging="0"/>
         <w:rPr>
@@ -7126,7 +7102,7 @@
       </w:pPr>
       <w:r>
         <w:rPr>
-          <w:rStyle w:val="Style16"/>
+          <w:rStyle w:val="Style15"/>
           <w:rFonts w:ascii="Times New Roman" w:hAnsi="Times New Roman"/>
           <w:b w:val="false"/>
           <w:bCs w:val="false"/>
@@ -7169,7 +7145,7 @@
     </w:p>
     <w:p>
       <w:pPr>
-        <w:pStyle w:val="Style19"/>
+        <w:pStyle w:val="Style18"/>
         <w:spacing w:before="0" w:after="0"/>
         <w:ind w:left="0" w:right="0" w:hanging="0"/>
         <w:rPr>
@@ -7184,12 +7160,69 @@
         </w:rPr>
       </w:pPr>
       <w:r>
+        <w:rPr>
+          <w:rFonts w:ascii="Times New Roman" w:hAnsi="Times New Roman"/>
+          <w:b w:val="false"/>
+          <w:bCs w:val="false"/>
+          <w:color w:val="auto"/>
+          <w:sz w:val="24"/>
+          <w:szCs w:val="24"/>
+          <w:u w:val="none"/>
+        </w:rPr>
+      </w:r>
+    </w:p>
+    <w:p>
+      <w:pPr>
+        <w:pStyle w:val="Style18"/>
+        <w:spacing w:before="0" w:after="0"/>
+        <w:ind w:left="0" w:right="0" w:hanging="0"/>
+        <w:rPr>
+          <w:rFonts w:ascii="Times New Roman" w:hAnsi="Times New Roman"/>
+          <w:b w:val="false"/>
+          <w:b w:val="false"/>
+          <w:bCs w:val="false"/>
+          <w:color w:val="auto"/>
+          <w:sz w:val="24"/>
+          <w:szCs w:val="24"/>
+          <w:u w:val="none"/>
+        </w:rPr>
+      </w:pPr>
+      <w:r>
+        <w:rPr>
+          <w:rFonts w:ascii="Times New Roman" w:hAnsi="Times New Roman"/>
+          <w:b w:val="false"/>
+          <w:bCs w:val="false"/>
+          <w:color w:val="auto"/>
+          <w:sz w:val="24"/>
+          <w:szCs w:val="24"/>
+          <w:u w:val="none"/>
+        </w:rPr>
+      </w:r>
+    </w:p>
+    <w:p>
+      <w:pPr>
+        <w:pStyle w:val="Style18"/>
+        <w:spacing w:before="0" w:after="0"/>
+        <w:ind w:left="0" w:right="0" w:hanging="0"/>
+        <w:rPr>
+          <w:rFonts w:ascii="Times New Roman" w:hAnsi="Times New Roman"/>
+          <w:b w:val="false"/>
+          <w:b w:val="false"/>
+          <w:bCs w:val="false"/>
+          <w:color w:val="auto"/>
+          <w:sz w:val="24"/>
+          <w:szCs w:val="24"/>
+          <w:u w:val="none"/>
+        </w:rPr>
+      </w:pPr>
+      <w:r>
         <w:rPr/>
-      </w:r>
-    </w:p>
-    <w:p>
-      <w:pPr>
-        <w:pStyle w:val="Style19"/>
+        <w:t>Laravel 7 CRUD (Create, Read, Update, Delete)</w:t>
+      </w:r>
+    </w:p>
+    <w:p>
+      <w:pPr>
+        <w:pStyle w:val="Style18"/>
         <w:spacing w:before="0" w:after="0"/>
         <w:ind w:left="0" w:right="0" w:hanging="0"/>
         <w:rPr>
@@ -7203,8 +7236,157 @@
           <w:u w:val="none"/>
         </w:rPr>
       </w:pPr>
+      <w:hyperlink r:id="rId27">
+        <w:r>
+          <w:rPr/>
+          <w:t>https://www.youtube.com/watch?v=JsNjC-E2fB0&amp;t</w:t>
+        </w:r>
+      </w:hyperlink>
+    </w:p>
+    <w:p>
+      <w:pPr>
+        <w:pStyle w:val="Style18"/>
+        <w:spacing w:before="0" w:after="0"/>
+        <w:ind w:left="0" w:right="0" w:hanging="0"/>
+        <w:rPr>
+          <w:rFonts w:ascii="Times New Roman" w:hAnsi="Times New Roman"/>
+          <w:b w:val="false"/>
+          <w:b w:val="false"/>
+          <w:bCs w:val="false"/>
+          <w:color w:val="auto"/>
+          <w:sz w:val="24"/>
+          <w:szCs w:val="24"/>
+          <w:u w:val="none"/>
+        </w:rPr>
+      </w:pPr>
       <w:r>
         <w:rPr/>
+      </w:r>
+    </w:p>
+    <w:p>
+      <w:pPr>
+        <w:pStyle w:val="Style18"/>
+        <w:spacing w:before="0" w:after="0"/>
+        <w:ind w:left="0" w:right="0" w:hanging="0"/>
+        <w:rPr>
+          <w:rFonts w:ascii="Times New Roman" w:hAnsi="Times New Roman"/>
+          <w:b w:val="false"/>
+          <w:b w:val="false"/>
+          <w:bCs w:val="false"/>
+          <w:color w:val="auto"/>
+          <w:sz w:val="24"/>
+          <w:szCs w:val="24"/>
+          <w:u w:val="none"/>
+        </w:rPr>
+      </w:pPr>
+      <w:r>
+        <w:rPr/>
+      </w:r>
+    </w:p>
+    <w:p>
+      <w:pPr>
+        <w:pStyle w:val="Style18"/>
+        <w:spacing w:before="0" w:after="0"/>
+        <w:ind w:left="0" w:right="0" w:hanging="0"/>
+        <w:rPr>
+          <w:rFonts w:ascii="Times New Roman" w:hAnsi="Times New Roman"/>
+          <w:b w:val="false"/>
+          <w:b w:val="false"/>
+          <w:bCs w:val="false"/>
+          <w:color w:val="auto"/>
+          <w:sz w:val="24"/>
+          <w:szCs w:val="24"/>
+          <w:u w:val="none"/>
+        </w:rPr>
+      </w:pPr>
+      <w:r>
+        <w:rPr/>
+        <w:t>Customize Laravel Auth (Laravel Breeze Registration and Login)</w:t>
+      </w:r>
+    </w:p>
+    <w:p>
+      <w:pPr>
+        <w:pStyle w:val="Style18"/>
+        <w:spacing w:before="0" w:after="0"/>
+        <w:ind w:left="0" w:right="0" w:hanging="0"/>
+        <w:rPr>
+          <w:rFonts w:ascii="Times New Roman" w:hAnsi="Times New Roman"/>
+          <w:b w:val="false"/>
+          <w:b w:val="false"/>
+          <w:bCs w:val="false"/>
+          <w:color w:val="auto"/>
+          <w:sz w:val="24"/>
+          <w:szCs w:val="24"/>
+          <w:u w:val="none"/>
+        </w:rPr>
+      </w:pPr>
+      <w:hyperlink r:id="rId29">
+        <w:r>
+          <w:rPr/>
+          <w:t>https://dev.to/kingsconsult/customize-laravel-auth-laravel-breeze-registration-and-login-1769</w:t>
+        </w:r>
+      </w:hyperlink>
+    </w:p>
+    <w:p>
+      <w:pPr>
+        <w:pStyle w:val="Style18"/>
+        <w:spacing w:before="0" w:after="0"/>
+        <w:ind w:left="0" w:right="0" w:hanging="0"/>
+        <w:rPr>
+          <w:rFonts w:ascii="Times New Roman" w:hAnsi="Times New Roman"/>
+          <w:b w:val="false"/>
+          <w:b w:val="false"/>
+          <w:bCs w:val="false"/>
+          <w:color w:val="auto"/>
+          <w:sz w:val="24"/>
+          <w:szCs w:val="24"/>
+          <w:u w:val="none"/>
+        </w:rPr>
+      </w:pPr>
+      <w:r>
+        <w:rPr/>
+      </w:r>
+    </w:p>
+    <w:p>
+      <w:pPr>
+        <w:pStyle w:val="Style18"/>
+        <w:spacing w:before="0" w:after="0"/>
+        <w:ind w:left="0" w:right="0" w:hanging="0"/>
+        <w:rPr>
+          <w:rFonts w:ascii="Times New Roman" w:hAnsi="Times New Roman"/>
+          <w:b w:val="false"/>
+          <w:b w:val="false"/>
+          <w:bCs w:val="false"/>
+          <w:color w:val="auto"/>
+          <w:sz w:val="24"/>
+          <w:szCs w:val="24"/>
+          <w:u w:val="none"/>
+        </w:rPr>
+      </w:pPr>
+      <w:r>
+        <w:rPr/>
+        <w:t>Laravel 8 Send Mail using Gmail SMTP Server</w:t>
+      </w:r>
+    </w:p>
+    <w:p>
+      <w:pPr>
+        <w:pStyle w:val="Style18"/>
+        <w:spacing w:before="0" w:after="0"/>
+        <w:ind w:left="0" w:right="0" w:hanging="0"/>
+        <w:rPr>
+          <w:rFonts w:ascii="Times New Roman" w:hAnsi="Times New Roman"/>
+          <w:b w:val="false"/>
+          <w:b w:val="false"/>
+          <w:bCs w:val="false"/>
+          <w:color w:val="auto"/>
+          <w:sz w:val="24"/>
+          <w:szCs w:val="24"/>
+          <w:u w:val="none"/>
+        </w:rPr>
+      </w:pPr>
+      <w:r>
+        <w:rPr/>
+        <w:t>https://www.itsolutionstuff.com/post/laravel-8-send-mail-using-gmail-smtp-serverexample.html</w:t>
       </w:r>
     </w:p>
     <w:sectPr>
@@ -7257,10 +7439,27 @@
       <w:lang w:val="uk-UA" w:eastAsia="zh-CN" w:bidi="hi-IN"/>
     </w:rPr>
   </w:style>
+  <w:style w:type="paragraph" w:styleId="1">
+    <w:name w:val="Heading 1"/>
+    <w:basedOn w:val="Style17"/>
+    <w:next w:val="Style18"/>
+    <w:qFormat/>
+    <w:pPr>
+      <w:spacing w:before="240" w:after="120"/>
+      <w:outlineLvl w:val="0"/>
+    </w:pPr>
+    <w:rPr>
+      <w:rFonts w:ascii="Liberation Serif" w:hAnsi="Liberation Serif" w:eastAsia="Noto Serif CJK SC" w:cs="Lohit Devanagari"/>
+      <w:b/>
+      <w:bCs/>
+      <w:sz w:val="48"/>
+      <w:szCs w:val="48"/>
+    </w:rPr>
+  </w:style>
   <w:style w:type="paragraph" w:styleId="4">
     <w:name w:val="Heading 4"/>
-    <w:basedOn w:val="Style18"/>
-    <w:next w:val="Style19"/>
+    <w:basedOn w:val="Style17"/>
+    <w:next w:val="Style18"/>
     <w:qFormat/>
     <w:pPr>
       <w:spacing w:before="120" w:after="120"/>
@@ -7274,7 +7473,7 @@
       <w:szCs w:val="24"/>
     </w:rPr>
   </w:style>
-  <w:style w:type="character" w:styleId="Style13">
+  <w:style w:type="character" w:styleId="Style12">
     <w:name w:val="Гіперпосилання"/>
     <w:rPr>
       <w:color w:val="000080"/>
@@ -7282,14 +7481,14 @@
       <w:lang w:val="zxx" w:eastAsia="zxx" w:bidi="zxx"/>
     </w:rPr>
   </w:style>
-  <w:style w:type="character" w:styleId="Style14">
+  <w:style w:type="character" w:styleId="Style13">
     <w:name w:val="Маркери списку"/>
     <w:qFormat/>
     <w:rPr>
       <w:rFonts w:ascii="OpenSymbol" w:hAnsi="OpenSymbol" w:eastAsia="OpenSymbol" w:cs="OpenSymbol"/>
     </w:rPr>
   </w:style>
-  <w:style w:type="character" w:styleId="Style15">
+  <w:style w:type="character" w:styleId="Style14">
     <w:name w:val="Виділення жирним"/>
     <w:qFormat/>
     <w:rPr>
@@ -7297,14 +7496,14 @@
       <w:bCs/>
     </w:rPr>
   </w:style>
-  <w:style w:type="character" w:styleId="Style16">
+  <w:style w:type="character" w:styleId="Style15">
     <w:name w:val="Первинний текст"/>
     <w:qFormat/>
     <w:rPr>
       <w:rFonts w:ascii="Liberation Mono" w:hAnsi="Liberation Mono" w:eastAsia="Noto Sans Mono CJK SC" w:cs="Liberation Mono"/>
     </w:rPr>
   </w:style>
-  <w:style w:type="character" w:styleId="Style17">
+  <w:style w:type="character" w:styleId="Style16">
     <w:name w:val="Відвідане гіперпосилання"/>
     <w:rPr>
       <w:color w:val="800000"/>
@@ -7312,10 +7511,10 @@
       <w:lang w:val="zxx" w:eastAsia="zxx" w:bidi="zxx"/>
     </w:rPr>
   </w:style>
-  <w:style w:type="paragraph" w:styleId="Style18">
+  <w:style w:type="paragraph" w:styleId="Style17">
     <w:name w:val="Заголовок"/>
     <w:basedOn w:val="Normal"/>
-    <w:next w:val="Style19"/>
+    <w:next w:val="Style18"/>
     <w:qFormat/>
     <w:pPr>
       <w:keepNext w:val="true"/>
@@ -7327,7 +7526,7 @@
       <w:szCs w:val="28"/>
     </w:rPr>
   </w:style>
-  <w:style w:type="paragraph" w:styleId="Style19">
+  <w:style w:type="paragraph" w:styleId="Style18">
     <w:name w:val="Body Text"/>
     <w:basedOn w:val="Normal"/>
     <w:pPr>
@@ -7335,15 +7534,15 @@
     </w:pPr>
     <w:rPr/>
   </w:style>
-  <w:style w:type="paragraph" w:styleId="Style20">
+  <w:style w:type="paragraph" w:styleId="Style19">
     <w:name w:val="List"/>
-    <w:basedOn w:val="Style19"/>
+    <w:basedOn w:val="Style18"/>
     <w:pPr/>
     <w:rPr>
       <w:rFonts w:cs="Lohit Devanagari"/>
     </w:rPr>
   </w:style>
-  <w:style w:type="paragraph" w:styleId="Style21">
+  <w:style w:type="paragraph" w:styleId="Style20">
     <w:name w:val="Caption"/>
     <w:basedOn w:val="Normal"/>
     <w:qFormat/>
@@ -7359,7 +7558,7 @@
       <w:szCs w:val="24"/>
     </w:rPr>
   </w:style>
-  <w:style w:type="paragraph" w:styleId="Style22">
+  <w:style w:type="paragraph" w:styleId="Style21">
     <w:name w:val="Покажчик"/>
     <w:basedOn w:val="Normal"/>
     <w:qFormat/>
@@ -7370,7 +7569,7 @@
       <w:rFonts w:cs="Lohit Devanagari"/>
     </w:rPr>
   </w:style>
-  <w:style w:type="paragraph" w:styleId="Style23">
+  <w:style w:type="paragraph" w:styleId="Style22">
     <w:name w:val="Текст у вказаному форматі"/>
     <w:basedOn w:val="Normal"/>
     <w:qFormat/>

</xml_diff>

<commit_message>
delete fucking laravel breeze (auth) and add standart auth
</commit_message>
<xml_diff>
--- a/how-i-make/how i make project ubuntu.docx
+++ b/how-i-make/how i make project ubuntu.docx
@@ -391,7 +391,7 @@
     </w:p>
     <w:p>
       <w:pPr>
-        <w:pStyle w:val="Style22"/>
+        <w:pStyle w:val="Style21"/>
         <w:bidi w:val="0"/>
         <w:spacing w:lineRule="auto" w:line="276" w:before="0" w:after="0"/>
         <w:ind w:left="0" w:right="0" w:hanging="0"/>
@@ -400,7 +400,7 @@
       </w:pPr>
       <w:r>
         <w:rPr>
-          <w:rStyle w:val="Style15"/>
+          <w:rStyle w:val="Style14"/>
           <w:rFonts w:ascii="Times New Roman" w:hAnsi="Times New Roman"/>
           <w:b w:val="false"/>
           <w:bCs w:val="false"/>
@@ -418,7 +418,7 @@
       </w:r>
       <w:r>
         <w:rPr>
-          <w:rStyle w:val="Style15"/>
+          <w:rStyle w:val="Style14"/>
           <w:rFonts w:ascii="Times New Roman" w:hAnsi="Times New Roman"/>
           <w:b/>
           <w:bCs/>
@@ -437,7 +437,7 @@
     </w:p>
     <w:p>
       <w:pPr>
-        <w:pStyle w:val="Style22"/>
+        <w:pStyle w:val="Style21"/>
         <w:bidi w:val="0"/>
         <w:spacing w:lineRule="auto" w:line="276" w:before="0" w:after="0"/>
         <w:ind w:left="0" w:right="0" w:hanging="0"/>
@@ -446,7 +446,7 @@
       </w:pPr>
       <w:r>
         <w:rPr>
-          <w:rStyle w:val="Style15"/>
+          <w:rStyle w:val="Style14"/>
           <w:rFonts w:ascii="Times New Roman" w:hAnsi="Times New Roman"/>
           <w:b w:val="false"/>
           <w:bCs w:val="false"/>
@@ -464,7 +464,7 @@
       </w:r>
       <w:r>
         <w:rPr>
-          <w:rStyle w:val="Style15"/>
+          <w:rStyle w:val="Style14"/>
           <w:rFonts w:ascii="Times New Roman" w:hAnsi="Times New Roman"/>
           <w:b/>
           <w:bCs/>
@@ -483,7 +483,7 @@
     </w:p>
     <w:p>
       <w:pPr>
-        <w:pStyle w:val="Style22"/>
+        <w:pStyle w:val="Style21"/>
         <w:bidi w:val="0"/>
         <w:spacing w:lineRule="auto" w:line="276" w:before="0" w:after="0"/>
         <w:ind w:left="0" w:right="0" w:hanging="0"/>
@@ -492,7 +492,7 @@
       </w:pPr>
       <w:r>
         <w:rPr>
-          <w:rStyle w:val="Style15"/>
+          <w:rStyle w:val="Style14"/>
           <w:rFonts w:ascii="Times New Roman" w:hAnsi="Times New Roman"/>
           <w:b w:val="false"/>
           <w:bCs w:val="false"/>
@@ -510,7 +510,7 @@
       </w:r>
       <w:r>
         <w:rPr>
-          <w:rStyle w:val="Style15"/>
+          <w:rStyle w:val="Style14"/>
           <w:rFonts w:ascii="Times New Roman" w:hAnsi="Times New Roman"/>
           <w:b/>
           <w:bCs/>
@@ -529,7 +529,7 @@
     </w:p>
     <w:p>
       <w:pPr>
-        <w:pStyle w:val="Style22"/>
+        <w:pStyle w:val="Style21"/>
         <w:bidi w:val="0"/>
         <w:spacing w:lineRule="auto" w:line="276" w:before="0" w:after="0"/>
         <w:ind w:left="0" w:right="0" w:hanging="0"/>
@@ -538,7 +538,7 @@
       </w:pPr>
       <w:r>
         <w:rPr>
-          <w:rStyle w:val="Style15"/>
+          <w:rStyle w:val="Style14"/>
           <w:rFonts w:ascii="Times New Roman" w:hAnsi="Times New Roman"/>
           <w:b w:val="false"/>
           <w:bCs w:val="false"/>
@@ -556,7 +556,7 @@
       </w:r>
       <w:r>
         <w:rPr>
-          <w:rStyle w:val="Style15"/>
+          <w:rStyle w:val="Style14"/>
           <w:rFonts w:ascii="Times New Roman" w:hAnsi="Times New Roman"/>
           <w:b/>
           <w:bCs/>
@@ -575,7 +575,7 @@
     </w:p>
     <w:p>
       <w:pPr>
-        <w:pStyle w:val="Style22"/>
+        <w:pStyle w:val="Style21"/>
         <w:bidi w:val="0"/>
         <w:spacing w:lineRule="auto" w:line="276" w:before="0" w:after="0"/>
         <w:ind w:left="0" w:right="0" w:hanging="0"/>
@@ -584,7 +584,7 @@
       </w:pPr>
       <w:r>
         <w:rPr>
-          <w:rStyle w:val="Style15"/>
+          <w:rStyle w:val="Style14"/>
           <w:rFonts w:ascii="Times New Roman" w:hAnsi="Times New Roman"/>
           <w:b w:val="false"/>
           <w:bCs w:val="false"/>
@@ -602,7 +602,7 @@
       </w:r>
       <w:r>
         <w:rPr>
-          <w:rStyle w:val="Style15"/>
+          <w:rStyle w:val="Style14"/>
           <w:rFonts w:ascii="Times New Roman" w:hAnsi="Times New Roman"/>
           <w:b/>
           <w:bCs/>
@@ -621,7 +621,7 @@
     </w:p>
     <w:p>
       <w:pPr>
-        <w:pStyle w:val="Style22"/>
+        <w:pStyle w:val="Style21"/>
         <w:bidi w:val="0"/>
         <w:spacing w:lineRule="auto" w:line="276" w:before="0" w:after="0"/>
         <w:ind w:left="0" w:right="0" w:hanging="0"/>
@@ -630,7 +630,7 @@
       </w:pPr>
       <w:r>
         <w:rPr>
-          <w:rStyle w:val="Style15"/>
+          <w:rStyle w:val="Style14"/>
           <w:rFonts w:ascii="Times New Roman" w:hAnsi="Times New Roman"/>
           <w:b w:val="false"/>
           <w:bCs w:val="false"/>
@@ -648,7 +648,7 @@
       </w:r>
       <w:r>
         <w:rPr>
-          <w:rStyle w:val="Style15"/>
+          <w:rStyle w:val="Style14"/>
           <w:rFonts w:ascii="Times New Roman" w:hAnsi="Times New Roman"/>
           <w:b/>
           <w:bCs/>
@@ -676,7 +676,7 @@
       </w:pPr>
       <w:r>
         <w:rPr>
-          <w:rStyle w:val="Style15"/>
+          <w:rStyle w:val="Style14"/>
           <w:rFonts w:ascii="Times New Roman" w:hAnsi="Times New Roman"/>
           <w:b w:val="false"/>
           <w:bCs w:val="false"/>
@@ -694,7 +694,7 @@
       </w:r>
       <w:r>
         <w:rPr>
-          <w:rStyle w:val="Style15"/>
+          <w:rStyle w:val="Style14"/>
           <w:rFonts w:ascii="Times New Roman" w:hAnsi="Times New Roman"/>
           <w:b/>
           <w:bCs/>
@@ -713,7 +713,7 @@
     </w:p>
     <w:p>
       <w:pPr>
-        <w:pStyle w:val="Style22"/>
+        <w:pStyle w:val="Style21"/>
         <w:bidi w:val="0"/>
         <w:spacing w:lineRule="auto" w:line="276" w:before="0" w:after="0"/>
         <w:ind w:left="0" w:right="0" w:hanging="0"/>
@@ -1980,7 +1980,7 @@
     </w:p>
     <w:p>
       <w:pPr>
-        <w:pStyle w:val="Style18"/>
+        <w:pStyle w:val="Style17"/>
         <w:bidi w:val="0"/>
         <w:spacing w:lineRule="auto" w:line="276" w:before="0" w:after="0"/>
         <w:ind w:left="0" w:right="0" w:hanging="0"/>
@@ -2285,7 +2285,7 @@
     </w:p>
     <w:p>
       <w:pPr>
-        <w:pStyle w:val="Style22"/>
+        <w:pStyle w:val="Style21"/>
         <w:bidi w:val="0"/>
         <w:spacing w:lineRule="auto" w:line="276" w:before="0" w:after="0"/>
         <w:ind w:left="0" w:right="0" w:hanging="0"/>
@@ -2333,7 +2333,7 @@
     </w:p>
     <w:p>
       <w:pPr>
-        <w:pStyle w:val="Style22"/>
+        <w:pStyle w:val="Style21"/>
         <w:bidi w:val="0"/>
         <w:spacing w:lineRule="auto" w:line="276" w:before="0" w:after="0"/>
         <w:ind w:left="0" w:right="0" w:hanging="0"/>
@@ -2418,7 +2418,7 @@
     </w:p>
     <w:p>
       <w:pPr>
-        <w:pStyle w:val="Style22"/>
+        <w:pStyle w:val="Style21"/>
         <w:bidi w:val="0"/>
         <w:spacing w:lineRule="auto" w:line="276" w:before="0" w:after="0"/>
         <w:ind w:left="0" w:right="0" w:hanging="0"/>
@@ -3202,7 +3202,7 @@
     </w:p>
     <w:p>
       <w:pPr>
-        <w:pStyle w:val="Style22"/>
+        <w:pStyle w:val="Style21"/>
         <w:bidi w:val="0"/>
         <w:spacing w:lineRule="auto" w:line="276" w:before="0" w:after="0"/>
         <w:ind w:left="0" w:right="0" w:hanging="0"/>
@@ -3211,7 +3211,7 @@
       </w:pPr>
       <w:r>
         <w:rPr>
-          <w:rStyle w:val="Style15"/>
+          <w:rStyle w:val="Style14"/>
           <w:rFonts w:ascii="Times New Roman" w:hAnsi="Times New Roman"/>
           <w:b w:val="false"/>
           <w:bCs w:val="false"/>
@@ -3230,7 +3230,7 @@
       </w:r>
       <w:r>
         <w:rPr>
-          <w:rStyle w:val="Style15"/>
+          <w:rStyle w:val="Style14"/>
           <w:rFonts w:ascii="Times New Roman" w:hAnsi="Times New Roman"/>
           <w:b/>
           <w:bCs w:val="false"/>
@@ -3251,7 +3251,7 @@
     </w:p>
     <w:p>
       <w:pPr>
-        <w:pStyle w:val="Style22"/>
+        <w:pStyle w:val="Style21"/>
         <w:bidi w:val="0"/>
         <w:spacing w:lineRule="auto" w:line="276" w:before="0" w:after="0"/>
         <w:ind w:left="0" w:right="0" w:hanging="0"/>
@@ -3260,7 +3260,7 @@
       </w:pPr>
       <w:r>
         <w:rPr>
-          <w:rStyle w:val="Style15"/>
+          <w:rStyle w:val="Style14"/>
           <w:rFonts w:ascii="Times New Roman" w:hAnsi="Times New Roman"/>
           <w:b w:val="false"/>
           <w:bCs w:val="false"/>
@@ -3279,7 +3279,7 @@
       </w:r>
       <w:r>
         <w:rPr>
-          <w:rStyle w:val="Style15"/>
+          <w:rStyle w:val="Style14"/>
           <w:rFonts w:eastAsia="Noto Sans Mono CJK SC" w:cs="Liberation Mono" w:ascii="Times New Roman" w:hAnsi="Times New Roman"/>
           <w:b w:val="false"/>
           <w:bCs w:val="false"/>
@@ -3299,7 +3299,7 @@
       </w:r>
       <w:r>
         <w:rPr>
-          <w:rStyle w:val="Style15"/>
+          <w:rStyle w:val="Style14"/>
           <w:rFonts w:ascii="Times New Roman" w:hAnsi="Times New Roman"/>
           <w:b w:val="false"/>
           <w:bCs w:val="false"/>
@@ -3358,7 +3358,7 @@
     </w:p>
     <w:p>
       <w:pPr>
-        <w:pStyle w:val="Style22"/>
+        <w:pStyle w:val="Style21"/>
         <w:bidi w:val="0"/>
         <w:spacing w:lineRule="auto" w:line="276" w:before="0" w:after="0"/>
         <w:ind w:left="0" w:right="0" w:hanging="0"/>
@@ -3367,7 +3367,7 @@
       </w:pPr>
       <w:r>
         <w:rPr>
-          <w:rStyle w:val="Style15"/>
+          <w:rStyle w:val="Style14"/>
           <w:rFonts w:ascii="Times New Roman" w:hAnsi="Times New Roman"/>
           <w:b w:val="false"/>
           <w:bCs w:val="false"/>
@@ -3387,7 +3387,7 @@
     </w:p>
     <w:p>
       <w:pPr>
-        <w:pStyle w:val="Style22"/>
+        <w:pStyle w:val="Style21"/>
         <w:widowControl/>
         <w:bidi w:val="0"/>
         <w:spacing w:lineRule="auto" w:line="276" w:before="0" w:after="0"/>
@@ -3397,7 +3397,7 @@
       </w:pPr>
       <w:r>
         <w:rPr>
-          <w:rStyle w:val="Style15"/>
+          <w:rStyle w:val="Style14"/>
           <w:rFonts w:ascii="Times New Roman" w:hAnsi="Times New Roman"/>
           <w:caps w:val="false"/>
           <w:smallCaps w:val="false"/>
@@ -3412,7 +3412,7 @@
       </w:r>
       <w:r>
         <w:rPr>
-          <w:rStyle w:val="Style15"/>
+          <w:rStyle w:val="Style14"/>
           <w:rFonts w:ascii="Times New Roman" w:hAnsi="Times New Roman"/>
           <w:b w:val="false"/>
           <w:i w:val="false"/>
@@ -3429,7 +3429,7 @@
       </w:r>
       <w:r>
         <w:rPr>
-          <w:rStyle w:val="Style15"/>
+          <w:rStyle w:val="Style14"/>
           <w:rFonts w:eastAsia="Noto Sans Mono CJK SC" w:cs="Liberation Mono" w:ascii="Times New Roman" w:hAnsi="Times New Roman"/>
           <w:b w:val="false"/>
           <w:bCs w:val="false"/>
@@ -3449,7 +3449,7 @@
       </w:r>
       <w:r>
         <w:rPr>
-          <w:rStyle w:val="Style15"/>
+          <w:rStyle w:val="Style14"/>
           <w:rFonts w:ascii="Times New Roman" w:hAnsi="Times New Roman"/>
           <w:b w:val="false"/>
           <w:i w:val="false"/>
@@ -3467,7 +3467,7 @@
     </w:p>
     <w:p>
       <w:pPr>
-        <w:pStyle w:val="Style22"/>
+        <w:pStyle w:val="Style21"/>
         <w:widowControl/>
         <w:bidi w:val="0"/>
         <w:spacing w:lineRule="auto" w:line="276" w:before="0" w:after="0"/>
@@ -3477,7 +3477,7 @@
       </w:pPr>
       <w:r>
         <w:rPr>
-          <w:rStyle w:val="Style15"/>
+          <w:rStyle w:val="Style14"/>
           <w:rFonts w:ascii="Times New Roman" w:hAnsi="Times New Roman"/>
           <w:caps w:val="false"/>
           <w:smallCaps w:val="false"/>
@@ -3492,7 +3492,7 @@
       </w:r>
       <w:r>
         <w:rPr>
-          <w:rStyle w:val="Style15"/>
+          <w:rStyle w:val="Style14"/>
           <w:rFonts w:ascii="Times New Roman" w:hAnsi="Times New Roman"/>
           <w:b w:val="false"/>
           <w:i w:val="false"/>
@@ -3597,7 +3597,7 @@
     </w:p>
     <w:p>
       <w:pPr>
-        <w:pStyle w:val="Style22"/>
+        <w:pStyle w:val="Style21"/>
         <w:bidi w:val="0"/>
         <w:spacing w:lineRule="auto" w:line="276" w:before="0" w:after="0"/>
         <w:ind w:left="0" w:right="0" w:hanging="0"/>
@@ -3606,7 +3606,7 @@
       </w:pPr>
       <w:r>
         <w:rPr>
-          <w:rStyle w:val="Style15"/>
+          <w:rStyle w:val="Style14"/>
           <w:rFonts w:ascii="Times New Roman" w:hAnsi="Times New Roman"/>
           <w:b w:val="false"/>
           <w:bCs w:val="false"/>
@@ -3625,7 +3625,7 @@
       </w:r>
       <w:r>
         <w:rPr>
-          <w:rStyle w:val="Style15"/>
+          <w:rStyle w:val="Style14"/>
           <w:rFonts w:ascii="Times New Roman" w:hAnsi="Times New Roman"/>
           <w:b/>
           <w:bCs/>
@@ -3644,7 +3644,7 @@
       </w:r>
       <w:r>
         <w:rPr>
-          <w:rStyle w:val="Style15"/>
+          <w:rStyle w:val="Style14"/>
           <w:rFonts w:ascii="Times New Roman" w:hAnsi="Times New Roman"/>
           <w:b w:val="false"/>
           <w:bCs w:val="false"/>
@@ -3673,7 +3673,7 @@
       </w:pPr>
       <w:r>
         <w:rPr>
-          <w:rStyle w:val="Style15"/>
+          <w:rStyle w:val="Style14"/>
           <w:rFonts w:ascii="Times New Roman" w:hAnsi="Times New Roman"/>
           <w:b w:val="false"/>
           <w:bCs w:val="false"/>
@@ -3711,7 +3711,7 @@
     </w:p>
     <w:p>
       <w:pPr>
-        <w:pStyle w:val="Style22"/>
+        <w:pStyle w:val="Style21"/>
         <w:bidi w:val="0"/>
         <w:spacing w:lineRule="auto" w:line="276" w:before="0" w:after="0"/>
         <w:ind w:left="0" w:right="0" w:hanging="0"/>
@@ -3720,7 +3720,7 @@
       </w:pPr>
       <w:r>
         <w:rPr>
-          <w:rStyle w:val="Style15"/>
+          <w:rStyle w:val="Style14"/>
           <w:rFonts w:ascii="Times New Roman" w:hAnsi="Times New Roman"/>
           <w:b w:val="false"/>
           <w:bCs w:val="false"/>
@@ -3739,7 +3739,7 @@
       </w:r>
       <w:r>
         <w:rPr>
-          <w:rStyle w:val="Style15"/>
+          <w:rStyle w:val="Style14"/>
           <w:rFonts w:ascii="Times New Roman" w:hAnsi="Times New Roman"/>
           <w:b/>
           <w:bCs/>
@@ -3759,7 +3759,7 @@
       </w:r>
       <w:r>
         <w:rPr>
-          <w:rStyle w:val="Style15"/>
+          <w:rStyle w:val="Style14"/>
           <w:rFonts w:ascii="Times New Roman" w:hAnsi="Times New Roman"/>
           <w:b/>
           <w:bCs/>
@@ -3800,7 +3800,7 @@
       </w:r>
       <w:r>
         <w:rPr>
-          <w:rStyle w:val="Style15"/>
+          <w:rStyle w:val="Style14"/>
           <w:rFonts w:ascii="Times New Roman" w:hAnsi="Times New Roman"/>
           <w:b w:val="false"/>
           <w:bCs w:val="false"/>
@@ -3829,7 +3829,7 @@
       </w:pPr>
       <w:r>
         <w:rPr>
-          <w:rStyle w:val="Style15"/>
+          <w:rStyle w:val="Style14"/>
           <w:rFonts w:eastAsia="Noto Sans Mono CJK SC" w:cs="Liberation Mono" w:ascii="Times New Roman" w:hAnsi="Times New Roman"/>
           <w:b w:val="false"/>
           <w:bCs w:val="false"/>
@@ -3848,7 +3848,7 @@
       </w:r>
       <w:r>
         <w:rPr>
-          <w:rStyle w:val="Style15"/>
+          <w:rStyle w:val="Style14"/>
           <w:rFonts w:ascii="Times New Roman" w:hAnsi="Times New Roman"/>
           <w:b w:val="false"/>
           <w:bCs w:val="false"/>
@@ -3867,7 +3867,7 @@
       </w:r>
       <w:r>
         <w:rPr>
-          <w:rStyle w:val="Style15"/>
+          <w:rStyle w:val="Style14"/>
           <w:rFonts w:eastAsia="Noto Sans Mono CJK SC" w:cs="Liberation Mono" w:ascii="Times New Roman" w:hAnsi="Times New Roman"/>
           <w:b w:val="false"/>
           <w:bCs w:val="false"/>
@@ -3886,7 +3886,7 @@
       </w:r>
       <w:r>
         <w:rPr>
-          <w:rStyle w:val="Style15"/>
+          <w:rStyle w:val="Style14"/>
           <w:rFonts w:ascii="Times New Roman" w:hAnsi="Times New Roman"/>
           <w:b w:val="false"/>
           <w:bCs w:val="false"/>
@@ -3915,7 +3915,7 @@
       </w:pPr>
       <w:r>
         <w:rPr>
-          <w:rStyle w:val="Style15"/>
+          <w:rStyle w:val="Style14"/>
           <w:rFonts w:ascii="Times New Roman" w:hAnsi="Times New Roman"/>
           <w:b w:val="false"/>
           <w:bCs w:val="false"/>
@@ -3944,7 +3944,7 @@
       </w:pPr>
       <w:r>
         <w:rPr>
-          <w:rStyle w:val="Style15"/>
+          <w:rStyle w:val="Style14"/>
           <w:rFonts w:eastAsia="Noto Sans Mono CJK SC" w:cs="Liberation Mono" w:ascii="Times New Roman" w:hAnsi="Times New Roman"/>
           <w:b w:val="false"/>
           <w:bCs w:val="false"/>
@@ -3964,7 +3964,7 @@
     </w:p>
     <w:p>
       <w:pPr>
-        <w:pStyle w:val="Style22"/>
+        <w:pStyle w:val="Style21"/>
         <w:bidi w:val="0"/>
         <w:spacing w:lineRule="auto" w:line="276" w:before="0" w:after="0"/>
         <w:ind w:left="0" w:right="0" w:hanging="0"/>
@@ -3973,7 +3973,7 @@
       </w:pPr>
       <w:r>
         <w:rPr>
-          <w:rStyle w:val="Style15"/>
+          <w:rStyle w:val="Style14"/>
           <w:rFonts w:ascii="Times New Roman" w:hAnsi="Times New Roman"/>
           <w:b w:val="false"/>
           <w:bCs w:val="false"/>
@@ -3992,7 +3992,7 @@
       </w:r>
       <w:r>
         <w:rPr>
-          <w:rStyle w:val="Style15"/>
+          <w:rStyle w:val="Style14"/>
           <w:rFonts w:ascii="Times New Roman" w:hAnsi="Times New Roman"/>
           <w:b/>
           <w:bCs/>
@@ -4012,7 +4012,7 @@
     </w:p>
     <w:p>
       <w:pPr>
-        <w:pStyle w:val="Style22"/>
+        <w:pStyle w:val="Style21"/>
         <w:bidi w:val="0"/>
         <w:spacing w:lineRule="auto" w:line="276" w:before="0" w:after="0"/>
         <w:ind w:left="0" w:right="0" w:hanging="0"/>
@@ -4021,7 +4021,7 @@
       </w:pPr>
       <w:r>
         <w:rPr>
-          <w:rStyle w:val="Style15"/>
+          <w:rStyle w:val="Style14"/>
           <w:rFonts w:ascii="Times New Roman" w:hAnsi="Times New Roman"/>
           <w:b w:val="false"/>
           <w:bCs w:val="false"/>
@@ -4081,7 +4081,7 @@
     </w:p>
     <w:p>
       <w:pPr>
-        <w:pStyle w:val="Style22"/>
+        <w:pStyle w:val="Style21"/>
         <w:widowControl/>
         <w:bidi w:val="0"/>
         <w:spacing w:lineRule="auto" w:line="276" w:before="0" w:after="0"/>
@@ -4091,7 +4091,7 @@
       </w:pPr>
       <w:r>
         <w:rPr>
-          <w:rStyle w:val="Style15"/>
+          <w:rStyle w:val="Style14"/>
           <w:rFonts w:ascii="Times New Roman" w:hAnsi="Times New Roman"/>
           <w:b w:val="false"/>
           <w:i w:val="false"/>
@@ -4435,7 +4435,7 @@
       </w:pPr>
       <w:r>
         <w:rPr>
-          <w:rStyle w:val="Style15"/>
+          <w:rStyle w:val="Style14"/>
           <w:rFonts w:eastAsia="Noto Sans Mono CJK SC" w:cs="Liberation Mono" w:ascii="Times New Roman" w:hAnsi="Times New Roman"/>
           <w:b w:val="false"/>
           <w:bCs w:val="false"/>
@@ -4474,7 +4474,7 @@
       </w:hyperlink>
       <w:r>
         <w:rPr>
-          <w:rStyle w:val="Style15"/>
+          <w:rStyle w:val="Style14"/>
           <w:rFonts w:ascii="Times New Roman" w:hAnsi="Times New Roman"/>
           <w:b w:val="false"/>
           <w:bCs w:val="false"/>
@@ -4503,7 +4503,7 @@
       </w:pPr>
       <w:r>
         <w:rPr>
-          <w:rStyle w:val="Style15"/>
+          <w:rStyle w:val="Style14"/>
           <w:rFonts w:ascii="Times New Roman" w:hAnsi="Times New Roman"/>
           <w:b w:val="false"/>
           <w:bCs w:val="false"/>
@@ -4596,7 +4596,7 @@
       </w:pPr>
       <w:r>
         <w:rPr>
-          <w:rStyle w:val="Style15"/>
+          <w:rStyle w:val="Style14"/>
           <w:rFonts w:ascii="Times New Roman" w:hAnsi="Times New Roman"/>
           <w:b w:val="false"/>
           <w:i w:val="false"/>
@@ -4611,7 +4611,7 @@
       </w:r>
       <w:r>
         <w:rPr>
-          <w:rStyle w:val="Style15"/>
+          <w:rStyle w:val="Style14"/>
           <w:rFonts w:ascii="Times New Roman" w:hAnsi="Times New Roman"/>
           <w:b/>
           <w:bCs/>
@@ -4628,14 +4628,14 @@
     </w:p>
     <w:p>
       <w:pPr>
-        <w:pStyle w:val="Style22"/>
+        <w:pStyle w:val="Style21"/>
         <w:spacing w:lineRule="auto" w:line="276" w:before="0" w:after="0"/>
         <w:ind w:left="0" w:right="0" w:hanging="0"/>
         <w:rPr/>
       </w:pPr>
       <w:r>
         <w:rPr>
-          <w:rStyle w:val="Style15"/>
+          <w:rStyle w:val="Style14"/>
           <w:rFonts w:ascii="Times New Roman" w:hAnsi="Times New Roman"/>
           <w:b w:val="false"/>
           <w:i w:val="false"/>
@@ -4650,7 +4650,7 @@
       </w:r>
       <w:r>
         <w:rPr>
-          <w:rStyle w:val="Style15"/>
+          <w:rStyle w:val="Style14"/>
           <w:rFonts w:ascii="Times New Roman" w:hAnsi="Times New Roman"/>
           <w:b/>
           <w:bCs/>
@@ -4667,7 +4667,7 @@
     </w:p>
     <w:p>
       <w:pPr>
-        <w:pStyle w:val="Style22"/>
+        <w:pStyle w:val="Style21"/>
         <w:widowControl/>
         <w:spacing w:lineRule="auto" w:line="276" w:before="0" w:after="0"/>
         <w:ind w:left="0" w:right="0" w:hanging="0"/>
@@ -4675,7 +4675,7 @@
       </w:pPr>
       <w:r>
         <w:rPr>
-          <w:rStyle w:val="Style15"/>
+          <w:rStyle w:val="Style14"/>
           <w:rFonts w:ascii="Times New Roman" w:hAnsi="Times New Roman"/>
           <w:b w:val="false"/>
           <w:i w:val="false"/>
@@ -4691,7 +4691,7 @@
     </w:p>
     <w:p>
       <w:pPr>
-        <w:pStyle w:val="Style22"/>
+        <w:pStyle w:val="Style21"/>
         <w:widowControl/>
         <w:spacing w:lineRule="auto" w:line="276" w:before="0" w:after="0"/>
         <w:ind w:left="0" w:right="0" w:hanging="0"/>
@@ -4699,7 +4699,7 @@
       </w:pPr>
       <w:r>
         <w:rPr>
-          <w:rStyle w:val="Style15"/>
+          <w:rStyle w:val="Style14"/>
           <w:rFonts w:ascii="Times New Roman" w:hAnsi="Times New Roman"/>
           <w:b w:val="false"/>
           <w:i w:val="false"/>
@@ -4715,7 +4715,7 @@
     </w:p>
     <w:p>
       <w:pPr>
-        <w:pStyle w:val="Style18"/>
+        <w:pStyle w:val="Style17"/>
         <w:widowControl/>
         <w:spacing w:lineRule="auto" w:line="276" w:before="0" w:after="0"/>
         <w:ind w:left="0" w:right="0" w:hanging="0"/>
@@ -4723,7 +4723,7 @@
       </w:pPr>
       <w:r>
         <w:rPr>
-          <w:rStyle w:val="Style15"/>
+          <w:rStyle w:val="Style14"/>
           <w:rFonts w:ascii="Times New Roman" w:hAnsi="Times New Roman"/>
           <w:b w:val="false"/>
           <w:i w:val="false"/>
@@ -4741,7 +4741,7 @@
     </w:p>
     <w:p>
       <w:pPr>
-        <w:pStyle w:val="Style18"/>
+        <w:pStyle w:val="Style17"/>
         <w:widowControl/>
         <w:spacing w:lineRule="auto" w:line="276" w:before="0" w:after="0"/>
         <w:ind w:left="0" w:right="0" w:hanging="0"/>
@@ -4749,7 +4749,7 @@
       </w:pPr>
       <w:r>
         <w:rPr>
-          <w:rStyle w:val="Style15"/>
+          <w:rStyle w:val="Style14"/>
           <w:rFonts w:ascii="Times New Roman" w:hAnsi="Times New Roman"/>
           <w:b w:val="false"/>
           <w:i w:val="false"/>
@@ -4767,7 +4767,7 @@
     </w:p>
     <w:p>
       <w:pPr>
-        <w:pStyle w:val="Style22"/>
+        <w:pStyle w:val="Style21"/>
         <w:widowControl/>
         <w:spacing w:lineRule="auto" w:line="276" w:before="0" w:after="0"/>
         <w:ind w:left="0" w:right="0" w:hanging="0"/>
@@ -4775,7 +4775,7 @@
       </w:pPr>
       <w:r>
         <w:rPr>
-          <w:rStyle w:val="Style15"/>
+          <w:rStyle w:val="Style14"/>
           <w:rFonts w:ascii="Times New Roman" w:hAnsi="Times New Roman"/>
           <w:b w:val="false"/>
           <w:i w:val="false"/>
@@ -4791,7 +4791,7 @@
     </w:p>
     <w:p>
       <w:pPr>
-        <w:pStyle w:val="Style22"/>
+        <w:pStyle w:val="Style21"/>
         <w:widowControl/>
         <w:spacing w:lineRule="auto" w:line="276" w:before="0" w:after="0"/>
         <w:ind w:left="0" w:right="0" w:hanging="0"/>
@@ -4799,7 +4799,7 @@
       </w:pPr>
       <w:r>
         <w:rPr>
-          <w:rStyle w:val="Style15"/>
+          <w:rStyle w:val="Style14"/>
           <w:rFonts w:ascii="Times New Roman" w:hAnsi="Times New Roman"/>
           <w:b w:val="false"/>
           <w:i w:val="false"/>
@@ -4815,7 +4815,7 @@
     </w:p>
     <w:p>
       <w:pPr>
-        <w:pStyle w:val="Style22"/>
+        <w:pStyle w:val="Style21"/>
         <w:widowControl/>
         <w:spacing w:lineRule="auto" w:line="276" w:before="0" w:after="0"/>
         <w:ind w:left="0" w:right="0" w:hanging="0"/>
@@ -4823,7 +4823,7 @@
       </w:pPr>
       <w:r>
         <w:rPr>
-          <w:rStyle w:val="Style15"/>
+          <w:rStyle w:val="Style14"/>
           <w:rFonts w:ascii="Times New Roman" w:hAnsi="Times New Roman"/>
           <w:b w:val="false"/>
           <w:i w:val="false"/>
@@ -4839,7 +4839,7 @@
     </w:p>
     <w:p>
       <w:pPr>
-        <w:pStyle w:val="Style22"/>
+        <w:pStyle w:val="Style21"/>
         <w:widowControl/>
         <w:spacing w:lineRule="auto" w:line="276" w:before="0" w:after="0"/>
         <w:ind w:left="0" w:right="0" w:hanging="0"/>
@@ -4847,7 +4847,7 @@
       </w:pPr>
       <w:r>
         <w:rPr>
-          <w:rStyle w:val="Style15"/>
+          <w:rStyle w:val="Style14"/>
           <w:rFonts w:ascii="Times New Roman" w:hAnsi="Times New Roman"/>
           <w:b w:val="false"/>
           <w:i w:val="false"/>
@@ -4863,7 +4863,7 @@
     </w:p>
     <w:p>
       <w:pPr>
-        <w:pStyle w:val="Style22"/>
+        <w:pStyle w:val="Style21"/>
         <w:widowControl/>
         <w:spacing w:lineRule="auto" w:line="276" w:before="0" w:after="0"/>
         <w:ind w:left="0" w:right="0" w:hanging="0"/>
@@ -4871,7 +4871,7 @@
       </w:pPr>
       <w:r>
         <w:rPr>
-          <w:rStyle w:val="Style15"/>
+          <w:rStyle w:val="Style14"/>
           <w:rFonts w:ascii="Times New Roman" w:hAnsi="Times New Roman"/>
           <w:b w:val="false"/>
           <w:i w:val="false"/>
@@ -4897,7 +4897,7 @@
       </w:pPr>
       <w:r>
         <w:rPr>
-          <w:rStyle w:val="Style15"/>
+          <w:rStyle w:val="Style14"/>
           <w:rFonts w:ascii="Times New Roman" w:hAnsi="Times New Roman"/>
           <w:b w:val="false"/>
           <w:bCs w:val="false"/>
@@ -4913,7 +4913,7 @@
       </w:r>
       <w:r>
         <w:rPr>
-          <w:rStyle w:val="Style15"/>
+          <w:rStyle w:val="Style14"/>
           <w:rFonts w:ascii="Times New Roman" w:hAnsi="Times New Roman"/>
           <w:b/>
           <w:bCs/>
@@ -4930,7 +4930,7 @@
     </w:p>
     <w:p>
       <w:pPr>
-        <w:pStyle w:val="Style22"/>
+        <w:pStyle w:val="Style21"/>
         <w:widowControl/>
         <w:spacing w:lineRule="auto" w:line="276" w:before="0" w:after="0"/>
         <w:ind w:left="0" w:right="0" w:hanging="0"/>
@@ -4938,7 +4938,7 @@
       </w:pPr>
       <w:r>
         <w:rPr>
-          <w:rStyle w:val="Style15"/>
+          <w:rStyle w:val="Style14"/>
           <w:rFonts w:ascii="Times New Roman" w:hAnsi="Times New Roman"/>
           <w:b w:val="false"/>
           <w:i w:val="false"/>
@@ -5008,7 +5008,7 @@
     </w:p>
     <w:p>
       <w:pPr>
-        <w:pStyle w:val="Style22"/>
+        <w:pStyle w:val="Style21"/>
         <w:bidi w:val="0"/>
         <w:spacing w:lineRule="auto" w:line="276" w:before="0" w:after="0"/>
         <w:ind w:left="0" w:right="0" w:hanging="0"/>
@@ -5017,7 +5017,7 @@
       </w:pPr>
       <w:r>
         <w:rPr>
-          <w:rStyle w:val="Style15"/>
+          <w:rStyle w:val="Style14"/>
           <w:rFonts w:ascii="Times New Roman" w:hAnsi="Times New Roman"/>
           <w:b w:val="false"/>
           <w:bCs w:val="false"/>
@@ -5034,7 +5034,7 @@
     </w:p>
     <w:p>
       <w:pPr>
-        <w:pStyle w:val="Style18"/>
+        <w:pStyle w:val="Style17"/>
         <w:widowControl/>
         <w:spacing w:lineRule="auto" w:line="276" w:before="0" w:after="0"/>
         <w:ind w:left="0" w:right="0" w:hanging="0"/>
@@ -5042,7 +5042,7 @@
       </w:pPr>
       <w:r>
         <w:rPr>
-          <w:rStyle w:val="Style15"/>
+          <w:rStyle w:val="Style14"/>
           <w:rFonts w:ascii="Times New Roman" w:hAnsi="Times New Roman"/>
           <w:b w:val="false"/>
           <w:i w:val="false"/>
@@ -5057,7 +5057,7 @@
       </w:r>
       <w:r>
         <w:rPr>
-          <w:rStyle w:val="Style15"/>
+          <w:rStyle w:val="Style14"/>
           <w:rFonts w:eastAsia="Noto Sans Mono CJK SC" w:cs="Liberation Mono" w:ascii="Times New Roman" w:hAnsi="Times New Roman"/>
           <w:b w:val="false"/>
           <w:i w:val="false"/>
@@ -5074,7 +5074,7 @@
       </w:r>
       <w:r>
         <w:rPr>
-          <w:rStyle w:val="Style15"/>
+          <w:rStyle w:val="Style14"/>
           <w:rFonts w:ascii="Times New Roman" w:hAnsi="Times New Roman"/>
           <w:b w:val="false"/>
           <w:i w:val="false"/>
@@ -5090,7 +5090,7 @@
     </w:p>
     <w:p>
       <w:pPr>
-        <w:pStyle w:val="Style22"/>
+        <w:pStyle w:val="Style21"/>
         <w:widowControl/>
         <w:spacing w:lineRule="auto" w:line="276" w:before="0" w:after="0"/>
         <w:ind w:left="0" w:right="0" w:hanging="0"/>
@@ -5098,7 +5098,7 @@
       </w:pPr>
       <w:r>
         <w:rPr>
-          <w:rStyle w:val="Style15"/>
+          <w:rStyle w:val="Style14"/>
           <w:rFonts w:ascii="Times New Roman" w:hAnsi="Times New Roman"/>
           <w:b w:val="false"/>
           <w:i w:val="false"/>
@@ -5114,7 +5114,7 @@
     </w:p>
     <w:p>
       <w:pPr>
-        <w:pStyle w:val="Style22"/>
+        <w:pStyle w:val="Style21"/>
         <w:widowControl/>
         <w:spacing w:lineRule="auto" w:line="276" w:before="0" w:after="0"/>
         <w:ind w:left="0" w:right="0" w:hanging="0"/>
@@ -5122,7 +5122,7 @@
       </w:pPr>
       <w:r>
         <w:rPr>
-          <w:rStyle w:val="Style15"/>
+          <w:rStyle w:val="Style14"/>
           <w:rFonts w:ascii="Times New Roman" w:hAnsi="Times New Roman"/>
           <w:b w:val="false"/>
           <w:i w:val="false"/>
@@ -5138,7 +5138,7 @@
     </w:p>
     <w:p>
       <w:pPr>
-        <w:pStyle w:val="Style22"/>
+        <w:pStyle w:val="Style21"/>
         <w:widowControl/>
         <w:bidi w:val="0"/>
         <w:spacing w:lineRule="auto" w:line="276" w:before="0" w:after="0"/>
@@ -5148,7 +5148,7 @@
       </w:pPr>
       <w:r>
         <w:rPr>
-          <w:rStyle w:val="Style15"/>
+          <w:rStyle w:val="Style14"/>
           <w:rFonts w:ascii="Times New Roman" w:hAnsi="Times New Roman"/>
           <w:b w:val="false"/>
           <w:bCs/>
@@ -5272,7 +5272,7 @@
       </w:pPr>
       <w:r>
         <w:rPr>
-          <w:rStyle w:val="Style15"/>
+          <w:rStyle w:val="Style14"/>
           <w:rFonts w:ascii="Times New Roman" w:hAnsi="Times New Roman"/>
           <w:b w:val="false"/>
           <w:bCs w:val="false"/>
@@ -5300,7 +5300,7 @@
     </w:p>
     <w:p>
       <w:pPr>
-        <w:pStyle w:val="Style22"/>
+        <w:pStyle w:val="Style21"/>
         <w:bidi w:val="0"/>
         <w:spacing w:lineRule="auto" w:line="276" w:before="0" w:after="0"/>
         <w:ind w:left="0" w:right="0" w:hanging="0"/>
@@ -5372,7 +5372,7 @@
     </w:p>
     <w:p>
       <w:pPr>
-        <w:pStyle w:val="Style22"/>
+        <w:pStyle w:val="Style21"/>
         <w:bidi w:val="0"/>
         <w:spacing w:lineRule="auto" w:line="276" w:before="0" w:after="0"/>
         <w:ind w:left="0" w:right="0" w:hanging="0"/>
@@ -5444,7 +5444,7 @@
     </w:p>
     <w:p>
       <w:pPr>
-        <w:pStyle w:val="Style22"/>
+        <w:pStyle w:val="Style21"/>
         <w:bidi w:val="0"/>
         <w:spacing w:lineRule="auto" w:line="276" w:before="0" w:after="0"/>
         <w:ind w:left="0" w:right="0" w:hanging="0"/>
@@ -5467,7 +5467,7 @@
     </w:p>
     <w:p>
       <w:pPr>
-        <w:pStyle w:val="Style22"/>
+        <w:pStyle w:val="Style21"/>
         <w:bidi w:val="0"/>
         <w:spacing w:lineRule="auto" w:line="276" w:before="0" w:after="0"/>
         <w:ind w:left="0" w:right="0" w:hanging="0"/>
@@ -5503,7 +5503,7 @@
     </w:p>
     <w:p>
       <w:pPr>
-        <w:pStyle w:val="Style22"/>
+        <w:pStyle w:val="Style21"/>
         <w:bidi w:val="0"/>
         <w:spacing w:lineRule="auto" w:line="276" w:before="0" w:after="0"/>
         <w:ind w:left="0" w:right="0" w:hanging="0"/>
@@ -5609,7 +5609,7 @@
     </w:p>
     <w:p>
       <w:pPr>
-        <w:pStyle w:val="Style22"/>
+        <w:pStyle w:val="Style21"/>
         <w:bidi w:val="0"/>
         <w:spacing w:lineRule="auto" w:line="276" w:before="0" w:after="0"/>
         <w:ind w:left="0" w:right="0" w:hanging="0"/>
@@ -5635,7 +5635,7 @@
     </w:p>
     <w:p>
       <w:pPr>
-        <w:pStyle w:val="Style18"/>
+        <w:pStyle w:val="Style17"/>
         <w:widowControl/>
         <w:spacing w:before="0" w:after="0"/>
         <w:ind w:left="0" w:right="0" w:hanging="0"/>
@@ -5660,7 +5660,7 @@
     </w:p>
     <w:p>
       <w:pPr>
-        <w:pStyle w:val="Style18"/>
+        <w:pStyle w:val="Style17"/>
         <w:widowControl/>
         <w:spacing w:before="0" w:after="0"/>
         <w:ind w:left="0" w:right="0" w:hanging="0"/>
@@ -5685,7 +5685,7 @@
     </w:p>
     <w:p>
       <w:pPr>
-        <w:pStyle w:val="Style18"/>
+        <w:pStyle w:val="Style17"/>
         <w:widowControl/>
         <w:spacing w:before="0" w:after="0"/>
         <w:ind w:left="0" w:right="0" w:hanging="0"/>
@@ -5710,7 +5710,7 @@
     </w:p>
     <w:p>
       <w:pPr>
-        <w:pStyle w:val="Style18"/>
+        <w:pStyle w:val="Style17"/>
         <w:widowControl/>
         <w:spacing w:before="0" w:after="0"/>
         <w:ind w:left="0" w:right="0" w:hanging="0"/>
@@ -5751,7 +5751,7 @@
     </w:p>
     <w:p>
       <w:pPr>
-        <w:pStyle w:val="Style18"/>
+        <w:pStyle w:val="Style17"/>
         <w:widowControl/>
         <w:spacing w:before="0" w:after="0"/>
         <w:ind w:left="0" w:right="0" w:hanging="0"/>
@@ -5776,7 +5776,7 @@
     </w:p>
     <w:p>
       <w:pPr>
-        <w:pStyle w:val="Style18"/>
+        <w:pStyle w:val="Style17"/>
         <w:widowControl/>
         <w:spacing w:before="0" w:after="0"/>
         <w:ind w:left="0" w:right="0" w:hanging="0"/>
@@ -5801,7 +5801,7 @@
     </w:p>
     <w:p>
       <w:pPr>
-        <w:pStyle w:val="Style18"/>
+        <w:pStyle w:val="Style17"/>
         <w:widowControl/>
         <w:spacing w:before="0" w:after="0"/>
         <w:ind w:left="0" w:right="0" w:hanging="0"/>
@@ -6052,7 +6052,7 @@
       </w:pPr>
       <w:r>
         <w:rPr>
-          <w:rStyle w:val="Style15"/>
+          <w:rStyle w:val="Style14"/>
           <w:rFonts w:ascii="Times New Roman" w:hAnsi="Times New Roman"/>
           <w:b w:val="false"/>
           <w:bCs w:val="false"/>
@@ -6135,14 +6135,14 @@
     </w:p>
     <w:p>
       <w:pPr>
-        <w:pStyle w:val="Style18"/>
+        <w:pStyle w:val="Style17"/>
         <w:spacing w:before="0" w:after="0"/>
         <w:ind w:left="0" w:right="0" w:hanging="0"/>
         <w:rPr/>
       </w:pPr>
       <w:r>
         <w:rPr>
-          <w:rStyle w:val="Style15"/>
+          <w:rStyle w:val="Style14"/>
           <w:rFonts w:ascii="Times New Roman" w:hAnsi="Times New Roman"/>
           <w:b w:val="false"/>
           <w:bCs w:val="false"/>
@@ -6169,62 +6169,23 @@
     </w:p>
     <w:p>
       <w:pPr>
-        <w:pStyle w:val="Style18"/>
+        <w:pStyle w:val="Style17"/>
         <w:spacing w:before="0" w:after="0"/>
         <w:ind w:left="0" w:right="0" w:hanging="0"/>
         <w:rPr>
-          <w:rFonts w:ascii="Times New Roman" w:hAnsi="Times New Roman"/>
-          <w:sz w:val="24"/>
-          <w:szCs w:val="24"/>
-        </w:rPr>
-      </w:pPr>
-      <w:r>
-        <w:rPr>
-          <w:rFonts w:ascii="Times New Roman" w:hAnsi="Times New Roman"/>
-          <w:sz w:val="24"/>
-          <w:szCs w:val="24"/>
-        </w:rPr>
-      </w:r>
-    </w:p>
-    <w:p>
-      <w:pPr>
-        <w:pStyle w:val="Style18"/>
-        <w:spacing w:before="0" w:after="0"/>
-        <w:ind w:left="0" w:right="0" w:hanging="0"/>
-        <w:rPr>
-          <w:rFonts w:ascii="Times New Roman" w:hAnsi="Times New Roman"/>
-        </w:rPr>
-      </w:pPr>
-      <w:r>
-        <w:rPr>
-          <w:rFonts w:eastAsia="Noto Serif CJK SC" w:cs="Lohit Devanagari" w:ascii="Times New Roman" w:hAnsi="Times New Roman"/>
-          <w:color w:val="auto"/>
-          <w:kern w:val="2"/>
-          <w:sz w:val="24"/>
-          <w:szCs w:val="24"/>
-          <w:lang w:val="uk-UA" w:eastAsia="zh-CN" w:bidi="hi-IN"/>
-        </w:rPr>
-        <w:t>i</w:t>
-      </w:r>
-      <w:r>
-        <w:rPr>
-          <w:rFonts w:ascii="Times New Roman" w:hAnsi="Times New Roman"/>
-          <w:sz w:val="24"/>
-          <w:szCs w:val="24"/>
-        </w:rPr>
-        <w:t>nstall NPM</w:t>
-      </w:r>
-    </w:p>
-    <w:p>
-      <w:pPr>
-        <w:pStyle w:val="Style18"/>
-        <w:spacing w:before="0" w:after="0"/>
-        <w:ind w:left="0" w:right="0" w:hanging="0"/>
-        <w:rPr/>
-      </w:pPr>
-      <w:r>
-        <w:rPr>
-          <w:rStyle w:val="Style15"/>
+          <w:rFonts w:ascii="Arial;Helvetica Neue;Helvetica;sans-serif" w:hAnsi="Arial;Helvetica Neue;Helvetica;sans-serif"/>
+          <w:b w:val="false"/>
+          <w:i w:val="false"/>
+          <w:caps w:val="false"/>
+          <w:smallCaps w:val="false"/>
+          <w:color w:val="242729"/>
+          <w:spacing w:val="0"/>
+          <w:sz w:val="20"/>
+        </w:rPr>
+      </w:pPr>
+      <w:r>
+        <w:rPr>
+          <w:rStyle w:val="Style14"/>
           <w:rFonts w:ascii="Times New Roman" w:hAnsi="Times New Roman"/>
           <w:b w:val="false"/>
           <w:bCs w:val="false"/>
@@ -6243,15 +6204,20 @@
           <w:rFonts w:ascii="Times New Roman" w:hAnsi="Times New Roman"/>
           <w:b/>
           <w:bCs/>
-          <w:sz w:val="24"/>
-          <w:szCs w:val="24"/>
-        </w:rPr>
-        <w:t>npm install</w:t>
-      </w:r>
-    </w:p>
-    <w:p>
-      <w:pPr>
-        <w:pStyle w:val="Style18"/>
+          <w:i w:val="false"/>
+          <w:caps w:val="false"/>
+          <w:smallCaps w:val="false"/>
+          <w:color w:val="242729"/>
+          <w:spacing w:val="0"/>
+          <w:sz w:val="24"/>
+          <w:szCs w:val="24"/>
+        </w:rPr>
+        <w:t>php artisan ui vue</w:t>
+      </w:r>
+    </w:p>
+    <w:p>
+      <w:pPr>
+        <w:pStyle w:val="Style17"/>
         <w:spacing w:before="0" w:after="0"/>
         <w:ind w:left="0" w:right="0" w:hanging="0"/>
         <w:rPr>
@@ -6270,39 +6236,43 @@
     </w:p>
     <w:p>
       <w:pPr>
-        <w:pStyle w:val="Style18"/>
+        <w:pStyle w:val="Style17"/>
         <w:spacing w:before="0" w:after="0"/>
         <w:ind w:left="0" w:right="0" w:hanging="0"/>
+        <w:rPr>
+          <w:rFonts w:ascii="Times New Roman" w:hAnsi="Times New Roman"/>
+        </w:rPr>
+      </w:pPr>
+      <w:r>
+        <w:rPr>
+          <w:rFonts w:eastAsia="Noto Serif CJK SC" w:cs="Lohit Devanagari" w:ascii="Times New Roman" w:hAnsi="Times New Roman"/>
+          <w:color w:val="auto"/>
+          <w:kern w:val="2"/>
+          <w:sz w:val="24"/>
+          <w:szCs w:val="24"/>
+          <w:lang w:val="uk-UA" w:eastAsia="zh-CN" w:bidi="hi-IN"/>
+        </w:rPr>
+        <w:t>i</w:t>
+      </w:r>
+      <w:r>
+        <w:rPr>
+          <w:rFonts w:ascii="Times New Roman" w:hAnsi="Times New Roman"/>
+          <w:sz w:val="24"/>
+          <w:szCs w:val="24"/>
+        </w:rPr>
+        <w:t>nstall NPM</w:t>
+      </w:r>
+    </w:p>
+    <w:p>
+      <w:pPr>
+        <w:pStyle w:val="Style17"/>
+        <w:spacing w:before="0" w:after="0"/>
+        <w:ind w:left="0" w:right="0" w:hanging="0"/>
         <w:rPr/>
       </w:pPr>
       <w:r>
         <w:rPr>
           <w:rStyle w:val="Style14"/>
-          <w:rFonts w:ascii="Times New Roman" w:hAnsi="Times New Roman"/>
-          <w:b w:val="false"/>
-          <w:i w:val="false"/>
-          <w:caps w:val="false"/>
-          <w:smallCaps w:val="false"/>
-          <w:color w:val="1D1C1C"/>
-          <w:spacing w:val="0"/>
-          <w:sz w:val="24"/>
-          <w:szCs w:val="24"/>
-        </w:rPr>
-        <w:t>Run NPM</w:t>
-      </w:r>
-    </w:p>
-    <w:p>
-      <w:pPr>
-        <w:pStyle w:val="Normal"/>
-        <w:bidi w:val="0"/>
-        <w:spacing w:lineRule="auto" w:line="276" w:before="0" w:after="0"/>
-        <w:ind w:left="0" w:right="0" w:hanging="0"/>
-        <w:jc w:val="left"/>
-        <w:rPr/>
-      </w:pPr>
-      <w:r>
-        <w:rPr>
-          <w:rStyle w:val="Style15"/>
           <w:rFonts w:ascii="Times New Roman" w:hAnsi="Times New Roman"/>
           <w:b w:val="false"/>
           <w:bCs w:val="false"/>
@@ -6321,314 +6291,106 @@
           <w:rFonts w:ascii="Times New Roman" w:hAnsi="Times New Roman"/>
           <w:b/>
           <w:bCs/>
-          <w:color w:val="auto"/>
-          <w:sz w:val="24"/>
-          <w:szCs w:val="24"/>
-        </w:rPr>
-        <w:t>npm run dev</w:t>
-      </w:r>
-    </w:p>
-    <w:p>
-      <w:pPr>
-        <w:pStyle w:val="Normal"/>
-        <w:bidi w:val="0"/>
-        <w:spacing w:lineRule="auto" w:line="276" w:before="0" w:after="0"/>
-        <w:ind w:left="0" w:right="0" w:hanging="0"/>
-        <w:jc w:val="left"/>
-        <w:rPr>
-          <w:rFonts w:ascii="Times New Roman" w:hAnsi="Times New Roman"/>
-        </w:rPr>
-      </w:pPr>
-      <w:r>
-        <w:rPr>
-          <w:rFonts w:ascii="Times New Roman" w:hAnsi="Times New Roman"/>
-          <w:color w:val="auto"/>
-          <w:sz w:val="24"/>
-          <w:szCs w:val="24"/>
-        </w:rPr>
-        <w:t>_________________________________________________________________________________</w:t>
-      </w:r>
-    </w:p>
-    <w:p>
-      <w:pPr>
-        <w:pStyle w:val="Normal"/>
-        <w:bidi w:val="0"/>
-        <w:spacing w:lineRule="auto" w:line="276" w:before="0" w:after="0"/>
-        <w:ind w:left="0" w:right="0" w:hanging="0"/>
-        <w:jc w:val="left"/>
-        <w:rPr>
-          <w:rFonts w:ascii="Times New Roman" w:hAnsi="Times New Roman"/>
-          <w:color w:val="auto"/>
-          <w:sz w:val="24"/>
-          <w:szCs w:val="24"/>
-        </w:rPr>
-      </w:pPr>
-      <w:r>
-        <w:rPr>
-          <w:rFonts w:ascii="Times New Roman" w:hAnsi="Times New Roman"/>
-          <w:color w:val="auto"/>
-          <w:sz w:val="24"/>
-          <w:szCs w:val="24"/>
-        </w:rPr>
-      </w:r>
-    </w:p>
-    <w:p>
-      <w:pPr>
-        <w:pStyle w:val="Normal"/>
-        <w:bidi w:val="0"/>
-        <w:spacing w:lineRule="auto" w:line="276" w:before="0" w:after="0"/>
-        <w:ind w:left="0" w:right="0" w:hanging="0"/>
-        <w:jc w:val="left"/>
-        <w:rPr>
-          <w:rFonts w:ascii="Times New Roman" w:hAnsi="Times New Roman"/>
-        </w:rPr>
-      </w:pPr>
+          <w:sz w:val="24"/>
+          <w:szCs w:val="24"/>
+        </w:rPr>
+        <w:t>npm install</w:t>
+      </w:r>
+    </w:p>
+    <w:p>
+      <w:pPr>
+        <w:pStyle w:val="Style17"/>
+        <w:spacing w:before="0" w:after="0"/>
+        <w:ind w:left="0" w:right="0" w:hanging="0"/>
+        <w:rPr>
+          <w:rFonts w:ascii="Times New Roman" w:hAnsi="Times New Roman"/>
+          <w:sz w:val="24"/>
+          <w:szCs w:val="24"/>
+        </w:rPr>
+      </w:pPr>
+      <w:r>
+        <w:rPr>
+          <w:rFonts w:ascii="Times New Roman" w:hAnsi="Times New Roman"/>
+          <w:sz w:val="24"/>
+          <w:szCs w:val="24"/>
+        </w:rPr>
+      </w:r>
+    </w:p>
+    <w:p>
+      <w:pPr>
+        <w:pStyle w:val="Style17"/>
+        <w:spacing w:before="0" w:after="0"/>
+        <w:ind w:left="0" w:right="0" w:hanging="0"/>
+        <w:rPr/>
+      </w:pPr>
+      <w:r>
+        <w:rPr>
+          <w:rStyle w:val="Style13"/>
+          <w:rFonts w:ascii="Times New Roman" w:hAnsi="Times New Roman"/>
+          <w:b w:val="false"/>
+          <w:i w:val="false"/>
+          <w:caps w:val="false"/>
+          <w:smallCaps w:val="false"/>
+          <w:color w:val="1D1C1C"/>
+          <w:spacing w:val="0"/>
+          <w:sz w:val="24"/>
+          <w:szCs w:val="24"/>
+        </w:rPr>
+        <w:t>Run NPM</w:t>
+      </w:r>
+    </w:p>
+    <w:p>
+      <w:pPr>
+        <w:pStyle w:val="Normal"/>
+        <w:bidi w:val="0"/>
+        <w:spacing w:lineRule="auto" w:line="276" w:before="0" w:after="0"/>
+        <w:ind w:left="0" w:right="0" w:hanging="0"/>
+        <w:jc w:val="left"/>
+        <w:rPr/>
+      </w:pPr>
+      <w:r>
+        <w:rPr>
+          <w:rStyle w:val="Style14"/>
+          <w:rFonts w:ascii="Times New Roman" w:hAnsi="Times New Roman"/>
+          <w:b w:val="false"/>
+          <w:bCs w:val="false"/>
+          <w:i w:val="false"/>
+          <w:caps w:val="false"/>
+          <w:smallCaps w:val="false"/>
+          <w:color w:val="000000"/>
+          <w:spacing w:val="0"/>
+          <w:sz w:val="24"/>
+          <w:szCs w:val="24"/>
+        </w:rPr>
+        <w:t xml:space="preserve">$ </w:t>
+      </w:r>
       <w:r>
         <w:rPr>
           <w:rFonts w:ascii="Times New Roman" w:hAnsi="Times New Roman"/>
           <w:b/>
           <w:bCs/>
-          <w:sz w:val="24"/>
-          <w:szCs w:val="24"/>
-        </w:rPr>
-        <w:t>Полезные команды artisan</w:t>
-      </w:r>
-    </w:p>
-    <w:p>
-      <w:pPr>
-        <w:pStyle w:val="Normal"/>
-        <w:bidi w:val="0"/>
-        <w:spacing w:lineRule="auto" w:line="276" w:before="0" w:after="0"/>
-        <w:ind w:left="0" w:right="0" w:hanging="0"/>
-        <w:jc w:val="left"/>
-        <w:rPr>
-          <w:rFonts w:ascii="Times New Roman" w:hAnsi="Times New Roman"/>
-        </w:rPr>
-      </w:pPr>
-      <w:r>
-        <w:rPr>
-          <w:rFonts w:ascii="Times New Roman" w:hAnsi="Times New Roman"/>
-          <w:sz w:val="24"/>
-          <w:szCs w:val="24"/>
-        </w:rPr>
-        <w:t>php artisan down — выключить сайт</w:t>
-      </w:r>
-    </w:p>
-    <w:p>
-      <w:pPr>
-        <w:pStyle w:val="Normal"/>
-        <w:bidi w:val="0"/>
-        <w:spacing w:lineRule="auto" w:line="276" w:before="0" w:after="0"/>
-        <w:ind w:left="0" w:right="0" w:hanging="0"/>
-        <w:jc w:val="left"/>
-        <w:rPr>
-          <w:rFonts w:ascii="Times New Roman" w:hAnsi="Times New Roman"/>
-        </w:rPr>
-      </w:pPr>
-      <w:r>
-        <w:rPr>
-          <w:rFonts w:ascii="Times New Roman" w:hAnsi="Times New Roman"/>
-          <w:sz w:val="24"/>
-          <w:szCs w:val="24"/>
-        </w:rPr>
-        <w:t>php artisan up — запустить сайт</w:t>
-      </w:r>
-    </w:p>
-    <w:p>
-      <w:pPr>
-        <w:pStyle w:val="Normal"/>
-        <w:bidi w:val="0"/>
-        <w:spacing w:lineRule="auto" w:line="276" w:before="0" w:after="0"/>
-        <w:ind w:left="0" w:right="0" w:hanging="0"/>
-        <w:jc w:val="left"/>
-        <w:rPr>
-          <w:rFonts w:ascii="Times New Roman" w:hAnsi="Times New Roman"/>
-        </w:rPr>
-      </w:pPr>
-      <w:r>
-        <w:rPr>
-          <w:rFonts w:ascii="Times New Roman" w:hAnsi="Times New Roman"/>
-          <w:sz w:val="24"/>
-          <w:szCs w:val="24"/>
-        </w:rPr>
-        <w:t>php artisan db — подключиться к базе данных</w:t>
-      </w:r>
-    </w:p>
-    <w:p>
-      <w:pPr>
-        <w:pStyle w:val="Normal"/>
-        <w:bidi w:val="0"/>
-        <w:spacing w:lineRule="auto" w:line="276" w:before="0" w:after="0"/>
-        <w:ind w:left="0" w:right="0" w:hanging="0"/>
-        <w:jc w:val="left"/>
-        <w:rPr>
-          <w:rFonts w:ascii="Times New Roman" w:hAnsi="Times New Roman"/>
-          <w:sz w:val="24"/>
-          <w:szCs w:val="24"/>
-        </w:rPr>
-      </w:pPr>
-      <w:r>
-        <w:rPr>
-          <w:rFonts w:ascii="Times New Roman" w:hAnsi="Times New Roman"/>
-          <w:sz w:val="24"/>
-          <w:szCs w:val="24"/>
-        </w:rPr>
-      </w:r>
-    </w:p>
-    <w:p>
-      <w:pPr>
-        <w:pStyle w:val="Normal"/>
-        <w:bidi w:val="0"/>
-        <w:spacing w:lineRule="auto" w:line="276" w:before="0" w:after="0"/>
-        <w:ind w:left="0" w:right="0" w:hanging="0"/>
-        <w:jc w:val="left"/>
-        <w:rPr>
-          <w:rFonts w:ascii="Times New Roman" w:hAnsi="Times New Roman"/>
-        </w:rPr>
-      </w:pPr>
-      <w:r>
-        <w:rPr>
-          <w:rFonts w:ascii="Times New Roman" w:hAnsi="Times New Roman"/>
-          <w:sz w:val="24"/>
-          <w:szCs w:val="24"/>
-        </w:rPr>
-        <w:t>________________________________________________________________________________</w:t>
-      </w:r>
-    </w:p>
-    <w:p>
-      <w:pPr>
-        <w:pStyle w:val="Normal"/>
-        <w:bidi w:val="0"/>
-        <w:spacing w:lineRule="auto" w:line="276" w:before="0" w:after="0"/>
-        <w:ind w:left="0" w:right="0" w:hanging="0"/>
-        <w:jc w:val="left"/>
-        <w:rPr>
-          <w:rFonts w:ascii="Times New Roman" w:hAnsi="Times New Roman"/>
-          <w:sz w:val="24"/>
-          <w:szCs w:val="24"/>
-        </w:rPr>
-      </w:pPr>
-      <w:r>
-        <w:rPr>
-          <w:rFonts w:ascii="Times New Roman" w:hAnsi="Times New Roman"/>
-          <w:sz w:val="24"/>
-          <w:szCs w:val="24"/>
-        </w:rPr>
-      </w:r>
-    </w:p>
-    <w:p>
-      <w:pPr>
-        <w:pStyle w:val="Normal"/>
-        <w:bidi w:val="0"/>
-        <w:spacing w:lineRule="auto" w:line="276" w:before="0" w:after="0"/>
-        <w:ind w:left="0" w:right="0" w:hanging="0"/>
-        <w:jc w:val="left"/>
-        <w:rPr>
-          <w:rFonts w:ascii="Times New Roman" w:hAnsi="Times New Roman"/>
-        </w:rPr>
-      </w:pPr>
-      <w:r>
-        <w:rPr>
-          <w:rFonts w:ascii="Times New Roman" w:hAnsi="Times New Roman"/>
-          <w:sz w:val="24"/>
-          <w:szCs w:val="24"/>
-        </w:rPr>
-        <w:t>php artisan make:migration add_second_name_to_users_table --table=users</w:t>
-      </w:r>
-    </w:p>
-    <w:p>
-      <w:pPr>
-        <w:pStyle w:val="Normal"/>
-        <w:bidi w:val="0"/>
-        <w:spacing w:lineRule="auto" w:line="276" w:before="0" w:after="0"/>
-        <w:ind w:left="0" w:right="0" w:hanging="0"/>
-        <w:jc w:val="left"/>
-        <w:rPr>
-          <w:rFonts w:ascii="Times New Roman" w:hAnsi="Times New Roman"/>
-        </w:rPr>
-      </w:pPr>
-      <w:r>
-        <w:rPr>
-          <w:rFonts w:ascii="Times New Roman" w:hAnsi="Times New Roman"/>
-          <w:sz w:val="24"/>
-          <w:szCs w:val="24"/>
-        </w:rPr>
-        <w:t xml:space="preserve">php artisan make:migration </w:t>
-      </w:r>
-      <w:r>
-        <w:rPr>
-          <w:rFonts w:eastAsia="Noto Serif CJK SC" w:cs="Lohit Devanagari" w:ascii="Times New Roman" w:hAnsi="Times New Roman"/>
-          <w:color w:val="auto"/>
-          <w:kern w:val="2"/>
-          <w:sz w:val="24"/>
-          <w:szCs w:val="24"/>
-          <w:lang w:val="uk-UA" w:eastAsia="zh-CN" w:bidi="hi-IN"/>
-        </w:rPr>
-        <w:t>add_default</w:t>
-      </w:r>
-      <w:r>
-        <w:rPr>
-          <w:rFonts w:ascii="Times New Roman" w:hAnsi="Times New Roman"/>
-          <w:sz w:val="24"/>
-          <w:szCs w:val="24"/>
-        </w:rPr>
-        <w:t>_created_at_to_user_objects_table --table=user_objects</w:t>
-      </w:r>
-    </w:p>
-    <w:p>
-      <w:pPr>
-        <w:pStyle w:val="Normal"/>
-        <w:bidi w:val="0"/>
-        <w:spacing w:lineRule="auto" w:line="276" w:before="0" w:after="0"/>
-        <w:ind w:left="0" w:right="0" w:hanging="0"/>
-        <w:jc w:val="left"/>
-        <w:rPr>
-          <w:rFonts w:ascii="Times New Roman" w:hAnsi="Times New Roman"/>
-        </w:rPr>
-      </w:pPr>
-      <w:r>
-        <w:rPr>
-          <w:rFonts w:ascii="Times New Roman" w:hAnsi="Times New Roman"/>
-          <w:sz w:val="24"/>
-          <w:szCs w:val="24"/>
-        </w:rPr>
-        <w:t>php artisan make:migration create_module_params_table —create=module_params</w:t>
-      </w:r>
-    </w:p>
-    <w:p>
-      <w:pPr>
-        <w:pStyle w:val="Normal"/>
-        <w:bidi w:val="0"/>
-        <w:spacing w:lineRule="auto" w:line="276" w:before="0" w:after="0"/>
-        <w:ind w:left="0" w:right="0" w:hanging="0"/>
-        <w:jc w:val="left"/>
-        <w:rPr>
-          <w:rFonts w:ascii="Times New Roman" w:hAnsi="Times New Roman"/>
-        </w:rPr>
-      </w:pPr>
-      <w:r>
-        <w:rPr>
-          <w:rFonts w:ascii="Times New Roman" w:hAnsi="Times New Roman"/>
-          <w:sz w:val="24"/>
-          <w:szCs w:val="24"/>
-        </w:rPr>
-        <w:t>php artisan migrate</w:t>
-      </w:r>
-    </w:p>
-    <w:p>
-      <w:pPr>
-        <w:pStyle w:val="Normal"/>
-        <w:bidi w:val="0"/>
-        <w:spacing w:lineRule="auto" w:line="276" w:before="0" w:after="0"/>
-        <w:ind w:left="0" w:right="0" w:hanging="0"/>
-        <w:jc w:val="left"/>
-        <w:rPr>
-          <w:rFonts w:ascii="Times New Roman" w:hAnsi="Times New Roman"/>
-        </w:rPr>
-      </w:pPr>
-      <w:r>
-        <w:rPr>
-          <w:rFonts w:ascii="Times New Roman" w:hAnsi="Times New Roman"/>
+          <w:color w:val="auto"/>
+          <w:sz w:val="24"/>
+          <w:szCs w:val="24"/>
+        </w:rPr>
+        <w:t>npm run dev</w:t>
+      </w:r>
+    </w:p>
+    <w:p>
+      <w:pPr>
+        <w:pStyle w:val="Normal"/>
+        <w:bidi w:val="0"/>
+        <w:spacing w:lineRule="auto" w:line="276" w:before="0" w:after="0"/>
+        <w:ind w:left="0" w:right="0" w:hanging="0"/>
+        <w:jc w:val="left"/>
+        <w:rPr>
+          <w:rFonts w:ascii="Times New Roman" w:hAnsi="Times New Roman"/>
+        </w:rPr>
+      </w:pPr>
+      <w:r>
+        <w:rPr>
+          <w:rFonts w:ascii="Times New Roman" w:hAnsi="Times New Roman"/>
+          <w:color w:val="auto"/>
           <w:sz w:val="24"/>
           <w:szCs w:val="24"/>
         </w:rPr>
@@ -6644,176 +6406,316 @@
         <w:jc w:val="left"/>
         <w:rPr>
           <w:rFonts w:ascii="Times New Roman" w:hAnsi="Times New Roman"/>
-          <w:b w:val="false"/>
-          <w:b w:val="false"/>
-          <w:bCs w:val="false"/>
-          <w:color w:val="auto"/>
-          <w:sz w:val="24"/>
-          <w:szCs w:val="24"/>
-          <w:u w:val="none"/>
-        </w:rPr>
-      </w:pPr>
-      <w:r>
-        <w:rPr>
-          <w:rFonts w:ascii="Times New Roman" w:hAnsi="Times New Roman"/>
-          <w:b w:val="false"/>
-          <w:bCs w:val="false"/>
-          <w:color w:val="auto"/>
-          <w:sz w:val="24"/>
-          <w:szCs w:val="24"/>
-          <w:u w:val="none"/>
-        </w:rPr>
-      </w:r>
-    </w:p>
-    <w:p>
-      <w:pPr>
-        <w:pStyle w:val="Normal"/>
-        <w:bidi w:val="0"/>
-        <w:spacing w:lineRule="auto" w:line="276" w:before="0" w:after="0"/>
-        <w:ind w:left="0" w:right="0" w:hanging="0"/>
-        <w:jc w:val="left"/>
-        <w:rPr>
-          <w:rFonts w:ascii="Times New Roman" w:hAnsi="Times New Roman"/>
-          <w:b w:val="false"/>
-          <w:b w:val="false"/>
-          <w:bCs w:val="false"/>
-          <w:color w:val="auto"/>
-          <w:sz w:val="24"/>
-          <w:szCs w:val="24"/>
-          <w:u w:val="none"/>
-        </w:rPr>
-      </w:pPr>
-      <w:r>
-        <w:rPr>
-          <w:rFonts w:ascii="Times New Roman" w:hAnsi="Times New Roman"/>
-          <w:b w:val="false"/>
-          <w:bCs w:val="false"/>
-          <w:color w:val="auto"/>
-          <w:sz w:val="24"/>
-          <w:szCs w:val="24"/>
-          <w:u w:val="none"/>
-        </w:rPr>
-        <w:t>Starter Kits</w:t>
-      </w:r>
-    </w:p>
-    <w:p>
-      <w:pPr>
-        <w:pStyle w:val="Normal"/>
-        <w:bidi w:val="0"/>
-        <w:spacing w:lineRule="auto" w:line="276" w:before="0" w:after="0"/>
-        <w:ind w:left="0" w:right="0" w:hanging="0"/>
-        <w:jc w:val="left"/>
-        <w:rPr/>
-      </w:pPr>
-      <w:hyperlink r:id="rId24">
-        <w:r>
-          <w:rPr>
-            <w:rFonts w:ascii="Times New Roman" w:hAnsi="Times New Roman"/>
-            <w:b w:val="false"/>
-            <w:bCs w:val="false"/>
-            <w:color w:val="auto"/>
-            <w:sz w:val="24"/>
-            <w:szCs w:val="24"/>
-            <w:u w:val="none"/>
-          </w:rPr>
-          <w:t>https://laravel.com/docs/8.x/starter-kits</w:t>
-        </w:r>
-      </w:hyperlink>
-    </w:p>
-    <w:p>
-      <w:pPr>
-        <w:pStyle w:val="Normal"/>
-        <w:bidi w:val="0"/>
-        <w:spacing w:lineRule="auto" w:line="276" w:before="0" w:after="0"/>
-        <w:ind w:left="0" w:right="0" w:hanging="0"/>
-        <w:jc w:val="left"/>
-        <w:rPr/>
-      </w:pPr>
-      <w:r>
-        <w:rPr>
-          <w:rFonts w:ascii="Times New Roman" w:hAnsi="Times New Roman"/>
-          <w:b w:val="false"/>
-          <w:bCs w:val="false"/>
-          <w:i w:val="false"/>
-          <w:caps w:val="false"/>
-          <w:smallCaps w:val="false"/>
-          <w:color w:val="auto"/>
-          <w:spacing w:val="0"/>
-          <w:sz w:val="24"/>
-          <w:szCs w:val="24"/>
-          <w:u w:val="none"/>
-        </w:rPr>
-        <w:t>Laravel Breeze is a minimal, simple implementation of all of Laravel's </w:t>
-      </w:r>
-      <w:hyperlink r:id="rId25">
-        <w:r>
-          <w:rPr>
-            <w:rFonts w:ascii="Times New Roman" w:hAnsi="Times New Roman"/>
-            <w:b w:val="false"/>
-            <w:bCs w:val="false"/>
-            <w:i w:val="false"/>
-            <w:caps w:val="false"/>
-            <w:smallCaps w:val="false"/>
-            <w:color w:val="auto"/>
-            <w:spacing w:val="0"/>
-            <w:sz w:val="24"/>
-            <w:szCs w:val="24"/>
-            <w:u w:val="none"/>
-            <w:bdr w:val="single" w:sz="2" w:space="1" w:color="E7E8F2"/>
-          </w:rPr>
-          <w:t>authentication features</w:t>
-        </w:r>
-      </w:hyperlink>
-    </w:p>
-    <w:p>
-      <w:pPr>
-        <w:pStyle w:val="Style22"/>
-        <w:bidi w:val="0"/>
-        <w:spacing w:lineRule="auto" w:line="276" w:before="0" w:after="0"/>
-        <w:ind w:left="0" w:right="0" w:hanging="0"/>
-        <w:jc w:val="left"/>
-        <w:rPr/>
-      </w:pPr>
-      <w:r>
-        <w:rPr>
-          <w:rStyle w:val="Style15"/>
-          <w:rFonts w:ascii="Times New Roman" w:hAnsi="Times New Roman"/>
-          <w:b w:val="false"/>
-          <w:bCs w:val="false"/>
-          <w:i w:val="false"/>
-          <w:caps w:val="false"/>
-          <w:smallCaps w:val="false"/>
-          <w:color w:val="auto"/>
-          <w:spacing w:val="0"/>
-          <w:sz w:val="24"/>
-          <w:szCs w:val="24"/>
-          <w:u w:val="none"/>
-          <w:bdr w:val="single" w:sz="2" w:space="1" w:color="E7E8F2"/>
-        </w:rPr>
-        <w:t xml:space="preserve">$ </w:t>
-      </w:r>
-      <w:r>
-        <w:rPr>
-          <w:rStyle w:val="Style15"/>
+          <w:color w:val="auto"/>
+          <w:sz w:val="24"/>
+          <w:szCs w:val="24"/>
+        </w:rPr>
+      </w:pPr>
+      <w:r>
+        <w:rPr>
+          <w:rFonts w:ascii="Times New Roman" w:hAnsi="Times New Roman"/>
+          <w:color w:val="auto"/>
+          <w:sz w:val="24"/>
+          <w:szCs w:val="24"/>
+        </w:rPr>
+      </w:r>
+    </w:p>
+    <w:p>
+      <w:pPr>
+        <w:pStyle w:val="Normal"/>
+        <w:bidi w:val="0"/>
+        <w:spacing w:lineRule="auto" w:line="276" w:before="0" w:after="0"/>
+        <w:ind w:left="0" w:right="0" w:hanging="0"/>
+        <w:jc w:val="left"/>
+        <w:rPr>
+          <w:rFonts w:ascii="Times New Roman" w:hAnsi="Times New Roman"/>
+        </w:rPr>
+      </w:pPr>
+      <w:r>
+        <w:rPr>
           <w:rFonts w:ascii="Times New Roman" w:hAnsi="Times New Roman"/>
           <w:b/>
           <w:bCs/>
-          <w:i w:val="false"/>
-          <w:caps w:val="false"/>
-          <w:smallCaps w:val="false"/>
-          <w:color w:val="auto"/>
-          <w:spacing w:val="0"/>
-          <w:sz w:val="24"/>
-          <w:szCs w:val="24"/>
-          <w:u w:val="none"/>
-          <w:bdr w:val="single" w:sz="2" w:space="1" w:color="E7E8F2"/>
-        </w:rPr>
-        <w:t>composer require laravel/breeze --dev</w:t>
-      </w:r>
-    </w:p>
-    <w:p>
-      <w:pPr>
-        <w:pStyle w:val="Style18"/>
+          <w:sz w:val="24"/>
+          <w:szCs w:val="24"/>
+        </w:rPr>
+        <w:t>Полезные команды artisan</w:t>
+      </w:r>
+    </w:p>
+    <w:p>
+      <w:pPr>
+        <w:pStyle w:val="Normal"/>
+        <w:bidi w:val="0"/>
+        <w:spacing w:lineRule="auto" w:line="276" w:before="0" w:after="0"/>
+        <w:ind w:left="0" w:right="0" w:hanging="0"/>
+        <w:jc w:val="left"/>
+        <w:rPr>
+          <w:rFonts w:ascii="Times New Roman" w:hAnsi="Times New Roman"/>
+        </w:rPr>
+      </w:pPr>
+      <w:r>
+        <w:rPr>
+          <w:rFonts w:ascii="Times New Roman" w:hAnsi="Times New Roman"/>
+          <w:sz w:val="24"/>
+          <w:szCs w:val="24"/>
+        </w:rPr>
+        <w:t>php artisan down — выключить сайт</w:t>
+      </w:r>
+    </w:p>
+    <w:p>
+      <w:pPr>
+        <w:pStyle w:val="Normal"/>
+        <w:bidi w:val="0"/>
+        <w:spacing w:lineRule="auto" w:line="276" w:before="0" w:after="0"/>
+        <w:ind w:left="0" w:right="0" w:hanging="0"/>
+        <w:jc w:val="left"/>
+        <w:rPr>
+          <w:rFonts w:ascii="Times New Roman" w:hAnsi="Times New Roman"/>
+        </w:rPr>
+      </w:pPr>
+      <w:r>
+        <w:rPr>
+          <w:rFonts w:ascii="Times New Roman" w:hAnsi="Times New Roman"/>
+          <w:sz w:val="24"/>
+          <w:szCs w:val="24"/>
+        </w:rPr>
+        <w:t>php artisan up — запустить сайт</w:t>
+      </w:r>
+    </w:p>
+    <w:p>
+      <w:pPr>
+        <w:pStyle w:val="Normal"/>
+        <w:bidi w:val="0"/>
+        <w:spacing w:lineRule="auto" w:line="276" w:before="0" w:after="0"/>
+        <w:ind w:left="0" w:right="0" w:hanging="0"/>
+        <w:jc w:val="left"/>
+        <w:rPr>
+          <w:rFonts w:ascii="Times New Roman" w:hAnsi="Times New Roman"/>
+        </w:rPr>
+      </w:pPr>
+      <w:r>
+        <w:rPr>
+          <w:rFonts w:ascii="Times New Roman" w:hAnsi="Times New Roman"/>
+          <w:sz w:val="24"/>
+          <w:szCs w:val="24"/>
+        </w:rPr>
+        <w:t>php artisan db — подключиться к базе данных</w:t>
+      </w:r>
+    </w:p>
+    <w:p>
+      <w:pPr>
+        <w:pStyle w:val="Normal"/>
+        <w:bidi w:val="0"/>
+        <w:spacing w:lineRule="auto" w:line="276" w:before="0" w:after="0"/>
+        <w:ind w:left="0" w:right="0" w:hanging="0"/>
+        <w:jc w:val="left"/>
+        <w:rPr>
+          <w:rFonts w:ascii="Times New Roman" w:hAnsi="Times New Roman"/>
+          <w:sz w:val="24"/>
+          <w:szCs w:val="24"/>
+        </w:rPr>
+      </w:pPr>
+      <w:r>
+        <w:rPr>
+          <w:rFonts w:ascii="Times New Roman" w:hAnsi="Times New Roman"/>
+          <w:sz w:val="24"/>
+          <w:szCs w:val="24"/>
+        </w:rPr>
+      </w:r>
+    </w:p>
+    <w:p>
+      <w:pPr>
+        <w:pStyle w:val="Normal"/>
+        <w:bidi w:val="0"/>
+        <w:spacing w:lineRule="auto" w:line="276" w:before="0" w:after="0"/>
+        <w:ind w:left="0" w:right="0" w:hanging="0"/>
+        <w:jc w:val="left"/>
+        <w:rPr>
+          <w:rFonts w:ascii="Times New Roman" w:hAnsi="Times New Roman"/>
+        </w:rPr>
+      </w:pPr>
+      <w:r>
+        <w:rPr>
+          <w:rFonts w:ascii="Times New Roman" w:hAnsi="Times New Roman"/>
+          <w:sz w:val="24"/>
+          <w:szCs w:val="24"/>
+        </w:rPr>
+        <w:t>________________________________________________________________________________</w:t>
+      </w:r>
+    </w:p>
+    <w:p>
+      <w:pPr>
+        <w:pStyle w:val="Normal"/>
+        <w:bidi w:val="0"/>
+        <w:spacing w:lineRule="auto" w:line="276" w:before="0" w:after="0"/>
+        <w:ind w:left="0" w:right="0" w:hanging="0"/>
+        <w:jc w:val="left"/>
+        <w:rPr>
+          <w:rFonts w:ascii="Times New Roman" w:hAnsi="Times New Roman"/>
+          <w:sz w:val="24"/>
+          <w:szCs w:val="24"/>
+        </w:rPr>
+      </w:pPr>
+      <w:r>
+        <w:rPr>
+          <w:rFonts w:ascii="Times New Roman" w:hAnsi="Times New Roman"/>
+          <w:sz w:val="24"/>
+          <w:szCs w:val="24"/>
+        </w:rPr>
+      </w:r>
+    </w:p>
+    <w:p>
+      <w:pPr>
+        <w:pStyle w:val="Normal"/>
+        <w:bidi w:val="0"/>
+        <w:spacing w:lineRule="auto" w:line="276" w:before="0" w:after="0"/>
+        <w:ind w:left="0" w:right="0" w:hanging="0"/>
+        <w:jc w:val="left"/>
+        <w:rPr>
+          <w:rFonts w:ascii="Times New Roman" w:hAnsi="Times New Roman"/>
+        </w:rPr>
+      </w:pPr>
+      <w:r>
+        <w:rPr>
+          <w:rFonts w:ascii="Times New Roman" w:hAnsi="Times New Roman"/>
+          <w:sz w:val="24"/>
+          <w:szCs w:val="24"/>
+        </w:rPr>
+        <w:t>php artisan make:migration add_second_name_to_users_table --table=users</w:t>
+      </w:r>
+    </w:p>
+    <w:p>
+      <w:pPr>
+        <w:pStyle w:val="Normal"/>
+        <w:bidi w:val="0"/>
+        <w:spacing w:lineRule="auto" w:line="276" w:before="0" w:after="0"/>
+        <w:ind w:left="0" w:right="0" w:hanging="0"/>
+        <w:jc w:val="left"/>
+        <w:rPr>
+          <w:rFonts w:ascii="Times New Roman" w:hAnsi="Times New Roman"/>
+        </w:rPr>
+      </w:pPr>
+      <w:r>
+        <w:rPr>
+          <w:rFonts w:ascii="Times New Roman" w:hAnsi="Times New Roman"/>
+          <w:sz w:val="24"/>
+          <w:szCs w:val="24"/>
+        </w:rPr>
+        <w:t xml:space="preserve">php artisan make:migration </w:t>
+      </w:r>
+      <w:r>
+        <w:rPr>
+          <w:rFonts w:eastAsia="Noto Serif CJK SC" w:cs="Lohit Devanagari" w:ascii="Times New Roman" w:hAnsi="Times New Roman"/>
+          <w:color w:val="auto"/>
+          <w:kern w:val="2"/>
+          <w:sz w:val="24"/>
+          <w:szCs w:val="24"/>
+          <w:lang w:val="uk-UA" w:eastAsia="zh-CN" w:bidi="hi-IN"/>
+        </w:rPr>
+        <w:t>add_default</w:t>
+      </w:r>
+      <w:r>
+        <w:rPr>
+          <w:rFonts w:ascii="Times New Roman" w:hAnsi="Times New Roman"/>
+          <w:sz w:val="24"/>
+          <w:szCs w:val="24"/>
+        </w:rPr>
+        <w:t>_created_at_to_user_objects_table --table=user_objects</w:t>
+      </w:r>
+    </w:p>
+    <w:p>
+      <w:pPr>
+        <w:pStyle w:val="Normal"/>
+        <w:bidi w:val="0"/>
+        <w:spacing w:lineRule="auto" w:line="276" w:before="0" w:after="0"/>
+        <w:ind w:left="0" w:right="0" w:hanging="0"/>
+        <w:jc w:val="left"/>
+        <w:rPr>
+          <w:rFonts w:ascii="Times New Roman" w:hAnsi="Times New Roman"/>
+        </w:rPr>
+      </w:pPr>
+      <w:r>
+        <w:rPr>
+          <w:rFonts w:ascii="Times New Roman" w:hAnsi="Times New Roman"/>
+          <w:sz w:val="24"/>
+          <w:szCs w:val="24"/>
+        </w:rPr>
+        <w:t>php artisan make:migration create_module_params_table —create=module_params</w:t>
+      </w:r>
+    </w:p>
+    <w:p>
+      <w:pPr>
+        <w:pStyle w:val="Normal"/>
+        <w:bidi w:val="0"/>
+        <w:spacing w:lineRule="auto" w:line="276" w:before="0" w:after="0"/>
+        <w:ind w:left="0" w:right="0" w:hanging="0"/>
+        <w:jc w:val="left"/>
+        <w:rPr>
+          <w:rFonts w:ascii="Times New Roman" w:hAnsi="Times New Roman"/>
+        </w:rPr>
+      </w:pPr>
+      <w:r>
+        <w:rPr>
+          <w:rFonts w:ascii="Times New Roman" w:hAnsi="Times New Roman"/>
+          <w:sz w:val="24"/>
+          <w:szCs w:val="24"/>
+        </w:rPr>
+        <w:t>php artisan migrate</w:t>
+      </w:r>
+    </w:p>
+    <w:p>
+      <w:pPr>
+        <w:pStyle w:val="Normal"/>
+        <w:bidi w:val="0"/>
+        <w:spacing w:lineRule="auto" w:line="276" w:before="0" w:after="0"/>
+        <w:ind w:left="0" w:right="0" w:hanging="0"/>
+        <w:jc w:val="left"/>
+        <w:rPr>
+          <w:rFonts w:ascii="Times New Roman" w:hAnsi="Times New Roman"/>
+        </w:rPr>
+      </w:pPr>
+      <w:r>
+        <w:rPr>
+          <w:rFonts w:ascii="Times New Roman" w:hAnsi="Times New Roman"/>
+          <w:sz w:val="24"/>
+          <w:szCs w:val="24"/>
+        </w:rPr>
+        <w:t>_________________________________________________________________________________</w:t>
+      </w:r>
+    </w:p>
+    <w:p>
+      <w:pPr>
+        <w:pStyle w:val="Normal"/>
+        <w:bidi w:val="0"/>
+        <w:spacing w:lineRule="auto" w:line="276" w:before="0" w:after="0"/>
+        <w:ind w:left="0" w:right="0" w:hanging="0"/>
+        <w:jc w:val="left"/>
+        <w:rPr>
+          <w:rFonts w:ascii="Times New Roman" w:hAnsi="Times New Roman"/>
+          <w:b w:val="false"/>
+          <w:b w:val="false"/>
+          <w:bCs w:val="false"/>
+          <w:color w:val="auto"/>
+          <w:sz w:val="24"/>
+          <w:szCs w:val="24"/>
+          <w:u w:val="none"/>
+        </w:rPr>
+      </w:pPr>
+      <w:r>
+        <w:rPr>
+          <w:rFonts w:ascii="Times New Roman" w:hAnsi="Times New Roman"/>
+          <w:b w:val="false"/>
+          <w:bCs w:val="false"/>
+          <w:color w:val="auto"/>
+          <w:sz w:val="24"/>
+          <w:szCs w:val="24"/>
+          <w:u w:val="none"/>
+        </w:rPr>
+      </w:r>
+    </w:p>
+    <w:p>
+      <w:pPr>
+        <w:pStyle w:val="Style17"/>
         <w:spacing w:before="0" w:after="0"/>
         <w:ind w:left="0" w:right="0" w:hanging="0"/>
         <w:rPr>
@@ -6829,7 +6731,7 @@
       </w:pPr>
       <w:r>
         <w:rPr>
-          <w:rStyle w:val="Style15"/>
+          <w:rStyle w:val="Style14"/>
           <w:rFonts w:ascii="Times New Roman" w:hAnsi="Times New Roman"/>
           <w:b w:val="false"/>
           <w:bCs w:val="false"/>
@@ -6855,12 +6757,12 @@
           <w:szCs w:val="24"/>
           <w:u w:val="none"/>
         </w:rPr>
-        <w:t>php artisan breeze:install</w:t>
-      </w:r>
-    </w:p>
-    <w:p>
-      <w:pPr>
-        <w:pStyle w:val="Style18"/>
+        <w:t>composer require doctrine/dbal</w:t>
+      </w:r>
+    </w:p>
+    <w:p>
+      <w:pPr>
+        <w:pStyle w:val="Style17"/>
         <w:spacing w:before="0" w:after="0"/>
         <w:ind w:left="0" w:right="0" w:hanging="0"/>
         <w:rPr>
@@ -6876,7 +6778,7 @@
       </w:pPr>
       <w:r>
         <w:rPr>
-          <w:rStyle w:val="Style15"/>
+          <w:rStyle w:val="Style14"/>
           <w:rFonts w:ascii="Times New Roman" w:hAnsi="Times New Roman"/>
           <w:b w:val="false"/>
           <w:bCs w:val="false"/>
@@ -6890,8 +6792,21 @@
           <w:u w:val="none"/>
           <w:bdr w:val="single" w:sz="2" w:space="1" w:color="E7E8F2"/>
         </w:rPr>
-        <w:t xml:space="preserve">$ </w:t>
-      </w:r>
+        <w:t>$</w:t>
+      </w:r>
+      <w:r>
+        <w:rPr>
+          <w:rFonts w:ascii="Times New Roman" w:hAnsi="Times New Roman"/>
+          <w:b w:val="false"/>
+          <w:bCs w:val="false"/>
+          <w:color w:val="auto"/>
+          <w:sz w:val="24"/>
+          <w:szCs w:val="24"/>
+          <w:u w:val="none"/>
+        </w:rPr>
+        <w:t xml:space="preserve"> </w:t>
+      </w:r>
+      <w:bookmarkStart w:id="0" w:name="__DdeLink__348_95866658"/>
       <w:r>
         <w:rPr>
           <w:rFonts w:ascii="Times New Roman" w:hAnsi="Times New Roman"/>
@@ -6902,12 +6817,13 @@
           <w:szCs w:val="24"/>
           <w:u w:val="none"/>
         </w:rPr>
-        <w:t>npm install</w:t>
-      </w:r>
-    </w:p>
-    <w:p>
-      <w:pPr>
-        <w:pStyle w:val="Style18"/>
+        <w:t>composer update</w:t>
+      </w:r>
+      <w:bookmarkEnd w:id="0"/>
+    </w:p>
+    <w:p>
+      <w:pPr>
+        <w:pStyle w:val="Style17"/>
         <w:spacing w:before="0" w:after="0"/>
         <w:ind w:left="0" w:right="0" w:hanging="0"/>
         <w:rPr>
@@ -6923,285 +6839,20 @@
       </w:pPr>
       <w:r>
         <w:rPr>
-          <w:rStyle w:val="Style15"/>
-          <w:rFonts w:ascii="Times New Roman" w:hAnsi="Times New Roman"/>
-          <w:b w:val="false"/>
-          <w:bCs w:val="false"/>
-          <w:i w:val="false"/>
-          <w:caps w:val="false"/>
-          <w:smallCaps w:val="false"/>
-          <w:color w:val="auto"/>
-          <w:spacing w:val="0"/>
-          <w:sz w:val="24"/>
-          <w:szCs w:val="24"/>
-          <w:u w:val="none"/>
-          <w:bdr w:val="single" w:sz="2" w:space="1" w:color="E7E8F2"/>
-        </w:rPr>
-        <w:t xml:space="preserve">$ </w:t>
-      </w:r>
-      <w:r>
-        <w:rPr>
-          <w:rFonts w:ascii="Times New Roman" w:hAnsi="Times New Roman"/>
-          <w:b/>
-          <w:bCs/>
-          <w:color w:val="auto"/>
-          <w:sz w:val="24"/>
-          <w:szCs w:val="24"/>
-          <w:u w:val="none"/>
-        </w:rPr>
-        <w:t>npm run dev</w:t>
-      </w:r>
-    </w:p>
-    <w:p>
-      <w:pPr>
-        <w:pStyle w:val="Style18"/>
-        <w:spacing w:before="0" w:after="0"/>
-        <w:ind w:left="0" w:right="0" w:hanging="0"/>
-        <w:rPr>
-          <w:rFonts w:ascii="Times New Roman" w:hAnsi="Times New Roman"/>
-          <w:b w:val="false"/>
-          <w:b w:val="false"/>
-          <w:bCs w:val="false"/>
-          <w:color w:val="auto"/>
-          <w:sz w:val="24"/>
-          <w:szCs w:val="24"/>
-          <w:u w:val="none"/>
-        </w:rPr>
-      </w:pPr>
-      <w:r>
-        <w:rPr>
-          <w:rFonts w:ascii="Times New Roman" w:hAnsi="Times New Roman"/>
-          <w:b w:val="false"/>
-          <w:bCs w:val="false"/>
-          <w:color w:val="auto"/>
-          <w:sz w:val="24"/>
-          <w:szCs w:val="24"/>
-          <w:u w:val="none"/>
-        </w:rPr>
-        <w:t>Next, you may navigate to your application's /login or /register URLs in your web browser. All of Breeze's routes are defined within the routes/auth.php file.</w:t>
-      </w:r>
-    </w:p>
-    <w:p>
-      <w:pPr>
-        <w:pStyle w:val="Style18"/>
-        <w:spacing w:before="0" w:after="0"/>
-        <w:ind w:left="0" w:right="0" w:hanging="0"/>
-        <w:rPr>
-          <w:rFonts w:ascii="Times New Roman" w:hAnsi="Times New Roman"/>
-          <w:b w:val="false"/>
-          <w:b w:val="false"/>
-          <w:bCs w:val="false"/>
-          <w:color w:val="auto"/>
-          <w:sz w:val="24"/>
-          <w:szCs w:val="24"/>
-          <w:u w:val="none"/>
-        </w:rPr>
-      </w:pPr>
-      <w:r>
-        <w:rPr>
-          <w:rFonts w:ascii="Times New Roman" w:hAnsi="Times New Roman"/>
-          <w:b w:val="false"/>
-          <w:bCs w:val="false"/>
-          <w:color w:val="auto"/>
-          <w:sz w:val="24"/>
-          <w:szCs w:val="24"/>
-          <w:u w:val="none"/>
-        </w:rPr>
-      </w:r>
-    </w:p>
-    <w:p>
-      <w:pPr>
-        <w:pStyle w:val="Style18"/>
-        <w:spacing w:before="0" w:after="0"/>
-        <w:ind w:left="0" w:right="0" w:hanging="0"/>
-        <w:rPr>
-          <w:rFonts w:ascii="Times New Roman" w:hAnsi="Times New Roman"/>
-          <w:b w:val="false"/>
-          <w:b w:val="false"/>
-          <w:bCs w:val="false"/>
-          <w:color w:val="auto"/>
-          <w:sz w:val="24"/>
-          <w:szCs w:val="24"/>
-          <w:u w:val="none"/>
-        </w:rPr>
-      </w:pPr>
-      <w:r>
-        <w:rPr>
-          <w:rFonts w:ascii="Times New Roman" w:hAnsi="Times New Roman"/>
-          <w:b w:val="false"/>
-          <w:bCs w:val="false"/>
-          <w:color w:val="auto"/>
-          <w:sz w:val="24"/>
-          <w:szCs w:val="24"/>
-          <w:u w:val="none"/>
-        </w:rPr>
-      </w:r>
-    </w:p>
-    <w:p>
-      <w:pPr>
-        <w:pStyle w:val="Style18"/>
-        <w:spacing w:before="0" w:after="0"/>
-        <w:ind w:left="0" w:right="0" w:hanging="0"/>
-        <w:rPr>
-          <w:rFonts w:ascii="Times New Roman" w:hAnsi="Times New Roman"/>
-          <w:b w:val="false"/>
-          <w:b w:val="false"/>
-          <w:bCs w:val="false"/>
-          <w:color w:val="auto"/>
-          <w:sz w:val="24"/>
-          <w:szCs w:val="24"/>
-          <w:u w:val="none"/>
-        </w:rPr>
-      </w:pPr>
-      <w:r>
-        <w:rPr>
-          <w:rStyle w:val="Style15"/>
-          <w:rFonts w:ascii="Times New Roman" w:hAnsi="Times New Roman"/>
-          <w:b w:val="false"/>
-          <w:bCs w:val="false"/>
-          <w:i w:val="false"/>
-          <w:caps w:val="false"/>
-          <w:smallCaps w:val="false"/>
-          <w:color w:val="auto"/>
-          <w:spacing w:val="0"/>
-          <w:sz w:val="24"/>
-          <w:szCs w:val="24"/>
-          <w:u w:val="none"/>
-          <w:bdr w:val="single" w:sz="2" w:space="1" w:color="E7E8F2"/>
-        </w:rPr>
-        <w:t xml:space="preserve">$ </w:t>
-      </w:r>
-      <w:r>
-        <w:rPr>
-          <w:rFonts w:ascii="Times New Roman" w:hAnsi="Times New Roman"/>
-          <w:b/>
-          <w:bCs/>
-          <w:color w:val="auto"/>
-          <w:sz w:val="24"/>
-          <w:szCs w:val="24"/>
-          <w:u w:val="none"/>
-        </w:rPr>
-        <w:t>composer require doctrine/dbal</w:t>
-      </w:r>
-    </w:p>
-    <w:p>
-      <w:pPr>
-        <w:pStyle w:val="Style18"/>
-        <w:spacing w:before="0" w:after="0"/>
-        <w:ind w:left="0" w:right="0" w:hanging="0"/>
-        <w:rPr>
-          <w:rFonts w:ascii="Times New Roman" w:hAnsi="Times New Roman"/>
-          <w:b w:val="false"/>
-          <w:b w:val="false"/>
-          <w:bCs w:val="false"/>
-          <w:color w:val="auto"/>
-          <w:sz w:val="24"/>
-          <w:szCs w:val="24"/>
-          <w:u w:val="none"/>
-        </w:rPr>
-      </w:pPr>
-      <w:r>
-        <w:rPr>
-          <w:rStyle w:val="Style15"/>
-          <w:rFonts w:ascii="Times New Roman" w:hAnsi="Times New Roman"/>
-          <w:b w:val="false"/>
-          <w:bCs w:val="false"/>
-          <w:i w:val="false"/>
-          <w:caps w:val="false"/>
-          <w:smallCaps w:val="false"/>
-          <w:color w:val="auto"/>
-          <w:spacing w:val="0"/>
-          <w:sz w:val="24"/>
-          <w:szCs w:val="24"/>
-          <w:u w:val="none"/>
-          <w:bdr w:val="single" w:sz="2" w:space="1" w:color="E7E8F2"/>
-        </w:rPr>
-        <w:t>$</w:t>
-      </w:r>
-      <w:r>
-        <w:rPr>
-          <w:rFonts w:ascii="Times New Roman" w:hAnsi="Times New Roman"/>
-          <w:b w:val="false"/>
-          <w:bCs w:val="false"/>
-          <w:color w:val="auto"/>
-          <w:sz w:val="24"/>
-          <w:szCs w:val="24"/>
-          <w:u w:val="none"/>
-        </w:rPr>
-        <w:t xml:space="preserve"> </w:t>
-      </w:r>
-      <w:r>
-        <w:rPr>
-          <w:rFonts w:ascii="Times New Roman" w:hAnsi="Times New Roman"/>
-          <w:b/>
-          <w:bCs/>
-          <w:color w:val="auto"/>
-          <w:sz w:val="24"/>
-          <w:szCs w:val="24"/>
-          <w:u w:val="none"/>
-        </w:rPr>
-        <w:t>composer update</w:t>
-      </w:r>
-    </w:p>
-    <w:p>
-      <w:pPr>
-        <w:pStyle w:val="Style18"/>
-        <w:spacing w:before="0" w:after="0"/>
-        <w:ind w:left="0" w:right="0" w:hanging="0"/>
-        <w:rPr>
-          <w:rFonts w:ascii="Times New Roman" w:hAnsi="Times New Roman"/>
-          <w:b w:val="false"/>
-          <w:b w:val="false"/>
-          <w:bCs w:val="false"/>
-          <w:color w:val="auto"/>
-          <w:sz w:val="24"/>
-          <w:szCs w:val="24"/>
-          <w:u w:val="none"/>
-        </w:rPr>
-      </w:pPr>
-      <w:r>
-        <w:rPr>
-          <w:rFonts w:ascii="Times New Roman" w:hAnsi="Times New Roman"/>
-          <w:b w:val="false"/>
-          <w:bCs w:val="false"/>
-          <w:color w:val="auto"/>
-          <w:sz w:val="24"/>
-          <w:szCs w:val="24"/>
-          <w:u w:val="none"/>
-        </w:rPr>
-      </w:r>
-    </w:p>
-    <w:p>
-      <w:pPr>
-        <w:pStyle w:val="Style18"/>
-        <w:spacing w:before="0" w:after="0"/>
-        <w:ind w:left="0" w:right="0" w:hanging="0"/>
-        <w:rPr>
-          <w:rFonts w:ascii="Times New Roman" w:hAnsi="Times New Roman"/>
-          <w:b w:val="false"/>
-          <w:b w:val="false"/>
-          <w:bCs w:val="false"/>
-          <w:color w:val="auto"/>
-          <w:sz w:val="24"/>
-          <w:szCs w:val="24"/>
-          <w:u w:val="none"/>
-        </w:rPr>
-      </w:pPr>
-      <w:r>
-        <w:rPr>
-          <w:rFonts w:ascii="Times New Roman" w:hAnsi="Times New Roman"/>
-          <w:b w:val="false"/>
-          <w:bCs w:val="false"/>
-          <w:color w:val="auto"/>
-          <w:sz w:val="24"/>
-          <w:szCs w:val="24"/>
-          <w:u w:val="none"/>
-        </w:rPr>
-      </w:r>
-    </w:p>
-    <w:p>
-      <w:pPr>
-        <w:pStyle w:val="Style18"/>
+          <w:rFonts w:ascii="Times New Roman" w:hAnsi="Times New Roman"/>
+          <w:b w:val="false"/>
+          <w:bCs w:val="false"/>
+          <w:color w:val="auto"/>
+          <w:sz w:val="24"/>
+          <w:szCs w:val="24"/>
+          <w:u w:val="none"/>
+        </w:rPr>
+        <w:t>_________________________________________________________________________________</w:t>
+      </w:r>
+    </w:p>
+    <w:p>
+      <w:pPr>
+        <w:pStyle w:val="Style17"/>
         <w:spacing w:before="0" w:after="0"/>
         <w:ind w:left="0" w:right="0" w:hanging="0"/>
         <w:rPr>
@@ -7222,7 +6873,7 @@
     </w:p>
     <w:p>
       <w:pPr>
-        <w:pStyle w:val="Style18"/>
+        <w:pStyle w:val="Style17"/>
         <w:spacing w:before="0" w:after="0"/>
         <w:ind w:left="0" w:right="0" w:hanging="0"/>
         <w:rPr>
@@ -7236,16 +6887,14 @@
           <w:u w:val="none"/>
         </w:rPr>
       </w:pPr>
-      <w:hyperlink r:id="rId27">
-        <w:r>
-          <w:rPr/>
-          <w:t>https://www.youtube.com/watch?v=JsNjC-E2fB0&amp;t</w:t>
-        </w:r>
-      </w:hyperlink>
-    </w:p>
-    <w:p>
-      <w:pPr>
-        <w:pStyle w:val="Style18"/>
+      <w:r>
+        <w:rPr/>
+        <w:t>https://www.youtube.com/watch?v=JsNjC-E2fB0&amp;t</w:t>
+      </w:r>
+    </w:p>
+    <w:p>
+      <w:pPr>
+        <w:pStyle w:val="Style17"/>
         <w:spacing w:before="0" w:after="0"/>
         <w:ind w:left="0" w:right="0" w:hanging="0"/>
         <w:rPr>
@@ -7260,12 +6909,20 @@
         </w:rPr>
       </w:pPr>
       <w:r>
-        <w:rPr/>
-      </w:r>
-    </w:p>
-    <w:p>
-      <w:pPr>
-        <w:pStyle w:val="Style18"/>
+        <w:rPr>
+          <w:rFonts w:ascii="Times New Roman" w:hAnsi="Times New Roman"/>
+          <w:b w:val="false"/>
+          <w:bCs w:val="false"/>
+          <w:color w:val="auto"/>
+          <w:sz w:val="24"/>
+          <w:szCs w:val="24"/>
+          <w:u w:val="none"/>
+        </w:rPr>
+      </w:r>
+    </w:p>
+    <w:p>
+      <w:pPr>
+        <w:pStyle w:val="Style17"/>
         <w:spacing w:before="0" w:after="0"/>
         <w:ind w:left="0" w:right="0" w:hanging="0"/>
         <w:rPr>
@@ -7280,12 +6937,20 @@
         </w:rPr>
       </w:pPr>
       <w:r>
-        <w:rPr/>
-      </w:r>
-    </w:p>
-    <w:p>
-      <w:pPr>
-        <w:pStyle w:val="Style18"/>
+        <w:rPr>
+          <w:rFonts w:ascii="Times New Roman" w:hAnsi="Times New Roman"/>
+          <w:b w:val="false"/>
+          <w:bCs w:val="false"/>
+          <w:color w:val="auto"/>
+          <w:sz w:val="24"/>
+          <w:szCs w:val="24"/>
+          <w:u w:val="none"/>
+        </w:rPr>
+      </w:r>
+    </w:p>
+    <w:p>
+      <w:pPr>
+        <w:pStyle w:val="Style17"/>
         <w:spacing w:before="0" w:after="0"/>
         <w:ind w:left="0" w:right="0" w:hanging="0"/>
         <w:rPr>
@@ -7306,7 +6971,7 @@
     </w:p>
     <w:p>
       <w:pPr>
-        <w:pStyle w:val="Style18"/>
+        <w:pStyle w:val="Style17"/>
         <w:spacing w:before="0" w:after="0"/>
         <w:ind w:left="0" w:right="0" w:hanging="0"/>
         <w:rPr>
@@ -7320,16 +6985,14 @@
           <w:u w:val="none"/>
         </w:rPr>
       </w:pPr>
-      <w:hyperlink r:id="rId29">
-        <w:r>
-          <w:rPr/>
-          <w:t>https://dev.to/kingsconsult/customize-laravel-auth-laravel-breeze-registration-and-login-1769</w:t>
-        </w:r>
-      </w:hyperlink>
-    </w:p>
-    <w:p>
-      <w:pPr>
-        <w:pStyle w:val="Style18"/>
+      <w:r>
+        <w:rPr/>
+        <w:t>https://dev.to/kingsconsult/customize-laravel-auth-laravel-breeze-registration-and-login-1769</w:t>
+      </w:r>
+    </w:p>
+    <w:p>
+      <w:pPr>
+        <w:pStyle w:val="Style17"/>
         <w:spacing w:before="0" w:after="0"/>
         <w:ind w:left="0" w:right="0" w:hanging="0"/>
         <w:rPr>
@@ -7344,12 +7007,48 @@
         </w:rPr>
       </w:pPr>
       <w:r>
-        <w:rPr/>
-      </w:r>
-    </w:p>
-    <w:p>
-      <w:pPr>
-        <w:pStyle w:val="Style18"/>
+        <w:rPr>
+          <w:rFonts w:ascii="Times New Roman" w:hAnsi="Times New Roman"/>
+          <w:b w:val="false"/>
+          <w:bCs w:val="false"/>
+          <w:color w:val="auto"/>
+          <w:sz w:val="24"/>
+          <w:szCs w:val="24"/>
+          <w:u w:val="none"/>
+        </w:rPr>
+      </w:r>
+    </w:p>
+    <w:p>
+      <w:pPr>
+        <w:pStyle w:val="Style17"/>
+        <w:spacing w:before="0" w:after="0"/>
+        <w:ind w:left="0" w:right="0" w:hanging="0"/>
+        <w:rPr>
+          <w:rFonts w:ascii="Times New Roman" w:hAnsi="Times New Roman"/>
+          <w:b w:val="false"/>
+          <w:b w:val="false"/>
+          <w:bCs w:val="false"/>
+          <w:color w:val="auto"/>
+          <w:sz w:val="24"/>
+          <w:szCs w:val="24"/>
+          <w:u w:val="none"/>
+        </w:rPr>
+      </w:pPr>
+      <w:r>
+        <w:rPr>
+          <w:rFonts w:ascii="Times New Roman" w:hAnsi="Times New Roman"/>
+          <w:b w:val="false"/>
+          <w:bCs w:val="false"/>
+          <w:color w:val="auto"/>
+          <w:sz w:val="24"/>
+          <w:szCs w:val="24"/>
+          <w:u w:val="none"/>
+        </w:rPr>
+      </w:r>
+    </w:p>
+    <w:p>
+      <w:pPr>
+        <w:pStyle w:val="Style17"/>
         <w:spacing w:before="0" w:after="0"/>
         <w:ind w:left="0" w:right="0" w:hanging="0"/>
         <w:rPr>
@@ -7370,7 +7069,7 @@
     </w:p>
     <w:p>
       <w:pPr>
-        <w:pStyle w:val="Style18"/>
+        <w:pStyle w:val="Style17"/>
         <w:spacing w:before="0" w:after="0"/>
         <w:ind w:left="0" w:right="0" w:hanging="0"/>
         <w:rPr>
@@ -7387,6 +7086,173 @@
       <w:r>
         <w:rPr/>
         <w:t>https://www.itsolutionstuff.com/post/laravel-8-send-mail-using-gmail-smtp-serverexample.html</w:t>
+      </w:r>
+    </w:p>
+    <w:p>
+      <w:pPr>
+        <w:pStyle w:val="Style17"/>
+        <w:spacing w:before="0" w:after="0"/>
+        <w:ind w:left="0" w:right="0" w:hanging="0"/>
+        <w:rPr>
+          <w:rFonts w:ascii="Times New Roman" w:hAnsi="Times New Roman"/>
+          <w:b w:val="false"/>
+          <w:b w:val="false"/>
+          <w:bCs w:val="false"/>
+          <w:color w:val="auto"/>
+          <w:sz w:val="24"/>
+          <w:szCs w:val="24"/>
+          <w:u w:val="none"/>
+        </w:rPr>
+      </w:pPr>
+      <w:r>
+        <w:rPr>
+          <w:rFonts w:ascii="Times New Roman" w:hAnsi="Times New Roman"/>
+          <w:b w:val="false"/>
+          <w:bCs w:val="false"/>
+          <w:color w:val="auto"/>
+          <w:sz w:val="24"/>
+          <w:szCs w:val="24"/>
+          <w:u w:val="none"/>
+        </w:rPr>
+      </w:r>
+    </w:p>
+    <w:p>
+      <w:pPr>
+        <w:pStyle w:val="Style17"/>
+        <w:spacing w:before="0" w:after="0"/>
+        <w:ind w:left="0" w:right="0" w:hanging="0"/>
+        <w:rPr>
+          <w:rFonts w:ascii="Times New Roman" w:hAnsi="Times New Roman"/>
+          <w:b w:val="false"/>
+          <w:b w:val="false"/>
+          <w:bCs w:val="false"/>
+          <w:color w:val="auto"/>
+          <w:sz w:val="24"/>
+          <w:szCs w:val="24"/>
+          <w:u w:val="none"/>
+        </w:rPr>
+      </w:pPr>
+      <w:r>
+        <w:rPr>
+          <w:rFonts w:ascii="Times New Roman" w:hAnsi="Times New Roman"/>
+          <w:b w:val="false"/>
+          <w:bCs w:val="false"/>
+          <w:color w:val="auto"/>
+          <w:sz w:val="24"/>
+          <w:szCs w:val="24"/>
+          <w:u w:val="none"/>
+        </w:rPr>
+      </w:r>
+    </w:p>
+    <w:p>
+      <w:pPr>
+        <w:pStyle w:val="Style17"/>
+        <w:spacing w:before="0" w:after="0"/>
+        <w:ind w:left="0" w:right="0" w:hanging="0"/>
+        <w:rPr>
+          <w:rFonts w:ascii="Times New Roman" w:hAnsi="Times New Roman"/>
+          <w:b w:val="false"/>
+          <w:b w:val="false"/>
+          <w:bCs w:val="false"/>
+          <w:color w:val="auto"/>
+          <w:sz w:val="24"/>
+          <w:szCs w:val="24"/>
+          <w:u w:val="none"/>
+        </w:rPr>
+      </w:pPr>
+      <w:r>
+        <w:rPr/>
+        <w:t>Login Form v3 by Colorlib</w:t>
+      </w:r>
+    </w:p>
+    <w:p>
+      <w:pPr>
+        <w:pStyle w:val="Style17"/>
+        <w:spacing w:before="0" w:after="0"/>
+        <w:ind w:left="0" w:right="0" w:hanging="0"/>
+        <w:rPr>
+          <w:rFonts w:ascii="Times New Roman" w:hAnsi="Times New Roman"/>
+          <w:b w:val="false"/>
+          <w:b w:val="false"/>
+          <w:bCs w:val="false"/>
+          <w:color w:val="auto"/>
+          <w:sz w:val="24"/>
+          <w:szCs w:val="24"/>
+          <w:u w:val="none"/>
+        </w:rPr>
+      </w:pPr>
+      <w:r>
+        <w:rPr/>
+        <w:t>https://colorlib.com/wp/template/login-form-v3/</w:t>
+      </w:r>
+    </w:p>
+    <w:p>
+      <w:pPr>
+        <w:pStyle w:val="Style17"/>
+        <w:spacing w:before="0" w:after="0"/>
+        <w:ind w:left="0" w:right="0" w:hanging="0"/>
+        <w:rPr>
+          <w:rFonts w:ascii="Times New Roman" w:hAnsi="Times New Roman"/>
+          <w:b w:val="false"/>
+          <w:b w:val="false"/>
+          <w:bCs w:val="false"/>
+          <w:color w:val="auto"/>
+          <w:sz w:val="24"/>
+          <w:szCs w:val="24"/>
+          <w:u w:val="none"/>
+        </w:rPr>
+      </w:pPr>
+      <w:r>
+        <w:rPr/>
+        <w:t>___________________________________________________________________________________</w:t>
+      </w:r>
+    </w:p>
+    <w:p>
+      <w:pPr>
+        <w:pStyle w:val="Style17"/>
+        <w:spacing w:before="0" w:after="0"/>
+        <w:ind w:left="0" w:right="0" w:hanging="0"/>
+        <w:rPr>
+          <w:rFonts w:ascii="Times New Roman" w:hAnsi="Times New Roman"/>
+          <w:b w:val="false"/>
+          <w:b w:val="false"/>
+          <w:bCs w:val="false"/>
+          <w:color w:val="auto"/>
+          <w:sz w:val="24"/>
+          <w:szCs w:val="24"/>
+          <w:u w:val="none"/>
+        </w:rPr>
+      </w:pPr>
+      <w:r>
+        <w:rPr>
+          <w:rFonts w:ascii="Times New Roman" w:hAnsi="Times New Roman"/>
+          <w:b w:val="false"/>
+          <w:bCs w:val="false"/>
+          <w:color w:val="auto"/>
+          <w:sz w:val="24"/>
+          <w:szCs w:val="24"/>
+          <w:u w:val="none"/>
+        </w:rPr>
+      </w:r>
+    </w:p>
+    <w:p>
+      <w:pPr>
+        <w:pStyle w:val="Style17"/>
+        <w:spacing w:before="0" w:after="0"/>
+        <w:ind w:left="0" w:right="0" w:hanging="0"/>
+        <w:rPr>
+          <w:rFonts w:ascii="Times New Roman" w:hAnsi="Times New Roman"/>
+          <w:b w:val="false"/>
+          <w:b w:val="false"/>
+          <w:bCs w:val="false"/>
+          <w:color w:val="auto"/>
+          <w:sz w:val="24"/>
+          <w:szCs w:val="24"/>
+          <w:u w:val="none"/>
+        </w:rPr>
+      </w:pPr>
+      <w:r>
+        <w:rPr/>
       </w:r>
     </w:p>
     <w:sectPr>
@@ -7441,8 +7307,8 @@
   </w:style>
   <w:style w:type="paragraph" w:styleId="1">
     <w:name w:val="Heading 1"/>
-    <w:basedOn w:val="Style17"/>
-    <w:next w:val="Style18"/>
+    <w:basedOn w:val="Style16"/>
+    <w:next w:val="Style17"/>
     <w:qFormat/>
     <w:pPr>
       <w:spacing w:before="240" w:after="120"/>
@@ -7456,10 +7322,27 @@
       <w:szCs w:val="48"/>
     </w:rPr>
   </w:style>
+  <w:style w:type="paragraph" w:styleId="3">
+    <w:name w:val="Heading 3"/>
+    <w:basedOn w:val="Style16"/>
+    <w:next w:val="Style17"/>
+    <w:qFormat/>
+    <w:pPr>
+      <w:spacing w:before="140" w:after="120"/>
+      <w:outlineLvl w:val="2"/>
+    </w:pPr>
+    <w:rPr>
+      <w:rFonts w:ascii="Liberation Serif" w:hAnsi="Liberation Serif" w:eastAsia="Noto Serif CJK SC" w:cs="Lohit Devanagari"/>
+      <w:b/>
+      <w:bCs/>
+      <w:sz w:val="28"/>
+      <w:szCs w:val="28"/>
+    </w:rPr>
+  </w:style>
   <w:style w:type="paragraph" w:styleId="4">
     <w:name w:val="Heading 4"/>
-    <w:basedOn w:val="Style17"/>
-    <w:next w:val="Style18"/>
+    <w:basedOn w:val="Style16"/>
+    <w:next w:val="Style17"/>
     <w:qFormat/>
     <w:pPr>
       <w:spacing w:before="120" w:after="120"/>
@@ -7473,7 +7356,7 @@
       <w:szCs w:val="24"/>
     </w:rPr>
   </w:style>
-  <w:style w:type="character" w:styleId="Style12">
+  <w:style w:type="character" w:styleId="Style11">
     <w:name w:val="Гіперпосилання"/>
     <w:rPr>
       <w:color w:val="000080"/>
@@ -7481,14 +7364,14 @@
       <w:lang w:val="zxx" w:eastAsia="zxx" w:bidi="zxx"/>
     </w:rPr>
   </w:style>
-  <w:style w:type="character" w:styleId="Style13">
+  <w:style w:type="character" w:styleId="Style12">
     <w:name w:val="Маркери списку"/>
     <w:qFormat/>
     <w:rPr>
       <w:rFonts w:ascii="OpenSymbol" w:hAnsi="OpenSymbol" w:eastAsia="OpenSymbol" w:cs="OpenSymbol"/>
     </w:rPr>
   </w:style>
-  <w:style w:type="character" w:styleId="Style14">
+  <w:style w:type="character" w:styleId="Style13">
     <w:name w:val="Виділення жирним"/>
     <w:qFormat/>
     <w:rPr>
@@ -7496,14 +7379,14 @@
       <w:bCs/>
     </w:rPr>
   </w:style>
-  <w:style w:type="character" w:styleId="Style15">
+  <w:style w:type="character" w:styleId="Style14">
     <w:name w:val="Первинний текст"/>
     <w:qFormat/>
     <w:rPr>
       <w:rFonts w:ascii="Liberation Mono" w:hAnsi="Liberation Mono" w:eastAsia="Noto Sans Mono CJK SC" w:cs="Liberation Mono"/>
     </w:rPr>
   </w:style>
-  <w:style w:type="character" w:styleId="Style16">
+  <w:style w:type="character" w:styleId="Style15">
     <w:name w:val="Відвідане гіперпосилання"/>
     <w:rPr>
       <w:color w:val="800000"/>
@@ -7511,10 +7394,10 @@
       <w:lang w:val="zxx" w:eastAsia="zxx" w:bidi="zxx"/>
     </w:rPr>
   </w:style>
-  <w:style w:type="paragraph" w:styleId="Style17">
+  <w:style w:type="paragraph" w:styleId="Style16">
     <w:name w:val="Заголовок"/>
     <w:basedOn w:val="Normal"/>
-    <w:next w:val="Style18"/>
+    <w:next w:val="Style17"/>
     <w:qFormat/>
     <w:pPr>
       <w:keepNext w:val="true"/>
@@ -7526,7 +7409,7 @@
       <w:szCs w:val="28"/>
     </w:rPr>
   </w:style>
-  <w:style w:type="paragraph" w:styleId="Style18">
+  <w:style w:type="paragraph" w:styleId="Style17">
     <w:name w:val="Body Text"/>
     <w:basedOn w:val="Normal"/>
     <w:pPr>
@@ -7534,15 +7417,15 @@
     </w:pPr>
     <w:rPr/>
   </w:style>
-  <w:style w:type="paragraph" w:styleId="Style19">
+  <w:style w:type="paragraph" w:styleId="Style18">
     <w:name w:val="List"/>
-    <w:basedOn w:val="Style18"/>
+    <w:basedOn w:val="Style17"/>
     <w:pPr/>
     <w:rPr>
       <w:rFonts w:cs="Lohit Devanagari"/>
     </w:rPr>
   </w:style>
-  <w:style w:type="paragraph" w:styleId="Style20">
+  <w:style w:type="paragraph" w:styleId="Style19">
     <w:name w:val="Caption"/>
     <w:basedOn w:val="Normal"/>
     <w:qFormat/>
@@ -7558,7 +7441,7 @@
       <w:szCs w:val="24"/>
     </w:rPr>
   </w:style>
-  <w:style w:type="paragraph" w:styleId="Style21">
+  <w:style w:type="paragraph" w:styleId="Style20">
     <w:name w:val="Покажчик"/>
     <w:basedOn w:val="Normal"/>
     <w:qFormat/>
@@ -7569,7 +7452,7 @@
       <w:rFonts w:cs="Lohit Devanagari"/>
     </w:rPr>
   </w:style>
-  <w:style w:type="paragraph" w:styleId="Style22">
+  <w:style w:type="paragraph" w:styleId="Style21">
     <w:name w:val="Текст у вказаному форматі"/>
     <w:basedOn w:val="Normal"/>
     <w:qFormat/>

</xml_diff>

<commit_message>
create requests and factories
</commit_message>
<xml_diff>
--- a/how-i-make/how i make project ubuntu.docx
+++ b/how-i-make/how i make project ubuntu.docx
@@ -6659,6 +6659,23 @@
       <w:r>
         <w:rPr>
           <w:rFonts w:ascii="Times New Roman" w:hAnsi="Times New Roman"/>
+        </w:rPr>
+      </w:r>
+    </w:p>
+    <w:p>
+      <w:pPr>
+        <w:pStyle w:val="Normal"/>
+        <w:bidi w:val="0"/>
+        <w:spacing w:lineRule="auto" w:line="276" w:before="0" w:after="0"/>
+        <w:ind w:left="0" w:right="0" w:hanging="0"/>
+        <w:jc w:val="left"/>
+        <w:rPr>
+          <w:rFonts w:ascii="Times New Roman" w:hAnsi="Times New Roman"/>
+        </w:rPr>
+      </w:pPr>
+      <w:r>
+        <w:rPr>
+          <w:rFonts w:ascii="Times New Roman" w:hAnsi="Times New Roman"/>
           <w:sz w:val="24"/>
           <w:szCs w:val="24"/>
         </w:rPr>
@@ -6677,7 +6694,9 @@
         </w:rPr>
       </w:pPr>
       <w:r>
-        <w:rPr/>
+        <w:rPr>
+          <w:rFonts w:ascii="Times New Roman" w:hAnsi="Times New Roman"/>
+        </w:rPr>
       </w:r>
     </w:p>
     <w:p>
@@ -6795,6 +6814,181 @@
         </w:rPr>
         <w:t>s</w:t>
       </w:r>
+    </w:p>
+    <w:p>
+      <w:pPr>
+        <w:pStyle w:val="Normal"/>
+        <w:bidi w:val="0"/>
+        <w:spacing w:lineRule="auto" w:line="276" w:before="0" w:after="0"/>
+        <w:ind w:left="0" w:right="0" w:hanging="0"/>
+        <w:jc w:val="left"/>
+        <w:rPr>
+          <w:rFonts w:ascii="Times New Roman" w:hAnsi="Times New Roman"/>
+        </w:rPr>
+      </w:pPr>
+      <w:r>
+        <w:rPr>
+          <w:rFonts w:ascii="Times New Roman" w:hAnsi="Times New Roman"/>
+          <w:sz w:val="24"/>
+          <w:szCs w:val="24"/>
+        </w:rPr>
+        <w:t xml:space="preserve">php artisan make:migration </w:t>
+      </w:r>
+      <w:r>
+        <w:rPr>
+          <w:rFonts w:eastAsia="Noto Serif CJK SC" w:cs="Lohit Devanagari" w:ascii="Times New Roman" w:hAnsi="Times New Roman"/>
+          <w:color w:val="auto"/>
+          <w:kern w:val="2"/>
+          <w:sz w:val="24"/>
+          <w:szCs w:val="24"/>
+          <w:lang w:val="uk-UA" w:eastAsia="zh-CN" w:bidi="hi-IN"/>
+        </w:rPr>
+        <w:t>change</w:t>
+      </w:r>
+      <w:r>
+        <w:rPr>
+          <w:rFonts w:ascii="Times New Roman" w:hAnsi="Times New Roman"/>
+          <w:sz w:val="24"/>
+          <w:szCs w:val="24"/>
+        </w:rPr>
+        <w:t>_</w:t>
+      </w:r>
+      <w:r>
+        <w:rPr>
+          <w:rFonts w:eastAsia="Noto Serif CJK SC" w:cs="Lohit Devanagari" w:ascii="Times New Roman" w:hAnsi="Times New Roman"/>
+          <w:color w:val="auto"/>
+          <w:kern w:val="2"/>
+          <w:sz w:val="24"/>
+          <w:szCs w:val="24"/>
+          <w:lang w:val="uk-UA" w:eastAsia="zh-CN" w:bidi="hi-IN"/>
+        </w:rPr>
+        <w:t>name</w:t>
+      </w:r>
+      <w:r>
+        <w:rPr>
+          <w:rFonts w:ascii="Times New Roman" w:hAnsi="Times New Roman"/>
+          <w:sz w:val="24"/>
+          <w:szCs w:val="24"/>
+        </w:rPr>
+        <w:t>_to_</w:t>
+      </w:r>
+      <w:r>
+        <w:rPr>
+          <w:rFonts w:eastAsia="Noto Serif CJK SC" w:cs="Lohit Devanagari" w:ascii="Times New Roman" w:hAnsi="Times New Roman"/>
+          <w:color w:val="auto"/>
+          <w:kern w:val="2"/>
+          <w:sz w:val="24"/>
+          <w:szCs w:val="24"/>
+          <w:lang w:val="uk-UA" w:eastAsia="zh-CN" w:bidi="hi-IN"/>
+        </w:rPr>
+        <w:t>module_types</w:t>
+      </w:r>
+      <w:r>
+        <w:rPr>
+          <w:rFonts w:ascii="Times New Roman" w:hAnsi="Times New Roman"/>
+          <w:sz w:val="24"/>
+          <w:szCs w:val="24"/>
+        </w:rPr>
+        <w:t>_table —table=</w:t>
+      </w:r>
+      <w:r>
+        <w:rPr>
+          <w:rFonts w:eastAsia="Noto Serif CJK SC" w:cs="Lohit Devanagari" w:ascii="Times New Roman" w:hAnsi="Times New Roman"/>
+          <w:color w:val="auto"/>
+          <w:kern w:val="2"/>
+          <w:sz w:val="24"/>
+          <w:szCs w:val="24"/>
+          <w:lang w:val="uk-UA" w:eastAsia="zh-CN" w:bidi="hi-IN"/>
+        </w:rPr>
+        <w:t>module_types</w:t>
+      </w:r>
+    </w:p>
+    <w:p>
+      <w:pPr>
+        <w:pStyle w:val="Normal"/>
+        <w:bidi w:val="0"/>
+        <w:spacing w:lineRule="auto" w:line="276" w:before="0" w:after="0"/>
+        <w:ind w:left="0" w:right="0" w:hanging="0"/>
+        <w:jc w:val="left"/>
+        <w:rPr>
+          <w:rFonts w:ascii="Times New Roman" w:hAnsi="Times New Roman"/>
+        </w:rPr>
+      </w:pPr>
+      <w:r>
+        <w:rPr>
+          <w:rFonts w:ascii="Times New Roman" w:hAnsi="Times New Roman"/>
+        </w:rPr>
+      </w:r>
+    </w:p>
+    <w:p>
+      <w:pPr>
+        <w:pStyle w:val="Normal"/>
+        <w:bidi w:val="0"/>
+        <w:spacing w:lineRule="auto" w:line="276" w:before="0" w:after="0"/>
+        <w:ind w:left="0" w:right="0" w:hanging="0"/>
+        <w:jc w:val="left"/>
+        <w:rPr>
+          <w:rFonts w:ascii="Times New Roman" w:hAnsi="Times New Roman"/>
+        </w:rPr>
+      </w:pPr>
+      <w:r>
+        <w:rPr>
+          <w:rFonts w:ascii="Times New Roman" w:hAnsi="Times New Roman"/>
+        </w:rPr>
+      </w:r>
+    </w:p>
+    <w:p>
+      <w:pPr>
+        <w:pStyle w:val="Normal"/>
+        <w:bidi w:val="0"/>
+        <w:spacing w:lineRule="auto" w:line="276" w:before="0" w:after="0"/>
+        <w:ind w:left="0" w:right="0" w:hanging="0"/>
+        <w:jc w:val="left"/>
+        <w:rPr>
+          <w:rFonts w:ascii="Times New Roman" w:hAnsi="Times New Roman"/>
+        </w:rPr>
+      </w:pPr>
+      <w:r>
+        <w:rPr>
+          <w:rFonts w:eastAsia="Noto Serif CJK SC" w:cs="Lohit Devanagari" w:ascii="Times New Roman" w:hAnsi="Times New Roman"/>
+          <w:color w:val="auto"/>
+          <w:kern w:val="2"/>
+          <w:sz w:val="24"/>
+          <w:szCs w:val="24"/>
+          <w:lang w:val="uk-UA" w:eastAsia="zh-CN" w:bidi="hi-IN"/>
+        </w:rPr>
+        <w:t>php artisan make:migration add_unique_key_to_modules_table --table=modules</w:t>
+      </w:r>
+    </w:p>
+    <w:p>
+      <w:pPr>
+        <w:pStyle w:val="Normal"/>
+        <w:bidi w:val="0"/>
+        <w:spacing w:lineRule="auto" w:line="276" w:before="0" w:after="0"/>
+        <w:ind w:left="0" w:right="0" w:hanging="0"/>
+        <w:jc w:val="left"/>
+        <w:rPr>
+          <w:rFonts w:ascii="Times New Roman" w:hAnsi="Times New Roman"/>
+        </w:rPr>
+      </w:pPr>
+      <w:bookmarkStart w:id="0" w:name="__DdeLink__371_3433048258"/>
+      <w:r>
+        <w:rPr>
+          <w:rFonts w:eastAsia="Noto Serif CJK SC" w:cs="Lohit Devanagari" w:ascii="Times New Roman" w:hAnsi="Times New Roman"/>
+          <w:b w:val="false"/>
+          <w:i w:val="false"/>
+          <w:caps w:val="false"/>
+          <w:smallCaps w:val="false"/>
+          <w:color w:val="auto"/>
+          <w:spacing w:val="0"/>
+          <w:kern w:val="2"/>
+          <w:sz w:val="24"/>
+          <w:szCs w:val="24"/>
+          <w:lang w:val="uk-UA" w:eastAsia="zh-CN" w:bidi="hi-IN"/>
+        </w:rPr>
+        <w:t>$table-&gt;unique(['first', 'last']);</w:t>
+      </w:r>
+      <w:bookmarkEnd w:id="0"/>
     </w:p>
     <w:p>
       <w:pPr>
@@ -7133,6 +7327,438 @@
         </w:rPr>
       </w:pPr>
       <w:r>
+        <w:rPr/>
+        <w:t>php artisan make:seeder UserSeeder</w:t>
+      </w:r>
+    </w:p>
+    <w:p>
+      <w:pPr>
+        <w:pStyle w:val="Style17"/>
+        <w:spacing w:before="0" w:after="0"/>
+        <w:ind w:left="0" w:right="0" w:hanging="0"/>
+        <w:rPr>
+          <w:rFonts w:ascii="Times New Roman" w:hAnsi="Times New Roman"/>
+          <w:b w:val="false"/>
+          <w:b w:val="false"/>
+          <w:bCs w:val="false"/>
+          <w:color w:val="auto"/>
+          <w:sz w:val="24"/>
+          <w:szCs w:val="24"/>
+          <w:u w:val="none"/>
+        </w:rPr>
+      </w:pPr>
+      <w:r>
+        <w:rPr>
+          <w:rFonts w:ascii="Times New Roman" w:hAnsi="Times New Roman"/>
+          <w:b w:val="false"/>
+          <w:bCs w:val="false"/>
+          <w:color w:val="auto"/>
+          <w:sz w:val="24"/>
+          <w:szCs w:val="24"/>
+          <w:u w:val="none"/>
+        </w:rPr>
+        <w:t xml:space="preserve">php artisan make:seeder </w:t>
+      </w:r>
+      <w:r>
+        <w:rPr>
+          <w:rStyle w:val="Style14"/>
+          <w:rFonts w:ascii="Times New Roman" w:hAnsi="Times New Roman"/>
+          <w:b w:val="false"/>
+          <w:bCs w:val="false"/>
+          <w:i w:val="false"/>
+          <w:caps w:val="false"/>
+          <w:smallCaps w:val="false"/>
+          <w:color w:val="auto"/>
+          <w:spacing w:val="0"/>
+          <w:sz w:val="24"/>
+          <w:szCs w:val="24"/>
+          <w:u w:val="none"/>
+          <w:bdr w:val="single" w:sz="2" w:space="1" w:color="E7E8F2"/>
+        </w:rPr>
+        <w:t>ObjectSeeder</w:t>
+      </w:r>
+    </w:p>
+    <w:p>
+      <w:pPr>
+        <w:pStyle w:val="Style17"/>
+        <w:spacing w:before="0" w:after="0"/>
+        <w:ind w:left="0" w:right="0" w:hanging="0"/>
+        <w:rPr>
+          <w:rFonts w:ascii="Times New Roman" w:hAnsi="Times New Roman"/>
+          <w:b w:val="false"/>
+          <w:b w:val="false"/>
+          <w:bCs w:val="false"/>
+          <w:color w:val="auto"/>
+          <w:sz w:val="24"/>
+          <w:szCs w:val="24"/>
+          <w:u w:val="none"/>
+        </w:rPr>
+      </w:pPr>
+      <w:r>
+        <w:rPr>
+          <w:rStyle w:val="Style14"/>
+          <w:rFonts w:ascii="Times New Roman" w:hAnsi="Times New Roman"/>
+          <w:b w:val="false"/>
+          <w:bCs w:val="false"/>
+          <w:i w:val="false"/>
+          <w:caps w:val="false"/>
+          <w:smallCaps w:val="false"/>
+          <w:color w:val="auto"/>
+          <w:spacing w:val="0"/>
+          <w:sz w:val="24"/>
+          <w:szCs w:val="24"/>
+          <w:u w:val="none"/>
+          <w:bdr w:val="single" w:sz="2" w:space="1" w:color="E7E8F2"/>
+        </w:rPr>
+        <w:t>php artisan make:factory UserObject</w:t>
+      </w:r>
+    </w:p>
+    <w:p>
+      <w:pPr>
+        <w:pStyle w:val="Style17"/>
+        <w:spacing w:before="0" w:after="0"/>
+        <w:ind w:left="0" w:right="0" w:hanging="0"/>
+        <w:rPr>
+          <w:rFonts w:ascii="Times New Roman" w:hAnsi="Times New Roman"/>
+          <w:b w:val="false"/>
+          <w:b w:val="false"/>
+          <w:bCs w:val="false"/>
+          <w:color w:val="auto"/>
+          <w:sz w:val="24"/>
+          <w:szCs w:val="24"/>
+          <w:u w:val="none"/>
+        </w:rPr>
+      </w:pPr>
+      <w:r>
+        <w:rPr>
+          <w:rStyle w:val="Style14"/>
+          <w:rFonts w:ascii="Times New Roman" w:hAnsi="Times New Roman"/>
+          <w:b w:val="false"/>
+          <w:bCs w:val="false"/>
+          <w:i w:val="false"/>
+          <w:caps w:val="false"/>
+          <w:smallCaps w:val="false"/>
+          <w:color w:val="auto"/>
+          <w:spacing w:val="0"/>
+          <w:sz w:val="24"/>
+          <w:szCs w:val="24"/>
+          <w:u w:val="none"/>
+          <w:bdr w:val="single" w:sz="2" w:space="1" w:color="E7E8F2"/>
+        </w:rPr>
+        <w:t xml:space="preserve">php artisan </w:t>
+      </w:r>
+      <w:r>
+        <w:rPr>
+          <w:rFonts w:eastAsia="Noto Sans Mono CJK SC" w:cs="Liberation Mono" w:ascii="Liberation Mono" w:hAnsi="Liberation Mono"/>
+          <w:b w:val="false"/>
+          <w:bCs w:val="false"/>
+          <w:i w:val="false"/>
+          <w:caps w:val="false"/>
+          <w:smallCaps w:val="false"/>
+          <w:color w:val="auto"/>
+          <w:spacing w:val="0"/>
+          <w:sz w:val="24"/>
+          <w:szCs w:val="24"/>
+          <w:u w:val="none"/>
+          <w:bdr w:val="single" w:sz="2" w:space="1" w:color="E7E8F2"/>
+        </w:rPr>
+        <w:t>db:seed</w:t>
+      </w:r>
+    </w:p>
+    <w:p>
+      <w:pPr>
+        <w:pStyle w:val="Style17"/>
+        <w:spacing w:before="0" w:after="0"/>
+        <w:ind w:left="0" w:right="0" w:hanging="0"/>
+        <w:rPr>
+          <w:rStyle w:val="Style14"/>
+          <w:rFonts w:ascii="Times New Roman" w:hAnsi="Times New Roman"/>
+          <w:b w:val="false"/>
+          <w:b w:val="false"/>
+          <w:bCs w:val="false"/>
+          <w:color w:val="auto"/>
+          <w:sz w:val="24"/>
+          <w:szCs w:val="24"/>
+          <w:u w:val="none"/>
+        </w:rPr>
+      </w:pPr>
+      <w:r>
+        <w:rPr>
+          <w:rFonts w:ascii="Times New Roman" w:hAnsi="Times New Roman"/>
+          <w:b w:val="false"/>
+          <w:bCs w:val="false"/>
+          <w:color w:val="auto"/>
+          <w:sz w:val="24"/>
+          <w:szCs w:val="24"/>
+          <w:u w:val="none"/>
+        </w:rPr>
+      </w:r>
+    </w:p>
+    <w:p>
+      <w:pPr>
+        <w:pStyle w:val="Style17"/>
+        <w:spacing w:before="0" w:after="0"/>
+        <w:ind w:left="0" w:right="0" w:hanging="0"/>
+        <w:rPr>
+          <w:rFonts w:ascii="Times New Roman" w:hAnsi="Times New Roman"/>
+          <w:b w:val="false"/>
+          <w:b w:val="false"/>
+          <w:bCs w:val="false"/>
+          <w:color w:val="auto"/>
+          <w:sz w:val="24"/>
+          <w:szCs w:val="24"/>
+          <w:u w:val="none"/>
+        </w:rPr>
+      </w:pPr>
+      <w:r>
+        <w:rPr>
+          <w:rStyle w:val="Style14"/>
+          <w:rFonts w:ascii="Times New Roman" w:hAnsi="Times New Roman"/>
+          <w:b w:val="false"/>
+          <w:bCs w:val="false"/>
+          <w:i w:val="false"/>
+          <w:caps w:val="false"/>
+          <w:smallCaps w:val="false"/>
+          <w:color w:val="auto"/>
+          <w:spacing w:val="0"/>
+          <w:sz w:val="24"/>
+          <w:szCs w:val="24"/>
+          <w:u w:val="none"/>
+          <w:bdr w:val="single" w:sz="2" w:space="1" w:color="E7E8F2"/>
+        </w:rPr>
+        <w:t>// Refresh the database and run all database seeds...</w:t>
+      </w:r>
+    </w:p>
+    <w:p>
+      <w:pPr>
+        <w:pStyle w:val="Style17"/>
+        <w:spacing w:before="0" w:after="0"/>
+        <w:ind w:left="0" w:right="0" w:hanging="0"/>
+        <w:rPr>
+          <w:rFonts w:ascii="Times New Roman" w:hAnsi="Times New Roman"/>
+          <w:b w:val="false"/>
+          <w:b w:val="false"/>
+          <w:bCs w:val="false"/>
+          <w:color w:val="auto"/>
+          <w:sz w:val="24"/>
+          <w:szCs w:val="24"/>
+          <w:u w:val="none"/>
+        </w:rPr>
+      </w:pPr>
+      <w:r>
+        <w:rPr>
+          <w:rStyle w:val="Style14"/>
+          <w:rFonts w:ascii="Times New Roman" w:hAnsi="Times New Roman"/>
+          <w:b w:val="false"/>
+          <w:bCs w:val="false"/>
+          <w:i w:val="false"/>
+          <w:caps w:val="false"/>
+          <w:smallCaps w:val="false"/>
+          <w:color w:val="auto"/>
+          <w:spacing w:val="0"/>
+          <w:sz w:val="24"/>
+          <w:szCs w:val="24"/>
+          <w:u w:val="none"/>
+          <w:bdr w:val="single" w:sz="2" w:space="1" w:color="E7E8F2"/>
+        </w:rPr>
+        <w:t>php artisan migrate:refresh --seed</w:t>
+      </w:r>
+    </w:p>
+    <w:p>
+      <w:pPr>
+        <w:pStyle w:val="Style17"/>
+        <w:spacing w:before="0" w:after="0"/>
+        <w:ind w:left="0" w:right="0" w:hanging="0"/>
+        <w:rPr>
+          <w:rStyle w:val="Style14"/>
+          <w:rFonts w:ascii="Times New Roman" w:hAnsi="Times New Roman"/>
+          <w:b w:val="false"/>
+          <w:b w:val="false"/>
+          <w:bCs w:val="false"/>
+          <w:color w:val="auto"/>
+          <w:sz w:val="24"/>
+          <w:szCs w:val="24"/>
+          <w:u w:val="none"/>
+        </w:rPr>
+      </w:pPr>
+      <w:r>
+        <w:rPr>
+          <w:rFonts w:ascii="Times New Roman" w:hAnsi="Times New Roman"/>
+          <w:b w:val="false"/>
+          <w:bCs w:val="false"/>
+          <w:color w:val="auto"/>
+          <w:sz w:val="24"/>
+          <w:szCs w:val="24"/>
+          <w:u w:val="none"/>
+        </w:rPr>
+      </w:r>
+    </w:p>
+    <w:p>
+      <w:pPr>
+        <w:pStyle w:val="Style17"/>
+        <w:spacing w:before="0" w:after="0"/>
+        <w:ind w:left="0" w:right="0" w:hanging="0"/>
+        <w:rPr>
+          <w:rFonts w:ascii="Times New Roman" w:hAnsi="Times New Roman"/>
+          <w:b w:val="false"/>
+          <w:b w:val="false"/>
+          <w:bCs w:val="false"/>
+          <w:color w:val="auto"/>
+          <w:sz w:val="24"/>
+          <w:szCs w:val="24"/>
+          <w:u w:val="none"/>
+        </w:rPr>
+      </w:pPr>
+      <w:r>
+        <w:rPr>
+          <w:rStyle w:val="Style14"/>
+          <w:rFonts w:ascii="Times New Roman" w:hAnsi="Times New Roman"/>
+          <w:b w:val="false"/>
+          <w:bCs w:val="false"/>
+          <w:color w:val="auto"/>
+          <w:sz w:val="24"/>
+          <w:szCs w:val="24"/>
+          <w:u w:val="none"/>
+        </w:rPr>
+        <w:t>___________________________________________________________________</w:t>
+      </w:r>
+    </w:p>
+    <w:p>
+      <w:pPr>
+        <w:pStyle w:val="Style17"/>
+        <w:spacing w:before="0" w:after="0"/>
+        <w:ind w:left="0" w:right="0" w:hanging="0"/>
+        <w:rPr>
+          <w:rFonts w:ascii="Times New Roman" w:hAnsi="Times New Roman"/>
+          <w:b w:val="false"/>
+          <w:b w:val="false"/>
+          <w:bCs w:val="false"/>
+          <w:color w:val="auto"/>
+          <w:sz w:val="24"/>
+          <w:szCs w:val="24"/>
+          <w:u w:val="none"/>
+        </w:rPr>
+      </w:pPr>
+      <w:r>
+        <w:rPr>
+          <w:rFonts w:ascii="Times New Roman" w:hAnsi="Times New Roman"/>
+          <w:b w:val="false"/>
+          <w:bCs w:val="false"/>
+          <w:color w:val="auto"/>
+          <w:sz w:val="24"/>
+          <w:szCs w:val="24"/>
+          <w:u w:val="none"/>
+        </w:rPr>
+        <w:t>php artisan make:request ModulesRequest</w:t>
+      </w:r>
+    </w:p>
+    <w:p>
+      <w:pPr>
+        <w:pStyle w:val="Style17"/>
+        <w:spacing w:before="0" w:after="0"/>
+        <w:ind w:left="0" w:right="0" w:hanging="0"/>
+        <w:rPr>
+          <w:rFonts w:ascii="Times New Roman" w:hAnsi="Times New Roman"/>
+          <w:b w:val="false"/>
+          <w:b w:val="false"/>
+          <w:bCs w:val="false"/>
+          <w:color w:val="auto"/>
+          <w:sz w:val="24"/>
+          <w:szCs w:val="24"/>
+          <w:u w:val="none"/>
+        </w:rPr>
+      </w:pPr>
+      <w:r>
+        <w:rPr>
+          <w:rFonts w:ascii="Times New Roman" w:hAnsi="Times New Roman"/>
+          <w:b w:val="false"/>
+          <w:bCs w:val="false"/>
+          <w:color w:val="auto"/>
+          <w:sz w:val="24"/>
+          <w:szCs w:val="24"/>
+          <w:u w:val="none"/>
+        </w:rPr>
+        <w:t xml:space="preserve">php artisan make:request </w:t>
+      </w:r>
+      <w:r>
+        <w:rPr>
+          <w:rFonts w:eastAsia="Noto Serif CJK SC" w:cs="Lohit Devanagari" w:ascii="Times New Roman" w:hAnsi="Times New Roman"/>
+          <w:b w:val="false"/>
+          <w:bCs w:val="false"/>
+          <w:color w:val="auto"/>
+          <w:kern w:val="2"/>
+          <w:sz w:val="24"/>
+          <w:szCs w:val="24"/>
+          <w:u w:val="none"/>
+          <w:lang w:val="uk-UA" w:eastAsia="zh-CN" w:bidi="hi-IN"/>
+        </w:rPr>
+        <w:t>Object</w:t>
+      </w:r>
+      <w:r>
+        <w:rPr>
+          <w:rFonts w:ascii="Times New Roman" w:hAnsi="Times New Roman"/>
+          <w:b w:val="false"/>
+          <w:bCs w:val="false"/>
+          <w:color w:val="auto"/>
+          <w:sz w:val="24"/>
+          <w:szCs w:val="24"/>
+          <w:u w:val="none"/>
+        </w:rPr>
+        <w:t>sRequest</w:t>
+      </w:r>
+    </w:p>
+    <w:p>
+      <w:pPr>
+        <w:pStyle w:val="Style17"/>
+        <w:spacing w:before="0" w:after="0"/>
+        <w:ind w:left="0" w:right="0" w:hanging="0"/>
+        <w:rPr>
+          <w:rFonts w:ascii="Times New Roman" w:hAnsi="Times New Roman"/>
+          <w:b w:val="false"/>
+          <w:b w:val="false"/>
+          <w:bCs w:val="false"/>
+          <w:color w:val="auto"/>
+          <w:sz w:val="24"/>
+          <w:szCs w:val="24"/>
+          <w:u w:val="none"/>
+        </w:rPr>
+      </w:pPr>
+      <w:r>
+        <w:rPr>
+          <w:rStyle w:val="Style14"/>
+          <w:rFonts w:ascii="Times New Roman" w:hAnsi="Times New Roman"/>
+          <w:b w:val="false"/>
+          <w:bCs w:val="false"/>
+          <w:i w:val="false"/>
+          <w:caps w:val="false"/>
+          <w:smallCaps w:val="false"/>
+          <w:color w:val="auto"/>
+          <w:spacing w:val="0"/>
+          <w:sz w:val="24"/>
+          <w:szCs w:val="24"/>
+          <w:u w:val="none"/>
+          <w:bdr w:val="single" w:sz="2" w:space="1" w:color="E7E8F2"/>
+        </w:rPr>
+        <w:t>__________________________________________________________________________________</w:t>
+      </w:r>
+    </w:p>
+    <w:p>
+      <w:pPr>
+        <w:pStyle w:val="Style17"/>
+        <w:spacing w:before="0" w:after="0"/>
+        <w:ind w:left="0" w:right="0" w:hanging="0"/>
+        <w:rPr>
+          <w:rFonts w:ascii="Times New Roman" w:hAnsi="Times New Roman"/>
+          <w:b w:val="false"/>
+          <w:b w:val="false"/>
+          <w:bCs w:val="false"/>
+          <w:color w:val="auto"/>
+          <w:sz w:val="24"/>
+          <w:szCs w:val="24"/>
+          <w:u w:val="none"/>
+        </w:rPr>
+      </w:pPr>
+      <w:r>
         <w:rPr>
           <w:rStyle w:val="Style14"/>
           <w:rFonts w:ascii="Times New Roman" w:hAnsi="Times New Roman"/>
@@ -7209,7 +7835,7 @@
         </w:rPr>
         <w:t xml:space="preserve"> </w:t>
       </w:r>
-      <w:bookmarkStart w:id="0" w:name="__DdeLink__348_95866658"/>
+      <w:bookmarkStart w:id="1" w:name="__DdeLink__348_95866658"/>
       <w:r>
         <w:rPr>
           <w:rFonts w:ascii="Times New Roman" w:hAnsi="Times New Roman"/>
@@ -7222,7 +7848,7 @@
         </w:rPr>
         <w:t>composer update</w:t>
       </w:r>
-      <w:bookmarkEnd w:id="0"/>
+      <w:bookmarkEnd w:id="1"/>
     </w:p>
     <w:p>
       <w:pPr>

</xml_diff>

<commit_message>
refactoring checkbox and migrations
</commit_message>
<xml_diff>
--- a/how-i-make/how i make project ubuntu.docx
+++ b/how-i-make/how i make project ubuntu.docx
@@ -6889,7 +6889,7 @@
           <w:sz w:val="24"/>
           <w:szCs w:val="24"/>
         </w:rPr>
-        <w:t>_table —table=</w:t>
+        <w:t>_table --table=</w:t>
       </w:r>
       <w:r>
         <w:rPr>
@@ -6917,37 +6917,11 @@
       <w:r>
         <w:rPr>
           <w:rFonts w:ascii="Times New Roman" w:hAnsi="Times New Roman"/>
-        </w:rPr>
-      </w:r>
-    </w:p>
-    <w:p>
-      <w:pPr>
-        <w:pStyle w:val="Normal"/>
-        <w:bidi w:val="0"/>
-        <w:spacing w:lineRule="auto" w:line="276" w:before="0" w:after="0"/>
-        <w:ind w:left="0" w:right="0" w:hanging="0"/>
-        <w:jc w:val="left"/>
-        <w:rPr>
-          <w:rFonts w:ascii="Times New Roman" w:hAnsi="Times New Roman"/>
-        </w:rPr>
-      </w:pPr>
-      <w:r>
-        <w:rPr>
-          <w:rFonts w:ascii="Times New Roman" w:hAnsi="Times New Roman"/>
-        </w:rPr>
-      </w:r>
-    </w:p>
-    <w:p>
-      <w:pPr>
-        <w:pStyle w:val="Normal"/>
-        <w:bidi w:val="0"/>
-        <w:spacing w:lineRule="auto" w:line="276" w:before="0" w:after="0"/>
-        <w:ind w:left="0" w:right="0" w:hanging="0"/>
-        <w:jc w:val="left"/>
-        <w:rPr>
-          <w:rFonts w:ascii="Times New Roman" w:hAnsi="Times New Roman"/>
-        </w:rPr>
-      </w:pPr>
+          <w:sz w:val="24"/>
+          <w:szCs w:val="24"/>
+        </w:rPr>
+        <w:t xml:space="preserve">php artisan make:migration </w:t>
+      </w:r>
       <w:r>
         <w:rPr>
           <w:rFonts w:eastAsia="Noto Serif CJK SC" w:cs="Lohit Devanagari" w:ascii="Times New Roman" w:hAnsi="Times New Roman"/>
@@ -6957,6 +6931,84 @@
           <w:szCs w:val="24"/>
           <w:lang w:val="uk-UA" w:eastAsia="zh-CN" w:bidi="hi-IN"/>
         </w:rPr>
+        <w:t>add_fields</w:t>
+      </w:r>
+      <w:r>
+        <w:rPr>
+          <w:rFonts w:ascii="Times New Roman" w:hAnsi="Times New Roman"/>
+          <w:sz w:val="24"/>
+          <w:szCs w:val="24"/>
+        </w:rPr>
+        <w:t>_to_</w:t>
+      </w:r>
+      <w:r>
+        <w:rPr>
+          <w:rFonts w:eastAsia="Noto Serif CJK SC" w:cs="Lohit Devanagari" w:ascii="Times New Roman" w:hAnsi="Times New Roman"/>
+          <w:color w:val="auto"/>
+          <w:kern w:val="2"/>
+          <w:sz w:val="24"/>
+          <w:szCs w:val="24"/>
+          <w:lang w:val="uk-UA" w:eastAsia="zh-CN" w:bidi="hi-IN"/>
+        </w:rPr>
+        <w:t>module_types</w:t>
+      </w:r>
+      <w:r>
+        <w:rPr>
+          <w:rFonts w:ascii="Times New Roman" w:hAnsi="Times New Roman"/>
+          <w:sz w:val="24"/>
+          <w:szCs w:val="24"/>
+        </w:rPr>
+        <w:t>_table --table=</w:t>
+      </w:r>
+      <w:r>
+        <w:rPr>
+          <w:rFonts w:eastAsia="Noto Serif CJK SC" w:cs="Lohit Devanagari" w:ascii="Times New Roman" w:hAnsi="Times New Roman"/>
+          <w:color w:val="auto"/>
+          <w:kern w:val="2"/>
+          <w:sz w:val="24"/>
+          <w:szCs w:val="24"/>
+          <w:lang w:val="uk-UA" w:eastAsia="zh-CN" w:bidi="hi-IN"/>
+        </w:rPr>
+        <w:t>module_types</w:t>
+      </w:r>
+    </w:p>
+    <w:p>
+      <w:pPr>
+        <w:pStyle w:val="Normal"/>
+        <w:bidi w:val="0"/>
+        <w:spacing w:lineRule="auto" w:line="276" w:before="0" w:after="0"/>
+        <w:ind w:left="0" w:right="0" w:hanging="0"/>
+        <w:jc w:val="left"/>
+        <w:rPr>
+          <w:rFonts w:ascii="Times New Roman" w:hAnsi="Times New Roman"/>
+        </w:rPr>
+      </w:pPr>
+      <w:r>
+        <w:rPr>
+          <w:rFonts w:ascii="Times New Roman" w:hAnsi="Times New Roman"/>
+        </w:rPr>
+      </w:r>
+    </w:p>
+    <w:p>
+      <w:pPr>
+        <w:pStyle w:val="Normal"/>
+        <w:bidi w:val="0"/>
+        <w:spacing w:lineRule="auto" w:line="276" w:before="0" w:after="0"/>
+        <w:ind w:left="0" w:right="0" w:hanging="0"/>
+        <w:jc w:val="left"/>
+        <w:rPr>
+          <w:rFonts w:ascii="Times New Roman" w:hAnsi="Times New Roman"/>
+        </w:rPr>
+      </w:pPr>
+      <w:r>
+        <w:rPr>
+          <w:rFonts w:eastAsia="Noto Serif CJK SC" w:cs="Lohit Devanagari" w:ascii="Times New Roman" w:hAnsi="Times New Roman"/>
+          <w:color w:val="auto"/>
+          <w:kern w:val="2"/>
+          <w:sz w:val="24"/>
+          <w:szCs w:val="24"/>
+          <w:lang w:val="uk-UA" w:eastAsia="zh-CN" w:bidi="hi-IN"/>
+        </w:rPr>
         <w:t>php artisan make:migration add_unique_key_to_modules_table --table=modules</w:t>
       </w:r>
     </w:p>
@@ -6988,7 +7040,9 @@
         </w:rPr>
         <w:t>$table-&gt;unique(['first', 'last']);</w:t>
       </w:r>
+      <w:bookmarkStart w:id="1" w:name="__DdeLink__438_1894406408"/>
       <w:bookmarkEnd w:id="0"/>
+      <w:bookmarkEnd w:id="1"/>
     </w:p>
     <w:p>
       <w:pPr>
@@ -7835,7 +7889,7 @@
         </w:rPr>
         <w:t xml:space="preserve"> </w:t>
       </w:r>
-      <w:bookmarkStart w:id="1" w:name="__DdeLink__348_95866658"/>
+      <w:bookmarkStart w:id="2" w:name="__DdeLink__348_95866658"/>
       <w:r>
         <w:rPr>
           <w:rFonts w:ascii="Times New Roman" w:hAnsi="Times New Roman"/>
@@ -7848,7 +7902,7 @@
         </w:rPr>
         <w:t>composer update</w:t>
       </w:r>
-      <w:bookmarkEnd w:id="1"/>
+      <w:bookmarkEnd w:id="2"/>
     </w:p>
     <w:p>
       <w:pPr>

</xml_diff>

<commit_message>
add requests, refactoring controllers, views
</commit_message>
<xml_diff>
--- a/how-i-make/how i make project ubuntu.docx
+++ b/how-i-make/how i make project ubuntu.docx
@@ -11,6 +11,11 @@
         <w:jc w:val="left"/>
         <w:rPr>
           <w:rFonts w:ascii="Times New Roman" w:hAnsi="Times New Roman"/>
+          <w:color w:val="auto"/>
+          <w:sz w:val="24"/>
+          <w:szCs w:val="24"/>
+          <w:u w:val="none"/>
+          <w:lang w:val="zxx" w:eastAsia="zxx" w:bidi="zxx"/>
         </w:rPr>
       </w:pPr>
       <w:r>
@@ -32,9 +37,7 @@
         <w:spacing w:lineRule="auto" w:line="276" w:before="0" w:after="0"/>
         <w:ind w:left="0" w:right="0" w:hanging="0"/>
         <w:jc w:val="left"/>
-        <w:rPr>
-          <w:rFonts w:ascii="Times New Roman" w:hAnsi="Times New Roman"/>
-        </w:rPr>
+        <w:rPr/>
       </w:pPr>
       <w:r>
         <w:rPr>
@@ -74,9 +77,7 @@
         <w:spacing w:lineRule="auto" w:line="276" w:before="0" w:after="0"/>
         <w:ind w:left="0" w:right="0" w:hanging="0"/>
         <w:jc w:val="left"/>
-        <w:rPr>
-          <w:rFonts w:ascii="Times New Roman" w:hAnsi="Times New Roman"/>
-        </w:rPr>
+        <w:rPr/>
       </w:pPr>
       <w:r>
         <w:rPr>
@@ -120,9 +121,7 @@
         <w:spacing w:lineRule="auto" w:line="276" w:before="0" w:after="0"/>
         <w:ind w:left="0" w:right="0" w:hanging="0"/>
         <w:jc w:val="left"/>
-        <w:rPr>
-          <w:rFonts w:ascii="Times New Roman" w:hAnsi="Times New Roman"/>
-        </w:rPr>
+        <w:rPr/>
       </w:pPr>
       <w:r>
         <w:rPr>
@@ -166,9 +165,7 @@
         <w:spacing w:lineRule="auto" w:line="276" w:before="0" w:after="0"/>
         <w:ind w:left="0" w:right="0" w:hanging="0"/>
         <w:jc w:val="left"/>
-        <w:rPr>
-          <w:rFonts w:ascii="Times New Roman" w:hAnsi="Times New Roman"/>
-        </w:rPr>
+        <w:rPr/>
       </w:pPr>
       <w:r>
         <w:rPr>
@@ -212,9 +209,7 @@
         <w:spacing w:lineRule="auto" w:line="276" w:before="0" w:after="0"/>
         <w:ind w:left="0" w:right="0" w:hanging="0"/>
         <w:jc w:val="left"/>
-        <w:rPr>
-          <w:rFonts w:ascii="Times New Roman" w:hAnsi="Times New Roman"/>
-        </w:rPr>
+        <w:rPr/>
       </w:pPr>
       <w:r>
         <w:rPr>
@@ -258,9 +253,7 @@
         <w:spacing w:lineRule="auto" w:line="276" w:before="0" w:after="0"/>
         <w:ind w:left="0" w:right="0" w:hanging="0"/>
         <w:jc w:val="left"/>
-        <w:rPr>
-          <w:rFonts w:ascii="Times New Roman" w:hAnsi="Times New Roman"/>
-        </w:rPr>
+        <w:rPr/>
       </w:pPr>
       <w:r>
         <w:rPr>
@@ -304,9 +297,7 @@
         <w:spacing w:lineRule="auto" w:line="276" w:before="0" w:after="0"/>
         <w:ind w:left="0" w:right="0" w:hanging="0"/>
         <w:jc w:val="left"/>
-        <w:rPr>
-          <w:rFonts w:ascii="Times New Roman" w:hAnsi="Times New Roman"/>
-        </w:rPr>
+        <w:rPr/>
       </w:pPr>
       <w:r>
         <w:rPr>
@@ -350,9 +341,7 @@
         <w:spacing w:lineRule="auto" w:line="276" w:before="0" w:after="0"/>
         <w:ind w:left="0" w:right="0" w:hanging="0"/>
         <w:jc w:val="left"/>
-        <w:rPr>
-          <w:rFonts w:ascii="Times New Roman" w:hAnsi="Times New Roman"/>
-        </w:rPr>
+        <w:rPr/>
       </w:pPr>
       <w:r>
         <w:rPr>
@@ -759,9 +748,7 @@
         <w:spacing w:lineRule="auto" w:line="276" w:before="0" w:after="0"/>
         <w:ind w:left="0" w:right="0" w:hanging="0"/>
         <w:jc w:val="left"/>
-        <w:rPr>
-          <w:rFonts w:ascii="Times New Roman" w:hAnsi="Times New Roman"/>
-        </w:rPr>
+        <w:rPr/>
       </w:pPr>
       <w:r>
         <w:rPr>
@@ -797,9 +784,7 @@
         <w:spacing w:lineRule="auto" w:line="276" w:before="0" w:after="0"/>
         <w:ind w:left="0" w:right="0" w:hanging="0"/>
         <w:jc w:val="left"/>
-        <w:rPr>
-          <w:rFonts w:ascii="Times New Roman" w:hAnsi="Times New Roman"/>
-        </w:rPr>
+        <w:rPr/>
       </w:pPr>
       <w:r>
         <w:rPr>
@@ -835,9 +820,7 @@
         <w:spacing w:lineRule="auto" w:line="276" w:before="0" w:after="0"/>
         <w:ind w:left="0" w:right="0" w:hanging="0"/>
         <w:jc w:val="left"/>
-        <w:rPr>
-          <w:rFonts w:ascii="Times New Roman" w:hAnsi="Times New Roman"/>
-        </w:rPr>
+        <w:rPr/>
       </w:pPr>
       <w:r>
         <w:rPr>
@@ -915,6 +898,19 @@
         <w:jc w:val="left"/>
         <w:rPr>
           <w:rFonts w:ascii="Times New Roman" w:hAnsi="Times New Roman"/>
+          <w:b w:val="false"/>
+          <w:b w:val="false"/>
+          <w:bCs w:val="false"/>
+          <w:i w:val="false"/>
+          <w:i w:val="false"/>
+          <w:caps w:val="false"/>
+          <w:smallCaps w:val="false"/>
+          <w:color w:val="auto"/>
+          <w:spacing w:val="0"/>
+          <w:sz w:val="24"/>
+          <w:szCs w:val="24"/>
+          <w:u w:val="none"/>
+          <w:lang w:val="zxx" w:eastAsia="zxx" w:bidi="zxx"/>
         </w:rPr>
       </w:pPr>
       <w:r>
@@ -1070,6 +1066,19 @@
         <w:jc w:val="left"/>
         <w:rPr>
           <w:rFonts w:ascii="Times New Roman" w:hAnsi="Times New Roman"/>
+          <w:b w:val="false"/>
+          <w:b w:val="false"/>
+          <w:bCs w:val="false"/>
+          <w:i w:val="false"/>
+          <w:i w:val="false"/>
+          <w:caps w:val="false"/>
+          <w:smallCaps w:val="false"/>
+          <w:color w:val="auto"/>
+          <w:spacing w:val="0"/>
+          <w:sz w:val="24"/>
+          <w:szCs w:val="24"/>
+          <w:u w:val="none"/>
+          <w:lang w:val="zxx" w:eastAsia="zxx" w:bidi="zxx"/>
         </w:rPr>
       </w:pPr>
       <w:r>
@@ -1457,6 +1466,19 @@
         <w:jc w:val="left"/>
         <w:rPr>
           <w:rFonts w:ascii="Times New Roman" w:hAnsi="Times New Roman"/>
+          <w:b w:val="false"/>
+          <w:b w:val="false"/>
+          <w:bCs w:val="false"/>
+          <w:i w:val="false"/>
+          <w:i w:val="false"/>
+          <w:caps w:val="false"/>
+          <w:smallCaps w:val="false"/>
+          <w:color w:val="auto"/>
+          <w:spacing w:val="0"/>
+          <w:sz w:val="24"/>
+          <w:szCs w:val="24"/>
+          <w:u w:val="none"/>
+          <w:lang w:val="zxx" w:eastAsia="zxx" w:bidi="zxx"/>
         </w:rPr>
       </w:pPr>
       <w:r>
@@ -1503,6 +1525,19 @@
         <w:jc w:val="left"/>
         <w:rPr>
           <w:rFonts w:ascii="Times New Roman" w:hAnsi="Times New Roman"/>
+          <w:b w:val="false"/>
+          <w:b w:val="false"/>
+          <w:bCs w:val="false"/>
+          <w:i w:val="false"/>
+          <w:i w:val="false"/>
+          <w:caps w:val="false"/>
+          <w:smallCaps w:val="false"/>
+          <w:color w:val="auto"/>
+          <w:spacing w:val="0"/>
+          <w:sz w:val="24"/>
+          <w:szCs w:val="24"/>
+          <w:u w:val="none"/>
+          <w:lang w:val="zxx" w:eastAsia="zxx" w:bidi="zxx"/>
         </w:rPr>
       </w:pPr>
       <w:r>
@@ -1549,6 +1584,19 @@
         <w:jc w:val="left"/>
         <w:rPr>
           <w:rFonts w:ascii="Times New Roman" w:hAnsi="Times New Roman"/>
+          <w:b w:val="false"/>
+          <w:b w:val="false"/>
+          <w:bCs w:val="false"/>
+          <w:i w:val="false"/>
+          <w:i w:val="false"/>
+          <w:caps w:val="false"/>
+          <w:smallCaps w:val="false"/>
+          <w:color w:val="auto"/>
+          <w:spacing w:val="0"/>
+          <w:sz w:val="24"/>
+          <w:szCs w:val="24"/>
+          <w:u w:val="none"/>
+          <w:lang w:val="zxx" w:eastAsia="zxx" w:bidi="zxx"/>
         </w:rPr>
       </w:pPr>
       <w:r>
@@ -1578,6 +1626,19 @@
         <w:jc w:val="left"/>
         <w:rPr>
           <w:rFonts w:ascii="Times New Roman" w:hAnsi="Times New Roman"/>
+          <w:b w:val="false"/>
+          <w:b w:val="false"/>
+          <w:bCs w:val="false"/>
+          <w:i w:val="false"/>
+          <w:i w:val="false"/>
+          <w:caps w:val="false"/>
+          <w:smallCaps w:val="false"/>
+          <w:color w:val="auto"/>
+          <w:spacing w:val="0"/>
+          <w:sz w:val="24"/>
+          <w:szCs w:val="24"/>
+          <w:u w:val="none"/>
+          <w:lang w:val="zxx" w:eastAsia="zxx" w:bidi="zxx"/>
         </w:rPr>
       </w:pPr>
       <w:r>
@@ -1711,9 +1772,7 @@
         <w:spacing w:lineRule="auto" w:line="276" w:before="0" w:after="0"/>
         <w:ind w:left="0" w:right="0" w:hanging="0"/>
         <w:jc w:val="left"/>
-        <w:rPr>
-          <w:rFonts w:ascii="Times New Roman" w:hAnsi="Times New Roman"/>
-        </w:rPr>
+        <w:rPr/>
       </w:pPr>
       <w:r>
         <w:rPr>
@@ -1757,9 +1816,7 @@
         <w:spacing w:lineRule="auto" w:line="276" w:before="0" w:after="0"/>
         <w:ind w:left="0" w:right="0" w:hanging="0"/>
         <w:jc w:val="left"/>
-        <w:rPr>
-          <w:rFonts w:ascii="Times New Roman" w:hAnsi="Times New Roman"/>
-        </w:rPr>
+        <w:rPr/>
       </w:pPr>
       <w:r>
         <w:rPr>
@@ -1837,6 +1894,19 @@
         <w:jc w:val="left"/>
         <w:rPr>
           <w:rFonts w:ascii="Times New Roman" w:hAnsi="Times New Roman"/>
+          <w:b w:val="false"/>
+          <w:b w:val="false"/>
+          <w:bCs w:val="false"/>
+          <w:i w:val="false"/>
+          <w:i w:val="false"/>
+          <w:caps w:val="false"/>
+          <w:smallCaps w:val="false"/>
+          <w:color w:val="auto"/>
+          <w:spacing w:val="0"/>
+          <w:sz w:val="24"/>
+          <w:szCs w:val="24"/>
+          <w:u w:val="none"/>
+          <w:lang w:val="zxx" w:eastAsia="zxx" w:bidi="zxx"/>
         </w:rPr>
       </w:pPr>
       <w:r>
@@ -1864,9 +1934,7 @@
         <w:spacing w:lineRule="auto" w:line="276" w:before="0" w:after="0"/>
         <w:ind w:left="0" w:right="0" w:hanging="0"/>
         <w:jc w:val="left"/>
-        <w:rPr>
-          <w:rFonts w:ascii="Times New Roman" w:hAnsi="Times New Roman"/>
-        </w:rPr>
+        <w:rPr/>
       </w:pPr>
       <w:r>
         <w:rPr>
@@ -1910,9 +1978,7 @@
         <w:spacing w:lineRule="auto" w:line="276" w:before="0" w:after="0"/>
         <w:ind w:left="0" w:right="0" w:hanging="0"/>
         <w:jc w:val="left"/>
-        <w:rPr>
-          <w:rFonts w:ascii="Times New Roman" w:hAnsi="Times New Roman"/>
-        </w:rPr>
+        <w:rPr/>
       </w:pPr>
       <w:r>
         <w:rPr>
@@ -1958,6 +2024,19 @@
         <w:jc w:val="left"/>
         <w:rPr>
           <w:rFonts w:ascii="Times New Roman" w:hAnsi="Times New Roman"/>
+          <w:b w:val="false"/>
+          <w:b w:val="false"/>
+          <w:bCs w:val="false"/>
+          <w:i w:val="false"/>
+          <w:i w:val="false"/>
+          <w:caps w:val="false"/>
+          <w:smallCaps w:val="false"/>
+          <w:color w:val="auto"/>
+          <w:spacing w:val="0"/>
+          <w:sz w:val="24"/>
+          <w:szCs w:val="24"/>
+          <w:u w:val="none"/>
+          <w:lang w:val="zxx" w:eastAsia="zxx" w:bidi="zxx"/>
         </w:rPr>
       </w:pPr>
       <w:r>
@@ -1987,6 +2066,19 @@
         <w:jc w:val="left"/>
         <w:rPr>
           <w:rFonts w:ascii="Times New Roman" w:hAnsi="Times New Roman"/>
+          <w:b w:val="false"/>
+          <w:b w:val="false"/>
+          <w:bCs w:val="false"/>
+          <w:i w:val="false"/>
+          <w:i w:val="false"/>
+          <w:caps w:val="false"/>
+          <w:smallCaps w:val="false"/>
+          <w:color w:val="auto"/>
+          <w:spacing w:val="0"/>
+          <w:sz w:val="24"/>
+          <w:szCs w:val="24"/>
+          <w:u w:val="none"/>
+          <w:lang w:val="zxx" w:eastAsia="zxx" w:bidi="zxx"/>
         </w:rPr>
       </w:pPr>
       <w:r>
@@ -2242,9 +2334,7 @@
         <w:spacing w:lineRule="auto" w:line="276" w:before="0" w:after="0"/>
         <w:ind w:left="0" w:right="0" w:hanging="0"/>
         <w:jc w:val="left"/>
-        <w:rPr>
-          <w:rFonts w:ascii="Times New Roman" w:hAnsi="Times New Roman"/>
-        </w:rPr>
+        <w:rPr/>
       </w:pPr>
       <w:r>
         <w:rPr>
@@ -2290,9 +2380,7 @@
         <w:spacing w:lineRule="auto" w:line="276" w:before="0" w:after="0"/>
         <w:ind w:left="0" w:right="0" w:hanging="0"/>
         <w:jc w:val="left"/>
-        <w:rPr>
-          <w:rFonts w:ascii="Times New Roman" w:hAnsi="Times New Roman"/>
-        </w:rPr>
+        <w:rPr/>
       </w:pPr>
       <w:r>
         <w:rPr>
@@ -2338,9 +2426,7 @@
         <w:spacing w:lineRule="auto" w:line="276" w:before="0" w:after="0"/>
         <w:ind w:left="0" w:right="0" w:hanging="0"/>
         <w:jc w:val="left"/>
-        <w:rPr>
-          <w:rFonts w:ascii="Times New Roman" w:hAnsi="Times New Roman"/>
-        </w:rPr>
+        <w:rPr/>
       </w:pPr>
       <w:r>
         <w:rPr>
@@ -2423,9 +2509,7 @@
         <w:spacing w:lineRule="auto" w:line="276" w:before="0" w:after="0"/>
         <w:ind w:left="0" w:right="0" w:hanging="0"/>
         <w:jc w:val="left"/>
-        <w:rPr>
-          <w:rFonts w:ascii="Times New Roman" w:hAnsi="Times New Roman"/>
-        </w:rPr>
+        <w:rPr/>
       </w:pPr>
       <w:r>
         <w:rPr>
@@ -2471,9 +2555,7 @@
         <w:spacing w:lineRule="auto" w:line="276" w:before="0" w:after="0"/>
         <w:ind w:left="0" w:right="0" w:hanging="0"/>
         <w:jc w:val="left"/>
-        <w:rPr>
-          <w:rFonts w:ascii="Times New Roman" w:hAnsi="Times New Roman"/>
-        </w:rPr>
+        <w:rPr/>
       </w:pPr>
       <w:r>
         <w:rPr>
@@ -2519,9 +2601,7 @@
         <w:spacing w:lineRule="auto" w:line="276" w:before="0" w:after="0"/>
         <w:ind w:left="0" w:right="0" w:hanging="0"/>
         <w:jc w:val="left"/>
-        <w:rPr>
-          <w:rFonts w:ascii="Times New Roman" w:hAnsi="Times New Roman"/>
-        </w:rPr>
+        <w:rPr/>
       </w:pPr>
       <w:r>
         <w:rPr>
@@ -2569,13 +2649,10 @@
         <w:jc w:val="left"/>
         <w:rPr>
           <w:rFonts w:ascii="Times New Roman" w:hAnsi="Times New Roman"/>
-        </w:rPr>
-      </w:pPr>
-      <w:r>
-        <w:rPr>
-          <w:rFonts w:ascii="Times New Roman" w:hAnsi="Times New Roman"/>
-          <w:b w:val="false"/>
-          <w:bCs w:val="false"/>
+          <w:b w:val="false"/>
+          <w:b w:val="false"/>
+          <w:bCs w:val="false"/>
+          <w:i w:val="false"/>
           <w:i w:val="false"/>
           <w:iCs w:val="false"/>
           <w:caps w:val="false"/>
@@ -2587,6 +2664,23 @@
           <w:u w:val="none"/>
           <w:lang w:val="zxx" w:eastAsia="zxx" w:bidi="zxx"/>
         </w:rPr>
+      </w:pPr>
+      <w:r>
+        <w:rPr>
+          <w:rFonts w:ascii="Times New Roman" w:hAnsi="Times New Roman"/>
+          <w:b w:val="false"/>
+          <w:bCs w:val="false"/>
+          <w:i w:val="false"/>
+          <w:iCs w:val="false"/>
+          <w:caps w:val="false"/>
+          <w:smallCaps w:val="false"/>
+          <w:color w:val="auto"/>
+          <w:spacing w:val="0"/>
+          <w:sz w:val="24"/>
+          <w:szCs w:val="24"/>
+          <w:u w:val="none"/>
+          <w:lang w:val="zxx" w:eastAsia="zxx" w:bidi="zxx"/>
+        </w:rPr>
         <w:t>склонируется репозиторий. В папке /var/www создадится и в /home/artur/projects/diplom создадится папка smart-house-manager</w:t>
       </w:r>
     </w:p>
@@ -2636,9 +2730,7 @@
         <w:spacing w:lineRule="auto" w:line="276" w:before="0" w:after="0"/>
         <w:ind w:left="0" w:right="0" w:hanging="0"/>
         <w:jc w:val="left"/>
-        <w:rPr>
-          <w:rFonts w:ascii="Times New Roman" w:hAnsi="Times New Roman"/>
-        </w:rPr>
+        <w:rPr/>
       </w:pPr>
       <w:r>
         <w:rPr>
@@ -2685,9 +2777,7 @@
         <w:spacing w:lineRule="auto" w:line="276" w:before="0" w:after="0"/>
         <w:ind w:left="0" w:right="0" w:hanging="0"/>
         <w:jc w:val="left"/>
-        <w:rPr>
-          <w:rFonts w:ascii="Times New Roman" w:hAnsi="Times New Roman"/>
-        </w:rPr>
+        <w:rPr/>
       </w:pPr>
       <w:r>
         <w:rPr>
@@ -2733,9 +2823,7 @@
         <w:spacing w:lineRule="auto" w:line="276" w:before="0" w:after="0"/>
         <w:ind w:left="0" w:right="0" w:hanging="0"/>
         <w:jc w:val="left"/>
-        <w:rPr>
-          <w:rFonts w:ascii="Times New Roman" w:hAnsi="Times New Roman"/>
-        </w:rPr>
+        <w:rPr/>
       </w:pPr>
       <w:r>
         <w:rPr>
@@ -2855,9 +2943,7 @@
         <w:spacing w:lineRule="auto" w:line="276" w:before="0" w:after="0"/>
         <w:ind w:left="0" w:right="0" w:hanging="0"/>
         <w:jc w:val="left"/>
-        <w:rPr>
-          <w:rFonts w:ascii="Times New Roman" w:hAnsi="Times New Roman"/>
-        </w:rPr>
+        <w:rPr/>
       </w:pPr>
       <w:r>
         <w:rPr>
@@ -2903,9 +2989,7 @@
         <w:spacing w:lineRule="auto" w:line="276" w:before="0" w:after="0"/>
         <w:ind w:left="0" w:right="0" w:hanging="0"/>
         <w:jc w:val="left"/>
-        <w:rPr>
-          <w:rFonts w:ascii="Times New Roman" w:hAnsi="Times New Roman"/>
-        </w:rPr>
+        <w:rPr/>
       </w:pPr>
       <w:r>
         <w:rPr>
@@ -2951,9 +3035,7 @@
         <w:spacing w:lineRule="auto" w:line="276" w:before="0" w:after="0"/>
         <w:ind w:left="0" w:right="0" w:hanging="0"/>
         <w:jc w:val="left"/>
-        <w:rPr>
-          <w:rFonts w:ascii="Times New Roman" w:hAnsi="Times New Roman"/>
-        </w:rPr>
+        <w:rPr/>
       </w:pPr>
       <w:r>
         <w:rPr>
@@ -2999,9 +3081,7 @@
         <w:spacing w:lineRule="auto" w:line="276" w:before="0" w:after="0"/>
         <w:ind w:left="0" w:right="0" w:hanging="0"/>
         <w:jc w:val="left"/>
-        <w:rPr>
-          <w:rFonts w:ascii="Times New Roman" w:hAnsi="Times New Roman"/>
-        </w:rPr>
+        <w:rPr/>
       </w:pPr>
       <w:r>
         <w:rPr>
@@ -3047,9 +3127,7 @@
         <w:spacing w:lineRule="auto" w:line="276" w:before="0" w:after="0"/>
         <w:ind w:left="0" w:right="0" w:hanging="0"/>
         <w:jc w:val="left"/>
-        <w:rPr>
-          <w:rFonts w:ascii="Times New Roman" w:hAnsi="Times New Roman"/>
-        </w:rPr>
+        <w:rPr/>
       </w:pPr>
       <w:r>
         <w:rPr>
@@ -3097,14 +3175,11 @@
         <w:jc w:val="left"/>
         <w:rPr>
           <w:rFonts w:ascii="Times New Roman" w:hAnsi="Times New Roman"/>
-        </w:rPr>
-      </w:pPr>
-      <w:r>
-        <w:rPr>
-          <w:rFonts w:ascii="Times New Roman" w:hAnsi="Times New Roman"/>
+          <w:b/>
           <w:b/>
           <w:bCs/>
           <w:i w:val="false"/>
+          <w:i w:val="false"/>
           <w:iCs w:val="false"/>
           <w:caps w:val="false"/>
           <w:smallCaps w:val="false"/>
@@ -3113,6 +3188,21 @@
           <w:sz w:val="24"/>
           <w:szCs w:val="24"/>
         </w:rPr>
+      </w:pPr>
+      <w:r>
+        <w:rPr>
+          <w:rFonts w:ascii="Times New Roman" w:hAnsi="Times New Roman"/>
+          <w:b/>
+          <w:bCs/>
+          <w:i w:val="false"/>
+          <w:iCs w:val="false"/>
+          <w:caps w:val="false"/>
+          <w:smallCaps w:val="false"/>
+          <w:color w:val="auto"/>
+          <w:spacing w:val="0"/>
+          <w:sz w:val="24"/>
+          <w:szCs w:val="24"/>
+        </w:rPr>
         <w:t>_____________________________________________________________________________</w:t>
       </w:r>
     </w:p>
@@ -3123,9 +3213,7 @@
         <w:spacing w:lineRule="auto" w:line="276" w:before="0" w:after="0"/>
         <w:ind w:left="0" w:right="0" w:hanging="0"/>
         <w:jc w:val="left"/>
-        <w:rPr>
-          <w:rFonts w:ascii="Times New Roman" w:hAnsi="Times New Roman"/>
-        </w:rPr>
+        <w:rPr/>
       </w:pPr>
       <w:r>
         <w:rPr>
@@ -3554,9 +3642,7 @@
         <w:spacing w:lineRule="auto" w:line="276" w:before="0" w:after="0"/>
         <w:ind w:left="0" w:right="0" w:hanging="0"/>
         <w:jc w:val="left"/>
-        <w:rPr>
-          <w:rFonts w:ascii="Times New Roman" w:hAnsi="Times New Roman"/>
-        </w:rPr>
+        <w:rPr/>
       </w:pPr>
       <w:r>
         <w:rPr>
@@ -4239,9 +4325,7 @@
         <w:spacing w:lineRule="auto" w:line="276" w:before="0" w:after="0"/>
         <w:ind w:left="0" w:right="0" w:hanging="0"/>
         <w:jc w:val="left"/>
-        <w:rPr>
-          <w:rFonts w:ascii="Times New Roman" w:hAnsi="Times New Roman"/>
-        </w:rPr>
+        <w:rPr/>
       </w:pPr>
       <w:r>
         <w:rPr>
@@ -4287,9 +4371,7 @@
         <w:spacing w:lineRule="auto" w:line="276" w:before="0" w:after="0"/>
         <w:ind w:left="0" w:right="0" w:hanging="0"/>
         <w:jc w:val="left"/>
-        <w:rPr>
-          <w:rFonts w:ascii="Times New Roman" w:hAnsi="Times New Roman"/>
-        </w:rPr>
+        <w:rPr/>
       </w:pPr>
       <w:r>
         <w:rPr>
@@ -4335,9 +4417,7 @@
         <w:spacing w:lineRule="auto" w:line="276" w:before="0" w:after="0"/>
         <w:ind w:left="0" w:right="0" w:hanging="0"/>
         <w:jc w:val="left"/>
-        <w:rPr>
-          <w:rFonts w:ascii="Times New Roman" w:hAnsi="Times New Roman"/>
-        </w:rPr>
+        <w:rPr/>
       </w:pPr>
       <w:r>
         <w:rPr>
@@ -4383,9 +4463,7 @@
         <w:spacing w:lineRule="auto" w:line="276" w:before="0" w:after="0"/>
         <w:ind w:left="0" w:right="0" w:hanging="0"/>
         <w:jc w:val="left"/>
-        <w:rPr>
-          <w:rFonts w:ascii="Times New Roman" w:hAnsi="Times New Roman"/>
-        </w:rPr>
+        <w:rPr/>
       </w:pPr>
       <w:r>
         <w:rPr>
@@ -4551,9 +4629,7 @@
         <w:spacing w:lineRule="auto" w:line="276" w:before="0" w:after="0"/>
         <w:ind w:left="0" w:right="0" w:hanging="0"/>
         <w:jc w:val="left"/>
-        <w:rPr>
-          <w:rFonts w:ascii="Times New Roman" w:hAnsi="Times New Roman"/>
-        </w:rPr>
+        <w:rPr/>
       </w:pPr>
       <w:r>
         <w:rPr>
@@ -4961,13 +5037,10 @@
         <w:jc w:val="left"/>
         <w:rPr>
           <w:rFonts w:ascii="Times New Roman" w:hAnsi="Times New Roman"/>
-        </w:rPr>
-      </w:pPr>
-      <w:r>
-        <w:rPr>
-          <w:rFonts w:ascii="Times New Roman" w:hAnsi="Times New Roman"/>
-          <w:b w:val="false"/>
-          <w:bCs w:val="false"/>
+          <w:b w:val="false"/>
+          <w:b w:val="false"/>
+          <w:bCs w:val="false"/>
+          <w:i w:val="false"/>
           <w:i w:val="false"/>
           <w:caps w:val="false"/>
           <w:smallCaps w:val="false"/>
@@ -4976,6 +5049,20 @@
           <w:sz w:val="24"/>
           <w:szCs w:val="24"/>
         </w:rPr>
+      </w:pPr>
+      <w:r>
+        <w:rPr>
+          <w:rFonts w:ascii="Times New Roman" w:hAnsi="Times New Roman"/>
+          <w:b w:val="false"/>
+          <w:bCs w:val="false"/>
+          <w:i w:val="false"/>
+          <w:caps w:val="false"/>
+          <w:smallCaps w:val="false"/>
+          <w:color w:val="000000"/>
+          <w:spacing w:val="0"/>
+          <w:sz w:val="24"/>
+          <w:szCs w:val="24"/>
+        </w:rPr>
         <w:t>select plugin_name, plugin_status from information_schema.plugins where plugin_name like 'validate%';</w:t>
       </w:r>
     </w:p>
@@ -4988,6 +5075,17 @@
         <w:jc w:val="left"/>
         <w:rPr>
           <w:rFonts w:ascii="Times New Roman" w:hAnsi="Times New Roman"/>
+          <w:b w:val="false"/>
+          <w:b w:val="false"/>
+          <w:bCs w:val="false"/>
+          <w:i w:val="false"/>
+          <w:i w:val="false"/>
+          <w:caps w:val="false"/>
+          <w:smallCaps w:val="false"/>
+          <w:color w:val="000000"/>
+          <w:spacing w:val="0"/>
+          <w:sz w:val="24"/>
+          <w:szCs w:val="24"/>
         </w:rPr>
       </w:pPr>
       <w:r>
@@ -5172,17 +5270,23 @@
         <w:jc w:val="left"/>
         <w:rPr>
           <w:rFonts w:ascii="Times New Roman" w:hAnsi="Times New Roman"/>
-        </w:rPr>
-      </w:pPr>
-      <w:r>
-        <w:rPr>
-          <w:rFonts w:ascii="Times New Roman" w:hAnsi="Times New Roman"/>
+          <w:b w:val="false"/>
           <w:b w:val="false"/>
           <w:bCs w:val="false"/>
           <w:color w:val="000000"/>
           <w:sz w:val="24"/>
           <w:szCs w:val="24"/>
         </w:rPr>
+      </w:pPr>
+      <w:r>
+        <w:rPr>
+          <w:rFonts w:ascii="Times New Roman" w:hAnsi="Times New Roman"/>
+          <w:b w:val="false"/>
+          <w:bCs w:val="false"/>
+          <w:color w:val="000000"/>
+          <w:sz w:val="24"/>
+          <w:szCs w:val="24"/>
+        </w:rPr>
         <w:t>___________________________________________________________________________</w:t>
       </w:r>
     </w:p>
@@ -5221,9 +5325,7 @@
         <w:spacing w:lineRule="auto" w:line="276" w:before="0" w:after="0"/>
         <w:ind w:left="0" w:right="0" w:hanging="0"/>
         <w:jc w:val="left"/>
-        <w:rPr>
-          <w:rFonts w:ascii="Times New Roman" w:hAnsi="Times New Roman"/>
-        </w:rPr>
+        <w:rPr/>
       </w:pPr>
       <w:r>
         <w:rPr>
@@ -5451,17 +5553,23 @@
         <w:jc w:val="left"/>
         <w:rPr>
           <w:rFonts w:ascii="Times New Roman" w:hAnsi="Times New Roman"/>
-        </w:rPr>
-      </w:pPr>
-      <w:r>
-        <w:rPr>
-          <w:rFonts w:ascii="Times New Roman" w:hAnsi="Times New Roman"/>
+          <w:b w:val="false"/>
           <w:b w:val="false"/>
           <w:bCs w:val="false"/>
           <w:color w:val="000000"/>
           <w:sz w:val="24"/>
           <w:szCs w:val="24"/>
         </w:rPr>
+      </w:pPr>
+      <w:r>
+        <w:rPr>
+          <w:rFonts w:ascii="Times New Roman" w:hAnsi="Times New Roman"/>
+          <w:b w:val="false"/>
+          <w:bCs w:val="false"/>
+          <w:color w:val="000000"/>
+          <w:sz w:val="24"/>
+          <w:szCs w:val="24"/>
+        </w:rPr>
         <w:t>exit</w:t>
       </w:r>
     </w:p>
@@ -5472,9 +5580,7 @@
         <w:spacing w:lineRule="auto" w:line="276" w:before="0" w:after="0"/>
         <w:ind w:left="0" w:right="0" w:hanging="0"/>
         <w:jc w:val="left"/>
-        <w:rPr>
-          <w:rFonts w:ascii="Times New Roman" w:hAnsi="Times New Roman"/>
-        </w:rPr>
+        <w:rPr/>
       </w:pPr>
       <w:r>
         <w:rPr>
@@ -5510,17 +5616,23 @@
         <w:jc w:val="left"/>
         <w:rPr>
           <w:rFonts w:ascii="Times New Roman" w:hAnsi="Times New Roman"/>
-        </w:rPr>
-      </w:pPr>
-      <w:r>
-        <w:rPr>
-          <w:rFonts w:ascii="Times New Roman" w:hAnsi="Times New Roman"/>
+          <w:b w:val="false"/>
           <w:b w:val="false"/>
           <w:bCs w:val="false"/>
           <w:color w:val="000000"/>
           <w:sz w:val="24"/>
           <w:szCs w:val="24"/>
         </w:rPr>
+      </w:pPr>
+      <w:r>
+        <w:rPr>
+          <w:rFonts w:ascii="Times New Roman" w:hAnsi="Times New Roman"/>
+          <w:b w:val="false"/>
+          <w:bCs w:val="false"/>
+          <w:color w:val="000000"/>
+          <w:sz w:val="24"/>
+          <w:szCs w:val="24"/>
+        </w:rPr>
         <w:t>sudo mysqldump -uroot -p smart_house_manager &gt; database/mysql_dump/smart_house_manager.sql</w:t>
       </w:r>
     </w:p>
@@ -5533,6 +5645,8 @@
         <w:jc w:val="left"/>
         <w:rPr>
           <w:rFonts w:ascii="Times New Roman" w:hAnsi="Times New Roman"/>
+          <w:sz w:val="24"/>
+          <w:szCs w:val="24"/>
         </w:rPr>
       </w:pPr>
       <w:r>
@@ -5576,6 +5690,8 @@
         <w:jc w:val="left"/>
         <w:rPr>
           <w:rFonts w:ascii="Times New Roman" w:hAnsi="Times New Roman"/>
+          <w:sz w:val="24"/>
+          <w:szCs w:val="24"/>
         </w:rPr>
       </w:pPr>
       <w:r>
@@ -5596,6 +5712,8 @@
         <w:jc w:val="left"/>
         <w:rPr>
           <w:rFonts w:ascii="Times New Roman" w:hAnsi="Times New Roman"/>
+          <w:sz w:val="24"/>
+          <w:szCs w:val="24"/>
         </w:rPr>
       </w:pPr>
       <w:r>
@@ -5616,6 +5734,16 @@
         <w:jc w:val="left"/>
         <w:rPr>
           <w:rFonts w:ascii="Times New Roman" w:hAnsi="Times New Roman"/>
+          <w:b w:val="false"/>
+          <w:b w:val="false"/>
+          <w:i w:val="false"/>
+          <w:i w:val="false"/>
+          <w:caps w:val="false"/>
+          <w:smallCaps w:val="false"/>
+          <w:color w:val="24292E"/>
+          <w:spacing w:val="0"/>
+          <w:sz w:val="24"/>
+          <w:szCs w:val="24"/>
         </w:rPr>
       </w:pPr>
       <w:r>
@@ -5641,6 +5769,16 @@
         <w:ind w:left="0" w:right="0" w:hanging="0"/>
         <w:rPr>
           <w:rFonts w:ascii="Times New Roman" w:hAnsi="Times New Roman"/>
+          <w:b w:val="false"/>
+          <w:b w:val="false"/>
+          <w:i w:val="false"/>
+          <w:i w:val="false"/>
+          <w:caps w:val="false"/>
+          <w:smallCaps w:val="false"/>
+          <w:color w:val="030303"/>
+          <w:spacing w:val="0"/>
+          <w:sz w:val="24"/>
+          <w:szCs w:val="24"/>
         </w:rPr>
       </w:pPr>
       <w:r>
@@ -5666,6 +5804,16 @@
         <w:ind w:left="0" w:right="0" w:hanging="0"/>
         <w:rPr>
           <w:rFonts w:ascii="Times New Roman" w:hAnsi="Times New Roman"/>
+          <w:b w:val="false"/>
+          <w:b w:val="false"/>
+          <w:i w:val="false"/>
+          <w:i w:val="false"/>
+          <w:caps w:val="false"/>
+          <w:smallCaps w:val="false"/>
+          <w:color w:val="030303"/>
+          <w:spacing w:val="0"/>
+          <w:sz w:val="24"/>
+          <w:szCs w:val="24"/>
         </w:rPr>
       </w:pPr>
       <w:r>
@@ -5691,6 +5839,16 @@
         <w:ind w:left="0" w:right="0" w:hanging="0"/>
         <w:rPr>
           <w:rFonts w:ascii="Times New Roman" w:hAnsi="Times New Roman"/>
+          <w:b w:val="false"/>
+          <w:b w:val="false"/>
+          <w:i w:val="false"/>
+          <w:i w:val="false"/>
+          <w:caps w:val="false"/>
+          <w:smallCaps w:val="false"/>
+          <w:color w:val="030303"/>
+          <w:spacing w:val="0"/>
+          <w:sz w:val="24"/>
+          <w:szCs w:val="24"/>
         </w:rPr>
       </w:pPr>
       <w:r>
@@ -5714,9 +5872,7 @@
         <w:widowControl/>
         <w:spacing w:before="0" w:after="0"/>
         <w:ind w:left="0" w:right="0" w:hanging="0"/>
-        <w:rPr>
-          <w:rFonts w:ascii="Times New Roman" w:hAnsi="Times New Roman"/>
-        </w:rPr>
+        <w:rPr/>
       </w:pPr>
       <w:r>
         <w:rPr>
@@ -5757,6 +5913,16 @@
         <w:ind w:left="0" w:right="0" w:hanging="0"/>
         <w:rPr>
           <w:rFonts w:ascii="Times New Roman" w:hAnsi="Times New Roman"/>
+          <w:b w:val="false"/>
+          <w:b w:val="false"/>
+          <w:i w:val="false"/>
+          <w:i w:val="false"/>
+          <w:caps w:val="false"/>
+          <w:smallCaps w:val="false"/>
+          <w:color w:val="030303"/>
+          <w:spacing w:val="0"/>
+          <w:sz w:val="24"/>
+          <w:szCs w:val="24"/>
         </w:rPr>
       </w:pPr>
       <w:r>
@@ -5782,6 +5948,16 @@
         <w:ind w:left="0" w:right="0" w:hanging="0"/>
         <w:rPr>
           <w:rFonts w:ascii="Times New Roman" w:hAnsi="Times New Roman"/>
+          <w:b w:val="false"/>
+          <w:b w:val="false"/>
+          <w:i w:val="false"/>
+          <w:i w:val="false"/>
+          <w:caps w:val="false"/>
+          <w:smallCaps w:val="false"/>
+          <w:color w:val="030303"/>
+          <w:spacing w:val="0"/>
+          <w:sz w:val="24"/>
+          <w:szCs w:val="24"/>
         </w:rPr>
       </w:pPr>
       <w:r>
@@ -5807,12 +5983,9 @@
         <w:ind w:left="0" w:right="0" w:hanging="0"/>
         <w:rPr>
           <w:rFonts w:ascii="Times New Roman" w:hAnsi="Times New Roman"/>
-        </w:rPr>
-      </w:pPr>
-      <w:r>
-        <w:rPr>
-          <w:rFonts w:ascii="Times New Roman" w:hAnsi="Times New Roman"/>
-          <w:b w:val="false"/>
+          <w:b w:val="false"/>
+          <w:b w:val="false"/>
+          <w:i w:val="false"/>
           <w:i w:val="false"/>
           <w:caps w:val="false"/>
           <w:smallCaps w:val="false"/>
@@ -5821,6 +5994,19 @@
           <w:sz w:val="24"/>
           <w:szCs w:val="24"/>
         </w:rPr>
+      </w:pPr>
+      <w:r>
+        <w:rPr>
+          <w:rFonts w:ascii="Times New Roman" w:hAnsi="Times New Roman"/>
+          <w:b w:val="false"/>
+          <w:i w:val="false"/>
+          <w:caps w:val="false"/>
+          <w:smallCaps w:val="false"/>
+          <w:color w:val="030303"/>
+          <w:spacing w:val="0"/>
+          <w:sz w:val="24"/>
+          <w:szCs w:val="24"/>
+        </w:rPr>
         <w:t>cd /var/www/smart-house-manager/</w:t>
       </w:r>
     </w:p>
@@ -5833,6 +6019,8 @@
         <w:jc w:val="left"/>
         <w:rPr>
           <w:rFonts w:ascii="Times New Roman" w:hAnsi="Times New Roman"/>
+          <w:sz w:val="24"/>
+          <w:szCs w:val="24"/>
         </w:rPr>
       </w:pPr>
       <w:r>
@@ -5876,6 +6064,9 @@
         <w:jc w:val="left"/>
         <w:rPr>
           <w:rFonts w:ascii="Times New Roman" w:hAnsi="Times New Roman"/>
+          <w:color w:val="auto"/>
+          <w:sz w:val="24"/>
+          <w:szCs w:val="24"/>
         </w:rPr>
       </w:pPr>
       <w:r>
@@ -5920,6 +6111,9 @@
         <w:jc w:val="left"/>
         <w:rPr>
           <w:rFonts w:ascii="Times New Roman" w:hAnsi="Times New Roman"/>
+          <w:color w:val="auto"/>
+          <w:sz w:val="24"/>
+          <w:szCs w:val="24"/>
         </w:rPr>
       </w:pPr>
       <w:r>
@@ -5964,6 +6158,9 @@
         <w:jc w:val="left"/>
         <w:rPr>
           <w:rFonts w:ascii="Times New Roman" w:hAnsi="Times New Roman"/>
+          <w:color w:val="auto"/>
+          <w:sz w:val="24"/>
+          <w:szCs w:val="24"/>
         </w:rPr>
       </w:pPr>
       <w:r>
@@ -6029,6 +6226,9 @@
         <w:jc w:val="left"/>
         <w:rPr>
           <w:rFonts w:ascii="Times New Roman" w:hAnsi="Times New Roman"/>
+          <w:color w:val="auto"/>
+          <w:sz w:val="24"/>
+          <w:szCs w:val="24"/>
         </w:rPr>
       </w:pPr>
       <w:r>
@@ -6108,9 +6308,7 @@
         <w:spacing w:lineRule="auto" w:line="276" w:before="0" w:after="0"/>
         <w:ind w:left="0" w:right="0" w:hanging="0"/>
         <w:jc w:val="left"/>
-        <w:rPr>
-          <w:rFonts w:ascii="Times New Roman" w:hAnsi="Times New Roman"/>
-        </w:rPr>
+        <w:rPr/>
       </w:pPr>
       <w:r>
         <w:rPr>
@@ -6172,18 +6370,7 @@
         <w:pStyle w:val="Style17"/>
         <w:spacing w:before="0" w:after="0"/>
         <w:ind w:left="0" w:right="0" w:hanging="0"/>
-        <w:rPr>
-          <w:rFonts w:ascii="Arial;Helvetica Neue;Helvetica;sans-serif" w:hAnsi="Arial;Helvetica Neue;Helvetica;sans-serif"/>
-          <w:b w:val="false"/>
-          <w:b w:val="false"/>
-          <w:i w:val="false"/>
-          <w:i w:val="false"/>
-          <w:caps w:val="false"/>
-          <w:smallCaps w:val="false"/>
-          <w:color w:val="242729"/>
-          <w:spacing w:val="0"/>
-          <w:sz w:val="20"/>
-        </w:rPr>
+        <w:rPr/>
       </w:pPr>
       <w:r>
         <w:rPr>
@@ -6241,9 +6428,7 @@
         <w:pStyle w:val="Style17"/>
         <w:spacing w:before="0" w:after="0"/>
         <w:ind w:left="0" w:right="0" w:hanging="0"/>
-        <w:rPr>
-          <w:rFonts w:ascii="Times New Roman" w:hAnsi="Times New Roman"/>
-        </w:rPr>
+        <w:rPr/>
       </w:pPr>
       <w:r>
         <w:rPr>
@@ -6387,11 +6572,47 @@
         <w:jc w:val="left"/>
         <w:rPr>
           <w:rFonts w:ascii="Times New Roman" w:hAnsi="Times New Roman"/>
-        </w:rPr>
-      </w:pPr>
-      <w:r>
-        <w:rPr>
-          <w:rFonts w:ascii="Times New Roman" w:hAnsi="Times New Roman"/>
+          <w:b w:val="false"/>
+          <w:b w:val="false"/>
+          <w:bCs w:val="false"/>
+          <w:color w:val="auto"/>
+          <w:sz w:val="24"/>
+          <w:szCs w:val="24"/>
+        </w:rPr>
+      </w:pPr>
+      <w:r>
+        <w:rPr>
+          <w:rFonts w:ascii="Times New Roman" w:hAnsi="Times New Roman"/>
+          <w:b w:val="false"/>
+          <w:bCs w:val="false"/>
+          <w:color w:val="auto"/>
+          <w:sz w:val="24"/>
+          <w:szCs w:val="24"/>
+        </w:rPr>
+      </w:r>
+    </w:p>
+    <w:p>
+      <w:pPr>
+        <w:pStyle w:val="Normal"/>
+        <w:bidi w:val="0"/>
+        <w:spacing w:lineRule="auto" w:line="276" w:before="0" w:after="0"/>
+        <w:ind w:left="0" w:right="0" w:hanging="0"/>
+        <w:jc w:val="left"/>
+        <w:rPr>
+          <w:rFonts w:ascii="Times New Roman" w:hAnsi="Times New Roman"/>
+          <w:b w:val="false"/>
+          <w:b w:val="false"/>
+          <w:bCs w:val="false"/>
+          <w:color w:val="auto"/>
+          <w:sz w:val="24"/>
+          <w:szCs w:val="24"/>
+        </w:rPr>
+      </w:pPr>
+      <w:r>
+        <w:rPr>
+          <w:rFonts w:ascii="Times New Roman" w:hAnsi="Times New Roman"/>
+          <w:b w:val="false"/>
+          <w:bCs w:val="false"/>
           <w:color w:val="auto"/>
           <w:sz w:val="24"/>
           <w:szCs w:val="24"/>
@@ -6408,39 +6629,126 @@
         <w:jc w:val="left"/>
         <w:rPr>
           <w:rFonts w:ascii="Times New Roman" w:hAnsi="Times New Roman"/>
-          <w:color w:val="auto"/>
-          <w:sz w:val="24"/>
-          <w:szCs w:val="24"/>
-        </w:rPr>
-      </w:pPr>
-      <w:r>
-        <w:rPr>
-          <w:rFonts w:ascii="Times New Roman" w:hAnsi="Times New Roman"/>
-          <w:color w:val="auto"/>
-          <w:sz w:val="24"/>
-          <w:szCs w:val="24"/>
-        </w:rPr>
-      </w:r>
-    </w:p>
-    <w:p>
-      <w:pPr>
-        <w:pStyle w:val="Normal"/>
-        <w:bidi w:val="0"/>
-        <w:spacing w:lineRule="auto" w:line="276" w:before="0" w:after="0"/>
-        <w:ind w:left="0" w:right="0" w:hanging="0"/>
-        <w:jc w:val="left"/>
-        <w:rPr>
-          <w:rFonts w:ascii="Times New Roman" w:hAnsi="Times New Roman"/>
-        </w:rPr>
-      </w:pPr>
-      <w:r>
-        <w:rPr>
-          <w:rFonts w:ascii="Times New Roman" w:hAnsi="Times New Roman"/>
+          <w:b w:val="false"/>
+          <w:b w:val="false"/>
+          <w:bCs w:val="false"/>
+          <w:color w:val="auto"/>
+          <w:sz w:val="24"/>
+          <w:szCs w:val="24"/>
+        </w:rPr>
+      </w:pPr>
+      <w:r>
+        <w:rPr>
+          <w:rFonts w:ascii="Times New Roman" w:hAnsi="Times New Roman"/>
+          <w:b w:val="false"/>
+          <w:bCs w:val="false"/>
+          <w:color w:val="auto"/>
+          <w:sz w:val="24"/>
+          <w:szCs w:val="24"/>
+        </w:rPr>
+        <w:t>Force User to Verify Email after Registration in Laravel</w:t>
+      </w:r>
+    </w:p>
+    <w:p>
+      <w:pPr>
+        <w:pStyle w:val="Normal"/>
+        <w:bidi w:val="0"/>
+        <w:spacing w:lineRule="auto" w:line="276" w:before="0" w:after="0"/>
+        <w:ind w:left="0" w:right="0" w:hanging="0"/>
+        <w:jc w:val="left"/>
+        <w:rPr>
+          <w:rFonts w:ascii="Times New Roman" w:hAnsi="Times New Roman"/>
+          <w:b w:val="false"/>
+          <w:b w:val="false"/>
+          <w:bCs w:val="false"/>
+          <w:color w:val="auto"/>
+          <w:sz w:val="24"/>
+          <w:szCs w:val="24"/>
+        </w:rPr>
+      </w:pPr>
+      <w:r>
+        <w:rPr>
+          <w:rFonts w:ascii="Times New Roman" w:hAnsi="Times New Roman"/>
+          <w:b w:val="false"/>
+          <w:bCs w:val="false"/>
+          <w:color w:val="auto"/>
+          <w:sz w:val="24"/>
+          <w:szCs w:val="24"/>
+        </w:rPr>
+        <w:t>https://www.codecheef.org/article/email-verification-after-registration-in-laravel</w:t>
+      </w:r>
+    </w:p>
+    <w:p>
+      <w:pPr>
+        <w:pStyle w:val="Normal"/>
+        <w:bidi w:val="0"/>
+        <w:spacing w:lineRule="auto" w:line="276" w:before="0" w:after="0"/>
+        <w:ind w:left="0" w:right="0" w:hanging="0"/>
+        <w:jc w:val="left"/>
+        <w:rPr>
+          <w:rFonts w:ascii="Times New Roman" w:hAnsi="Times New Roman"/>
+          <w:color w:val="auto"/>
+          <w:sz w:val="24"/>
+          <w:szCs w:val="24"/>
+        </w:rPr>
+      </w:pPr>
+      <w:r>
+        <w:rPr>
+          <w:rFonts w:ascii="Times New Roman" w:hAnsi="Times New Roman"/>
+          <w:color w:val="auto"/>
+          <w:sz w:val="24"/>
+          <w:szCs w:val="24"/>
+        </w:rPr>
+        <w:t>_________________________________________________________________________________</w:t>
+      </w:r>
+    </w:p>
+    <w:p>
+      <w:pPr>
+        <w:pStyle w:val="Normal"/>
+        <w:bidi w:val="0"/>
+        <w:spacing w:lineRule="auto" w:line="276" w:before="0" w:after="0"/>
+        <w:ind w:left="0" w:right="0" w:hanging="0"/>
+        <w:jc w:val="left"/>
+        <w:rPr>
+          <w:rFonts w:ascii="Times New Roman" w:hAnsi="Times New Roman"/>
+          <w:color w:val="auto"/>
+          <w:sz w:val="24"/>
+          <w:szCs w:val="24"/>
+        </w:rPr>
+      </w:pPr>
+      <w:r>
+        <w:rPr>
+          <w:rFonts w:ascii="Times New Roman" w:hAnsi="Times New Roman"/>
+          <w:color w:val="auto"/>
+          <w:sz w:val="24"/>
+          <w:szCs w:val="24"/>
+        </w:rPr>
+      </w:r>
+    </w:p>
+    <w:p>
+      <w:pPr>
+        <w:pStyle w:val="Normal"/>
+        <w:bidi w:val="0"/>
+        <w:spacing w:lineRule="auto" w:line="276" w:before="0" w:after="0"/>
+        <w:ind w:left="0" w:right="0" w:hanging="0"/>
+        <w:jc w:val="left"/>
+        <w:rPr>
+          <w:rFonts w:ascii="Times New Roman" w:hAnsi="Times New Roman"/>
+          <w:b/>
           <w:b/>
           <w:bCs/>
           <w:sz w:val="24"/>
           <w:szCs w:val="24"/>
         </w:rPr>
+      </w:pPr>
+      <w:r>
+        <w:rPr>
+          <w:rFonts w:ascii="Times New Roman" w:hAnsi="Times New Roman"/>
+          <w:b/>
+          <w:bCs/>
+          <w:sz w:val="24"/>
+          <w:szCs w:val="24"/>
+        </w:rPr>
         <w:t>Полезные команды artisan</w:t>
       </w:r>
     </w:p>
@@ -6453,6 +6761,8 @@
         <w:jc w:val="left"/>
         <w:rPr>
           <w:rFonts w:ascii="Times New Roman" w:hAnsi="Times New Roman"/>
+          <w:sz w:val="24"/>
+          <w:szCs w:val="24"/>
         </w:rPr>
       </w:pPr>
       <w:r>
@@ -6473,6 +6783,8 @@
         <w:jc w:val="left"/>
         <w:rPr>
           <w:rFonts w:ascii="Times New Roman" w:hAnsi="Times New Roman"/>
+          <w:sz w:val="24"/>
+          <w:szCs w:val="24"/>
         </w:rPr>
       </w:pPr>
       <w:r>
@@ -6493,6 +6805,8 @@
         <w:jc w:val="left"/>
         <w:rPr>
           <w:rFonts w:ascii="Times New Roman" w:hAnsi="Times New Roman"/>
+          <w:sz w:val="24"/>
+          <w:szCs w:val="24"/>
         </w:rPr>
       </w:pPr>
       <w:r>
@@ -6534,6 +6848,8 @@
         <w:jc w:val="left"/>
         <w:rPr>
           <w:rFonts w:ascii="Times New Roman" w:hAnsi="Times New Roman"/>
+          <w:sz w:val="24"/>
+          <w:szCs w:val="24"/>
         </w:rPr>
       </w:pPr>
       <w:r>
@@ -6575,6 +6891,8 @@
         <w:jc w:val="left"/>
         <w:rPr>
           <w:rFonts w:ascii="Times New Roman" w:hAnsi="Times New Roman"/>
+          <w:sz w:val="24"/>
+          <w:szCs w:val="24"/>
         </w:rPr>
       </w:pPr>
       <w:r>
@@ -6593,9 +6911,7 @@
         <w:spacing w:lineRule="auto" w:line="276" w:before="0" w:after="0"/>
         <w:ind w:left="0" w:right="0" w:hanging="0"/>
         <w:jc w:val="left"/>
-        <w:rPr>
-          <w:rFonts w:ascii="Times New Roman" w:hAnsi="Times New Roman"/>
-        </w:rPr>
+        <w:rPr/>
       </w:pPr>
       <w:r>
         <w:rPr>
@@ -6634,6 +6950,8 @@
         <w:jc w:val="left"/>
         <w:rPr>
           <w:rFonts w:ascii="Times New Roman" w:hAnsi="Times New Roman"/>
+          <w:sz w:val="24"/>
+          <w:szCs w:val="24"/>
         </w:rPr>
       </w:pPr>
       <w:r>
@@ -6671,6 +6989,8 @@
         <w:jc w:val="left"/>
         <w:rPr>
           <w:rFonts w:ascii="Times New Roman" w:hAnsi="Times New Roman"/>
+          <w:sz w:val="24"/>
+          <w:szCs w:val="24"/>
         </w:rPr>
       </w:pPr>
       <w:r>
@@ -6706,9 +7026,7 @@
         <w:spacing w:lineRule="auto" w:line="276" w:before="0" w:after="0"/>
         <w:ind w:left="0" w:right="0" w:hanging="0"/>
         <w:jc w:val="left"/>
-        <w:rPr>
-          <w:rFonts w:ascii="Times New Roman" w:hAnsi="Times New Roman"/>
-        </w:rPr>
+        <w:rPr/>
       </w:pPr>
       <w:r>
         <w:rPr>
@@ -6764,9 +7082,7 @@
         <w:spacing w:lineRule="auto" w:line="276" w:before="0" w:after="0"/>
         <w:ind w:left="0" w:right="0" w:hanging="0"/>
         <w:jc w:val="left"/>
-        <w:rPr>
-          <w:rFonts w:ascii="Times New Roman" w:hAnsi="Times New Roman"/>
-        </w:rPr>
+        <w:rPr/>
       </w:pPr>
       <w:r>
         <w:rPr>
@@ -6822,9 +7138,7 @@
         <w:spacing w:lineRule="auto" w:line="276" w:before="0" w:after="0"/>
         <w:ind w:left="0" w:right="0" w:hanging="0"/>
         <w:jc w:val="left"/>
-        <w:rPr>
-          <w:rFonts w:ascii="Times New Roman" w:hAnsi="Times New Roman"/>
-        </w:rPr>
+        <w:rPr/>
       </w:pPr>
       <w:r>
         <w:rPr>
@@ -6910,9 +7224,7 @@
         <w:spacing w:lineRule="auto" w:line="276" w:before="0" w:after="0"/>
         <w:ind w:left="0" w:right="0" w:hanging="0"/>
         <w:jc w:val="left"/>
-        <w:rPr>
-          <w:rFonts w:ascii="Times New Roman" w:hAnsi="Times New Roman"/>
-        </w:rPr>
+        <w:rPr/>
       </w:pPr>
       <w:r>
         <w:rPr>
@@ -6997,7 +7309,12 @@
         <w:ind w:left="0" w:right="0" w:hanging="0"/>
         <w:jc w:val="left"/>
         <w:rPr>
-          <w:rFonts w:ascii="Times New Roman" w:hAnsi="Times New Roman"/>
+          <w:rFonts w:ascii="Times New Roman" w:hAnsi="Times New Roman" w:eastAsia="Noto Serif CJK SC" w:cs="Lohit Devanagari"/>
+          <w:color w:val="auto"/>
+          <w:kern w:val="2"/>
+          <w:sz w:val="24"/>
+          <w:szCs w:val="24"/>
+          <w:lang w:val="uk-UA" w:eastAsia="zh-CN" w:bidi="hi-IN"/>
         </w:rPr>
       </w:pPr>
       <w:r>
@@ -7020,7 +7337,19 @@
         <w:ind w:left="0" w:right="0" w:hanging="0"/>
         <w:jc w:val="left"/>
         <w:rPr>
-          <w:rFonts w:ascii="Times New Roman" w:hAnsi="Times New Roman"/>
+          <w:rFonts w:ascii="Times New Roman" w:hAnsi="Times New Roman" w:eastAsia="Noto Serif CJK SC" w:cs="Lohit Devanagari"/>
+          <w:b w:val="false"/>
+          <w:b w:val="false"/>
+          <w:i w:val="false"/>
+          <w:i w:val="false"/>
+          <w:caps w:val="false"/>
+          <w:smallCaps w:val="false"/>
+          <w:color w:val="auto"/>
+          <w:spacing w:val="0"/>
+          <w:kern w:val="2"/>
+          <w:sz w:val="24"/>
+          <w:szCs w:val="24"/>
+          <w:lang w:val="uk-UA" w:eastAsia="zh-CN" w:bidi="hi-IN"/>
         </w:rPr>
       </w:pPr>
       <w:bookmarkStart w:id="0" w:name="__DdeLink__371_3433048258"/>
@@ -7053,6 +7382,8 @@
         <w:jc w:val="left"/>
         <w:rPr>
           <w:rFonts w:ascii="Times New Roman" w:hAnsi="Times New Roman"/>
+          <w:sz w:val="24"/>
+          <w:szCs w:val="24"/>
         </w:rPr>
       </w:pPr>
       <w:r>
@@ -7132,16 +7463,7 @@
         <w:spacing w:lineRule="auto" w:line="276" w:before="0" w:after="0"/>
         <w:ind w:left="0" w:right="0" w:hanging="0"/>
         <w:jc w:val="left"/>
-        <w:rPr>
-          <w:rFonts w:ascii="Times New Roman" w:hAnsi="Times New Roman"/>
-          <w:b w:val="false"/>
-          <w:b w:val="false"/>
-          <w:bCs w:val="false"/>
-          <w:color w:val="auto"/>
-          <w:sz w:val="24"/>
-          <w:szCs w:val="24"/>
-          <w:u w:val="none"/>
-        </w:rPr>
+        <w:rPr/>
       </w:pPr>
       <w:r>
         <w:rPr>
@@ -7250,16 +7572,7 @@
         <w:spacing w:lineRule="auto" w:line="276" w:before="0" w:after="0"/>
         <w:ind w:left="0" w:right="0" w:hanging="0"/>
         <w:jc w:val="left"/>
-        <w:rPr>
-          <w:rFonts w:ascii="Times New Roman" w:hAnsi="Times New Roman"/>
-          <w:b w:val="false"/>
-          <w:b w:val="false"/>
-          <w:bCs w:val="false"/>
-          <w:color w:val="auto"/>
-          <w:sz w:val="24"/>
-          <w:szCs w:val="24"/>
-          <w:u w:val="none"/>
-        </w:rPr>
+        <w:rPr/>
       </w:pPr>
       <w:r>
         <w:rPr>
@@ -7295,16 +7608,7 @@
         <w:spacing w:lineRule="auto" w:line="276" w:before="0" w:after="0"/>
         <w:ind w:left="0" w:right="0" w:hanging="0"/>
         <w:jc w:val="left"/>
-        <w:rPr>
-          <w:rFonts w:ascii="Times New Roman" w:hAnsi="Times New Roman"/>
-          <w:b w:val="false"/>
-          <w:b w:val="false"/>
-          <w:bCs w:val="false"/>
-          <w:color w:val="auto"/>
-          <w:sz w:val="24"/>
-          <w:szCs w:val="24"/>
-          <w:u w:val="none"/>
-        </w:rPr>
+        <w:rPr/>
       </w:pPr>
       <w:r>
         <w:rPr>
@@ -7369,16 +7673,7 @@
         <w:pStyle w:val="Style17"/>
         <w:spacing w:before="0" w:after="0"/>
         <w:ind w:left="0" w:right="0" w:hanging="0"/>
-        <w:rPr>
-          <w:rFonts w:ascii="Times New Roman" w:hAnsi="Times New Roman"/>
-          <w:b w:val="false"/>
-          <w:b w:val="false"/>
-          <w:bCs w:val="false"/>
-          <w:color w:val="auto"/>
-          <w:sz w:val="24"/>
-          <w:szCs w:val="24"/>
-          <w:u w:val="none"/>
-        </w:rPr>
+        <w:rPr/>
       </w:pPr>
       <w:r>
         <w:rPr/>
@@ -7390,16 +7685,7 @@
         <w:pStyle w:val="Style17"/>
         <w:spacing w:before="0" w:after="0"/>
         <w:ind w:left="0" w:right="0" w:hanging="0"/>
-        <w:rPr>
-          <w:rFonts w:ascii="Times New Roman" w:hAnsi="Times New Roman"/>
-          <w:b w:val="false"/>
-          <w:b w:val="false"/>
-          <w:bCs w:val="false"/>
-          <w:color w:val="auto"/>
-          <w:sz w:val="24"/>
-          <w:szCs w:val="24"/>
-          <w:u w:val="none"/>
-        </w:rPr>
+        <w:rPr/>
       </w:pPr>
       <w:r>
         <w:rPr>
@@ -7437,16 +7723,7 @@
         <w:pStyle w:val="Style17"/>
         <w:spacing w:before="0" w:after="0"/>
         <w:ind w:left="0" w:right="0" w:hanging="0"/>
-        <w:rPr>
-          <w:rFonts w:ascii="Times New Roman" w:hAnsi="Times New Roman"/>
-          <w:b w:val="false"/>
-          <w:b w:val="false"/>
-          <w:bCs w:val="false"/>
-          <w:color w:val="auto"/>
-          <w:sz w:val="24"/>
-          <w:szCs w:val="24"/>
-          <w:u w:val="none"/>
-        </w:rPr>
+        <w:rPr/>
       </w:pPr>
       <w:r>
         <w:rPr>
@@ -7464,7 +7741,45 @@
           <w:u w:val="none"/>
           <w:bdr w:val="single" w:sz="2" w:space="1" w:color="E7E8F2"/>
         </w:rPr>
-        <w:t>php artisan make:factory UserObject</w:t>
+        <w:t xml:space="preserve">php artisan make:seeder </w:t>
+      </w:r>
+      <w:r>
+        <w:rPr>
+          <w:rStyle w:val="Style14"/>
+          <w:rFonts w:eastAsia="Noto Sans Mono CJK SC" w:cs="Liberation Mono" w:ascii="Times New Roman" w:hAnsi="Times New Roman"/>
+          <w:b w:val="false"/>
+          <w:bCs w:val="false"/>
+          <w:i w:val="false"/>
+          <w:caps w:val="false"/>
+          <w:smallCaps w:val="false"/>
+          <w:color w:val="auto"/>
+          <w:spacing w:val="0"/>
+          <w:kern w:val="2"/>
+          <w:sz w:val="24"/>
+          <w:szCs w:val="24"/>
+          <w:u w:val="none"/>
+          <w:bdr w:val="single" w:sz="2" w:space="1" w:color="E7E8F2"/>
+          <w:lang w:val="uk-UA" w:eastAsia="zh-CN" w:bidi="hi-IN"/>
+        </w:rPr>
+        <w:t>ModuleParams</w:t>
+      </w:r>
+      <w:r>
+        <w:rPr>
+          <w:rStyle w:val="Style14"/>
+          <w:rFonts w:ascii="Times New Roman" w:hAnsi="Times New Roman"/>
+          <w:b w:val="false"/>
+          <w:bCs w:val="false"/>
+          <w:i w:val="false"/>
+          <w:caps w:val="false"/>
+          <w:smallCaps w:val="false"/>
+          <w:color w:val="auto"/>
+          <w:spacing w:val="0"/>
+          <w:sz w:val="24"/>
+          <w:szCs w:val="24"/>
+          <w:u w:val="none"/>
+          <w:bdr w:val="single" w:sz="2" w:space="1" w:color="E7E8F2"/>
+        </w:rPr>
+        <w:t>Seeder</w:t>
       </w:r>
     </w:p>
     <w:p>
@@ -7472,16 +7787,7 @@
         <w:pStyle w:val="Style17"/>
         <w:spacing w:before="0" w:after="0"/>
         <w:ind w:left="0" w:right="0" w:hanging="0"/>
-        <w:rPr>
-          <w:rFonts w:ascii="Times New Roman" w:hAnsi="Times New Roman"/>
-          <w:b w:val="false"/>
-          <w:b w:val="false"/>
-          <w:bCs w:val="false"/>
-          <w:color w:val="auto"/>
-          <w:sz w:val="24"/>
-          <w:szCs w:val="24"/>
-          <w:u w:val="none"/>
-        </w:rPr>
+        <w:rPr/>
       </w:pPr>
       <w:r>
         <w:rPr>
@@ -7499,24 +7805,7 @@
           <w:u w:val="none"/>
           <w:bdr w:val="single" w:sz="2" w:space="1" w:color="E7E8F2"/>
         </w:rPr>
-        <w:t xml:space="preserve">php artisan </w:t>
-      </w:r>
-      <w:r>
-        <w:rPr>
-          <w:rFonts w:eastAsia="Noto Sans Mono CJK SC" w:cs="Liberation Mono" w:ascii="Liberation Mono" w:hAnsi="Liberation Mono"/>
-          <w:b w:val="false"/>
-          <w:bCs w:val="false"/>
-          <w:i w:val="false"/>
-          <w:caps w:val="false"/>
-          <w:smallCaps w:val="false"/>
-          <w:color w:val="auto"/>
-          <w:spacing w:val="0"/>
-          <w:sz w:val="24"/>
-          <w:szCs w:val="24"/>
-          <w:u w:val="none"/>
-          <w:bdr w:val="single" w:sz="2" w:space="1" w:color="E7E8F2"/>
-        </w:rPr>
-        <w:t>db:seed</w:t>
+        <w:t>php artisan make:factory UserObject</w:t>
       </w:r>
     </w:p>
     <w:p>
@@ -7524,28 +7813,45 @@
         <w:pStyle w:val="Style17"/>
         <w:spacing w:before="0" w:after="0"/>
         <w:ind w:left="0" w:right="0" w:hanging="0"/>
+        <w:rPr/>
+      </w:pPr>
+      <w:r>
         <w:rPr>
           <w:rStyle w:val="Style14"/>
           <w:rFonts w:ascii="Times New Roman" w:hAnsi="Times New Roman"/>
           <w:b w:val="false"/>
-          <w:b w:val="false"/>
-          <w:bCs w:val="false"/>
-          <w:color w:val="auto"/>
-          <w:sz w:val="24"/>
-          <w:szCs w:val="24"/>
-          <w:u w:val="none"/>
-        </w:rPr>
-      </w:pPr>
-      <w:r>
-        <w:rPr>
-          <w:rFonts w:ascii="Times New Roman" w:hAnsi="Times New Roman"/>
-          <w:b w:val="false"/>
-          <w:bCs w:val="false"/>
-          <w:color w:val="auto"/>
-          <w:sz w:val="24"/>
-          <w:szCs w:val="24"/>
-          <w:u w:val="none"/>
-        </w:rPr>
+          <w:bCs w:val="false"/>
+          <w:i w:val="false"/>
+          <w:caps w:val="false"/>
+          <w:smallCaps w:val="false"/>
+          <w:color w:val="auto"/>
+          <w:spacing w:val="0"/>
+          <w:sz w:val="24"/>
+          <w:szCs w:val="24"/>
+          <w:u w:val="none"/>
+          <w:bdr w:val="single" w:sz="2" w:space="1" w:color="E7E8F2"/>
+        </w:rPr>
+        <w:t xml:space="preserve">php artisan make:factory </w:t>
+      </w:r>
+      <w:r>
+        <w:rPr>
+          <w:rStyle w:val="Style14"/>
+          <w:rFonts w:eastAsia="Noto Sans Mono CJK SC" w:cs="Liberation Mono" w:ascii="Times New Roman" w:hAnsi="Times New Roman"/>
+          <w:b w:val="false"/>
+          <w:bCs w:val="false"/>
+          <w:i w:val="false"/>
+          <w:caps w:val="false"/>
+          <w:smallCaps w:val="false"/>
+          <w:color w:val="auto"/>
+          <w:spacing w:val="0"/>
+          <w:kern w:val="2"/>
+          <w:sz w:val="24"/>
+          <w:szCs w:val="24"/>
+          <w:u w:val="none"/>
+          <w:bdr w:val="single" w:sz="2" w:space="1" w:color="E7E8F2"/>
+          <w:lang w:val="uk-UA" w:eastAsia="zh-CN" w:bidi="hi-IN"/>
+        </w:rPr>
+        <w:t>ModuleParams</w:t>
       </w:r>
     </w:p>
     <w:p>
@@ -7553,16 +7859,7 @@
         <w:pStyle w:val="Style17"/>
         <w:spacing w:before="0" w:after="0"/>
         <w:ind w:left="0" w:right="0" w:hanging="0"/>
-        <w:rPr>
-          <w:rFonts w:ascii="Times New Roman" w:hAnsi="Times New Roman"/>
-          <w:b w:val="false"/>
-          <w:b w:val="false"/>
-          <w:bCs w:val="false"/>
-          <w:color w:val="auto"/>
-          <w:sz w:val="24"/>
-          <w:szCs w:val="24"/>
-          <w:u w:val="none"/>
-        </w:rPr>
+        <w:rPr/>
       </w:pPr>
       <w:r>
         <w:rPr>
@@ -7580,7 +7877,24 @@
           <w:u w:val="none"/>
           <w:bdr w:val="single" w:sz="2" w:space="1" w:color="E7E8F2"/>
         </w:rPr>
-        <w:t>// Refresh the database and run all database seeds...</w:t>
+        <w:t xml:space="preserve">php artisan </w:t>
+      </w:r>
+      <w:r>
+        <w:rPr>
+          <w:rFonts w:eastAsia="Noto Sans Mono CJK SC" w:cs="Liberation Mono" w:ascii="Liberation Mono" w:hAnsi="Liberation Mono"/>
+          <w:b w:val="false"/>
+          <w:bCs w:val="false"/>
+          <w:i w:val="false"/>
+          <w:caps w:val="false"/>
+          <w:smallCaps w:val="false"/>
+          <w:color w:val="auto"/>
+          <w:spacing w:val="0"/>
+          <w:sz w:val="24"/>
+          <w:szCs w:val="24"/>
+          <w:u w:val="none"/>
+          <w:bdr w:val="single" w:sz="2" w:space="1" w:color="E7E8F2"/>
+        </w:rPr>
+        <w:t>db:seed</w:t>
       </w:r>
     </w:p>
     <w:p>
@@ -7589,33 +7903,27 @@
         <w:spacing w:before="0" w:after="0"/>
         <w:ind w:left="0" w:right="0" w:hanging="0"/>
         <w:rPr>
-          <w:rFonts w:ascii="Times New Roman" w:hAnsi="Times New Roman"/>
-          <w:b w:val="false"/>
-          <w:b w:val="false"/>
-          <w:bCs w:val="false"/>
-          <w:color w:val="auto"/>
-          <w:sz w:val="24"/>
-          <w:szCs w:val="24"/>
-          <w:u w:val="none"/>
-        </w:rPr>
-      </w:pPr>
-      <w:r>
-        <w:rPr>
           <w:rStyle w:val="Style14"/>
           <w:rFonts w:ascii="Times New Roman" w:hAnsi="Times New Roman"/>
           <w:b w:val="false"/>
-          <w:bCs w:val="false"/>
-          <w:i w:val="false"/>
-          <w:caps w:val="false"/>
-          <w:smallCaps w:val="false"/>
-          <w:color w:val="auto"/>
-          <w:spacing w:val="0"/>
-          <w:sz w:val="24"/>
-          <w:szCs w:val="24"/>
-          <w:u w:val="none"/>
-          <w:bdr w:val="single" w:sz="2" w:space="1" w:color="E7E8F2"/>
-        </w:rPr>
-        <w:t>php artisan migrate:refresh --seed</w:t>
+          <w:b w:val="false"/>
+          <w:bCs w:val="false"/>
+          <w:color w:val="auto"/>
+          <w:sz w:val="24"/>
+          <w:szCs w:val="24"/>
+          <w:u w:val="none"/>
+        </w:rPr>
+      </w:pPr>
+      <w:r>
+        <w:rPr>
+          <w:rFonts w:ascii="Times New Roman" w:hAnsi="Times New Roman"/>
+          <w:b w:val="false"/>
+          <w:bCs w:val="false"/>
+          <w:color w:val="auto"/>
+          <w:sz w:val="24"/>
+          <w:szCs w:val="24"/>
+          <w:u w:val="none"/>
+        </w:rPr>
       </w:r>
     </w:p>
     <w:p>
@@ -7623,28 +7931,25 @@
         <w:pStyle w:val="Style17"/>
         <w:spacing w:before="0" w:after="0"/>
         <w:ind w:left="0" w:right="0" w:hanging="0"/>
+        <w:rPr/>
+      </w:pPr>
+      <w:r>
         <w:rPr>
           <w:rStyle w:val="Style14"/>
           <w:rFonts w:ascii="Times New Roman" w:hAnsi="Times New Roman"/>
           <w:b w:val="false"/>
-          <w:b w:val="false"/>
-          <w:bCs w:val="false"/>
-          <w:color w:val="auto"/>
-          <w:sz w:val="24"/>
-          <w:szCs w:val="24"/>
-          <w:u w:val="none"/>
-        </w:rPr>
-      </w:pPr>
-      <w:r>
-        <w:rPr>
-          <w:rFonts w:ascii="Times New Roman" w:hAnsi="Times New Roman"/>
-          <w:b w:val="false"/>
-          <w:bCs w:val="false"/>
-          <w:color w:val="auto"/>
-          <w:sz w:val="24"/>
-          <w:szCs w:val="24"/>
-          <w:u w:val="none"/>
-        </w:rPr>
+          <w:bCs w:val="false"/>
+          <w:i w:val="false"/>
+          <w:caps w:val="false"/>
+          <w:smallCaps w:val="false"/>
+          <w:color w:val="auto"/>
+          <w:spacing w:val="0"/>
+          <w:sz w:val="24"/>
+          <w:szCs w:val="24"/>
+          <w:u w:val="none"/>
+          <w:bdr w:val="single" w:sz="2" w:space="1" w:color="E7E8F2"/>
+        </w:rPr>
+        <w:t>// Refresh the database and run all database seeds...</w:t>
       </w:r>
     </w:p>
     <w:p>
@@ -7652,16 +7957,7 @@
         <w:pStyle w:val="Style17"/>
         <w:spacing w:before="0" w:after="0"/>
         <w:ind w:left="0" w:right="0" w:hanging="0"/>
-        <w:rPr>
-          <w:rFonts w:ascii="Times New Roman" w:hAnsi="Times New Roman"/>
-          <w:b w:val="false"/>
-          <w:b w:val="false"/>
-          <w:bCs w:val="false"/>
-          <w:color w:val="auto"/>
-          <w:sz w:val="24"/>
-          <w:szCs w:val="24"/>
-          <w:u w:val="none"/>
-        </w:rPr>
+        <w:rPr/>
       </w:pPr>
       <w:r>
         <w:rPr>
@@ -7669,12 +7965,17 @@
           <w:rFonts w:ascii="Times New Roman" w:hAnsi="Times New Roman"/>
           <w:b w:val="false"/>
           <w:bCs w:val="false"/>
-          <w:color w:val="auto"/>
-          <w:sz w:val="24"/>
-          <w:szCs w:val="24"/>
-          <w:u w:val="none"/>
-        </w:rPr>
-        <w:t>___________________________________________________________________</w:t>
+          <w:i w:val="false"/>
+          <w:caps w:val="false"/>
+          <w:smallCaps w:val="false"/>
+          <w:color w:val="auto"/>
+          <w:spacing w:val="0"/>
+          <w:sz w:val="24"/>
+          <w:szCs w:val="24"/>
+          <w:u w:val="none"/>
+          <w:bdr w:val="single" w:sz="2" w:space="1" w:color="E7E8F2"/>
+        </w:rPr>
+        <w:t>php artisan migrate:refresh --seed</w:t>
       </w:r>
     </w:p>
     <w:p>
@@ -7683,27 +7984,27 @@
         <w:spacing w:before="0" w:after="0"/>
         <w:ind w:left="0" w:right="0" w:hanging="0"/>
         <w:rPr>
-          <w:rFonts w:ascii="Times New Roman" w:hAnsi="Times New Roman"/>
-          <w:b w:val="false"/>
-          <w:b w:val="false"/>
-          <w:bCs w:val="false"/>
-          <w:color w:val="auto"/>
-          <w:sz w:val="24"/>
-          <w:szCs w:val="24"/>
-          <w:u w:val="none"/>
-        </w:rPr>
-      </w:pPr>
-      <w:r>
-        <w:rPr>
-          <w:rFonts w:ascii="Times New Roman" w:hAnsi="Times New Roman"/>
-          <w:b w:val="false"/>
-          <w:bCs w:val="false"/>
-          <w:color w:val="auto"/>
-          <w:sz w:val="24"/>
-          <w:szCs w:val="24"/>
-          <w:u w:val="none"/>
-        </w:rPr>
-        <w:t>php artisan make:request ModulesRequest</w:t>
+          <w:rStyle w:val="Style14"/>
+          <w:rFonts w:ascii="Times New Roman" w:hAnsi="Times New Roman"/>
+          <w:b w:val="false"/>
+          <w:b w:val="false"/>
+          <w:bCs w:val="false"/>
+          <w:color w:val="auto"/>
+          <w:sz w:val="24"/>
+          <w:szCs w:val="24"/>
+          <w:u w:val="none"/>
+        </w:rPr>
+      </w:pPr>
+      <w:r>
+        <w:rPr>
+          <w:rFonts w:ascii="Times New Roman" w:hAnsi="Times New Roman"/>
+          <w:b w:val="false"/>
+          <w:bCs w:val="false"/>
+          <w:color w:val="auto"/>
+          <w:sz w:val="24"/>
+          <w:szCs w:val="24"/>
+          <w:u w:val="none"/>
+        </w:rPr>
       </w:r>
     </w:p>
     <w:p>
@@ -7711,54 +8012,20 @@
         <w:pStyle w:val="Style17"/>
         <w:spacing w:before="0" w:after="0"/>
         <w:ind w:left="0" w:right="0" w:hanging="0"/>
-        <w:rPr>
-          <w:rFonts w:ascii="Times New Roman" w:hAnsi="Times New Roman"/>
-          <w:b w:val="false"/>
-          <w:b w:val="false"/>
-          <w:bCs w:val="false"/>
-          <w:color w:val="auto"/>
-          <w:sz w:val="24"/>
-          <w:szCs w:val="24"/>
-          <w:u w:val="none"/>
-        </w:rPr>
-      </w:pPr>
-      <w:r>
-        <w:rPr>
-          <w:rFonts w:ascii="Times New Roman" w:hAnsi="Times New Roman"/>
-          <w:b w:val="false"/>
-          <w:bCs w:val="false"/>
-          <w:color w:val="auto"/>
-          <w:sz w:val="24"/>
-          <w:szCs w:val="24"/>
-          <w:u w:val="none"/>
-        </w:rPr>
-        <w:t xml:space="preserve">php artisan make:request </w:t>
-      </w:r>
-      <w:r>
-        <w:rPr>
-          <w:rFonts w:eastAsia="Noto Serif CJK SC" w:cs="Lohit Devanagari" w:ascii="Times New Roman" w:hAnsi="Times New Roman"/>
-          <w:b w:val="false"/>
-          <w:bCs w:val="false"/>
-          <w:color w:val="auto"/>
-          <w:kern w:val="2"/>
-          <w:sz w:val="24"/>
-          <w:szCs w:val="24"/>
-          <w:u w:val="none"/>
-          <w:lang w:val="uk-UA" w:eastAsia="zh-CN" w:bidi="hi-IN"/>
-        </w:rPr>
-        <w:t>Object</w:t>
-      </w:r>
-      <w:r>
-        <w:rPr>
-          <w:rFonts w:ascii="Times New Roman" w:hAnsi="Times New Roman"/>
-          <w:b w:val="false"/>
-          <w:bCs w:val="false"/>
-          <w:color w:val="auto"/>
-          <w:sz w:val="24"/>
-          <w:szCs w:val="24"/>
-          <w:u w:val="none"/>
-        </w:rPr>
-        <w:t>sRequest</w:t>
+        <w:rPr/>
+      </w:pPr>
+      <w:r>
+        <w:rPr>
+          <w:rStyle w:val="Style14"/>
+          <w:rFonts w:ascii="Times New Roman" w:hAnsi="Times New Roman"/>
+          <w:b w:val="false"/>
+          <w:bCs w:val="false"/>
+          <w:color w:val="auto"/>
+          <w:sz w:val="24"/>
+          <w:szCs w:val="24"/>
+          <w:u w:val="none"/>
+        </w:rPr>
+        <w:t>___________________________________________________________________</w:t>
       </w:r>
     </w:p>
     <w:p>
@@ -7779,21 +8046,15 @@
       </w:pPr>
       <w:r>
         <w:rPr>
-          <w:rStyle w:val="Style14"/>
-          <w:rFonts w:ascii="Times New Roman" w:hAnsi="Times New Roman"/>
-          <w:b w:val="false"/>
-          <w:bCs w:val="false"/>
-          <w:i w:val="false"/>
-          <w:caps w:val="false"/>
-          <w:smallCaps w:val="false"/>
-          <w:color w:val="auto"/>
-          <w:spacing w:val="0"/>
-          <w:sz w:val="24"/>
-          <w:szCs w:val="24"/>
-          <w:u w:val="none"/>
-          <w:bdr w:val="single" w:sz="2" w:space="1" w:color="E7E8F2"/>
-        </w:rPr>
-        <w:t>__________________________________________________________________________________</w:t>
+          <w:rFonts w:ascii="Times New Roman" w:hAnsi="Times New Roman"/>
+          <w:b w:val="false"/>
+          <w:bCs w:val="false"/>
+          <w:color w:val="auto"/>
+          <w:sz w:val="24"/>
+          <w:szCs w:val="24"/>
+          <w:u w:val="none"/>
+        </w:rPr>
+        <w:t>php artisan make:request ModulesRequest</w:t>
       </w:r>
     </w:p>
     <w:p>
@@ -7801,16 +8062,79 @@
         <w:pStyle w:val="Style17"/>
         <w:spacing w:before="0" w:after="0"/>
         <w:ind w:left="0" w:right="0" w:hanging="0"/>
-        <w:rPr>
-          <w:rFonts w:ascii="Times New Roman" w:hAnsi="Times New Roman"/>
-          <w:b w:val="false"/>
-          <w:b w:val="false"/>
-          <w:bCs w:val="false"/>
-          <w:color w:val="auto"/>
-          <w:sz w:val="24"/>
-          <w:szCs w:val="24"/>
-          <w:u w:val="none"/>
-        </w:rPr>
+        <w:rPr/>
+      </w:pPr>
+      <w:r>
+        <w:rPr>
+          <w:rFonts w:ascii="Times New Roman" w:hAnsi="Times New Roman"/>
+          <w:b w:val="false"/>
+          <w:bCs w:val="false"/>
+          <w:color w:val="auto"/>
+          <w:sz w:val="24"/>
+          <w:szCs w:val="24"/>
+          <w:u w:val="none"/>
+        </w:rPr>
+        <w:t xml:space="preserve">php artisan make:request </w:t>
+      </w:r>
+      <w:r>
+        <w:rPr>
+          <w:rFonts w:eastAsia="Noto Serif CJK SC" w:cs="Lohit Devanagari" w:ascii="Times New Roman" w:hAnsi="Times New Roman"/>
+          <w:b w:val="false"/>
+          <w:bCs w:val="false"/>
+          <w:color w:val="auto"/>
+          <w:kern w:val="2"/>
+          <w:sz w:val="24"/>
+          <w:szCs w:val="24"/>
+          <w:u w:val="none"/>
+          <w:lang w:val="uk-UA" w:eastAsia="zh-CN" w:bidi="hi-IN"/>
+        </w:rPr>
+        <w:t>Object</w:t>
+      </w:r>
+      <w:r>
+        <w:rPr>
+          <w:rFonts w:ascii="Times New Roman" w:hAnsi="Times New Roman"/>
+          <w:b w:val="false"/>
+          <w:bCs w:val="false"/>
+          <w:color w:val="auto"/>
+          <w:sz w:val="24"/>
+          <w:szCs w:val="24"/>
+          <w:u w:val="none"/>
+        </w:rPr>
+        <w:t>sRequest</w:t>
+      </w:r>
+    </w:p>
+    <w:p>
+      <w:pPr>
+        <w:pStyle w:val="Style17"/>
+        <w:spacing w:before="0" w:after="0"/>
+        <w:ind w:left="0" w:right="0" w:hanging="0"/>
+        <w:rPr/>
+      </w:pPr>
+      <w:r>
+        <w:rPr>
+          <w:rStyle w:val="Style14"/>
+          <w:rFonts w:ascii="Times New Roman" w:hAnsi="Times New Roman"/>
+          <w:b w:val="false"/>
+          <w:bCs w:val="false"/>
+          <w:i w:val="false"/>
+          <w:caps w:val="false"/>
+          <w:smallCaps w:val="false"/>
+          <w:color w:val="auto"/>
+          <w:spacing w:val="0"/>
+          <w:sz w:val="24"/>
+          <w:szCs w:val="24"/>
+          <w:u w:val="none"/>
+          <w:bdr w:val="single" w:sz="2" w:space="1" w:color="E7E8F2"/>
+        </w:rPr>
+        <w:t>__________________________________________________________________________________</w:t>
+      </w:r>
+    </w:p>
+    <w:p>
+      <w:pPr>
+        <w:pStyle w:val="Style17"/>
+        <w:spacing w:before="0" w:after="0"/>
+        <w:ind w:left="0" w:right="0" w:hanging="0"/>
+        <w:rPr/>
       </w:pPr>
       <w:r>
         <w:rPr>
@@ -7848,16 +8172,7 @@
         <w:pStyle w:val="Style17"/>
         <w:spacing w:before="0" w:after="0"/>
         <w:ind w:left="0" w:right="0" w:hanging="0"/>
-        <w:rPr>
-          <w:rFonts w:ascii="Times New Roman" w:hAnsi="Times New Roman"/>
-          <w:b w:val="false"/>
-          <w:b w:val="false"/>
-          <w:bCs w:val="false"/>
-          <w:color w:val="auto"/>
-          <w:sz w:val="24"/>
-          <w:szCs w:val="24"/>
-          <w:u w:val="none"/>
-        </w:rPr>
+        <w:rPr/>
       </w:pPr>
       <w:r>
         <w:rPr>
@@ -7938,16 +8253,7 @@
         <w:pStyle w:val="Style17"/>
         <w:spacing w:before="0" w:after="0"/>
         <w:ind w:left="0" w:right="0" w:hanging="0"/>
-        <w:rPr>
-          <w:rFonts w:ascii="Times New Roman" w:hAnsi="Times New Roman"/>
-          <w:b w:val="false"/>
-          <w:b w:val="false"/>
-          <w:bCs w:val="false"/>
-          <w:color w:val="auto"/>
-          <w:sz w:val="24"/>
-          <w:szCs w:val="24"/>
-          <w:u w:val="none"/>
-        </w:rPr>
+        <w:rPr/>
       </w:pPr>
       <w:r>
         <w:rPr/>
@@ -7959,16 +8265,7 @@
         <w:pStyle w:val="Style17"/>
         <w:spacing w:before="0" w:after="0"/>
         <w:ind w:left="0" w:right="0" w:hanging="0"/>
-        <w:rPr>
-          <w:rFonts w:ascii="Times New Roman" w:hAnsi="Times New Roman"/>
-          <w:b w:val="false"/>
-          <w:b w:val="false"/>
-          <w:bCs w:val="false"/>
-          <w:color w:val="auto"/>
-          <w:sz w:val="24"/>
-          <w:szCs w:val="24"/>
-          <w:u w:val="none"/>
-        </w:rPr>
+        <w:rPr/>
       </w:pPr>
       <w:r>
         <w:rPr/>
@@ -8036,16 +8333,7 @@
         <w:pStyle w:val="Style17"/>
         <w:spacing w:before="0" w:after="0"/>
         <w:ind w:left="0" w:right="0" w:hanging="0"/>
-        <w:rPr>
-          <w:rFonts w:ascii="Times New Roman" w:hAnsi="Times New Roman"/>
-          <w:b w:val="false"/>
-          <w:b w:val="false"/>
-          <w:bCs w:val="false"/>
-          <w:color w:val="auto"/>
-          <w:sz w:val="24"/>
-          <w:szCs w:val="24"/>
-          <w:u w:val="none"/>
-        </w:rPr>
+        <w:rPr/>
       </w:pPr>
       <w:r>
         <w:rPr/>
@@ -8057,16 +8345,7 @@
         <w:pStyle w:val="Style17"/>
         <w:spacing w:before="0" w:after="0"/>
         <w:ind w:left="0" w:right="0" w:hanging="0"/>
-        <w:rPr>
-          <w:rFonts w:ascii="Times New Roman" w:hAnsi="Times New Roman"/>
-          <w:b w:val="false"/>
-          <w:b w:val="false"/>
-          <w:bCs w:val="false"/>
-          <w:color w:val="auto"/>
-          <w:sz w:val="24"/>
-          <w:szCs w:val="24"/>
-          <w:u w:val="none"/>
-        </w:rPr>
+        <w:rPr/>
       </w:pPr>
       <w:r>
         <w:rPr/>
@@ -8134,16 +8413,7 @@
         <w:pStyle w:val="Style17"/>
         <w:spacing w:before="0" w:after="0"/>
         <w:ind w:left="0" w:right="0" w:hanging="0"/>
-        <w:rPr>
-          <w:rFonts w:ascii="Times New Roman" w:hAnsi="Times New Roman"/>
-          <w:b w:val="false"/>
-          <w:b w:val="false"/>
-          <w:bCs w:val="false"/>
-          <w:color w:val="auto"/>
-          <w:sz w:val="24"/>
-          <w:szCs w:val="24"/>
-          <w:u w:val="none"/>
-        </w:rPr>
+        <w:rPr/>
       </w:pPr>
       <w:r>
         <w:rPr/>
@@ -8155,16 +8425,7 @@
         <w:pStyle w:val="Style17"/>
         <w:spacing w:before="0" w:after="0"/>
         <w:ind w:left="0" w:right="0" w:hanging="0"/>
-        <w:rPr>
-          <w:rFonts w:ascii="Times New Roman" w:hAnsi="Times New Roman"/>
-          <w:b w:val="false"/>
-          <w:b w:val="false"/>
-          <w:bCs w:val="false"/>
-          <w:color w:val="auto"/>
-          <w:sz w:val="24"/>
-          <w:szCs w:val="24"/>
-          <w:u w:val="none"/>
-        </w:rPr>
+        <w:rPr/>
       </w:pPr>
       <w:r>
         <w:rPr/>
@@ -8232,16 +8493,7 @@
         <w:pStyle w:val="Style17"/>
         <w:spacing w:before="0" w:after="0"/>
         <w:ind w:left="0" w:right="0" w:hanging="0"/>
-        <w:rPr>
-          <w:rFonts w:ascii="Times New Roman" w:hAnsi="Times New Roman"/>
-          <w:b w:val="false"/>
-          <w:b w:val="false"/>
-          <w:bCs w:val="false"/>
-          <w:color w:val="auto"/>
-          <w:sz w:val="24"/>
-          <w:szCs w:val="24"/>
-          <w:u w:val="none"/>
-        </w:rPr>
+        <w:rPr/>
       </w:pPr>
       <w:r>
         <w:rPr/>
@@ -8253,16 +8505,7 @@
         <w:pStyle w:val="Style17"/>
         <w:spacing w:before="0" w:after="0"/>
         <w:ind w:left="0" w:right="0" w:hanging="0"/>
-        <w:rPr>
-          <w:rFonts w:ascii="Times New Roman" w:hAnsi="Times New Roman"/>
-          <w:b w:val="false"/>
-          <w:b w:val="false"/>
-          <w:bCs w:val="false"/>
-          <w:color w:val="auto"/>
-          <w:sz w:val="24"/>
-          <w:szCs w:val="24"/>
-          <w:u w:val="none"/>
-        </w:rPr>
+        <w:rPr/>
       </w:pPr>
       <w:r>
         <w:rPr/>
@@ -8274,16 +8517,7 @@
         <w:pStyle w:val="Style17"/>
         <w:spacing w:before="0" w:after="0"/>
         <w:ind w:left="0" w:right="0" w:hanging="0"/>
-        <w:rPr>
-          <w:rFonts w:ascii="Times New Roman" w:hAnsi="Times New Roman"/>
-          <w:b w:val="false"/>
-          <w:b w:val="false"/>
-          <w:bCs w:val="false"/>
-          <w:color w:val="auto"/>
-          <w:sz w:val="24"/>
-          <w:szCs w:val="24"/>
-          <w:u w:val="none"/>
-        </w:rPr>
+        <w:rPr/>
       </w:pPr>
       <w:r>
         <w:rPr/>
@@ -8316,6 +8550,7 @@
           <w:szCs w:val="24"/>
           <w:u w:val="none"/>
         </w:rPr>
+        <w:t>CLEAR</w:t>
       </w:r>
     </w:p>
     <w:p>
@@ -8335,7 +8570,489 @@
         </w:rPr>
       </w:pPr>
       <w:r>
-        <w:rPr/>
+        <w:rPr>
+          <w:rFonts w:ascii="Times New Roman" w:hAnsi="Times New Roman"/>
+          <w:b w:val="false"/>
+          <w:bCs w:val="false"/>
+          <w:color w:val="auto"/>
+          <w:sz w:val="24"/>
+          <w:szCs w:val="24"/>
+          <w:u w:val="none"/>
+        </w:rPr>
+        <w:t>https://dev.to/kenfai/laravel-artisan-cache-commands-explained-41e1</w:t>
+      </w:r>
+    </w:p>
+    <w:p>
+      <w:pPr>
+        <w:pStyle w:val="Style17"/>
+        <w:spacing w:before="0" w:after="0"/>
+        <w:ind w:left="0" w:right="0" w:hanging="0"/>
+        <w:rPr>
+          <w:rFonts w:ascii="Times New Roman" w:hAnsi="Times New Roman"/>
+          <w:b w:val="false"/>
+          <w:b w:val="false"/>
+          <w:bCs w:val="false"/>
+          <w:color w:val="auto"/>
+          <w:sz w:val="24"/>
+          <w:szCs w:val="24"/>
+          <w:u w:val="none"/>
+        </w:rPr>
+      </w:pPr>
+      <w:r>
+        <w:rPr>
+          <w:rFonts w:ascii="Times New Roman" w:hAnsi="Times New Roman"/>
+          <w:b w:val="false"/>
+          <w:bCs w:val="false"/>
+          <w:color w:val="auto"/>
+          <w:sz w:val="24"/>
+          <w:szCs w:val="24"/>
+          <w:u w:val="none"/>
+        </w:rPr>
+      </w:r>
+    </w:p>
+    <w:p>
+      <w:pPr>
+        <w:pStyle w:val="Style17"/>
+        <w:spacing w:before="0" w:after="0"/>
+        <w:ind w:left="0" w:right="0" w:hanging="0"/>
+        <w:rPr>
+          <w:rFonts w:ascii="Times New Roman" w:hAnsi="Times New Roman"/>
+          <w:b w:val="false"/>
+          <w:b w:val="false"/>
+          <w:bCs w:val="false"/>
+          <w:color w:val="auto"/>
+          <w:sz w:val="24"/>
+          <w:szCs w:val="24"/>
+          <w:u w:val="none"/>
+        </w:rPr>
+      </w:pPr>
+      <w:r>
+        <w:rPr>
+          <w:rFonts w:ascii="Times New Roman" w:hAnsi="Times New Roman"/>
+          <w:b w:val="false"/>
+          <w:bCs w:val="false"/>
+          <w:color w:val="auto"/>
+          <w:sz w:val="24"/>
+          <w:szCs w:val="24"/>
+          <w:u w:val="none"/>
+        </w:rPr>
+      </w:r>
+    </w:p>
+    <w:p>
+      <w:pPr>
+        <w:pStyle w:val="Style17"/>
+        <w:spacing w:before="0" w:after="0"/>
+        <w:ind w:left="0" w:right="0" w:hanging="0"/>
+        <w:rPr>
+          <w:rFonts w:ascii="Times New Roman" w:hAnsi="Times New Roman"/>
+          <w:b w:val="false"/>
+          <w:b w:val="false"/>
+          <w:bCs w:val="false"/>
+          <w:color w:val="auto"/>
+          <w:sz w:val="24"/>
+          <w:szCs w:val="24"/>
+          <w:u w:val="none"/>
+        </w:rPr>
+      </w:pPr>
+      <w:r>
+        <w:rPr>
+          <w:rFonts w:ascii="Times New Roman" w:hAnsi="Times New Roman"/>
+          <w:b w:val="false"/>
+          <w:bCs w:val="false"/>
+          <w:color w:val="auto"/>
+          <w:sz w:val="24"/>
+          <w:szCs w:val="24"/>
+          <w:u w:val="none"/>
+        </w:rPr>
+        <w:t>$ php artisan config:cache</w:t>
+      </w:r>
+    </w:p>
+    <w:p>
+      <w:pPr>
+        <w:pStyle w:val="Style17"/>
+        <w:spacing w:before="0" w:after="0"/>
+        <w:ind w:left="0" w:right="0" w:hanging="0"/>
+        <w:rPr>
+          <w:rFonts w:ascii="Times New Roman" w:hAnsi="Times New Roman"/>
+          <w:b w:val="false"/>
+          <w:b w:val="false"/>
+          <w:bCs w:val="false"/>
+          <w:color w:val="auto"/>
+          <w:sz w:val="24"/>
+          <w:szCs w:val="24"/>
+          <w:u w:val="none"/>
+        </w:rPr>
+      </w:pPr>
+      <w:r>
+        <w:rPr>
+          <w:rFonts w:ascii="Times New Roman" w:hAnsi="Times New Roman"/>
+          <w:b w:val="false"/>
+          <w:bCs w:val="false"/>
+          <w:color w:val="auto"/>
+          <w:sz w:val="24"/>
+          <w:szCs w:val="24"/>
+          <w:u w:val="none"/>
+        </w:rPr>
+        <w:t>Configuration cache cleared!</w:t>
+      </w:r>
+    </w:p>
+    <w:p>
+      <w:pPr>
+        <w:pStyle w:val="Style17"/>
+        <w:spacing w:before="0" w:after="0"/>
+        <w:ind w:left="0" w:right="0" w:hanging="0"/>
+        <w:rPr>
+          <w:rFonts w:ascii="Times New Roman" w:hAnsi="Times New Roman"/>
+          <w:b w:val="false"/>
+          <w:b w:val="false"/>
+          <w:bCs w:val="false"/>
+          <w:color w:val="auto"/>
+          <w:sz w:val="24"/>
+          <w:szCs w:val="24"/>
+          <w:u w:val="none"/>
+        </w:rPr>
+      </w:pPr>
+      <w:r>
+        <w:rPr>
+          <w:rFonts w:ascii="Times New Roman" w:hAnsi="Times New Roman"/>
+          <w:b w:val="false"/>
+          <w:bCs w:val="false"/>
+          <w:color w:val="auto"/>
+          <w:sz w:val="24"/>
+          <w:szCs w:val="24"/>
+          <w:u w:val="none"/>
+        </w:rPr>
+        <w:t>Configuration cached successfully!</w:t>
+      </w:r>
+    </w:p>
+    <w:p>
+      <w:pPr>
+        <w:pStyle w:val="Style17"/>
+        <w:spacing w:before="0" w:after="0"/>
+        <w:ind w:left="0" w:right="0" w:hanging="0"/>
+        <w:rPr>
+          <w:rFonts w:ascii="Times New Roman" w:hAnsi="Times New Roman"/>
+          <w:b w:val="false"/>
+          <w:b w:val="false"/>
+          <w:bCs w:val="false"/>
+          <w:color w:val="auto"/>
+          <w:sz w:val="24"/>
+          <w:szCs w:val="24"/>
+          <w:u w:val="none"/>
+        </w:rPr>
+      </w:pPr>
+      <w:r>
+        <w:rPr>
+          <w:rFonts w:ascii="Times New Roman" w:hAnsi="Times New Roman"/>
+          <w:b w:val="false"/>
+          <w:bCs w:val="false"/>
+          <w:color w:val="auto"/>
+          <w:sz w:val="24"/>
+          <w:szCs w:val="24"/>
+          <w:u w:val="none"/>
+        </w:rPr>
+      </w:r>
+    </w:p>
+    <w:p>
+      <w:pPr>
+        <w:pStyle w:val="Style17"/>
+        <w:spacing w:before="0" w:after="0"/>
+        <w:ind w:left="0" w:right="0" w:hanging="0"/>
+        <w:rPr>
+          <w:rFonts w:ascii="Times New Roman" w:hAnsi="Times New Roman"/>
+          <w:b w:val="false"/>
+          <w:b w:val="false"/>
+          <w:bCs w:val="false"/>
+          <w:color w:val="auto"/>
+          <w:sz w:val="24"/>
+          <w:szCs w:val="24"/>
+          <w:u w:val="none"/>
+        </w:rPr>
+      </w:pPr>
+      <w:r>
+        <w:rPr>
+          <w:rFonts w:ascii="Times New Roman" w:hAnsi="Times New Roman"/>
+          <w:b w:val="false"/>
+          <w:bCs w:val="false"/>
+          <w:color w:val="auto"/>
+          <w:sz w:val="24"/>
+          <w:szCs w:val="24"/>
+          <w:u w:val="none"/>
+        </w:rPr>
+        <w:t>$ php artisan route:cache</w:t>
+      </w:r>
+    </w:p>
+    <w:p>
+      <w:pPr>
+        <w:pStyle w:val="Style17"/>
+        <w:spacing w:before="0" w:after="0"/>
+        <w:ind w:left="0" w:right="0" w:hanging="0"/>
+        <w:rPr>
+          <w:rFonts w:ascii="Times New Roman" w:hAnsi="Times New Roman"/>
+          <w:b w:val="false"/>
+          <w:b w:val="false"/>
+          <w:bCs w:val="false"/>
+          <w:color w:val="auto"/>
+          <w:sz w:val="24"/>
+          <w:szCs w:val="24"/>
+          <w:u w:val="none"/>
+        </w:rPr>
+      </w:pPr>
+      <w:r>
+        <w:rPr>
+          <w:rFonts w:ascii="Times New Roman" w:hAnsi="Times New Roman"/>
+          <w:b w:val="false"/>
+          <w:bCs w:val="false"/>
+          <w:color w:val="auto"/>
+          <w:sz w:val="24"/>
+          <w:szCs w:val="24"/>
+          <w:u w:val="none"/>
+        </w:rPr>
+        <w:t>Route cache cleared!</w:t>
+      </w:r>
+    </w:p>
+    <w:p>
+      <w:pPr>
+        <w:pStyle w:val="Style17"/>
+        <w:spacing w:before="0" w:after="0"/>
+        <w:ind w:left="0" w:right="0" w:hanging="0"/>
+        <w:rPr/>
+      </w:pPr>
+      <w:r>
+        <w:rPr>
+          <w:rFonts w:ascii="Times New Roman" w:hAnsi="Times New Roman"/>
+          <w:b w:val="false"/>
+          <w:bCs w:val="false"/>
+          <w:color w:val="auto"/>
+          <w:sz w:val="24"/>
+          <w:szCs w:val="24"/>
+          <w:u w:val="none"/>
+        </w:rPr>
+        <w:t>Routes cached successfully!</w:t>
+      </w:r>
+    </w:p>
+    <w:p>
+      <w:pPr>
+        <w:pStyle w:val="Style17"/>
+        <w:spacing w:before="0" w:after="0"/>
+        <w:ind w:left="0" w:right="0" w:hanging="0"/>
+        <w:rPr/>
+      </w:pPr>
+      <w:r>
+        <w:rPr/>
+      </w:r>
+    </w:p>
+    <w:p>
+      <w:pPr>
+        <w:pStyle w:val="Style17"/>
+        <w:spacing w:before="0" w:after="0"/>
+        <w:ind w:left="0" w:right="0" w:hanging="0"/>
+        <w:rPr/>
+      </w:pPr>
+      <w:r>
+        <w:rPr/>
+        <w:t>$ php artisan view:cache</w:t>
+      </w:r>
+    </w:p>
+    <w:p>
+      <w:pPr>
+        <w:pStyle w:val="Style17"/>
+        <w:spacing w:before="0" w:after="0"/>
+        <w:ind w:left="0" w:right="0" w:hanging="0"/>
+        <w:rPr/>
+      </w:pPr>
+      <w:r>
+        <w:rPr/>
+        <w:t>Compiled views cleared!</w:t>
+      </w:r>
+    </w:p>
+    <w:p>
+      <w:pPr>
+        <w:pStyle w:val="Style17"/>
+        <w:spacing w:before="0" w:after="0"/>
+        <w:ind w:left="0" w:right="0" w:hanging="0"/>
+        <w:rPr/>
+      </w:pPr>
+      <w:r>
+        <w:rPr/>
+        <w:t>Blade templates cached successfully!</w:t>
+      </w:r>
+    </w:p>
+    <w:p>
+      <w:pPr>
+        <w:pStyle w:val="Style17"/>
+        <w:spacing w:before="0" w:after="0"/>
+        <w:ind w:left="0" w:right="0" w:hanging="0"/>
+        <w:rPr/>
+      </w:pPr>
+      <w:r>
+        <w:rPr/>
+      </w:r>
+    </w:p>
+    <w:p>
+      <w:pPr>
+        <w:pStyle w:val="Style17"/>
+        <w:spacing w:before="0" w:after="0"/>
+        <w:ind w:left="0" w:right="0" w:hanging="0"/>
+        <w:rPr/>
+      </w:pPr>
+      <w:r>
+        <w:rPr/>
+        <w:t>$ php artisan event:cache</w:t>
+      </w:r>
+    </w:p>
+    <w:p>
+      <w:pPr>
+        <w:pStyle w:val="Style17"/>
+        <w:spacing w:before="0" w:after="0"/>
+        <w:ind w:left="0" w:right="0" w:hanging="0"/>
+        <w:rPr/>
+      </w:pPr>
+      <w:r>
+        <w:rPr/>
+        <w:t>Cached events cleared!</w:t>
+      </w:r>
+    </w:p>
+    <w:p>
+      <w:pPr>
+        <w:pStyle w:val="Style17"/>
+        <w:spacing w:before="0" w:after="0"/>
+        <w:ind w:left="0" w:right="0" w:hanging="0"/>
+        <w:rPr/>
+      </w:pPr>
+      <w:r>
+        <w:rPr/>
+        <w:t>Events cached successfully!</w:t>
+      </w:r>
+    </w:p>
+    <w:p>
+      <w:pPr>
+        <w:pStyle w:val="Style17"/>
+        <w:spacing w:before="0" w:after="0"/>
+        <w:ind w:left="0" w:right="0" w:hanging="0"/>
+        <w:rPr/>
+      </w:pPr>
+      <w:r>
+        <w:rPr/>
+      </w:r>
+    </w:p>
+    <w:p>
+      <w:pPr>
+        <w:pStyle w:val="Style17"/>
+        <w:spacing w:before="0" w:after="0"/>
+        <w:ind w:left="0" w:right="0" w:hanging="0"/>
+        <w:rPr/>
+      </w:pPr>
+      <w:r>
+        <w:rPr/>
+        <w:t>$ php artisan cache:clear</w:t>
+      </w:r>
+    </w:p>
+    <w:p>
+      <w:pPr>
+        <w:pStyle w:val="Style17"/>
+        <w:spacing w:before="0" w:after="0"/>
+        <w:ind w:left="0" w:right="0" w:hanging="0"/>
+        <w:rPr/>
+      </w:pPr>
+      <w:r>
+        <w:rPr/>
+        <w:t>Application cache cleared!</w:t>
+      </w:r>
+    </w:p>
+    <w:p>
+      <w:pPr>
+        <w:pStyle w:val="Style17"/>
+        <w:spacing w:before="0" w:after="0"/>
+        <w:ind w:left="0" w:right="0" w:hanging="0"/>
+        <w:rPr/>
+      </w:pPr>
+      <w:r>
+        <w:rPr/>
+      </w:r>
+    </w:p>
+    <w:p>
+      <w:pPr>
+        <w:pStyle w:val="Style17"/>
+        <w:spacing w:before="0" w:after="0"/>
+        <w:ind w:left="0" w:right="0" w:hanging="0"/>
+        <w:rPr/>
+      </w:pPr>
+      <w:r>
+        <w:rPr/>
+        <w:t>$ php artisan optimize:clear</w:t>
+      </w:r>
+    </w:p>
+    <w:p>
+      <w:pPr>
+        <w:pStyle w:val="Style17"/>
+        <w:spacing w:before="0" w:after="0"/>
+        <w:ind w:left="0" w:right="0" w:hanging="0"/>
+        <w:rPr/>
+      </w:pPr>
+      <w:r>
+        <w:rPr/>
+        <w:t>Compiled views cleared!</w:t>
+      </w:r>
+    </w:p>
+    <w:p>
+      <w:pPr>
+        <w:pStyle w:val="Style17"/>
+        <w:spacing w:before="0" w:after="0"/>
+        <w:ind w:left="0" w:right="0" w:hanging="0"/>
+        <w:rPr/>
+      </w:pPr>
+      <w:r>
+        <w:rPr/>
+        <w:t>Application cache cleared!</w:t>
+      </w:r>
+    </w:p>
+    <w:p>
+      <w:pPr>
+        <w:pStyle w:val="Style17"/>
+        <w:spacing w:before="0" w:after="0"/>
+        <w:ind w:left="0" w:right="0" w:hanging="0"/>
+        <w:rPr/>
+      </w:pPr>
+      <w:r>
+        <w:rPr/>
+        <w:t>Route cache cleared!</w:t>
+      </w:r>
+    </w:p>
+    <w:p>
+      <w:pPr>
+        <w:pStyle w:val="Style17"/>
+        <w:spacing w:before="0" w:after="0"/>
+        <w:ind w:left="0" w:right="0" w:hanging="0"/>
+        <w:rPr/>
+      </w:pPr>
+      <w:r>
+        <w:rPr/>
+        <w:t>Configuration cache cleared!</w:t>
+      </w:r>
+    </w:p>
+    <w:p>
+      <w:pPr>
+        <w:pStyle w:val="Style17"/>
+        <w:spacing w:before="0" w:after="0"/>
+        <w:ind w:left="0" w:right="0" w:hanging="0"/>
+        <w:rPr/>
+      </w:pPr>
+      <w:r>
+        <w:rPr/>
+        <w:t>Compiled services and packages files removed!</w:t>
+      </w:r>
+    </w:p>
+    <w:p>
+      <w:pPr>
+        <w:pStyle w:val="Style17"/>
+        <w:spacing w:before="0" w:after="0"/>
+        <w:ind w:left="0" w:right="0" w:hanging="0"/>
+        <w:rPr/>
+      </w:pPr>
+      <w:r>
+        <w:rPr/>
+        <w:t>Caches cleared successfully!</w:t>
       </w:r>
     </w:p>
     <w:sectPr>
@@ -8375,6 +9092,9 @@
     <w:pPr>
       <w:widowControl/>
       <w:suppressAutoHyphens w:val="true"/>
+      <w:kinsoku w:val="true"/>
+      <w:overflowPunct w:val="true"/>
+      <w:autoSpaceDE w:val="true"/>
       <w:bidi w:val="0"/>
       <w:spacing w:before="0" w:after="0"/>
       <w:jc w:val="left"/>
@@ -8394,6 +9114,10 @@
     <w:next w:val="Style17"/>
     <w:qFormat/>
     <w:pPr>
+      <w:numPr>
+        <w:ilvl w:val="0"/>
+        <w:numId w:val="0"/>
+      </w:numPr>
       <w:spacing w:before="240" w:after="120"/>
       <w:outlineLvl w:val="0"/>
     </w:pPr>
@@ -8411,6 +9135,10 @@
     <w:next w:val="Style17"/>
     <w:qFormat/>
     <w:pPr>
+      <w:numPr>
+        <w:ilvl w:val="0"/>
+        <w:numId w:val="0"/>
+      </w:numPr>
       <w:spacing w:before="140" w:after="120"/>
       <w:outlineLvl w:val="2"/>
     </w:pPr>
@@ -8428,6 +9156,10 @@
     <w:next w:val="Style17"/>
     <w:qFormat/>
     <w:pPr>
+      <w:numPr>
+        <w:ilvl w:val="0"/>
+        <w:numId w:val="0"/>
+      </w:numPr>
       <w:spacing w:before="120" w:after="120"/>
       <w:outlineLvl w:val="3"/>
     </w:pPr>

</xml_diff>

<commit_message>
add storage link and add errors pages
</commit_message>
<xml_diff>
--- a/how-i-make/how i make project ubuntu.docx
+++ b/how-i-make/how i make project ubuntu.docx
@@ -8550,6 +8550,153 @@
           <w:szCs w:val="24"/>
           <w:u w:val="none"/>
         </w:rPr>
+        <w:t>_________________________________________________________________________________</w:t>
+      </w:r>
+    </w:p>
+    <w:p>
+      <w:pPr>
+        <w:pStyle w:val="Style17"/>
+        <w:spacing w:before="0" w:after="0"/>
+        <w:ind w:left="0" w:right="0" w:hanging="0"/>
+        <w:rPr>
+          <w:rFonts w:ascii="Times New Roman" w:hAnsi="Times New Roman"/>
+          <w:b w:val="false"/>
+          <w:b w:val="false"/>
+          <w:bCs w:val="false"/>
+          <w:color w:val="auto"/>
+          <w:sz w:val="24"/>
+          <w:szCs w:val="24"/>
+          <w:u w:val="none"/>
+        </w:rPr>
+      </w:pPr>
+      <w:r>
+        <w:rPr/>
+      </w:r>
+    </w:p>
+    <w:p>
+      <w:pPr>
+        <w:pStyle w:val="Style17"/>
+        <w:spacing w:before="0" w:after="0"/>
+        <w:ind w:left="0" w:right="0" w:hanging="0"/>
+        <w:rPr>
+          <w:rFonts w:ascii="Times New Roman" w:hAnsi="Times New Roman"/>
+          <w:b w:val="false"/>
+          <w:b w:val="false"/>
+          <w:bCs w:val="false"/>
+          <w:color w:val="auto"/>
+          <w:sz w:val="24"/>
+          <w:szCs w:val="24"/>
+          <w:u w:val="none"/>
+        </w:rPr>
+      </w:pPr>
+      <w:r>
+        <w:rPr>
+          <w:rFonts w:ascii="Times New Roman" w:hAnsi="Times New Roman"/>
+          <w:b w:val="false"/>
+          <w:bCs w:val="false"/>
+          <w:color w:val="auto"/>
+          <w:sz w:val="24"/>
+          <w:szCs w:val="24"/>
+          <w:u w:val="none"/>
+        </w:rPr>
+        <w:t>$ php artisan storage:link</w:t>
+      </w:r>
+    </w:p>
+    <w:p>
+      <w:pPr>
+        <w:pStyle w:val="Style17"/>
+        <w:spacing w:before="0" w:after="0"/>
+        <w:ind w:left="0" w:right="0" w:hanging="0"/>
+        <w:rPr>
+          <w:rFonts w:ascii="Times New Roman" w:hAnsi="Times New Roman"/>
+          <w:b w:val="false"/>
+          <w:b w:val="false"/>
+          <w:bCs w:val="false"/>
+          <w:color w:val="auto"/>
+          <w:sz w:val="24"/>
+          <w:szCs w:val="24"/>
+          <w:u w:val="none"/>
+        </w:rPr>
+      </w:pPr>
+      <w:r>
+        <w:rPr/>
+      </w:r>
+    </w:p>
+    <w:p>
+      <w:pPr>
+        <w:pStyle w:val="Style17"/>
+        <w:spacing w:before="0" w:after="0"/>
+        <w:ind w:left="0" w:right="0" w:hanging="0"/>
+        <w:rPr>
+          <w:rFonts w:ascii="Times New Roman" w:hAnsi="Times New Roman"/>
+          <w:b w:val="false"/>
+          <w:b w:val="false"/>
+          <w:bCs w:val="false"/>
+          <w:color w:val="auto"/>
+          <w:sz w:val="24"/>
+          <w:szCs w:val="24"/>
+          <w:u w:val="none"/>
+        </w:rPr>
+      </w:pPr>
+      <w:r>
+        <w:rPr>
+          <w:rFonts w:ascii="Times New Roman" w:hAnsi="Times New Roman"/>
+          <w:b w:val="false"/>
+          <w:bCs w:val="false"/>
+          <w:color w:val="auto"/>
+          <w:sz w:val="24"/>
+          <w:szCs w:val="24"/>
+          <w:u w:val="none"/>
+        </w:rPr>
+        <w:t>_________________________________________________________________________________</w:t>
+      </w:r>
+    </w:p>
+    <w:p>
+      <w:pPr>
+        <w:pStyle w:val="Style17"/>
+        <w:spacing w:before="0" w:after="0"/>
+        <w:ind w:left="0" w:right="0" w:hanging="0"/>
+        <w:rPr>
+          <w:rFonts w:ascii="Times New Roman" w:hAnsi="Times New Roman"/>
+          <w:b w:val="false"/>
+          <w:b w:val="false"/>
+          <w:bCs w:val="false"/>
+          <w:color w:val="auto"/>
+          <w:sz w:val="24"/>
+          <w:szCs w:val="24"/>
+          <w:u w:val="none"/>
+        </w:rPr>
+      </w:pPr>
+      <w:r>
+        <w:rPr/>
+      </w:r>
+    </w:p>
+    <w:p>
+      <w:pPr>
+        <w:pStyle w:val="Style17"/>
+        <w:spacing w:before="0" w:after="0"/>
+        <w:ind w:left="0" w:right="0" w:hanging="0"/>
+        <w:rPr>
+          <w:rFonts w:ascii="Times New Roman" w:hAnsi="Times New Roman"/>
+          <w:b w:val="false"/>
+          <w:b w:val="false"/>
+          <w:bCs w:val="false"/>
+          <w:color w:val="auto"/>
+          <w:sz w:val="24"/>
+          <w:szCs w:val="24"/>
+          <w:u w:val="none"/>
+        </w:rPr>
+      </w:pPr>
+      <w:r>
+        <w:rPr>
+          <w:rFonts w:ascii="Times New Roman" w:hAnsi="Times New Roman"/>
+          <w:b w:val="false"/>
+          <w:bCs w:val="false"/>
+          <w:color w:val="auto"/>
+          <w:sz w:val="24"/>
+          <w:szCs w:val="24"/>
+          <w:u w:val="none"/>
+        </w:rPr>
         <w:t>CLEAR</w:t>
       </w:r>
     </w:p>
@@ -9092,9 +9239,7 @@
     <w:pPr>
       <w:widowControl/>
       <w:suppressAutoHyphens w:val="true"/>
-      <w:kinsoku w:val="true"/>
-      <w:overflowPunct w:val="true"/>
-      <w:autoSpaceDE w:val="true"/>
+      <w:overflowPunct w:val="false"/>
       <w:bidi w:val="0"/>
       <w:spacing w:before="0" w:after="0"/>
       <w:jc w:val="left"/>
@@ -9114,10 +9259,6 @@
     <w:next w:val="Style17"/>
     <w:qFormat/>
     <w:pPr>
-      <w:numPr>
-        <w:ilvl w:val="0"/>
-        <w:numId w:val="0"/>
-      </w:numPr>
       <w:spacing w:before="240" w:after="120"/>
       <w:outlineLvl w:val="0"/>
     </w:pPr>
@@ -9135,10 +9276,6 @@
     <w:next w:val="Style17"/>
     <w:qFormat/>
     <w:pPr>
-      <w:numPr>
-        <w:ilvl w:val="0"/>
-        <w:numId w:val="0"/>
-      </w:numPr>
       <w:spacing w:before="140" w:after="120"/>
       <w:outlineLvl w:val="2"/>
     </w:pPr>
@@ -9156,10 +9293,6 @@
     <w:next w:val="Style17"/>
     <w:qFormat/>
     <w:pPr>
-      <w:numPr>
-        <w:ilvl w:val="0"/>
-        <w:numId w:val="0"/>
-      </w:numPr>
       <w:spacing w:before="120" w:after="120"/>
       <w:outlineLvl w:val="3"/>
     </w:pPr>

</xml_diff>

<commit_message>
use repositories and services in controllers
</commit_message>
<xml_diff>
--- a/how-i-make/how i make project ubuntu.docx
+++ b/how-i-make/how i make project ubuntu.docx
@@ -5372,6 +5372,7 @@
         <w:jc w:val="left"/>
         <w:rPr/>
       </w:pPr>
+      <w:bookmarkStart w:id="0" w:name="__DdeLink__1536_72716515"/>
       <w:r>
         <w:rPr>
           <w:rStyle w:val="Style14"/>
@@ -5471,6 +5472,7 @@
         </w:rPr>
         <w:t>;</w:t>
       </w:r>
+      <w:bookmarkEnd w:id="0"/>
     </w:p>
     <w:p>
       <w:pPr>
@@ -5561,6 +5563,7 @@
           <w:szCs w:val="24"/>
         </w:rPr>
       </w:pPr>
+      <w:bookmarkStart w:id="1" w:name="__DdeLink__1538_72716515"/>
       <w:r>
         <w:rPr>
           <w:rFonts w:ascii="Times New Roman" w:hAnsi="Times New Roman"/>
@@ -5572,6 +5575,7 @@
         </w:rPr>
         <w:t>exit</w:t>
       </w:r>
+      <w:bookmarkEnd w:id="1"/>
     </w:p>
     <w:p>
       <w:pPr>
@@ -6723,6 +6727,79 @@
           <w:sz w:val="24"/>
           <w:szCs w:val="24"/>
         </w:rPr>
+        <w:t>Laravel Debugbar</w:t>
+      </w:r>
+    </w:p>
+    <w:p>
+      <w:pPr>
+        <w:pStyle w:val="Normal"/>
+        <w:bidi w:val="0"/>
+        <w:spacing w:lineRule="auto" w:line="276" w:before="0" w:after="0"/>
+        <w:ind w:left="0" w:right="0" w:hanging="0"/>
+        <w:jc w:val="left"/>
+        <w:rPr>
+          <w:rFonts w:ascii="Times New Roman" w:hAnsi="Times New Roman"/>
+          <w:color w:val="auto"/>
+          <w:sz w:val="24"/>
+          <w:szCs w:val="24"/>
+        </w:rPr>
+      </w:pPr>
+      <w:r>
+        <w:rPr>
+          <w:rFonts w:ascii="Times New Roman" w:hAnsi="Times New Roman"/>
+          <w:color w:val="auto"/>
+          <w:sz w:val="24"/>
+          <w:szCs w:val="24"/>
+        </w:rPr>
+        <w:t>composer require barryvdh/laravel-debugbar —dev</w:t>
+      </w:r>
+    </w:p>
+    <w:p>
+      <w:pPr>
+        <w:pStyle w:val="Normal"/>
+        <w:bidi w:val="0"/>
+        <w:spacing w:lineRule="auto" w:line="276" w:before="0" w:after="0"/>
+        <w:ind w:left="0" w:right="0" w:hanging="0"/>
+        <w:jc w:val="left"/>
+        <w:rPr>
+          <w:rFonts w:ascii="Times New Roman" w:hAnsi="Times New Roman"/>
+          <w:color w:val="auto"/>
+          <w:sz w:val="24"/>
+          <w:szCs w:val="24"/>
+        </w:rPr>
+      </w:pPr>
+      <w:r>
+        <w:rPr>
+          <w:rFonts w:ascii="Times New Roman" w:hAnsi="Times New Roman"/>
+          <w:color w:val="auto"/>
+          <w:sz w:val="24"/>
+          <w:szCs w:val="24"/>
+        </w:rPr>
+        <w:t>composer update</w:t>
+      </w:r>
+    </w:p>
+    <w:p>
+      <w:pPr>
+        <w:pStyle w:val="Normal"/>
+        <w:bidi w:val="0"/>
+        <w:spacing w:lineRule="auto" w:line="276" w:before="0" w:after="0"/>
+        <w:ind w:left="0" w:right="0" w:hanging="0"/>
+        <w:jc w:val="left"/>
+        <w:rPr>
+          <w:rFonts w:ascii="Times New Roman" w:hAnsi="Times New Roman"/>
+          <w:color w:val="auto"/>
+          <w:sz w:val="24"/>
+          <w:szCs w:val="24"/>
+        </w:rPr>
+      </w:pPr>
+      <w:r>
+        <w:rPr>
+          <w:rFonts w:ascii="Times New Roman" w:hAnsi="Times New Roman"/>
+          <w:color w:val="auto"/>
+          <w:sz w:val="24"/>
+          <w:szCs w:val="24"/>
+        </w:rPr>
+        <w:t>_________________________________________________________________________________</w:t>
       </w:r>
     </w:p>
     <w:p>
@@ -7352,7 +7429,7 @@
           <w:lang w:val="uk-UA" w:eastAsia="zh-CN" w:bidi="hi-IN"/>
         </w:rPr>
       </w:pPr>
-      <w:bookmarkStart w:id="0" w:name="__DdeLink__371_3433048258"/>
+      <w:bookmarkStart w:id="2" w:name="__DdeLink__371_3433048258"/>
       <w:r>
         <w:rPr>
           <w:rFonts w:eastAsia="Noto Serif CJK SC" w:cs="Lohit Devanagari" w:ascii="Times New Roman" w:hAnsi="Times New Roman"/>
@@ -7369,9 +7446,9 @@
         </w:rPr>
         <w:t>$table-&gt;unique(['first', 'last']);</w:t>
       </w:r>
-      <w:bookmarkStart w:id="1" w:name="__DdeLink__438_1894406408"/>
-      <w:bookmarkEnd w:id="0"/>
-      <w:bookmarkEnd w:id="1"/>
+      <w:bookmarkStart w:id="3" w:name="__DdeLink__438_1894406408"/>
+      <w:bookmarkEnd w:id="2"/>
+      <w:bookmarkEnd w:id="3"/>
     </w:p>
     <w:p>
       <w:pPr>
@@ -7949,7 +8026,45 @@
           <w:u w:val="none"/>
           <w:bdr w:val="single" w:sz="2" w:space="1" w:color="E7E8F2"/>
         </w:rPr>
-        <w:t>// Refresh the database and run all database seeds...</w:t>
+        <w:t xml:space="preserve">// </w:t>
+      </w:r>
+      <w:bookmarkStart w:id="4" w:name="__DdeLink__1540_72716515"/>
+      <w:r>
+        <w:rPr>
+          <w:rStyle w:val="Style14"/>
+          <w:rFonts w:ascii="Times New Roman" w:hAnsi="Times New Roman"/>
+          <w:b w:val="false"/>
+          <w:bCs w:val="false"/>
+          <w:i w:val="false"/>
+          <w:caps w:val="false"/>
+          <w:smallCaps w:val="false"/>
+          <w:color w:val="auto"/>
+          <w:spacing w:val="0"/>
+          <w:sz w:val="24"/>
+          <w:szCs w:val="24"/>
+          <w:u w:val="none"/>
+          <w:bdr w:val="single" w:sz="2" w:space="1" w:color="E7E8F2"/>
+        </w:rPr>
+        <w:t>Refresh the database and run all database seeds</w:t>
+      </w:r>
+      <w:bookmarkEnd w:id="4"/>
+      <w:r>
+        <w:rPr>
+          <w:rStyle w:val="Style14"/>
+          <w:rFonts w:ascii="Times New Roman" w:hAnsi="Times New Roman"/>
+          <w:b w:val="false"/>
+          <w:bCs w:val="false"/>
+          <w:i w:val="false"/>
+          <w:caps w:val="false"/>
+          <w:smallCaps w:val="false"/>
+          <w:color w:val="auto"/>
+          <w:spacing w:val="0"/>
+          <w:sz w:val="24"/>
+          <w:szCs w:val="24"/>
+          <w:u w:val="none"/>
+          <w:bdr w:val="single" w:sz="2" w:space="1" w:color="E7E8F2"/>
+        </w:rPr>
+        <w:t>...</w:t>
       </w:r>
     </w:p>
     <w:p>
@@ -7959,6 +8074,7 @@
         <w:ind w:left="0" w:right="0" w:hanging="0"/>
         <w:rPr/>
       </w:pPr>
+      <w:bookmarkStart w:id="5" w:name="__DdeLink__1542_72716515"/>
       <w:r>
         <w:rPr>
           <w:rStyle w:val="Style14"/>
@@ -7977,6 +8093,7 @@
         </w:rPr>
         <w:t>php artisan migrate:refresh --seed</w:t>
       </w:r>
+      <w:bookmarkEnd w:id="5"/>
     </w:p>
     <w:p>
       <w:pPr>
@@ -8112,21 +8229,41 @@
       </w:pPr>
       <w:r>
         <w:rPr>
-          <w:rStyle w:val="Style14"/>
-          <w:rFonts w:ascii="Times New Roman" w:hAnsi="Times New Roman"/>
-          <w:b w:val="false"/>
-          <w:bCs w:val="false"/>
-          <w:i w:val="false"/>
-          <w:caps w:val="false"/>
-          <w:smallCaps w:val="false"/>
-          <w:color w:val="auto"/>
-          <w:spacing w:val="0"/>
-          <w:sz w:val="24"/>
-          <w:szCs w:val="24"/>
-          <w:u w:val="none"/>
-          <w:bdr w:val="single" w:sz="2" w:space="1" w:color="E7E8F2"/>
-        </w:rPr>
-        <w:t>__________________________________________________________________________________</w:t>
+          <w:rFonts w:ascii="Times New Roman" w:hAnsi="Times New Roman"/>
+          <w:b w:val="false"/>
+          <w:bCs w:val="false"/>
+          <w:color w:val="auto"/>
+          <w:sz w:val="24"/>
+          <w:szCs w:val="24"/>
+          <w:u w:val="none"/>
+        </w:rPr>
+        <w:t xml:space="preserve">php artisan make:request </w:t>
+      </w:r>
+      <w:r>
+        <w:rPr>
+          <w:rFonts w:eastAsia="Noto Serif CJK SC" w:cs="Lohit Devanagari" w:ascii="Times New Roman" w:hAnsi="Times New Roman"/>
+          <w:b w:val="false"/>
+          <w:bCs w:val="false"/>
+          <w:color w:val="auto"/>
+          <w:kern w:val="2"/>
+          <w:sz w:val="24"/>
+          <w:szCs w:val="24"/>
+          <w:u w:val="none"/>
+          <w:lang w:val="uk-UA" w:eastAsia="zh-CN" w:bidi="hi-IN"/>
+        </w:rPr>
+        <w:t>Scheduler</w:t>
+      </w:r>
+      <w:r>
+        <w:rPr>
+          <w:rFonts w:ascii="Times New Roman" w:hAnsi="Times New Roman"/>
+          <w:b w:val="false"/>
+          <w:bCs w:val="false"/>
+          <w:color w:val="auto"/>
+          <w:sz w:val="24"/>
+          <w:szCs w:val="24"/>
+          <w:u w:val="none"/>
+        </w:rPr>
+        <w:t>sRequest</w:t>
       </w:r>
     </w:p>
     <w:p>
@@ -8152,6 +8289,32 @@
           <w:u w:val="none"/>
           <w:bdr w:val="single" w:sz="2" w:space="1" w:color="E7E8F2"/>
         </w:rPr>
+        <w:t>__________________________________________________________________________________</w:t>
+      </w:r>
+    </w:p>
+    <w:p>
+      <w:pPr>
+        <w:pStyle w:val="Style17"/>
+        <w:spacing w:before="0" w:after="0"/>
+        <w:ind w:left="0" w:right="0" w:hanging="0"/>
+        <w:rPr/>
+      </w:pPr>
+      <w:r>
+        <w:rPr>
+          <w:rStyle w:val="Style14"/>
+          <w:rFonts w:ascii="Times New Roman" w:hAnsi="Times New Roman"/>
+          <w:b w:val="false"/>
+          <w:bCs w:val="false"/>
+          <w:i w:val="false"/>
+          <w:caps w:val="false"/>
+          <w:smallCaps w:val="false"/>
+          <w:color w:val="auto"/>
+          <w:spacing w:val="0"/>
+          <w:sz w:val="24"/>
+          <w:szCs w:val="24"/>
+          <w:u w:val="none"/>
+          <w:bdr w:val="single" w:sz="2" w:space="1" w:color="E7E8F2"/>
+        </w:rPr>
         <w:t xml:space="preserve">$ </w:t>
       </w:r>
       <w:r>
@@ -8204,7 +8367,7 @@
         </w:rPr>
         <w:t xml:space="preserve"> </w:t>
       </w:r>
-      <w:bookmarkStart w:id="2" w:name="__DdeLink__348_95866658"/>
+      <w:bookmarkStart w:id="6" w:name="__DdeLink__348_95866658"/>
       <w:r>
         <w:rPr>
           <w:rFonts w:ascii="Times New Roman" w:hAnsi="Times New Roman"/>
@@ -8217,7 +8380,7 @@
         </w:rPr>
         <w:t>composer update</w:t>
       </w:r>
-      <w:bookmarkEnd w:id="2"/>
+      <w:bookmarkEnd w:id="6"/>
     </w:p>
     <w:p>
       <w:pPr>
@@ -8570,7 +8733,16 @@
         </w:rPr>
       </w:pPr>
       <w:r>
-        <w:rPr/>
+        <w:rPr>
+          <w:rFonts w:ascii="Times New Roman" w:hAnsi="Times New Roman"/>
+          <w:b w:val="false"/>
+          <w:bCs w:val="false"/>
+          <w:color w:val="auto"/>
+          <w:sz w:val="24"/>
+          <w:szCs w:val="24"/>
+          <w:u w:val="none"/>
+        </w:rPr>
+        <w:t>$ php artisan storage:link</w:t>
       </w:r>
     </w:p>
     <w:p>
@@ -8599,7 +8771,7 @@
           <w:szCs w:val="24"/>
           <w:u w:val="none"/>
         </w:rPr>
-        <w:t>$ php artisan storage:link</w:t>
+        <w:t>_____________________________________________________________________________________</w:t>
       </w:r>
     </w:p>
     <w:p>
@@ -8619,7 +8791,16 @@
         </w:rPr>
       </w:pPr>
       <w:r>
-        <w:rPr/>
+        <w:rPr>
+          <w:rFonts w:ascii="Times New Roman" w:hAnsi="Times New Roman"/>
+          <w:b w:val="false"/>
+          <w:bCs w:val="false"/>
+          <w:color w:val="auto"/>
+          <w:sz w:val="24"/>
+          <w:szCs w:val="24"/>
+          <w:u w:val="none"/>
+        </w:rPr>
+        <w:t>Create Crontab</w:t>
       </w:r>
     </w:p>
     <w:p>
@@ -8648,7 +8829,6 @@
           <w:szCs w:val="24"/>
           <w:u w:val="none"/>
         </w:rPr>
-        <w:t>_________________________________________________________________________________</w:t>
       </w:r>
     </w:p>
     <w:p>
@@ -8668,7 +8848,16 @@
         </w:rPr>
       </w:pPr>
       <w:r>
-        <w:rPr/>
+        <w:rPr>
+          <w:rFonts w:ascii="Times New Roman" w:hAnsi="Times New Roman"/>
+          <w:b w:val="false"/>
+          <w:bCs w:val="false"/>
+          <w:color w:val="auto"/>
+          <w:sz w:val="24"/>
+          <w:szCs w:val="24"/>
+          <w:u w:val="none"/>
+        </w:rPr>
+        <w:t>$ crontab -e</w:t>
       </w:r>
     </w:p>
     <w:p>
@@ -8697,7 +8886,7 @@
           <w:szCs w:val="24"/>
           <w:u w:val="none"/>
         </w:rPr>
-        <w:t>CLEAR</w:t>
+        <w:t>* * * * * cd /var/www/smart-house-manager &amp;&amp; php artisan schedule:run &gt;&gt; /dev/null 2&gt;&amp;1</w:t>
       </w:r>
     </w:p>
     <w:p>
@@ -8726,7 +8915,6 @@
           <w:szCs w:val="24"/>
           <w:u w:val="none"/>
         </w:rPr>
-        <w:t>https://dev.to/kenfai/laravel-artisan-cache-commands-explained-41e1</w:t>
       </w:r>
     </w:p>
     <w:p>
@@ -8755,6 +8943,7 @@
           <w:szCs w:val="24"/>
           <w:u w:val="none"/>
         </w:rPr>
+        <w:t>$ php artisan schedule:list</w:t>
       </w:r>
     </w:p>
     <w:p>
@@ -8811,7 +9000,7 @@
           <w:szCs w:val="24"/>
           <w:u w:val="none"/>
         </w:rPr>
-        <w:t>$ php artisan config:cache</w:t>
+        <w:t>https://www.youtube.com/watch?v=yoHNT-dfa-o&amp;feature=youtu.be</w:t>
       </w:r>
     </w:p>
     <w:p>
@@ -8840,7 +9029,59 @@
           <w:szCs w:val="24"/>
           <w:u w:val="none"/>
         </w:rPr>
-        <w:t>Configuration cache cleared!</w:t>
+        <w:t xml:space="preserve">$ php artisan make:command </w:t>
+      </w:r>
+      <w:r>
+        <w:rPr>
+          <w:rFonts w:eastAsia="Noto Serif CJK SC" w:cs="Lohit Devanagari" w:ascii="Times New Roman" w:hAnsi="Times New Roman"/>
+          <w:b w:val="false"/>
+          <w:bCs w:val="false"/>
+          <w:color w:val="auto"/>
+          <w:kern w:val="2"/>
+          <w:sz w:val="24"/>
+          <w:szCs w:val="24"/>
+          <w:u w:val="none"/>
+          <w:lang w:val="uk-UA" w:eastAsia="zh-CN" w:bidi="hi-IN"/>
+        </w:rPr>
+        <w:t>P</w:t>
+      </w:r>
+      <w:r>
+        <w:rPr>
+          <w:rFonts w:ascii="Times New Roman" w:hAnsi="Times New Roman"/>
+          <w:b w:val="false"/>
+          <w:bCs w:val="false"/>
+          <w:color w:val="auto"/>
+          <w:sz w:val="24"/>
+          <w:szCs w:val="24"/>
+          <w:u w:val="none"/>
+        </w:rPr>
+        <w:t>erform</w:t>
+      </w:r>
+      <w:r>
+        <w:rPr>
+          <w:rFonts w:eastAsia="Noto Serif CJK SC" w:cs="Lohit Devanagari" w:ascii="Times New Roman" w:hAnsi="Times New Roman"/>
+          <w:b w:val="false"/>
+          <w:bCs w:val="false"/>
+          <w:color w:val="auto"/>
+          <w:kern w:val="2"/>
+          <w:sz w:val="24"/>
+          <w:szCs w:val="24"/>
+          <w:u w:val="none"/>
+          <w:lang w:val="uk-UA" w:eastAsia="zh-CN" w:bidi="hi-IN"/>
+        </w:rPr>
+        <w:t>T</w:t>
+      </w:r>
+      <w:r>
+        <w:rPr>
+          <w:rFonts w:ascii="Times New Roman" w:hAnsi="Times New Roman"/>
+          <w:b w:val="false"/>
+          <w:bCs w:val="false"/>
+          <w:color w:val="auto"/>
+          <w:sz w:val="24"/>
+          <w:szCs w:val="24"/>
+          <w:u w:val="none"/>
+        </w:rPr>
+        <w:t>ask</w:t>
       </w:r>
     </w:p>
     <w:p>
@@ -8869,7 +9110,6 @@
           <w:szCs w:val="24"/>
           <w:u w:val="none"/>
         </w:rPr>
-        <w:t>Configuration cached successfully!</w:t>
       </w:r>
     </w:p>
     <w:p>
@@ -8898,6 +9138,7 @@
           <w:szCs w:val="24"/>
           <w:u w:val="none"/>
         </w:rPr>
+        <w:t>_________________________________________________________________________________</w:t>
       </w:r>
     </w:p>
     <w:p>
@@ -8926,7 +9167,6 @@
           <w:szCs w:val="24"/>
           <w:u w:val="none"/>
         </w:rPr>
-        <w:t>$ php artisan route:cache</w:t>
       </w:r>
     </w:p>
     <w:p>
@@ -8955,7 +9195,7 @@
           <w:szCs w:val="24"/>
           <w:u w:val="none"/>
         </w:rPr>
-        <w:t>Route cache cleared!</w:t>
+        <w:t>CLEAR</w:t>
       </w:r>
     </w:p>
     <w:p>
@@ -8963,19 +9203,28 @@
         <w:pStyle w:val="Style17"/>
         <w:spacing w:before="0" w:after="0"/>
         <w:ind w:left="0" w:right="0" w:hanging="0"/>
-        <w:rPr/>
-      </w:pPr>
-      <w:r>
-        <w:rPr>
-          <w:rFonts w:ascii="Times New Roman" w:hAnsi="Times New Roman"/>
-          <w:b w:val="false"/>
-          <w:bCs w:val="false"/>
-          <w:color w:val="auto"/>
-          <w:sz w:val="24"/>
-          <w:szCs w:val="24"/>
-          <w:u w:val="none"/>
-        </w:rPr>
-        <w:t>Routes cached successfully!</w:t>
+        <w:rPr>
+          <w:rFonts w:ascii="Times New Roman" w:hAnsi="Times New Roman"/>
+          <w:b w:val="false"/>
+          <w:b w:val="false"/>
+          <w:bCs w:val="false"/>
+          <w:color w:val="auto"/>
+          <w:sz w:val="24"/>
+          <w:szCs w:val="24"/>
+          <w:u w:val="none"/>
+        </w:rPr>
+      </w:pPr>
+      <w:r>
+        <w:rPr>
+          <w:rFonts w:ascii="Times New Roman" w:hAnsi="Times New Roman"/>
+          <w:b w:val="false"/>
+          <w:bCs w:val="false"/>
+          <w:color w:val="auto"/>
+          <w:sz w:val="24"/>
+          <w:szCs w:val="24"/>
+          <w:u w:val="none"/>
+        </w:rPr>
+        <w:t>https://dev.to/kenfai/laravel-artisan-cache-commands-explained-41e1</w:t>
       </w:r>
     </w:p>
     <w:p>
@@ -8983,10 +9232,27 @@
         <w:pStyle w:val="Style17"/>
         <w:spacing w:before="0" w:after="0"/>
         <w:ind w:left="0" w:right="0" w:hanging="0"/>
-        <w:rPr/>
-      </w:pPr>
-      <w:r>
-        <w:rPr/>
+        <w:rPr>
+          <w:rFonts w:ascii="Times New Roman" w:hAnsi="Times New Roman"/>
+          <w:b w:val="false"/>
+          <w:b w:val="false"/>
+          <w:bCs w:val="false"/>
+          <w:color w:val="auto"/>
+          <w:sz w:val="24"/>
+          <w:szCs w:val="24"/>
+          <w:u w:val="none"/>
+        </w:rPr>
+      </w:pPr>
+      <w:r>
+        <w:rPr>
+          <w:rFonts w:ascii="Times New Roman" w:hAnsi="Times New Roman"/>
+          <w:b w:val="false"/>
+          <w:bCs w:val="false"/>
+          <w:color w:val="auto"/>
+          <w:sz w:val="24"/>
+          <w:szCs w:val="24"/>
+          <w:u w:val="none"/>
+        </w:rPr>
       </w:r>
     </w:p>
     <w:p>
@@ -8994,11 +9260,27 @@
         <w:pStyle w:val="Style17"/>
         <w:spacing w:before="0" w:after="0"/>
         <w:ind w:left="0" w:right="0" w:hanging="0"/>
-        <w:rPr/>
-      </w:pPr>
-      <w:r>
-        <w:rPr/>
-        <w:t>$ php artisan view:cache</w:t>
+        <w:rPr>
+          <w:rFonts w:ascii="Times New Roman" w:hAnsi="Times New Roman"/>
+          <w:b w:val="false"/>
+          <w:b w:val="false"/>
+          <w:bCs w:val="false"/>
+          <w:color w:val="auto"/>
+          <w:sz w:val="24"/>
+          <w:szCs w:val="24"/>
+          <w:u w:val="none"/>
+        </w:rPr>
+      </w:pPr>
+      <w:r>
+        <w:rPr>
+          <w:rFonts w:ascii="Times New Roman" w:hAnsi="Times New Roman"/>
+          <w:b w:val="false"/>
+          <w:bCs w:val="false"/>
+          <w:color w:val="auto"/>
+          <w:sz w:val="24"/>
+          <w:szCs w:val="24"/>
+          <w:u w:val="none"/>
+        </w:rPr>
       </w:r>
     </w:p>
     <w:p>
@@ -9006,11 +9288,28 @@
         <w:pStyle w:val="Style17"/>
         <w:spacing w:before="0" w:after="0"/>
         <w:ind w:left="0" w:right="0" w:hanging="0"/>
-        <w:rPr/>
-      </w:pPr>
-      <w:r>
-        <w:rPr/>
-        <w:t>Compiled views cleared!</w:t>
+        <w:rPr>
+          <w:rFonts w:ascii="Times New Roman" w:hAnsi="Times New Roman"/>
+          <w:b w:val="false"/>
+          <w:b w:val="false"/>
+          <w:bCs w:val="false"/>
+          <w:color w:val="auto"/>
+          <w:sz w:val="24"/>
+          <w:szCs w:val="24"/>
+          <w:u w:val="none"/>
+        </w:rPr>
+      </w:pPr>
+      <w:r>
+        <w:rPr>
+          <w:rFonts w:ascii="Times New Roman" w:hAnsi="Times New Roman"/>
+          <w:b w:val="false"/>
+          <w:bCs w:val="false"/>
+          <w:color w:val="auto"/>
+          <w:sz w:val="24"/>
+          <w:szCs w:val="24"/>
+          <w:u w:val="none"/>
+        </w:rPr>
+        <w:t>$ php artisan config:cache</w:t>
       </w:r>
     </w:p>
     <w:p>
@@ -9018,11 +9317,28 @@
         <w:pStyle w:val="Style17"/>
         <w:spacing w:before="0" w:after="0"/>
         <w:ind w:left="0" w:right="0" w:hanging="0"/>
-        <w:rPr/>
-      </w:pPr>
-      <w:r>
-        <w:rPr/>
-        <w:t>Blade templates cached successfully!</w:t>
+        <w:rPr>
+          <w:rFonts w:ascii="Times New Roman" w:hAnsi="Times New Roman"/>
+          <w:b w:val="false"/>
+          <w:b w:val="false"/>
+          <w:bCs w:val="false"/>
+          <w:color w:val="auto"/>
+          <w:sz w:val="24"/>
+          <w:szCs w:val="24"/>
+          <w:u w:val="none"/>
+        </w:rPr>
+      </w:pPr>
+      <w:r>
+        <w:rPr>
+          <w:rFonts w:ascii="Times New Roman" w:hAnsi="Times New Roman"/>
+          <w:b w:val="false"/>
+          <w:bCs w:val="false"/>
+          <w:color w:val="auto"/>
+          <w:sz w:val="24"/>
+          <w:szCs w:val="24"/>
+          <w:u w:val="none"/>
+        </w:rPr>
+        <w:t>Configuration cache cleared!</w:t>
       </w:r>
     </w:p>
     <w:p>
@@ -9030,10 +9346,28 @@
         <w:pStyle w:val="Style17"/>
         <w:spacing w:before="0" w:after="0"/>
         <w:ind w:left="0" w:right="0" w:hanging="0"/>
-        <w:rPr/>
-      </w:pPr>
-      <w:r>
-        <w:rPr/>
+        <w:rPr>
+          <w:rFonts w:ascii="Times New Roman" w:hAnsi="Times New Roman"/>
+          <w:b w:val="false"/>
+          <w:b w:val="false"/>
+          <w:bCs w:val="false"/>
+          <w:color w:val="auto"/>
+          <w:sz w:val="24"/>
+          <w:szCs w:val="24"/>
+          <w:u w:val="none"/>
+        </w:rPr>
+      </w:pPr>
+      <w:r>
+        <w:rPr>
+          <w:rFonts w:ascii="Times New Roman" w:hAnsi="Times New Roman"/>
+          <w:b w:val="false"/>
+          <w:bCs w:val="false"/>
+          <w:color w:val="auto"/>
+          <w:sz w:val="24"/>
+          <w:szCs w:val="24"/>
+          <w:u w:val="none"/>
+        </w:rPr>
+        <w:t>Configuration cached successfully!</w:t>
       </w:r>
     </w:p>
     <w:p>
@@ -9041,11 +9375,27 @@
         <w:pStyle w:val="Style17"/>
         <w:spacing w:before="0" w:after="0"/>
         <w:ind w:left="0" w:right="0" w:hanging="0"/>
-        <w:rPr/>
-      </w:pPr>
-      <w:r>
-        <w:rPr/>
-        <w:t>$ php artisan event:cache</w:t>
+        <w:rPr>
+          <w:rFonts w:ascii="Times New Roman" w:hAnsi="Times New Roman"/>
+          <w:b w:val="false"/>
+          <w:b w:val="false"/>
+          <w:bCs w:val="false"/>
+          <w:color w:val="auto"/>
+          <w:sz w:val="24"/>
+          <w:szCs w:val="24"/>
+          <w:u w:val="none"/>
+        </w:rPr>
+      </w:pPr>
+      <w:r>
+        <w:rPr>
+          <w:rFonts w:ascii="Times New Roman" w:hAnsi="Times New Roman"/>
+          <w:b w:val="false"/>
+          <w:bCs w:val="false"/>
+          <w:color w:val="auto"/>
+          <w:sz w:val="24"/>
+          <w:szCs w:val="24"/>
+          <w:u w:val="none"/>
+        </w:rPr>
       </w:r>
     </w:p>
     <w:p>
@@ -9053,11 +9403,28 @@
         <w:pStyle w:val="Style17"/>
         <w:spacing w:before="0" w:after="0"/>
         <w:ind w:left="0" w:right="0" w:hanging="0"/>
-        <w:rPr/>
-      </w:pPr>
-      <w:r>
-        <w:rPr/>
-        <w:t>Cached events cleared!</w:t>
+        <w:rPr>
+          <w:rFonts w:ascii="Times New Roman" w:hAnsi="Times New Roman"/>
+          <w:b w:val="false"/>
+          <w:b w:val="false"/>
+          <w:bCs w:val="false"/>
+          <w:color w:val="auto"/>
+          <w:sz w:val="24"/>
+          <w:szCs w:val="24"/>
+          <w:u w:val="none"/>
+        </w:rPr>
+      </w:pPr>
+      <w:r>
+        <w:rPr>
+          <w:rFonts w:ascii="Times New Roman" w:hAnsi="Times New Roman"/>
+          <w:b w:val="false"/>
+          <w:bCs w:val="false"/>
+          <w:color w:val="auto"/>
+          <w:sz w:val="24"/>
+          <w:szCs w:val="24"/>
+          <w:u w:val="none"/>
+        </w:rPr>
+        <w:t>$ php artisan route:cache</w:t>
       </w:r>
     </w:p>
     <w:p>
@@ -9065,11 +9432,28 @@
         <w:pStyle w:val="Style17"/>
         <w:spacing w:before="0" w:after="0"/>
         <w:ind w:left="0" w:right="0" w:hanging="0"/>
-        <w:rPr/>
-      </w:pPr>
-      <w:r>
-        <w:rPr/>
-        <w:t>Events cached successfully!</w:t>
+        <w:rPr>
+          <w:rFonts w:ascii="Times New Roman" w:hAnsi="Times New Roman"/>
+          <w:b w:val="false"/>
+          <w:b w:val="false"/>
+          <w:bCs w:val="false"/>
+          <w:color w:val="auto"/>
+          <w:sz w:val="24"/>
+          <w:szCs w:val="24"/>
+          <w:u w:val="none"/>
+        </w:rPr>
+      </w:pPr>
+      <w:r>
+        <w:rPr>
+          <w:rFonts w:ascii="Times New Roman" w:hAnsi="Times New Roman"/>
+          <w:b w:val="false"/>
+          <w:bCs w:val="false"/>
+          <w:color w:val="auto"/>
+          <w:sz w:val="24"/>
+          <w:szCs w:val="24"/>
+          <w:u w:val="none"/>
+        </w:rPr>
+        <w:t>Route cache cleared!</w:t>
       </w:r>
     </w:p>
     <w:p>
@@ -9080,7 +9464,16 @@
         <w:rPr/>
       </w:pPr>
       <w:r>
-        <w:rPr/>
+        <w:rPr>
+          <w:rFonts w:ascii="Times New Roman" w:hAnsi="Times New Roman"/>
+          <w:b w:val="false"/>
+          <w:bCs w:val="false"/>
+          <w:color w:val="auto"/>
+          <w:sz w:val="24"/>
+          <w:szCs w:val="24"/>
+          <w:u w:val="none"/>
+        </w:rPr>
+        <w:t>Routes cached successfully!</w:t>
       </w:r>
     </w:p>
     <w:p>
@@ -9092,7 +9485,6 @@
       </w:pPr>
       <w:r>
         <w:rPr/>
-        <w:t>$ php artisan cache:clear</w:t>
       </w:r>
     </w:p>
     <w:p>
@@ -9104,7 +9496,7 @@
       </w:pPr>
       <w:r>
         <w:rPr/>
-        <w:t>Application cache cleared!</w:t>
+        <w:t>$ php artisan view:cache</w:t>
       </w:r>
     </w:p>
     <w:p>
@@ -9116,6 +9508,7 @@
       </w:pPr>
       <w:r>
         <w:rPr/>
+        <w:t>Compiled views cleared!</w:t>
       </w:r>
     </w:p>
     <w:p>
@@ -9127,7 +9520,7 @@
       </w:pPr>
       <w:r>
         <w:rPr/>
-        <w:t>$ php artisan optimize:clear</w:t>
+        <w:t>Blade templates cached successfully!</w:t>
       </w:r>
     </w:p>
     <w:p>
@@ -9139,7 +9532,6 @@
       </w:pPr>
       <w:r>
         <w:rPr/>
-        <w:t>Compiled views cleared!</w:t>
       </w:r>
     </w:p>
     <w:p>
@@ -9151,7 +9543,7 @@
       </w:pPr>
       <w:r>
         <w:rPr/>
-        <w:t>Application cache cleared!</w:t>
+        <w:t>$ php artisan event:cache</w:t>
       </w:r>
     </w:p>
     <w:p>
@@ -9163,7 +9555,7 @@
       </w:pPr>
       <w:r>
         <w:rPr/>
-        <w:t>Route cache cleared!</w:t>
+        <w:t>Cached events cleared!</w:t>
       </w:r>
     </w:p>
     <w:p>
@@ -9175,7 +9567,7 @@
       </w:pPr>
       <w:r>
         <w:rPr/>
-        <w:t>Configuration cache cleared!</w:t>
+        <w:t>Events cached successfully!</w:t>
       </w:r>
     </w:p>
     <w:p>
@@ -9187,7 +9579,6 @@
       </w:pPr>
       <w:r>
         <w:rPr/>
-        <w:t>Compiled services and packages files removed!</w:t>
       </w:r>
     </w:p>
     <w:p>
@@ -9199,7 +9590,150 @@
       </w:pPr>
       <w:r>
         <w:rPr/>
+        <w:t>$ php artisan cache:clear</w:t>
+      </w:r>
+    </w:p>
+    <w:p>
+      <w:pPr>
+        <w:pStyle w:val="Style17"/>
+        <w:spacing w:before="0" w:after="0"/>
+        <w:ind w:left="0" w:right="0" w:hanging="0"/>
+        <w:rPr/>
+      </w:pPr>
+      <w:r>
+        <w:rPr/>
+        <w:t>Application cache cleared!</w:t>
+      </w:r>
+    </w:p>
+    <w:p>
+      <w:pPr>
+        <w:pStyle w:val="Style17"/>
+        <w:spacing w:before="0" w:after="0"/>
+        <w:ind w:left="0" w:right="0" w:hanging="0"/>
+        <w:rPr/>
+      </w:pPr>
+      <w:r>
+        <w:rPr/>
+      </w:r>
+    </w:p>
+    <w:p>
+      <w:pPr>
+        <w:pStyle w:val="Style17"/>
+        <w:spacing w:before="0" w:after="0"/>
+        <w:ind w:left="0" w:right="0" w:hanging="0"/>
+        <w:rPr/>
+      </w:pPr>
+      <w:r>
+        <w:rPr/>
+        <w:t>$ php artisan optimize:clear</w:t>
+      </w:r>
+    </w:p>
+    <w:p>
+      <w:pPr>
+        <w:pStyle w:val="Style17"/>
+        <w:spacing w:before="0" w:after="0"/>
+        <w:ind w:left="0" w:right="0" w:hanging="0"/>
+        <w:rPr/>
+      </w:pPr>
+      <w:r>
+        <w:rPr/>
+        <w:t>Compiled views cleared!</w:t>
+      </w:r>
+    </w:p>
+    <w:p>
+      <w:pPr>
+        <w:pStyle w:val="Style17"/>
+        <w:spacing w:before="0" w:after="0"/>
+        <w:ind w:left="0" w:right="0" w:hanging="0"/>
+        <w:rPr/>
+      </w:pPr>
+      <w:r>
+        <w:rPr/>
+        <w:t>Application cache cleared!</w:t>
+      </w:r>
+    </w:p>
+    <w:p>
+      <w:pPr>
+        <w:pStyle w:val="Style17"/>
+        <w:spacing w:before="0" w:after="0"/>
+        <w:ind w:left="0" w:right="0" w:hanging="0"/>
+        <w:rPr/>
+      </w:pPr>
+      <w:r>
+        <w:rPr/>
+        <w:t>Route cache cleared!</w:t>
+      </w:r>
+    </w:p>
+    <w:p>
+      <w:pPr>
+        <w:pStyle w:val="Style17"/>
+        <w:spacing w:before="0" w:after="0"/>
+        <w:ind w:left="0" w:right="0" w:hanging="0"/>
+        <w:rPr/>
+      </w:pPr>
+      <w:r>
+        <w:rPr/>
+        <w:t>Configuration cache cleared!</w:t>
+      </w:r>
+    </w:p>
+    <w:p>
+      <w:pPr>
+        <w:pStyle w:val="Style17"/>
+        <w:spacing w:before="0" w:after="0"/>
+        <w:ind w:left="0" w:right="0" w:hanging="0"/>
+        <w:rPr/>
+      </w:pPr>
+      <w:r>
+        <w:rPr/>
+        <w:t>Compiled services and packages files removed!</w:t>
+      </w:r>
+    </w:p>
+    <w:p>
+      <w:pPr>
+        <w:pStyle w:val="Style17"/>
+        <w:spacing w:before="0" w:after="0"/>
+        <w:ind w:left="0" w:right="0" w:hanging="0"/>
+        <w:rPr/>
+      </w:pPr>
+      <w:r>
+        <w:rPr/>
         <w:t>Caches cleared successfully!</w:t>
+      </w:r>
+    </w:p>
+    <w:p>
+      <w:pPr>
+        <w:pStyle w:val="Style17"/>
+        <w:spacing w:before="0" w:after="0"/>
+        <w:ind w:left="0" w:right="0" w:hanging="0"/>
+        <w:rPr/>
+      </w:pPr>
+      <w:r>
+        <w:rPr/>
+        <w:t>_____________________________________________________________________________________</w:t>
+      </w:r>
+    </w:p>
+    <w:p>
+      <w:pPr>
+        <w:pStyle w:val="Style17"/>
+        <w:spacing w:before="0" w:after="0"/>
+        <w:ind w:left="0" w:right="0" w:hanging="0"/>
+        <w:rPr/>
+      </w:pPr>
+      <w:r>
+        <w:rPr/>
+        <w:t>Console command, Laravel Schedule</w:t>
+      </w:r>
+    </w:p>
+    <w:p>
+      <w:pPr>
+        <w:pStyle w:val="Style17"/>
+        <w:spacing w:before="0" w:after="0"/>
+        <w:ind w:left="0" w:right="0" w:hanging="0"/>
+        <w:rPr/>
+      </w:pPr>
+      <w:r>
+        <w:rPr/>
+        <w:t>https://code.tutsplus.com/ru/tutorials/tasks-scheduling-in-laravel--cms-29815</w:t>
       </w:r>
     </w:p>
     <w:sectPr>
@@ -9239,7 +9773,7 @@
     <w:pPr>
       <w:widowControl/>
       <w:suppressAutoHyphens w:val="true"/>
-      <w:overflowPunct w:val="false"/>
+      <w:overflowPunct w:val="true"/>
       <w:bidi w:val="0"/>
       <w:spacing w:before="0" w:after="0"/>
       <w:jc w:val="left"/>

</xml_diff>

<commit_message>
add repositories and services
</commit_message>
<xml_diff>
--- a/how-i-make/how i make project ubuntu.docx
+++ b/how-i-make/how i make project ubuntu.docx
@@ -5372,6 +5372,7 @@
         <w:jc w:val="left"/>
         <w:rPr/>
       </w:pPr>
+      <w:bookmarkStart w:id="0" w:name="__DdeLink__1536_72716515"/>
       <w:r>
         <w:rPr>
           <w:rStyle w:val="Style14"/>
@@ -5471,6 +5472,7 @@
         </w:rPr>
         <w:t>;</w:t>
       </w:r>
+      <w:bookmarkEnd w:id="0"/>
     </w:p>
     <w:p>
       <w:pPr>
@@ -5561,6 +5563,7 @@
           <w:szCs w:val="24"/>
         </w:rPr>
       </w:pPr>
+      <w:bookmarkStart w:id="1" w:name="__DdeLink__1538_72716515"/>
       <w:r>
         <w:rPr>
           <w:rFonts w:ascii="Times New Roman" w:hAnsi="Times New Roman"/>
@@ -5572,6 +5575,7 @@
         </w:rPr>
         <w:t>exit</w:t>
       </w:r>
+      <w:bookmarkEnd w:id="1"/>
     </w:p>
     <w:p>
       <w:pPr>
@@ -6723,6 +6727,79 @@
           <w:sz w:val="24"/>
           <w:szCs w:val="24"/>
         </w:rPr>
+        <w:t>Laravel Debugbar</w:t>
+      </w:r>
+    </w:p>
+    <w:p>
+      <w:pPr>
+        <w:pStyle w:val="Normal"/>
+        <w:bidi w:val="0"/>
+        <w:spacing w:lineRule="auto" w:line="276" w:before="0" w:after="0"/>
+        <w:ind w:left="0" w:right="0" w:hanging="0"/>
+        <w:jc w:val="left"/>
+        <w:rPr>
+          <w:rFonts w:ascii="Times New Roman" w:hAnsi="Times New Roman"/>
+          <w:color w:val="auto"/>
+          <w:sz w:val="24"/>
+          <w:szCs w:val="24"/>
+        </w:rPr>
+      </w:pPr>
+      <w:r>
+        <w:rPr>
+          <w:rFonts w:ascii="Times New Roman" w:hAnsi="Times New Roman"/>
+          <w:color w:val="auto"/>
+          <w:sz w:val="24"/>
+          <w:szCs w:val="24"/>
+        </w:rPr>
+        <w:t>composer require barryvdh/laravel-debugbar —dev</w:t>
+      </w:r>
+    </w:p>
+    <w:p>
+      <w:pPr>
+        <w:pStyle w:val="Normal"/>
+        <w:bidi w:val="0"/>
+        <w:spacing w:lineRule="auto" w:line="276" w:before="0" w:after="0"/>
+        <w:ind w:left="0" w:right="0" w:hanging="0"/>
+        <w:jc w:val="left"/>
+        <w:rPr>
+          <w:rFonts w:ascii="Times New Roman" w:hAnsi="Times New Roman"/>
+          <w:color w:val="auto"/>
+          <w:sz w:val="24"/>
+          <w:szCs w:val="24"/>
+        </w:rPr>
+      </w:pPr>
+      <w:r>
+        <w:rPr>
+          <w:rFonts w:ascii="Times New Roman" w:hAnsi="Times New Roman"/>
+          <w:color w:val="auto"/>
+          <w:sz w:val="24"/>
+          <w:szCs w:val="24"/>
+        </w:rPr>
+        <w:t>composer update</w:t>
+      </w:r>
+    </w:p>
+    <w:p>
+      <w:pPr>
+        <w:pStyle w:val="Normal"/>
+        <w:bidi w:val="0"/>
+        <w:spacing w:lineRule="auto" w:line="276" w:before="0" w:after="0"/>
+        <w:ind w:left="0" w:right="0" w:hanging="0"/>
+        <w:jc w:val="left"/>
+        <w:rPr>
+          <w:rFonts w:ascii="Times New Roman" w:hAnsi="Times New Roman"/>
+          <w:color w:val="auto"/>
+          <w:sz w:val="24"/>
+          <w:szCs w:val="24"/>
+        </w:rPr>
+      </w:pPr>
+      <w:r>
+        <w:rPr>
+          <w:rFonts w:ascii="Times New Roman" w:hAnsi="Times New Roman"/>
+          <w:color w:val="auto"/>
+          <w:sz w:val="24"/>
+          <w:szCs w:val="24"/>
+        </w:rPr>
+        <w:t>_________________________________________________________________________________</w:t>
       </w:r>
     </w:p>
     <w:p>
@@ -7352,7 +7429,7 @@
           <w:lang w:val="uk-UA" w:eastAsia="zh-CN" w:bidi="hi-IN"/>
         </w:rPr>
       </w:pPr>
-      <w:bookmarkStart w:id="0" w:name="__DdeLink__371_3433048258"/>
+      <w:bookmarkStart w:id="2" w:name="__DdeLink__371_3433048258"/>
       <w:r>
         <w:rPr>
           <w:rFonts w:eastAsia="Noto Serif CJK SC" w:cs="Lohit Devanagari" w:ascii="Times New Roman" w:hAnsi="Times New Roman"/>
@@ -7369,9 +7446,9 @@
         </w:rPr>
         <w:t>$table-&gt;unique(['first', 'last']);</w:t>
       </w:r>
-      <w:bookmarkStart w:id="1" w:name="__DdeLink__438_1894406408"/>
-      <w:bookmarkEnd w:id="0"/>
-      <w:bookmarkEnd w:id="1"/>
+      <w:bookmarkStart w:id="3" w:name="__DdeLink__438_1894406408"/>
+      <w:bookmarkEnd w:id="2"/>
+      <w:bookmarkEnd w:id="3"/>
     </w:p>
     <w:p>
       <w:pPr>
@@ -7949,7 +8026,45 @@
           <w:u w:val="none"/>
           <w:bdr w:val="single" w:sz="2" w:space="1" w:color="E7E8F2"/>
         </w:rPr>
-        <w:t>// Refresh the database and run all database seeds...</w:t>
+        <w:t xml:space="preserve">// </w:t>
+      </w:r>
+      <w:bookmarkStart w:id="4" w:name="__DdeLink__1540_72716515"/>
+      <w:r>
+        <w:rPr>
+          <w:rStyle w:val="Style14"/>
+          <w:rFonts w:ascii="Times New Roman" w:hAnsi="Times New Roman"/>
+          <w:b w:val="false"/>
+          <w:bCs w:val="false"/>
+          <w:i w:val="false"/>
+          <w:caps w:val="false"/>
+          <w:smallCaps w:val="false"/>
+          <w:color w:val="auto"/>
+          <w:spacing w:val="0"/>
+          <w:sz w:val="24"/>
+          <w:szCs w:val="24"/>
+          <w:u w:val="none"/>
+          <w:bdr w:val="single" w:sz="2" w:space="1" w:color="E7E8F2"/>
+        </w:rPr>
+        <w:t>Refresh the database and run all database seeds</w:t>
+      </w:r>
+      <w:bookmarkEnd w:id="4"/>
+      <w:r>
+        <w:rPr>
+          <w:rStyle w:val="Style14"/>
+          <w:rFonts w:ascii="Times New Roman" w:hAnsi="Times New Roman"/>
+          <w:b w:val="false"/>
+          <w:bCs w:val="false"/>
+          <w:i w:val="false"/>
+          <w:caps w:val="false"/>
+          <w:smallCaps w:val="false"/>
+          <w:color w:val="auto"/>
+          <w:spacing w:val="0"/>
+          <w:sz w:val="24"/>
+          <w:szCs w:val="24"/>
+          <w:u w:val="none"/>
+          <w:bdr w:val="single" w:sz="2" w:space="1" w:color="E7E8F2"/>
+        </w:rPr>
+        <w:t>...</w:t>
       </w:r>
     </w:p>
     <w:p>
@@ -7959,6 +8074,7 @@
         <w:ind w:left="0" w:right="0" w:hanging="0"/>
         <w:rPr/>
       </w:pPr>
+      <w:bookmarkStart w:id="5" w:name="__DdeLink__1542_72716515"/>
       <w:r>
         <w:rPr>
           <w:rStyle w:val="Style14"/>
@@ -7977,6 +8093,7 @@
         </w:rPr>
         <w:t>php artisan migrate:refresh --seed</w:t>
       </w:r>
+      <w:bookmarkEnd w:id="5"/>
     </w:p>
     <w:p>
       <w:pPr>
@@ -8112,21 +8229,41 @@
       </w:pPr>
       <w:r>
         <w:rPr>
-          <w:rStyle w:val="Style14"/>
-          <w:rFonts w:ascii="Times New Roman" w:hAnsi="Times New Roman"/>
-          <w:b w:val="false"/>
-          <w:bCs w:val="false"/>
-          <w:i w:val="false"/>
-          <w:caps w:val="false"/>
-          <w:smallCaps w:val="false"/>
-          <w:color w:val="auto"/>
-          <w:spacing w:val="0"/>
-          <w:sz w:val="24"/>
-          <w:szCs w:val="24"/>
-          <w:u w:val="none"/>
-          <w:bdr w:val="single" w:sz="2" w:space="1" w:color="E7E8F2"/>
-        </w:rPr>
-        <w:t>__________________________________________________________________________________</w:t>
+          <w:rFonts w:ascii="Times New Roman" w:hAnsi="Times New Roman"/>
+          <w:b w:val="false"/>
+          <w:bCs w:val="false"/>
+          <w:color w:val="auto"/>
+          <w:sz w:val="24"/>
+          <w:szCs w:val="24"/>
+          <w:u w:val="none"/>
+        </w:rPr>
+        <w:t xml:space="preserve">php artisan make:request </w:t>
+      </w:r>
+      <w:r>
+        <w:rPr>
+          <w:rFonts w:eastAsia="Noto Serif CJK SC" w:cs="Lohit Devanagari" w:ascii="Times New Roman" w:hAnsi="Times New Roman"/>
+          <w:b w:val="false"/>
+          <w:bCs w:val="false"/>
+          <w:color w:val="auto"/>
+          <w:kern w:val="2"/>
+          <w:sz w:val="24"/>
+          <w:szCs w:val="24"/>
+          <w:u w:val="none"/>
+          <w:lang w:val="uk-UA" w:eastAsia="zh-CN" w:bidi="hi-IN"/>
+        </w:rPr>
+        <w:t>Scheduler</w:t>
+      </w:r>
+      <w:r>
+        <w:rPr>
+          <w:rFonts w:ascii="Times New Roman" w:hAnsi="Times New Roman"/>
+          <w:b w:val="false"/>
+          <w:bCs w:val="false"/>
+          <w:color w:val="auto"/>
+          <w:sz w:val="24"/>
+          <w:szCs w:val="24"/>
+          <w:u w:val="none"/>
+        </w:rPr>
+        <w:t>sRequest</w:t>
       </w:r>
     </w:p>
     <w:p>
@@ -8152,6 +8289,32 @@
           <w:u w:val="none"/>
           <w:bdr w:val="single" w:sz="2" w:space="1" w:color="E7E8F2"/>
         </w:rPr>
+        <w:t>__________________________________________________________________________________</w:t>
+      </w:r>
+    </w:p>
+    <w:p>
+      <w:pPr>
+        <w:pStyle w:val="Style17"/>
+        <w:spacing w:before="0" w:after="0"/>
+        <w:ind w:left="0" w:right="0" w:hanging="0"/>
+        <w:rPr/>
+      </w:pPr>
+      <w:r>
+        <w:rPr>
+          <w:rStyle w:val="Style14"/>
+          <w:rFonts w:ascii="Times New Roman" w:hAnsi="Times New Roman"/>
+          <w:b w:val="false"/>
+          <w:bCs w:val="false"/>
+          <w:i w:val="false"/>
+          <w:caps w:val="false"/>
+          <w:smallCaps w:val="false"/>
+          <w:color w:val="auto"/>
+          <w:spacing w:val="0"/>
+          <w:sz w:val="24"/>
+          <w:szCs w:val="24"/>
+          <w:u w:val="none"/>
+          <w:bdr w:val="single" w:sz="2" w:space="1" w:color="E7E8F2"/>
+        </w:rPr>
         <w:t xml:space="preserve">$ </w:t>
       </w:r>
       <w:r>
@@ -8204,7 +8367,7 @@
         </w:rPr>
         <w:t xml:space="preserve"> </w:t>
       </w:r>
-      <w:bookmarkStart w:id="2" w:name="__DdeLink__348_95866658"/>
+      <w:bookmarkStart w:id="6" w:name="__DdeLink__348_95866658"/>
       <w:r>
         <w:rPr>
           <w:rFonts w:ascii="Times New Roman" w:hAnsi="Times New Roman"/>
@@ -8217,7 +8380,7 @@
         </w:rPr>
         <w:t>composer update</w:t>
       </w:r>
-      <w:bookmarkEnd w:id="2"/>
+      <w:bookmarkEnd w:id="6"/>
     </w:p>
     <w:p>
       <w:pPr>
@@ -8570,7 +8733,16 @@
         </w:rPr>
       </w:pPr>
       <w:r>
-        <w:rPr/>
+        <w:rPr>
+          <w:rFonts w:ascii="Times New Roman" w:hAnsi="Times New Roman"/>
+          <w:b w:val="false"/>
+          <w:bCs w:val="false"/>
+          <w:color w:val="auto"/>
+          <w:sz w:val="24"/>
+          <w:szCs w:val="24"/>
+          <w:u w:val="none"/>
+        </w:rPr>
+        <w:t>$ php artisan storage:link</w:t>
       </w:r>
     </w:p>
     <w:p>
@@ -8599,7 +8771,7 @@
           <w:szCs w:val="24"/>
           <w:u w:val="none"/>
         </w:rPr>
-        <w:t>$ php artisan storage:link</w:t>
+        <w:t>_____________________________________________________________________________________</w:t>
       </w:r>
     </w:p>
     <w:p>
@@ -8619,7 +8791,16 @@
         </w:rPr>
       </w:pPr>
       <w:r>
-        <w:rPr/>
+        <w:rPr>
+          <w:rFonts w:ascii="Times New Roman" w:hAnsi="Times New Roman"/>
+          <w:b w:val="false"/>
+          <w:bCs w:val="false"/>
+          <w:color w:val="auto"/>
+          <w:sz w:val="24"/>
+          <w:szCs w:val="24"/>
+          <w:u w:val="none"/>
+        </w:rPr>
+        <w:t>Create Crontab</w:t>
       </w:r>
     </w:p>
     <w:p>
@@ -8648,7 +8829,6 @@
           <w:szCs w:val="24"/>
           <w:u w:val="none"/>
         </w:rPr>
-        <w:t>_________________________________________________________________________________</w:t>
       </w:r>
     </w:p>
     <w:p>
@@ -8668,7 +8848,16 @@
         </w:rPr>
       </w:pPr>
       <w:r>
-        <w:rPr/>
+        <w:rPr>
+          <w:rFonts w:ascii="Times New Roman" w:hAnsi="Times New Roman"/>
+          <w:b w:val="false"/>
+          <w:bCs w:val="false"/>
+          <w:color w:val="auto"/>
+          <w:sz w:val="24"/>
+          <w:szCs w:val="24"/>
+          <w:u w:val="none"/>
+        </w:rPr>
+        <w:t>$ crontab -e</w:t>
       </w:r>
     </w:p>
     <w:p>
@@ -8697,7 +8886,7 @@
           <w:szCs w:val="24"/>
           <w:u w:val="none"/>
         </w:rPr>
-        <w:t>CLEAR</w:t>
+        <w:t>* * * * * cd /var/www/smart-house-manager &amp;&amp; php artisan schedule:run &gt;&gt; /dev/null 2&gt;&amp;1</w:t>
       </w:r>
     </w:p>
     <w:p>
@@ -8726,7 +8915,6 @@
           <w:szCs w:val="24"/>
           <w:u w:val="none"/>
         </w:rPr>
-        <w:t>https://dev.to/kenfai/laravel-artisan-cache-commands-explained-41e1</w:t>
       </w:r>
     </w:p>
     <w:p>
@@ -8755,6 +8943,7 @@
           <w:szCs w:val="24"/>
           <w:u w:val="none"/>
         </w:rPr>
+        <w:t>$ php artisan schedule:list</w:t>
       </w:r>
     </w:p>
     <w:p>
@@ -8811,7 +9000,7 @@
           <w:szCs w:val="24"/>
           <w:u w:val="none"/>
         </w:rPr>
-        <w:t>$ php artisan config:cache</w:t>
+        <w:t>https://www.youtube.com/watch?v=yoHNT-dfa-o&amp;feature=youtu.be</w:t>
       </w:r>
     </w:p>
     <w:p>
@@ -8840,7 +9029,59 @@
           <w:szCs w:val="24"/>
           <w:u w:val="none"/>
         </w:rPr>
-        <w:t>Configuration cache cleared!</w:t>
+        <w:t xml:space="preserve">$ php artisan make:command </w:t>
+      </w:r>
+      <w:r>
+        <w:rPr>
+          <w:rFonts w:eastAsia="Noto Serif CJK SC" w:cs="Lohit Devanagari" w:ascii="Times New Roman" w:hAnsi="Times New Roman"/>
+          <w:b w:val="false"/>
+          <w:bCs w:val="false"/>
+          <w:color w:val="auto"/>
+          <w:kern w:val="2"/>
+          <w:sz w:val="24"/>
+          <w:szCs w:val="24"/>
+          <w:u w:val="none"/>
+          <w:lang w:val="uk-UA" w:eastAsia="zh-CN" w:bidi="hi-IN"/>
+        </w:rPr>
+        <w:t>P</w:t>
+      </w:r>
+      <w:r>
+        <w:rPr>
+          <w:rFonts w:ascii="Times New Roman" w:hAnsi="Times New Roman"/>
+          <w:b w:val="false"/>
+          <w:bCs w:val="false"/>
+          <w:color w:val="auto"/>
+          <w:sz w:val="24"/>
+          <w:szCs w:val="24"/>
+          <w:u w:val="none"/>
+        </w:rPr>
+        <w:t>erform</w:t>
+      </w:r>
+      <w:r>
+        <w:rPr>
+          <w:rFonts w:eastAsia="Noto Serif CJK SC" w:cs="Lohit Devanagari" w:ascii="Times New Roman" w:hAnsi="Times New Roman"/>
+          <w:b w:val="false"/>
+          <w:bCs w:val="false"/>
+          <w:color w:val="auto"/>
+          <w:kern w:val="2"/>
+          <w:sz w:val="24"/>
+          <w:szCs w:val="24"/>
+          <w:u w:val="none"/>
+          <w:lang w:val="uk-UA" w:eastAsia="zh-CN" w:bidi="hi-IN"/>
+        </w:rPr>
+        <w:t>T</w:t>
+      </w:r>
+      <w:r>
+        <w:rPr>
+          <w:rFonts w:ascii="Times New Roman" w:hAnsi="Times New Roman"/>
+          <w:b w:val="false"/>
+          <w:bCs w:val="false"/>
+          <w:color w:val="auto"/>
+          <w:sz w:val="24"/>
+          <w:szCs w:val="24"/>
+          <w:u w:val="none"/>
+        </w:rPr>
+        <w:t>ask</w:t>
       </w:r>
     </w:p>
     <w:p>
@@ -8869,7 +9110,6 @@
           <w:szCs w:val="24"/>
           <w:u w:val="none"/>
         </w:rPr>
-        <w:t>Configuration cached successfully!</w:t>
       </w:r>
     </w:p>
     <w:p>
@@ -8898,6 +9138,7 @@
           <w:szCs w:val="24"/>
           <w:u w:val="none"/>
         </w:rPr>
+        <w:t>_________________________________________________________________________________</w:t>
       </w:r>
     </w:p>
     <w:p>
@@ -8926,7 +9167,6 @@
           <w:szCs w:val="24"/>
           <w:u w:val="none"/>
         </w:rPr>
-        <w:t>$ php artisan route:cache</w:t>
       </w:r>
     </w:p>
     <w:p>
@@ -8955,7 +9195,7 @@
           <w:szCs w:val="24"/>
           <w:u w:val="none"/>
         </w:rPr>
-        <w:t>Route cache cleared!</w:t>
+        <w:t>CLEAR</w:t>
       </w:r>
     </w:p>
     <w:p>
@@ -8963,19 +9203,28 @@
         <w:pStyle w:val="Style17"/>
         <w:spacing w:before="0" w:after="0"/>
         <w:ind w:left="0" w:right="0" w:hanging="0"/>
-        <w:rPr/>
-      </w:pPr>
-      <w:r>
-        <w:rPr>
-          <w:rFonts w:ascii="Times New Roman" w:hAnsi="Times New Roman"/>
-          <w:b w:val="false"/>
-          <w:bCs w:val="false"/>
-          <w:color w:val="auto"/>
-          <w:sz w:val="24"/>
-          <w:szCs w:val="24"/>
-          <w:u w:val="none"/>
-        </w:rPr>
-        <w:t>Routes cached successfully!</w:t>
+        <w:rPr>
+          <w:rFonts w:ascii="Times New Roman" w:hAnsi="Times New Roman"/>
+          <w:b w:val="false"/>
+          <w:b w:val="false"/>
+          <w:bCs w:val="false"/>
+          <w:color w:val="auto"/>
+          <w:sz w:val="24"/>
+          <w:szCs w:val="24"/>
+          <w:u w:val="none"/>
+        </w:rPr>
+      </w:pPr>
+      <w:r>
+        <w:rPr>
+          <w:rFonts w:ascii="Times New Roman" w:hAnsi="Times New Roman"/>
+          <w:b w:val="false"/>
+          <w:bCs w:val="false"/>
+          <w:color w:val="auto"/>
+          <w:sz w:val="24"/>
+          <w:szCs w:val="24"/>
+          <w:u w:val="none"/>
+        </w:rPr>
+        <w:t>https://dev.to/kenfai/laravel-artisan-cache-commands-explained-41e1</w:t>
       </w:r>
     </w:p>
     <w:p>
@@ -8983,10 +9232,27 @@
         <w:pStyle w:val="Style17"/>
         <w:spacing w:before="0" w:after="0"/>
         <w:ind w:left="0" w:right="0" w:hanging="0"/>
-        <w:rPr/>
-      </w:pPr>
-      <w:r>
-        <w:rPr/>
+        <w:rPr>
+          <w:rFonts w:ascii="Times New Roman" w:hAnsi="Times New Roman"/>
+          <w:b w:val="false"/>
+          <w:b w:val="false"/>
+          <w:bCs w:val="false"/>
+          <w:color w:val="auto"/>
+          <w:sz w:val="24"/>
+          <w:szCs w:val="24"/>
+          <w:u w:val="none"/>
+        </w:rPr>
+      </w:pPr>
+      <w:r>
+        <w:rPr>
+          <w:rFonts w:ascii="Times New Roman" w:hAnsi="Times New Roman"/>
+          <w:b w:val="false"/>
+          <w:bCs w:val="false"/>
+          <w:color w:val="auto"/>
+          <w:sz w:val="24"/>
+          <w:szCs w:val="24"/>
+          <w:u w:val="none"/>
+        </w:rPr>
       </w:r>
     </w:p>
     <w:p>
@@ -8994,11 +9260,27 @@
         <w:pStyle w:val="Style17"/>
         <w:spacing w:before="0" w:after="0"/>
         <w:ind w:left="0" w:right="0" w:hanging="0"/>
-        <w:rPr/>
-      </w:pPr>
-      <w:r>
-        <w:rPr/>
-        <w:t>$ php artisan view:cache</w:t>
+        <w:rPr>
+          <w:rFonts w:ascii="Times New Roman" w:hAnsi="Times New Roman"/>
+          <w:b w:val="false"/>
+          <w:b w:val="false"/>
+          <w:bCs w:val="false"/>
+          <w:color w:val="auto"/>
+          <w:sz w:val="24"/>
+          <w:szCs w:val="24"/>
+          <w:u w:val="none"/>
+        </w:rPr>
+      </w:pPr>
+      <w:r>
+        <w:rPr>
+          <w:rFonts w:ascii="Times New Roman" w:hAnsi="Times New Roman"/>
+          <w:b w:val="false"/>
+          <w:bCs w:val="false"/>
+          <w:color w:val="auto"/>
+          <w:sz w:val="24"/>
+          <w:szCs w:val="24"/>
+          <w:u w:val="none"/>
+        </w:rPr>
       </w:r>
     </w:p>
     <w:p>
@@ -9006,11 +9288,28 @@
         <w:pStyle w:val="Style17"/>
         <w:spacing w:before="0" w:after="0"/>
         <w:ind w:left="0" w:right="0" w:hanging="0"/>
-        <w:rPr/>
-      </w:pPr>
-      <w:r>
-        <w:rPr/>
-        <w:t>Compiled views cleared!</w:t>
+        <w:rPr>
+          <w:rFonts w:ascii="Times New Roman" w:hAnsi="Times New Roman"/>
+          <w:b w:val="false"/>
+          <w:b w:val="false"/>
+          <w:bCs w:val="false"/>
+          <w:color w:val="auto"/>
+          <w:sz w:val="24"/>
+          <w:szCs w:val="24"/>
+          <w:u w:val="none"/>
+        </w:rPr>
+      </w:pPr>
+      <w:r>
+        <w:rPr>
+          <w:rFonts w:ascii="Times New Roman" w:hAnsi="Times New Roman"/>
+          <w:b w:val="false"/>
+          <w:bCs w:val="false"/>
+          <w:color w:val="auto"/>
+          <w:sz w:val="24"/>
+          <w:szCs w:val="24"/>
+          <w:u w:val="none"/>
+        </w:rPr>
+        <w:t>$ php artisan config:cache</w:t>
       </w:r>
     </w:p>
     <w:p>
@@ -9018,11 +9317,28 @@
         <w:pStyle w:val="Style17"/>
         <w:spacing w:before="0" w:after="0"/>
         <w:ind w:left="0" w:right="0" w:hanging="0"/>
-        <w:rPr/>
-      </w:pPr>
-      <w:r>
-        <w:rPr/>
-        <w:t>Blade templates cached successfully!</w:t>
+        <w:rPr>
+          <w:rFonts w:ascii="Times New Roman" w:hAnsi="Times New Roman"/>
+          <w:b w:val="false"/>
+          <w:b w:val="false"/>
+          <w:bCs w:val="false"/>
+          <w:color w:val="auto"/>
+          <w:sz w:val="24"/>
+          <w:szCs w:val="24"/>
+          <w:u w:val="none"/>
+        </w:rPr>
+      </w:pPr>
+      <w:r>
+        <w:rPr>
+          <w:rFonts w:ascii="Times New Roman" w:hAnsi="Times New Roman"/>
+          <w:b w:val="false"/>
+          <w:bCs w:val="false"/>
+          <w:color w:val="auto"/>
+          <w:sz w:val="24"/>
+          <w:szCs w:val="24"/>
+          <w:u w:val="none"/>
+        </w:rPr>
+        <w:t>Configuration cache cleared!</w:t>
       </w:r>
     </w:p>
     <w:p>
@@ -9030,10 +9346,28 @@
         <w:pStyle w:val="Style17"/>
         <w:spacing w:before="0" w:after="0"/>
         <w:ind w:left="0" w:right="0" w:hanging="0"/>
-        <w:rPr/>
-      </w:pPr>
-      <w:r>
-        <w:rPr/>
+        <w:rPr>
+          <w:rFonts w:ascii="Times New Roman" w:hAnsi="Times New Roman"/>
+          <w:b w:val="false"/>
+          <w:b w:val="false"/>
+          <w:bCs w:val="false"/>
+          <w:color w:val="auto"/>
+          <w:sz w:val="24"/>
+          <w:szCs w:val="24"/>
+          <w:u w:val="none"/>
+        </w:rPr>
+      </w:pPr>
+      <w:r>
+        <w:rPr>
+          <w:rFonts w:ascii="Times New Roman" w:hAnsi="Times New Roman"/>
+          <w:b w:val="false"/>
+          <w:bCs w:val="false"/>
+          <w:color w:val="auto"/>
+          <w:sz w:val="24"/>
+          <w:szCs w:val="24"/>
+          <w:u w:val="none"/>
+        </w:rPr>
+        <w:t>Configuration cached successfully!</w:t>
       </w:r>
     </w:p>
     <w:p>
@@ -9041,11 +9375,27 @@
         <w:pStyle w:val="Style17"/>
         <w:spacing w:before="0" w:after="0"/>
         <w:ind w:left="0" w:right="0" w:hanging="0"/>
-        <w:rPr/>
-      </w:pPr>
-      <w:r>
-        <w:rPr/>
-        <w:t>$ php artisan event:cache</w:t>
+        <w:rPr>
+          <w:rFonts w:ascii="Times New Roman" w:hAnsi="Times New Roman"/>
+          <w:b w:val="false"/>
+          <w:b w:val="false"/>
+          <w:bCs w:val="false"/>
+          <w:color w:val="auto"/>
+          <w:sz w:val="24"/>
+          <w:szCs w:val="24"/>
+          <w:u w:val="none"/>
+        </w:rPr>
+      </w:pPr>
+      <w:r>
+        <w:rPr>
+          <w:rFonts w:ascii="Times New Roman" w:hAnsi="Times New Roman"/>
+          <w:b w:val="false"/>
+          <w:bCs w:val="false"/>
+          <w:color w:val="auto"/>
+          <w:sz w:val="24"/>
+          <w:szCs w:val="24"/>
+          <w:u w:val="none"/>
+        </w:rPr>
       </w:r>
     </w:p>
     <w:p>
@@ -9053,11 +9403,28 @@
         <w:pStyle w:val="Style17"/>
         <w:spacing w:before="0" w:after="0"/>
         <w:ind w:left="0" w:right="0" w:hanging="0"/>
-        <w:rPr/>
-      </w:pPr>
-      <w:r>
-        <w:rPr/>
-        <w:t>Cached events cleared!</w:t>
+        <w:rPr>
+          <w:rFonts w:ascii="Times New Roman" w:hAnsi="Times New Roman"/>
+          <w:b w:val="false"/>
+          <w:b w:val="false"/>
+          <w:bCs w:val="false"/>
+          <w:color w:val="auto"/>
+          <w:sz w:val="24"/>
+          <w:szCs w:val="24"/>
+          <w:u w:val="none"/>
+        </w:rPr>
+      </w:pPr>
+      <w:r>
+        <w:rPr>
+          <w:rFonts w:ascii="Times New Roman" w:hAnsi="Times New Roman"/>
+          <w:b w:val="false"/>
+          <w:bCs w:val="false"/>
+          <w:color w:val="auto"/>
+          <w:sz w:val="24"/>
+          <w:szCs w:val="24"/>
+          <w:u w:val="none"/>
+        </w:rPr>
+        <w:t>$ php artisan route:cache</w:t>
       </w:r>
     </w:p>
     <w:p>
@@ -9065,11 +9432,28 @@
         <w:pStyle w:val="Style17"/>
         <w:spacing w:before="0" w:after="0"/>
         <w:ind w:left="0" w:right="0" w:hanging="0"/>
-        <w:rPr/>
-      </w:pPr>
-      <w:r>
-        <w:rPr/>
-        <w:t>Events cached successfully!</w:t>
+        <w:rPr>
+          <w:rFonts w:ascii="Times New Roman" w:hAnsi="Times New Roman"/>
+          <w:b w:val="false"/>
+          <w:b w:val="false"/>
+          <w:bCs w:val="false"/>
+          <w:color w:val="auto"/>
+          <w:sz w:val="24"/>
+          <w:szCs w:val="24"/>
+          <w:u w:val="none"/>
+        </w:rPr>
+      </w:pPr>
+      <w:r>
+        <w:rPr>
+          <w:rFonts w:ascii="Times New Roman" w:hAnsi="Times New Roman"/>
+          <w:b w:val="false"/>
+          <w:bCs w:val="false"/>
+          <w:color w:val="auto"/>
+          <w:sz w:val="24"/>
+          <w:szCs w:val="24"/>
+          <w:u w:val="none"/>
+        </w:rPr>
+        <w:t>Route cache cleared!</w:t>
       </w:r>
     </w:p>
     <w:p>
@@ -9080,7 +9464,16 @@
         <w:rPr/>
       </w:pPr>
       <w:r>
-        <w:rPr/>
+        <w:rPr>
+          <w:rFonts w:ascii="Times New Roman" w:hAnsi="Times New Roman"/>
+          <w:b w:val="false"/>
+          <w:bCs w:val="false"/>
+          <w:color w:val="auto"/>
+          <w:sz w:val="24"/>
+          <w:szCs w:val="24"/>
+          <w:u w:val="none"/>
+        </w:rPr>
+        <w:t>Routes cached successfully!</w:t>
       </w:r>
     </w:p>
     <w:p>
@@ -9092,7 +9485,6 @@
       </w:pPr>
       <w:r>
         <w:rPr/>
-        <w:t>$ php artisan cache:clear</w:t>
       </w:r>
     </w:p>
     <w:p>
@@ -9104,7 +9496,7 @@
       </w:pPr>
       <w:r>
         <w:rPr/>
-        <w:t>Application cache cleared!</w:t>
+        <w:t>$ php artisan view:cache</w:t>
       </w:r>
     </w:p>
     <w:p>
@@ -9116,6 +9508,7 @@
       </w:pPr>
       <w:r>
         <w:rPr/>
+        <w:t>Compiled views cleared!</w:t>
       </w:r>
     </w:p>
     <w:p>
@@ -9127,7 +9520,7 @@
       </w:pPr>
       <w:r>
         <w:rPr/>
-        <w:t>$ php artisan optimize:clear</w:t>
+        <w:t>Blade templates cached successfully!</w:t>
       </w:r>
     </w:p>
     <w:p>
@@ -9139,7 +9532,6 @@
       </w:pPr>
       <w:r>
         <w:rPr/>
-        <w:t>Compiled views cleared!</w:t>
       </w:r>
     </w:p>
     <w:p>
@@ -9151,7 +9543,7 @@
       </w:pPr>
       <w:r>
         <w:rPr/>
-        <w:t>Application cache cleared!</w:t>
+        <w:t>$ php artisan event:cache</w:t>
       </w:r>
     </w:p>
     <w:p>
@@ -9163,7 +9555,7 @@
       </w:pPr>
       <w:r>
         <w:rPr/>
-        <w:t>Route cache cleared!</w:t>
+        <w:t>Cached events cleared!</w:t>
       </w:r>
     </w:p>
     <w:p>
@@ -9175,7 +9567,7 @@
       </w:pPr>
       <w:r>
         <w:rPr/>
-        <w:t>Configuration cache cleared!</w:t>
+        <w:t>Events cached successfully!</w:t>
       </w:r>
     </w:p>
     <w:p>
@@ -9187,7 +9579,6 @@
       </w:pPr>
       <w:r>
         <w:rPr/>
-        <w:t>Compiled services and packages files removed!</w:t>
       </w:r>
     </w:p>
     <w:p>
@@ -9199,7 +9590,150 @@
       </w:pPr>
       <w:r>
         <w:rPr/>
+        <w:t>$ php artisan cache:clear</w:t>
+      </w:r>
+    </w:p>
+    <w:p>
+      <w:pPr>
+        <w:pStyle w:val="Style17"/>
+        <w:spacing w:before="0" w:after="0"/>
+        <w:ind w:left="0" w:right="0" w:hanging="0"/>
+        <w:rPr/>
+      </w:pPr>
+      <w:r>
+        <w:rPr/>
+        <w:t>Application cache cleared!</w:t>
+      </w:r>
+    </w:p>
+    <w:p>
+      <w:pPr>
+        <w:pStyle w:val="Style17"/>
+        <w:spacing w:before="0" w:after="0"/>
+        <w:ind w:left="0" w:right="0" w:hanging="0"/>
+        <w:rPr/>
+      </w:pPr>
+      <w:r>
+        <w:rPr/>
+      </w:r>
+    </w:p>
+    <w:p>
+      <w:pPr>
+        <w:pStyle w:val="Style17"/>
+        <w:spacing w:before="0" w:after="0"/>
+        <w:ind w:left="0" w:right="0" w:hanging="0"/>
+        <w:rPr/>
+      </w:pPr>
+      <w:r>
+        <w:rPr/>
+        <w:t>$ php artisan optimize:clear</w:t>
+      </w:r>
+    </w:p>
+    <w:p>
+      <w:pPr>
+        <w:pStyle w:val="Style17"/>
+        <w:spacing w:before="0" w:after="0"/>
+        <w:ind w:left="0" w:right="0" w:hanging="0"/>
+        <w:rPr/>
+      </w:pPr>
+      <w:r>
+        <w:rPr/>
+        <w:t>Compiled views cleared!</w:t>
+      </w:r>
+    </w:p>
+    <w:p>
+      <w:pPr>
+        <w:pStyle w:val="Style17"/>
+        <w:spacing w:before="0" w:after="0"/>
+        <w:ind w:left="0" w:right="0" w:hanging="0"/>
+        <w:rPr/>
+      </w:pPr>
+      <w:r>
+        <w:rPr/>
+        <w:t>Application cache cleared!</w:t>
+      </w:r>
+    </w:p>
+    <w:p>
+      <w:pPr>
+        <w:pStyle w:val="Style17"/>
+        <w:spacing w:before="0" w:after="0"/>
+        <w:ind w:left="0" w:right="0" w:hanging="0"/>
+        <w:rPr/>
+      </w:pPr>
+      <w:r>
+        <w:rPr/>
+        <w:t>Route cache cleared!</w:t>
+      </w:r>
+    </w:p>
+    <w:p>
+      <w:pPr>
+        <w:pStyle w:val="Style17"/>
+        <w:spacing w:before="0" w:after="0"/>
+        <w:ind w:left="0" w:right="0" w:hanging="0"/>
+        <w:rPr/>
+      </w:pPr>
+      <w:r>
+        <w:rPr/>
+        <w:t>Configuration cache cleared!</w:t>
+      </w:r>
+    </w:p>
+    <w:p>
+      <w:pPr>
+        <w:pStyle w:val="Style17"/>
+        <w:spacing w:before="0" w:after="0"/>
+        <w:ind w:left="0" w:right="0" w:hanging="0"/>
+        <w:rPr/>
+      </w:pPr>
+      <w:r>
+        <w:rPr/>
+        <w:t>Compiled services and packages files removed!</w:t>
+      </w:r>
+    </w:p>
+    <w:p>
+      <w:pPr>
+        <w:pStyle w:val="Style17"/>
+        <w:spacing w:before="0" w:after="0"/>
+        <w:ind w:left="0" w:right="0" w:hanging="0"/>
+        <w:rPr/>
+      </w:pPr>
+      <w:r>
+        <w:rPr/>
         <w:t>Caches cleared successfully!</w:t>
+      </w:r>
+    </w:p>
+    <w:p>
+      <w:pPr>
+        <w:pStyle w:val="Style17"/>
+        <w:spacing w:before="0" w:after="0"/>
+        <w:ind w:left="0" w:right="0" w:hanging="0"/>
+        <w:rPr/>
+      </w:pPr>
+      <w:r>
+        <w:rPr/>
+        <w:t>_____________________________________________________________________________________</w:t>
+      </w:r>
+    </w:p>
+    <w:p>
+      <w:pPr>
+        <w:pStyle w:val="Style17"/>
+        <w:spacing w:before="0" w:after="0"/>
+        <w:ind w:left="0" w:right="0" w:hanging="0"/>
+        <w:rPr/>
+      </w:pPr>
+      <w:r>
+        <w:rPr/>
+        <w:t>Console command, Laravel Schedule</w:t>
+      </w:r>
+    </w:p>
+    <w:p>
+      <w:pPr>
+        <w:pStyle w:val="Style17"/>
+        <w:spacing w:before="0" w:after="0"/>
+        <w:ind w:left="0" w:right="0" w:hanging="0"/>
+        <w:rPr/>
+      </w:pPr>
+      <w:r>
+        <w:rPr/>
+        <w:t>https://code.tutsplus.com/ru/tutorials/tasks-scheduling-in-laravel--cms-29815</w:t>
       </w:r>
     </w:p>
     <w:sectPr>
@@ -9239,7 +9773,7 @@
     <w:pPr>
       <w:widowControl/>
       <w:suppressAutoHyphens w:val="true"/>
-      <w:overflowPunct w:val="false"/>
+      <w:overflowPunct w:val="true"/>
       <w:bidi w:val="0"/>
       <w:spacing w:before="0" w:after="0"/>
       <w:jc w:val="left"/>

</xml_diff>